<commit_message>
Deploying to gh-pages from @ csci-1301/csci-1301.github.io@8b4e11271ed1aa75115ea90460bfb080d076b35c 🚀
</commit_message>
<xml_diff>
--- a/exercises_with_solutions.docx
+++ b/exercises_with_solutions.docx
@@ -40,7 +40,7 @@
         <w:pStyle w:val="Date"/>
       </w:pPr>
       <w:r>
-        <w:t xml:space="preserve">February  22, 2022 (04:12:00 PM)</w:t>
+        <w:t xml:space="preserve">February  22, 2022 (04:19:08 PM)</w:t>
       </w:r>
     </w:p>
     <w:sdt>
@@ -1708,9 +1708,15 @@
       <w:r>
         <w:t xml:space="preserve">. What would be displayed on the screen by the following statement?</w:t>
       </w:r>
-      <w:r>
-        <w:t xml:space="preserve"> </w:t>
-      </w:r>
+    </w:p>
+    <w:p>
+      <w:pPr>
+        <w:numPr>
+          <w:ilvl w:val="0"/>
+          <w:numId w:val="1000"/>
+        </w:numPr>
+        <w:pStyle w:val="SourceCode"/>
+      </w:pPr>
       <w:r>
         <w:rPr>
           <w:rStyle w:val="NormalTok"/>
@@ -1906,9 +1912,14 @@
       <w:r>
         <w:t xml:space="preserve">Which of the following are correct identifier names?</w:t>
       </w:r>
-      <w:r>
-        <w:t xml:space="preserve"> </w:t>
-      </w:r>
+    </w:p>
+    <w:p>
+      <w:pPr>
+        <w:numPr>
+          <w:ilvl w:val="0"/>
+          <w:numId w:val="1000"/>
+        </w:numPr>
+      </w:pPr>
       <w:r>
         <w:rPr>
           <w:rStyle w:val="NormalTok"/>
@@ -1939,9 +1950,14 @@
         </w:rPr>
         <w:t xml:space="preserve">variable ANewHope _train _ThisIsAVariable statement</w:t>
       </w:r>
-      <w:r>
-        <w:t xml:space="preserve"> </w:t>
-      </w:r>
+    </w:p>
+    <w:p>
+      <w:pPr>
+        <w:numPr>
+          <w:ilvl w:val="0"/>
+          <w:numId w:val="1000"/>
+        </w:numPr>
+      </w:pPr>
       <w:r>
         <w:t xml:space="preserve">Is the name</w:t>
       </w:r>
@@ -2081,11 +2097,16 @@
         </w:numPr>
       </w:pPr>
       <w:r>
-        <w:t xml:space="preserve">Circle the correct identifier names:</w:t>
-      </w:r>
-      <w:r>
-        <w:t xml:space="preserve"> </w:t>
-      </w:r>
+        <w:t xml:space="preserve">Which of the following are correct identifier names?</w:t>
+      </w:r>
+    </w:p>
+    <w:p>
+      <w:pPr>
+        <w:numPr>
+          <w:ilvl w:val="0"/>
+          <w:numId w:val="1000"/>
+        </w:numPr>
+      </w:pPr>
       <w:r>
         <w:rPr>
           <w:rStyle w:val="NormalTok"/>
@@ -2198,11 +2219,16 @@
         </w:numPr>
       </w:pPr>
       <w:r>
-        <w:t xml:space="preserve">Circle the keywords:</w:t>
-      </w:r>
-      <w:r>
-        <w:t xml:space="preserve"> </w:t>
-      </w:r>
+        <w:t xml:space="preserve">Which of the following are keywords?</w:t>
+      </w:r>
+    </w:p>
+    <w:p>
+      <w:pPr>
+        <w:numPr>
+          <w:ilvl w:val="0"/>
+          <w:numId w:val="1000"/>
+        </w:numPr>
+      </w:pPr>
       <w:r>
         <w:rPr>
           <w:rStyle w:val="NormalTok"/>
@@ -2297,11 +2323,16 @@
         </w:numPr>
       </w:pPr>
       <w:r>
-        <w:t xml:space="preserve">Circle the correct identifier names:</w:t>
-      </w:r>
-      <w:r>
-        <w:t xml:space="preserve"> </w:t>
-      </w:r>
+        <w:t xml:space="preserve">Which of the following are correct identifier names?</w:t>
+      </w:r>
+    </w:p>
+    <w:p>
+      <w:pPr>
+        <w:numPr>
+          <w:ilvl w:val="0"/>
+          <w:numId w:val="1000"/>
+        </w:numPr>
+      </w:pPr>
       <w:r>
         <w:rPr>
           <w:rStyle w:val="NormalTok"/>
@@ -2452,9 +2483,14 @@
       <w:r>
         <w:t xml:space="preserve">variables)?</w:t>
       </w:r>
-      <w:r>
-        <w:t xml:space="preserve"> </w:t>
-      </w:r>
+    </w:p>
+    <w:p>
+      <w:pPr>
+        <w:numPr>
+          <w:ilvl w:val="0"/>
+          <w:numId w:val="1000"/>
+        </w:numPr>
+      </w:pPr>
       <w:r>
         <w:rPr>
           <w:rStyle w:val="DecValTok"/>
@@ -2702,7 +2738,7 @@
         <w:t xml:space="preserve">int</w:t>
       </w:r>
       <w:r>
-        <w:t xml:space="preserve">. You don’t need to re-declare that variable.</w:t>
+        <w:t xml:space="preserve">. You do not need to re-declare that variable.</w:t>
       </w:r>
     </w:p>
     <w:p>
@@ -5374,7 +5410,7 @@
         <w:t xml:space="preserve">myIntVar</w:t>
       </w:r>
       <w:r>
-        <w:t xml:space="preserve">. You don’t need to re-declare those variables. Assuming</w:t>
+        <w:t xml:space="preserve">. You do not need to re-declare those variables. Assuming</w:t>
       </w:r>
       <w:r>
         <w:t xml:space="preserve"> </w:t>
@@ -16561,13 +16597,13 @@
     </w:p>
     <w:bookmarkEnd w:id="30"/>
     <w:bookmarkEnd w:id="31"/>
-    <w:bookmarkStart w:id="34" w:name="homework-4"/>
+    <w:bookmarkStart w:id="34" w:name="homework-3-1"/>
     <w:p>
       <w:pPr>
         <w:pStyle w:val="Heading1"/>
       </w:pPr>
       <w:r>
-        <w:t xml:space="preserve">Homework #4</w:t>
+        <w:t xml:space="preserve">Homework #3</w:t>
       </w:r>
     </w:p>
     <w:bookmarkStart w:id="32" w:name="part-i-questions-3"/>
@@ -26194,7 +26230,7 @@
         <w:rPr>
           <w:rStyle w:val="StringTok"/>
         </w:rPr>
-        <w:t xml:space="preserve">"I don't know your language!"</w:t>
+        <w:t xml:space="preserve">"I do not know your language!"</w:t>
       </w:r>
       <w:r>
         <w:rPr>
@@ -27254,7 +27290,7 @@
         <w:rPr>
           <w:rStyle w:val="StringTok"/>
         </w:rPr>
-        <w:t xml:space="preserve">"I don't know your language!"</w:t>
+        <w:t xml:space="preserve">"I do not know your language!"</w:t>
       </w:r>
       <w:r>
         <w:rPr>
@@ -30422,13 +30458,13 @@
     </w:p>
     <w:bookmarkEnd w:id="33"/>
     <w:bookmarkEnd w:id="34"/>
-    <w:bookmarkStart w:id="37" w:name="homework-5"/>
+    <w:bookmarkStart w:id="37" w:name="homework-4"/>
     <w:p>
       <w:pPr>
         <w:pStyle w:val="Heading1"/>
       </w:pPr>
       <w:r>
-        <w:t xml:space="preserve">Homework #5</w:t>
+        <w:t xml:space="preserve">Homework #4</w:t>
       </w:r>
     </w:p>
     <w:bookmarkStart w:id="35" w:name="part-i-questions-4"/>
@@ -36685,13 +36721,13 @@
     </w:p>
     <w:bookmarkEnd w:id="36"/>
     <w:bookmarkEnd w:id="37"/>
-    <w:bookmarkStart w:id="39" w:name="homework-6"/>
+    <w:bookmarkStart w:id="39" w:name="homework-5"/>
     <w:p>
       <w:pPr>
         <w:pStyle w:val="Heading1"/>
       </w:pPr>
       <w:r>
-        <w:t xml:space="preserve">Homework #6</w:t>
+        <w:t xml:space="preserve">Homework #5</w:t>
       </w:r>
     </w:p>
     <w:bookmarkStart w:id="38" w:name="part-i-questions-5"/>

</xml_diff>

<commit_message>
Deploying to gh-pages from @ csci-1301/csci-1301.github.io@b1d797cc7b6b2e0a8260769a74bc356f8015b8c4 🚀
</commit_message>
<xml_diff>
--- a/exercises_with_solutions.docx
+++ b/exercises_with_solutions.docx
@@ -40,7 +40,7 @@
         <w:pStyle w:val="Date"/>
       </w:pPr>
       <w:r>
-        <w:t xml:space="preserve">February  23, 2022 (11:03:17 AM)</w:t>
+        <w:t xml:space="preserve">February  24, 2022 (09:47:21 AM)</w:t>
       </w:r>
     </w:p>
     <w:sdt>
@@ -150,19 +150,40 @@
         </w:numPr>
       </w:pPr>
       <w:r>
-        <w:t xml:space="preserve">If there are markup languages, like</w:t>
-      </w:r>
-      <w:r>
-        <w:t xml:space="preserve"> </w:t>
-      </w:r>
-      <w:r>
-        <w:rPr>
-          <w:rStyle w:val="NormalTok"/>
-        </w:rPr>
-        <w:t xml:space="preserve">HTML</w:t>
-      </w:r>
-      <w:r>
-        <w:t xml:space="preserve">, make a note saying that it’s not entirely true.</w:t>
+        <w:t xml:space="preserve">C, C++, C#, Java, JavaScript, Python, Haskell, Swift, RWBY, etc (Note: HTML is a</w:t>
+      </w:r>
+      <w:r>
+        <w:t xml:space="preserve"> </w:t>
+      </w:r>
+      <w:r>
+        <w:t xml:space="preserve">“</w:t>
+      </w:r>
+      <w:r>
+        <w:t xml:space="preserve">Markup Language</w:t>
+      </w:r>
+      <w:r>
+        <w:t xml:space="preserve">”</w:t>
+      </w:r>
+      <w:r>
+        <w:t xml:space="preserve"> </w:t>
+      </w:r>
+      <w:r>
+        <w:t xml:space="preserve">and SQL is a</w:t>
+      </w:r>
+      <w:r>
+        <w:t xml:space="preserve"> </w:t>
+      </w:r>
+      <w:r>
+        <w:t xml:space="preserve">“</w:t>
+      </w:r>
+      <w:r>
+        <w:t xml:space="preserve">Query Language</w:t>
+      </w:r>
+      <w:r>
+        <w:t xml:space="preserve">”</w:t>
+      </w:r>
+      <w:r>
+        <w:t xml:space="preserve">, which would technically be incorrect)</w:t>
       </w:r>
     </w:p>
     <w:p>
@@ -327,7 +348,7 @@
         </w:numPr>
       </w:pPr>
       <w:r>
-        <w:t xml:space="preserve">To be written.</w:t>
+        <w:t xml:space="preserve">It’s a compiled language, it has automatic garbage collection, it’s object-oriented, it enforces .NET common language specification, etc.</w:t>
       </w:r>
     </w:p>
     <w:p>
@@ -393,7 +414,7 @@
         </w:numPr>
       </w:pPr>
       <w:r>
-        <w:t xml:space="preserve">Yes, the C# compiler is case-sensitive.</w:t>
+        <w:t xml:space="preserve">Yes, the C# compiler is case-sensitive (meaning that the IDE differentiates between capital and lowercase letters).</w:t>
       </w:r>
     </w:p>
     <w:p>
@@ -682,7 +703,7 @@
         <w:rPr>
           <w:rStyle w:val="NormalTok"/>
         </w:rPr>
-        <w:t xml:space="preserve">    Console</w:t>
+        <w:t xml:space="preserve">Console</w:t>
       </w:r>
       <w:r>
         <w:rPr>
@@ -791,7 +812,7 @@
         <w:rPr>
           <w:rStyle w:val="NormalTok"/>
         </w:rPr>
-        <w:t xml:space="preserve">    Console</w:t>
+        <w:t xml:space="preserve">Console</w:t>
       </w:r>
       <w:r>
         <w:rPr>
@@ -1551,6 +1572,33 @@
       <w:r>
         <w:t xml:space="preserve">Write a statement that would display the following on the screen:</w:t>
       </w:r>
+      <w:r>
+        <w:t xml:space="preserve"> </w:t>
+      </w:r>
+      <w:r>
+        <w:rPr>
+          <w:rStyle w:val="NormalTok"/>
+        </w:rPr>
+        <w:t xml:space="preserve">Hi Mom</w:t>
+      </w:r>
+      <w:r>
+        <w:rPr>
+          <w:rStyle w:val="OperatorTok"/>
+        </w:rPr>
+        <w:t xml:space="preserve">!</w:t>
+      </w:r>
+      <w:r>
+        <w:rPr>
+          <w:rStyle w:val="NormalTok"/>
+        </w:rPr>
+        <w:t xml:space="preserve">↵     How are you doing</w:t>
+      </w:r>
+      <w:r>
+        <w:rPr>
+          <w:rStyle w:val="OperatorTok"/>
+        </w:rPr>
+        <w:t xml:space="preserve">?</w:t>
+      </w:r>
     </w:p>
     <w:p>
       <w:pPr>
@@ -1558,40 +1606,9 @@
           <w:ilvl w:val="0"/>
           <w:numId w:val="1000"/>
         </w:numPr>
-        <w:pStyle w:val="SourceCode"/>
-      </w:pPr>
-      <w:r>
-        <w:rPr>
-          <w:rStyle w:val="NormalTok"/>
-        </w:rPr>
-        <w:t xml:space="preserve">Hi Mom</w:t>
-      </w:r>
-      <w:r>
-        <w:rPr>
-          <w:rStyle w:val="OperatorTok"/>
-        </w:rPr>
-        <w:t xml:space="preserve">!</w:t>
-      </w:r>
-      <w:r>
-        <w:rPr>
-          <w:rStyle w:val="NormalTok"/>
-        </w:rPr>
-        <w:t xml:space="preserve">↵</w:t>
-      </w:r>
-      <w:r>
-        <w:br/>
-      </w:r>
-      <w:r>
-        <w:rPr>
-          <w:rStyle w:val="NormalTok"/>
-        </w:rPr>
-        <w:t xml:space="preserve">How are you doing</w:t>
-      </w:r>
-      <w:r>
-        <w:rPr>
-          <w:rStyle w:val="OperatorTok"/>
-        </w:rPr>
-        <w:t xml:space="preserve">?</w:t>
+      </w:pPr>
+      <w:r>
+        <w:t xml:space="preserve">Solution</w:t>
       </w:r>
     </w:p>
     <w:p>
@@ -1602,6 +1619,154 @@
         </w:numPr>
       </w:pPr>
       <w:r>
+        <w:rPr>
+          <w:rStyle w:val="NormalTok"/>
+        </w:rPr>
+        <w:t xml:space="preserve">Console</w:t>
+      </w:r>
+      <w:r>
+        <w:rPr>
+          <w:rStyle w:val="OperatorTok"/>
+        </w:rPr>
+        <w:t xml:space="preserve">.</w:t>
+      </w:r>
+      <w:r>
+        <w:rPr>
+          <w:rStyle w:val="FunctionTok"/>
+        </w:rPr>
+        <w:t xml:space="preserve">Write</w:t>
+      </w:r>
+      <w:r>
+        <w:rPr>
+          <w:rStyle w:val="OperatorTok"/>
+        </w:rPr>
+        <w:t xml:space="preserve">(</w:t>
+      </w:r>
+      <w:r>
+        <w:rPr>
+          <w:rStyle w:val="StringTok"/>
+        </w:rPr>
+        <w:t xml:space="preserve">"Hi Mom!</w:t>
+      </w:r>
+      <w:r>
+        <w:rPr>
+          <w:rStyle w:val="SpecialCharTok"/>
+        </w:rPr>
+        <w:t xml:space="preserve">\n</w:t>
+      </w:r>
+      <w:r>
+        <w:rPr>
+          <w:rStyle w:val="StringTok"/>
+        </w:rPr>
+        <w:t xml:space="preserve">How are you doing?"</w:t>
+      </w:r>
+      <w:r>
+        <w:rPr>
+          <w:rStyle w:val="OperatorTok"/>
+        </w:rPr>
+        <w:t xml:space="preserve">);</w:t>
+      </w:r>
+    </w:p>
+    <w:p>
+      <w:pPr>
+        <w:numPr>
+          <w:ilvl w:val="0"/>
+          <w:numId w:val="1001"/>
+        </w:numPr>
+      </w:pPr>
+      <w:r>
+        <w:t xml:space="preserve">Assume we have a variable whose name is</w:t>
+      </w:r>
+      <w:r>
+        <w:t xml:space="preserve"> </w:t>
+      </w:r>
+      <w:r>
+        <w:rPr>
+          <w:rStyle w:val="NormalTok"/>
+        </w:rPr>
+        <w:t xml:space="preserve">myVariable</w:t>
+      </w:r>
+      <w:r>
+        <w:t xml:space="preserve">, type is</w:t>
+      </w:r>
+      <w:r>
+        <w:t xml:space="preserve"> </w:t>
+      </w:r>
+      <w:r>
+        <w:rPr>
+          <w:rStyle w:val="DataTypeTok"/>
+        </w:rPr>
+        <w:t xml:space="preserve">string</w:t>
+      </w:r>
+      <w:r>
+        <w:t xml:space="preserve">, and value is</w:t>
+      </w:r>
+      <w:r>
+        <w:t xml:space="preserve"> </w:t>
+      </w:r>
+      <w:r>
+        <w:rPr>
+          <w:rStyle w:val="StringTok"/>
+        </w:rPr>
+        <w:t xml:space="preserve">"My message"</w:t>
+      </w:r>
+      <w:r>
+        <w:t xml:space="preserve">. What would be displayed on the screen by the following statement?</w:t>
+      </w:r>
+      <w:r>
+        <w:t xml:space="preserve"> </w:t>
+      </w:r>
+      <w:r>
+        <w:rPr>
+          <w:rStyle w:val="NormalTok"/>
+        </w:rPr>
+        <w:t xml:space="preserve">Console</w:t>
+      </w:r>
+      <w:r>
+        <w:rPr>
+          <w:rStyle w:val="OperatorTok"/>
+        </w:rPr>
+        <w:t xml:space="preserve">.</w:t>
+      </w:r>
+      <w:r>
+        <w:rPr>
+          <w:rStyle w:val="FunctionTok"/>
+        </w:rPr>
+        <w:t xml:space="preserve">WriteLine</w:t>
+      </w:r>
+      <w:r>
+        <w:rPr>
+          <w:rStyle w:val="OperatorTok"/>
+        </w:rPr>
+        <w:t xml:space="preserve">(</w:t>
+      </w:r>
+      <w:r>
+        <w:rPr>
+          <w:rStyle w:val="NormalTok"/>
+        </w:rPr>
+        <w:t xml:space="preserve">$</w:t>
+      </w:r>
+      <w:r>
+        <w:rPr>
+          <w:rStyle w:val="StringTok"/>
+        </w:rPr>
+        <w:t xml:space="preserve">"Here is my variable: {myVariable}"</w:t>
+      </w:r>
+      <w:r>
+        <w:rPr>
+          <w:rStyle w:val="OperatorTok"/>
+        </w:rPr>
+        <w:t xml:space="preserve">);</w:t>
+      </w:r>
+    </w:p>
+    <w:p>
+      <w:pPr>
+        <w:numPr>
+          <w:ilvl w:val="0"/>
+          <w:numId w:val="1000"/>
+        </w:numPr>
+      </w:pPr>
+      <w:r>
         <w:t xml:space="preserve">Solution</w:t>
       </w:r>
     </w:p>
@@ -1611,13 +1776,65 @@
           <w:ilvl w:val="0"/>
           <w:numId w:val="1000"/>
         </w:numPr>
-        <w:pStyle w:val="SourceCode"/>
-      </w:pPr>
-      <w:r>
-        <w:rPr>
-          <w:rStyle w:val="NormalTok"/>
-        </w:rPr>
-        <w:t xml:space="preserve"> Console</w:t>
+      </w:pPr>
+      <w:r>
+        <w:t xml:space="preserve">Here is my variable: My message</w:t>
+      </w:r>
+    </w:p>
+    <w:p>
+      <w:pPr>
+        <w:numPr>
+          <w:ilvl w:val="0"/>
+          <w:numId w:val="1001"/>
+        </w:numPr>
+      </w:pPr>
+      <w:r>
+        <w:t xml:space="preserve">Assume we have a variable whose name is</w:t>
+      </w:r>
+      <w:r>
+        <w:t xml:space="preserve"> </w:t>
+      </w:r>
+      <w:r>
+        <w:rPr>
+          <w:rStyle w:val="NormalTok"/>
+        </w:rPr>
+        <w:t xml:space="preserve">level</w:t>
+      </w:r>
+      <w:r>
+        <w:t xml:space="preserve">, whose type is</w:t>
+      </w:r>
+      <w:r>
+        <w:t xml:space="preserve"> </w:t>
+      </w:r>
+      <w:r>
+        <w:rPr>
+          <w:rStyle w:val="DataTypeTok"/>
+        </w:rPr>
+        <w:t xml:space="preserve">string</w:t>
+      </w:r>
+      <w:r>
+        <w:t xml:space="preserve">, and whose value is</w:t>
+      </w:r>
+      <w:r>
+        <w:t xml:space="preserve"> </w:t>
+      </w:r>
+      <w:r>
+        <w:rPr>
+          <w:rStyle w:val="StringTok"/>
+        </w:rPr>
+        <w:t xml:space="preserve">"Easy"</w:t>
+      </w:r>
+      <w:r>
+        <w:t xml:space="preserve">. What would be displayed at the screen by the following statement?</w:t>
+      </w:r>
+      <w:r>
+        <w:t xml:space="preserve"> </w:t>
+      </w:r>
+      <w:r>
+        <w:rPr>
+          <w:rStyle w:val="NormalTok"/>
+        </w:rPr>
+        <w:t xml:space="preserve">Console</w:t>
       </w:r>
       <w:r>
         <w:rPr>
@@ -1629,7 +1846,7 @@
         <w:rPr>
           <w:rStyle w:val="FunctionTok"/>
         </w:rPr>
-        <w:t xml:space="preserve">Write</w:t>
+        <w:t xml:space="preserve">WriteLine</w:t>
       </w:r>
       <w:r>
         <w:rPr>
@@ -1639,21 +1856,15 @@
       </w:r>
       <w:r>
         <w:rPr>
+          <w:rStyle w:val="NormalTok"/>
+        </w:rPr>
+        <w:t xml:space="preserve">$</w:t>
+      </w:r>
+      <w:r>
+        <w:rPr>
           <w:rStyle w:val="StringTok"/>
         </w:rPr>
-        <w:t xml:space="preserve">"Hi Mom!</w:t>
-      </w:r>
-      <w:r>
-        <w:rPr>
-          <w:rStyle w:val="SpecialCharTok"/>
-        </w:rPr>
-        <w:t xml:space="preserve">\n</w:t>
-      </w:r>
-      <w:r>
-        <w:rPr>
-          <w:rStyle w:val="StringTok"/>
-        </w:rPr>
-        <w:t xml:space="preserve">How are you doing?"</w:t>
+        <w:t xml:space="preserve">"You set the difficulty to {level}."</w:t>
       </w:r>
       <w:r>
         <w:rPr>
@@ -1666,11 +1877,72 @@
       <w:pPr>
         <w:numPr>
           <w:ilvl w:val="0"/>
+          <w:numId w:val="1000"/>
+        </w:numPr>
+      </w:pPr>
+      <w:r>
+        <w:t xml:space="preserve">Solution</w:t>
+      </w:r>
+    </w:p>
+    <w:p>
+      <w:pPr>
+        <w:numPr>
+          <w:ilvl w:val="0"/>
+          <w:numId w:val="1000"/>
+        </w:numPr>
+      </w:pPr>
+      <w:r>
+        <w:t xml:space="preserve">You set the difficulty to Easy.</w:t>
+      </w:r>
+    </w:p>
+    <w:p>
+      <w:pPr>
+        <w:numPr>
+          <w:ilvl w:val="0"/>
           <w:numId w:val="1001"/>
         </w:numPr>
       </w:pPr>
       <w:r>
-        <w:t xml:space="preserve">Assume we have a variable whose name is</w:t>
+        <w:t xml:space="preserve">Which of the following are correct identifier names?</w:t>
+      </w:r>
+      <w:r>
+        <w:t xml:space="preserve"> </w:t>
+      </w:r>
+      <w:r>
+        <w:rPr>
+          <w:rStyle w:val="NormalTok"/>
+        </w:rPr>
+        <w:t xml:space="preserve">`$myHome3 </w:t>
+      </w:r>
+      <w:r>
+        <w:rPr>
+          <w:rStyle w:val="KeywordTok"/>
+        </w:rPr>
+        <w:t xml:space="preserve">class</w:t>
+      </w:r>
+      <w:r>
+        <w:rPr>
+          <w:rStyle w:val="NormalTok"/>
+        </w:rPr>
+        <w:t xml:space="preserve"> my</w:t>
+      </w:r>
+      <w:r>
+        <w:rPr>
+          <w:rStyle w:val="OperatorTok"/>
+        </w:rPr>
+        <w:t xml:space="preserve">%</w:t>
+      </w:r>
+      <w:r>
+        <w:rPr>
+          <w:rStyle w:val="NormalTok"/>
+        </w:rPr>
+        <w:t xml:space="preserve">variable ANewHope _train _ThisIsAVariable statement `</w:t>
+      </w:r>
+      <w:r>
+        <w:t xml:space="preserve"> </w:t>
+      </w:r>
+      <w:r>
+        <w:t xml:space="preserve">Is the name</w:t>
       </w:r>
       <w:r>
         <w:t xml:space="preserve"> </w:t>
@@ -1682,31 +1954,22 @@
         <w:t xml:space="preserve">myVariable</w:t>
       </w:r>
       <w:r>
-        <w:t xml:space="preserve">, type is</w:t>
-      </w:r>
-      <w:r>
-        <w:t xml:space="preserve"> </w:t>
-      </w:r>
-      <w:r>
-        <w:rPr>
-          <w:rStyle w:val="DataTypeTok"/>
-        </w:rPr>
-        <w:t xml:space="preserve">string</w:t>
-      </w:r>
-      <w:r>
-        <w:t xml:space="preserve">, and value is</w:t>
-      </w:r>
-      <w:r>
-        <w:t xml:space="preserve"> </w:t>
-      </w:r>
-      <w:r>
-        <w:rPr>
-          <w:rStyle w:val="StringTok"/>
-        </w:rPr>
-        <w:t xml:space="preserve">"My message"</w:t>
-      </w:r>
-      <w:r>
-        <w:t xml:space="preserve">. What would be displayed on the screen by the following statement?</w:t>
+        <w:t xml:space="preserve"> </w:t>
+      </w:r>
+      <w:r>
+        <w:t xml:space="preserve">the same as</w:t>
+      </w:r>
+      <w:r>
+        <w:t xml:space="preserve"> </w:t>
+      </w:r>
+      <w:r>
+        <w:rPr>
+          <w:rStyle w:val="NormalTok"/>
+        </w:rPr>
+        <w:t xml:space="preserve">myvariable</w:t>
+      </w:r>
+      <w:r>
+        <w:t xml:space="preserve">? If not, why?</w:t>
       </w:r>
     </w:p>
     <w:p>
@@ -1715,13 +1978,130 @@
           <w:ilvl w:val="0"/>
           <w:numId w:val="1000"/>
         </w:numPr>
-        <w:pStyle w:val="SourceCode"/>
-      </w:pPr>
-      <w:r>
-        <w:rPr>
-          <w:rStyle w:val="NormalTok"/>
-        </w:rPr>
-        <w:t xml:space="preserve">Console</w:t>
+      </w:pPr>
+      <w:r>
+        <w:t xml:space="preserve">Solution</w:t>
+      </w:r>
+    </w:p>
+    <w:p>
+      <w:pPr>
+        <w:numPr>
+          <w:ilvl w:val="0"/>
+          <w:numId w:val="1000"/>
+        </w:numPr>
+      </w:pPr>
+      <w:r>
+        <w:rPr>
+          <w:rStyle w:val="NormalTok"/>
+        </w:rPr>
+        <w:t xml:space="preserve">$myHome3</w:t>
+      </w:r>
+      <w:r>
+        <w:t xml:space="preserve"> </w:t>
+      </w:r>
+      <w:r>
+        <w:t xml:space="preserve">is correct, but not recommended,</w:t>
+      </w:r>
+      <w:r>
+        <w:t xml:space="preserve"> </w:t>
+      </w:r>
+      <w:r>
+        <w:rPr>
+          <w:rStyle w:val="NormalTok"/>
+        </w:rPr>
+        <w:t xml:space="preserve">ANewHope</w:t>
+      </w:r>
+      <w:r>
+        <w:t xml:space="preserve">,</w:t>
+      </w:r>
+      <w:r>
+        <w:t xml:space="preserve"> </w:t>
+      </w:r>
+      <w:r>
+        <w:rPr>
+          <w:rStyle w:val="NormalTok"/>
+        </w:rPr>
+        <w:t xml:space="preserve">_ThisIsAVariable</w:t>
+      </w:r>
+      <w:r>
+        <w:t xml:space="preserve">,</w:t>
+      </w:r>
+      <w:r>
+        <w:t xml:space="preserve"> </w:t>
+      </w:r>
+      <w:r>
+        <w:rPr>
+          <w:rStyle w:val="NormalTok"/>
+        </w:rPr>
+        <w:t xml:space="preserve">statement</w:t>
+      </w:r>
+      <w:r>
+        <w:t xml:space="preserve"> </w:t>
+      </w:r>
+      <w:r>
+        <w:t xml:space="preserve">are also correct (but, of course, this latter is weird). The names</w:t>
+      </w:r>
+      <w:r>
+        <w:t xml:space="preserve"> </w:t>
+      </w:r>
+      <w:r>
+        <w:rPr>
+          <w:rStyle w:val="NormalTok"/>
+        </w:rPr>
+        <w:t xml:space="preserve">myVariable</w:t>
+      </w:r>
+      <w:r>
+        <w:t xml:space="preserve"> </w:t>
+      </w:r>
+      <w:r>
+        <w:t xml:space="preserve">and</w:t>
+      </w:r>
+      <w:r>
+        <w:t xml:space="preserve"> </w:t>
+      </w:r>
+      <w:r>
+        <w:rPr>
+          <w:rStyle w:val="NormalTok"/>
+        </w:rPr>
+        <w:t xml:space="preserve">myvariable</w:t>
+      </w:r>
+      <w:r>
+        <w:t xml:space="preserve"> </w:t>
+      </w:r>
+      <w:r>
+        <w:t xml:space="preserve">are treated differently by C#, because it is case-sensitive.</w:t>
+      </w:r>
+    </w:p>
+    <w:p>
+      <w:pPr>
+        <w:numPr>
+          <w:ilvl w:val="0"/>
+          <w:numId w:val="1001"/>
+        </w:numPr>
+      </w:pPr>
+      <w:r>
+        <w:t xml:space="preserve">Which of the following are correct identifier names?</w:t>
+      </w:r>
+      <w:r>
+        <w:t xml:space="preserve"> </w:t>
+      </w:r>
+      <w:r>
+        <w:rPr>
+          <w:rStyle w:val="NormalTok"/>
+        </w:rPr>
+        <w:t xml:space="preserve">`myClass _Exo_1 Lab3</w:t>
+      </w:r>
+      <w:r>
+        <w:rPr>
+          <w:rStyle w:val="OperatorTok"/>
+        </w:rPr>
+        <w:t xml:space="preserve">-</w:t>
+      </w:r>
+      <w:r>
+        <w:rPr>
+          <w:rStyle w:val="NormalTok"/>
+        </w:rPr>
+        <w:t xml:space="preserve">Exo1 My</w:t>
       </w:r>
       <w:r>
         <w:rPr>
@@ -1733,115 +2113,7 @@
         <w:rPr>
           <w:rStyle w:val="FunctionTok"/>
         </w:rPr>
-        <w:t xml:space="preserve">WriteLine</w:t>
-      </w:r>
-      <w:r>
-        <w:rPr>
-          <w:rStyle w:val="OperatorTok"/>
-        </w:rPr>
-        <w:t xml:space="preserve">(</w:t>
-      </w:r>
-      <w:r>
-        <w:rPr>
-          <w:rStyle w:val="NormalTok"/>
-        </w:rPr>
-        <w:t xml:space="preserve">$</w:t>
-      </w:r>
-      <w:r>
-        <w:rPr>
-          <w:rStyle w:val="StringTok"/>
-        </w:rPr>
-        <w:t xml:space="preserve">"Here is my variable: {myVariable}"</w:t>
-      </w:r>
-      <w:r>
-        <w:rPr>
-          <w:rStyle w:val="OperatorTok"/>
-        </w:rPr>
-        <w:t xml:space="preserve">);</w:t>
-      </w:r>
-    </w:p>
-    <w:p>
-      <w:pPr>
-        <w:numPr>
-          <w:ilvl w:val="0"/>
-          <w:numId w:val="1000"/>
-        </w:numPr>
-      </w:pPr>
-      <w:r>
-        <w:t xml:space="preserve">Solution</w:t>
-      </w:r>
-    </w:p>
-    <w:p>
-      <w:pPr>
-        <w:numPr>
-          <w:ilvl w:val="0"/>
-          <w:numId w:val="1000"/>
-        </w:numPr>
-      </w:pPr>
-      <w:r>
-        <w:t xml:space="preserve">Here is my variable: My message</w:t>
-      </w:r>
-    </w:p>
-    <w:p>
-      <w:pPr>
-        <w:numPr>
-          <w:ilvl w:val="0"/>
-          <w:numId w:val="1001"/>
-        </w:numPr>
-      </w:pPr>
-      <w:r>
-        <w:t xml:space="preserve">Assume we have a variable whose name is</w:t>
-      </w:r>
-      <w:r>
-        <w:t xml:space="preserve"> </w:t>
-      </w:r>
-      <w:r>
-        <w:rPr>
-          <w:rStyle w:val="NormalTok"/>
-        </w:rPr>
-        <w:t xml:space="preserve">level</w:t>
-      </w:r>
-      <w:r>
-        <w:t xml:space="preserve">, whose type is</w:t>
-      </w:r>
-      <w:r>
-        <w:t xml:space="preserve"> </w:t>
-      </w:r>
-      <w:r>
-        <w:rPr>
-          <w:rStyle w:val="DataTypeTok"/>
-        </w:rPr>
-        <w:t xml:space="preserve">string</w:t>
-      </w:r>
-      <w:r>
-        <w:t xml:space="preserve">, and whose value is</w:t>
-      </w:r>
-      <w:r>
-        <w:t xml:space="preserve"> </w:t>
-      </w:r>
-      <w:r>
-        <w:rPr>
-          <w:rStyle w:val="StringTok"/>
-        </w:rPr>
-        <w:t xml:space="preserve">"Easy"</w:t>
-      </w:r>
-      <w:r>
-        <w:t xml:space="preserve">. What would be displayed at the screen by the following statement?</w:t>
-      </w:r>
-    </w:p>
-    <w:p>
-      <w:pPr>
-        <w:numPr>
-          <w:ilvl w:val="0"/>
-          <w:numId w:val="1000"/>
-        </w:numPr>
-        <w:pStyle w:val="SourceCode"/>
-      </w:pPr>
-      <w:r>
-        <w:rPr>
-          <w:rStyle w:val="NormalTok"/>
-        </w:rPr>
-        <w:t xml:space="preserve">    Console</w:t>
+        <w:t xml:space="preserve">Lab</w:t>
       </w:r>
       <w:r>
         <w:rPr>
@@ -1853,319 +2125,25 @@
         <w:rPr>
           <w:rStyle w:val="FunctionTok"/>
         </w:rPr>
-        <w:t xml:space="preserve">WriteLine</w:t>
-      </w:r>
-      <w:r>
-        <w:rPr>
-          <w:rStyle w:val="OperatorTok"/>
-        </w:rPr>
-        <w:t xml:space="preserve">(</w:t>
-      </w:r>
-      <w:r>
-        <w:rPr>
-          <w:rStyle w:val="NormalTok"/>
-        </w:rPr>
-        <w:t xml:space="preserve">$</w:t>
-      </w:r>
-      <w:r>
-        <w:rPr>
-          <w:rStyle w:val="StringTok"/>
-        </w:rPr>
-        <w:t xml:space="preserve">"You set the difficulty to {level}."</w:t>
-      </w:r>
-      <w:r>
-        <w:rPr>
-          <w:rStyle w:val="OperatorTok"/>
-        </w:rPr>
-        <w:t xml:space="preserve">);</w:t>
-      </w:r>
-    </w:p>
-    <w:p>
-      <w:pPr>
-        <w:numPr>
-          <w:ilvl w:val="0"/>
-          <w:numId w:val="1000"/>
-        </w:numPr>
-      </w:pPr>
-      <w:r>
-        <w:t xml:space="preserve">Solution</w:t>
-      </w:r>
-    </w:p>
-    <w:p>
-      <w:pPr>
-        <w:numPr>
-          <w:ilvl w:val="0"/>
-          <w:numId w:val="1000"/>
-        </w:numPr>
-      </w:pPr>
-      <w:r>
-        <w:t xml:space="preserve">You set the difficulty to Easy.</w:t>
-      </w:r>
-    </w:p>
-    <w:p>
-      <w:pPr>
-        <w:numPr>
-          <w:ilvl w:val="0"/>
-          <w:numId w:val="1001"/>
-        </w:numPr>
-      </w:pPr>
-      <w:r>
-        <w:t xml:space="preserve">Which of the following are correct identifier names?</w:t>
-      </w:r>
-    </w:p>
-    <w:p>
-      <w:pPr>
-        <w:numPr>
-          <w:ilvl w:val="0"/>
-          <w:numId w:val="1000"/>
-        </w:numPr>
-      </w:pPr>
-      <w:r>
-        <w:rPr>
-          <w:rStyle w:val="NormalTok"/>
-        </w:rPr>
-        <w:t xml:space="preserve">$myHome3 </w:t>
+        <w:t xml:space="preserve">Variable</w:t>
+      </w:r>
+      <w:r>
+        <w:rPr>
+          <w:rStyle w:val="NormalTok"/>
+        </w:rPr>
+        <w:t xml:space="preserve"> </w:t>
       </w:r>
       <w:r>
         <w:rPr>
           <w:rStyle w:val="KeywordTok"/>
         </w:rPr>
-        <w:t xml:space="preserve">class</w:t>
-      </w:r>
-      <w:r>
-        <w:rPr>
-          <w:rStyle w:val="NormalTok"/>
-        </w:rPr>
-        <w:t xml:space="preserve"> my</w:t>
-      </w:r>
-      <w:r>
-        <w:rPr>
-          <w:rStyle w:val="OperatorTok"/>
-        </w:rPr>
-        <w:t xml:space="preserve">%</w:t>
-      </w:r>
-      <w:r>
-        <w:rPr>
-          <w:rStyle w:val="NormalTok"/>
-        </w:rPr>
-        <w:t xml:space="preserve">variable ANewHope _train _ThisIsAVariable statement</w:t>
-      </w:r>
-    </w:p>
-    <w:p>
-      <w:pPr>
-        <w:numPr>
-          <w:ilvl w:val="0"/>
-          <w:numId w:val="1000"/>
-        </w:numPr>
-      </w:pPr>
-      <w:r>
-        <w:t xml:space="preserve">Is the name</w:t>
-      </w:r>
-      <w:r>
-        <w:t xml:space="preserve"> </w:t>
-      </w:r>
-      <w:r>
-        <w:rPr>
-          <w:rStyle w:val="NormalTok"/>
-        </w:rPr>
-        <w:t xml:space="preserve">myVariable</w:t>
-      </w:r>
-      <w:r>
-        <w:t xml:space="preserve"> </w:t>
-      </w:r>
-      <w:r>
-        <w:t xml:space="preserve">the same as</w:t>
-      </w:r>
-      <w:r>
-        <w:t xml:space="preserve"> </w:t>
-      </w:r>
-      <w:r>
-        <w:rPr>
-          <w:rStyle w:val="NormalTok"/>
-        </w:rPr>
-        <w:t xml:space="preserve">myvariable</w:t>
-      </w:r>
-      <w:r>
-        <w:t xml:space="preserve">? If not, why?</w:t>
-      </w:r>
-    </w:p>
-    <w:p>
-      <w:pPr>
-        <w:numPr>
-          <w:ilvl w:val="0"/>
-          <w:numId w:val="1000"/>
-        </w:numPr>
-      </w:pPr>
-      <w:r>
-        <w:t xml:space="preserve">Solution</w:t>
-      </w:r>
-    </w:p>
-    <w:p>
-      <w:pPr>
-        <w:numPr>
-          <w:ilvl w:val="0"/>
-          <w:numId w:val="1000"/>
-        </w:numPr>
-      </w:pPr>
-      <w:r>
-        <w:rPr>
-          <w:rStyle w:val="NormalTok"/>
-        </w:rPr>
-        <w:t xml:space="preserve">$myHome3</w:t>
-      </w:r>
-      <w:r>
-        <w:t xml:space="preserve"> </w:t>
-      </w:r>
-      <w:r>
-        <w:t xml:space="preserve">is correct, but not recommended,</w:t>
-      </w:r>
-      <w:r>
-        <w:t xml:space="preserve"> </w:t>
-      </w:r>
-      <w:r>
-        <w:rPr>
-          <w:rStyle w:val="NormalTok"/>
-        </w:rPr>
-        <w:t xml:space="preserve">ANewHope</w:t>
-      </w:r>
-      <w:r>
-        <w:t xml:space="preserve">,</w:t>
-      </w:r>
-      <w:r>
-        <w:t xml:space="preserve"> </w:t>
-      </w:r>
-      <w:r>
-        <w:rPr>
-          <w:rStyle w:val="NormalTok"/>
-        </w:rPr>
-        <w:t xml:space="preserve">_ThisIsAVariable</w:t>
-      </w:r>
-      <w:r>
-        <w:t xml:space="preserve">,</w:t>
-      </w:r>
-      <w:r>
-        <w:t xml:space="preserve"> </w:t>
-      </w:r>
-      <w:r>
-        <w:rPr>
-          <w:rStyle w:val="NormalTok"/>
-        </w:rPr>
-        <w:t xml:space="preserve">statement</w:t>
-      </w:r>
-      <w:r>
-        <w:t xml:space="preserve"> </w:t>
-      </w:r>
-      <w:r>
-        <w:t xml:space="preserve">are also correct (but, of course, this latter is weird). The names</w:t>
-      </w:r>
-      <w:r>
-        <w:t xml:space="preserve"> </w:t>
-      </w:r>
-      <w:r>
-        <w:rPr>
-          <w:rStyle w:val="NormalTok"/>
-        </w:rPr>
-        <w:t xml:space="preserve">myVariable</w:t>
-      </w:r>
-      <w:r>
-        <w:t xml:space="preserve"> </w:t>
-      </w:r>
-      <w:r>
-        <w:t xml:space="preserve">and</w:t>
-      </w:r>
-      <w:r>
-        <w:t xml:space="preserve"> </w:t>
-      </w:r>
-      <w:r>
-        <w:rPr>
-          <w:rStyle w:val="NormalTok"/>
-        </w:rPr>
-        <w:t xml:space="preserve">myvariable</w:t>
-      </w:r>
-      <w:r>
-        <w:t xml:space="preserve"> </w:t>
-      </w:r>
-      <w:r>
-        <w:t xml:space="preserve">are treated differently by C#, because it is case-sensitive.</w:t>
-      </w:r>
-    </w:p>
-    <w:p>
-      <w:pPr>
-        <w:numPr>
-          <w:ilvl w:val="0"/>
-          <w:numId w:val="1001"/>
-        </w:numPr>
-      </w:pPr>
-      <w:r>
-        <w:t xml:space="preserve">Which of the following are correct identifier names?</w:t>
-      </w:r>
-    </w:p>
-    <w:p>
-      <w:pPr>
-        <w:numPr>
-          <w:ilvl w:val="0"/>
-          <w:numId w:val="1000"/>
-        </w:numPr>
-      </w:pPr>
-      <w:r>
-        <w:rPr>
-          <w:rStyle w:val="NormalTok"/>
-        </w:rPr>
-        <w:t xml:space="preserve">myClass _Exo_1 Lab3</w:t>
-      </w:r>
-      <w:r>
-        <w:rPr>
-          <w:rStyle w:val="OperatorTok"/>
-        </w:rPr>
-        <w:t xml:space="preserve">-</w:t>
-      </w:r>
-      <w:r>
-        <w:rPr>
-          <w:rStyle w:val="NormalTok"/>
-        </w:rPr>
-        <w:t xml:space="preserve">Exo1 My</w:t>
-      </w:r>
-      <w:r>
-        <w:rPr>
-          <w:rStyle w:val="OperatorTok"/>
-        </w:rPr>
-        <w:t xml:space="preserve">.</w:t>
-      </w:r>
-      <w:r>
-        <w:rPr>
-          <w:rStyle w:val="FunctionTok"/>
-        </w:rPr>
-        <w:t xml:space="preserve">Lab</w:t>
-      </w:r>
-      <w:r>
-        <w:rPr>
-          <w:rStyle w:val="OperatorTok"/>
-        </w:rPr>
-        <w:t xml:space="preserve">.</w:t>
-      </w:r>
-      <w:r>
-        <w:rPr>
-          <w:rStyle w:val="FunctionTok"/>
-        </w:rPr>
-        <w:t xml:space="preserve">Variable</w:t>
-      </w:r>
-      <w:r>
-        <w:rPr>
-          <w:rStyle w:val="NormalTok"/>
-        </w:rPr>
-        <w:t xml:space="preserve"> </w:t>
-      </w:r>
-      <w:r>
-        <w:rPr>
-          <w:rStyle w:val="KeywordTok"/>
-        </w:rPr>
         <w:t xml:space="preserve">using</w:t>
       </w:r>
       <w:r>
         <w:rPr>
           <w:rStyle w:val="NormalTok"/>
         </w:rPr>
-        <w:t xml:space="preserve"> Lab3_Part1</w:t>
+        <w:t xml:space="preserve"> Lab3_Part1`</w:t>
       </w:r>
     </w:p>
     <w:p>

</xml_diff>

<commit_message>
Deploying to gh-pages from @ csci-1301/csci-1301.github.io@7b3ea11c3fc548e240b8f3d0c4e51064ddd64085 🚀
</commit_message>
<xml_diff>
--- a/exercises_with_solutions.docx
+++ b/exercises_with_solutions.docx
@@ -40,7 +40,7 @@
         <w:pStyle w:val="Date"/>
       </w:pPr>
       <w:r>
-        <w:t xml:space="preserve">February  24, 2022 (09:47:21 AM)</w:t>
+        <w:t xml:space="preserve">February  24, 2022 (09:58:42 AM)</w:t>
       </w:r>
     </w:p>
     <w:sdt>
@@ -688,17 +688,7 @@
           <w:ilvl w:val="0"/>
           <w:numId w:val="1000"/>
         </w:numPr>
-        <w:pStyle w:val="SourceCode"/>
-      </w:pPr>
-      <w:r>
-        <w:rPr>
-          <w:rStyle w:val="NormalTok"/>
-        </w:rPr>
-        <w:t xml:space="preserve">```</w:t>
-      </w:r>
-      <w:r>
-        <w:br/>
-      </w:r>
+      </w:pPr>
       <w:r>
         <w:rPr>
           <w:rStyle w:val="NormalTok"/>
@@ -735,15 +725,6 @@
         </w:rPr>
         <w:t xml:space="preserve">);</w:t>
       </w:r>
-      <w:r>
-        <w:br/>
-      </w:r>
-      <w:r>
-        <w:rPr>
-          <w:rStyle w:val="NormalTok"/>
-        </w:rPr>
-        <w:t xml:space="preserve">```</w:t>
-      </w:r>
     </w:p>
     <w:p>
       <w:pPr>
@@ -797,17 +778,7 @@
           <w:ilvl w:val="0"/>
           <w:numId w:val="1000"/>
         </w:numPr>
-        <w:pStyle w:val="SourceCode"/>
-      </w:pPr>
-      <w:r>
-        <w:rPr>
-          <w:rStyle w:val="NormalTok"/>
-        </w:rPr>
-        <w:t xml:space="preserve">```</w:t>
-      </w:r>
-      <w:r>
-        <w:br/>
-      </w:r>
+      </w:pPr>
       <w:r>
         <w:rPr>
           <w:rStyle w:val="NormalTok"/>
@@ -843,15 +814,6 @@
           <w:rStyle w:val="OperatorTok"/>
         </w:rPr>
         <w:t xml:space="preserve">);</w:t>
-      </w:r>
-      <w:r>
-        <w:br/>
-      </w:r>
-      <w:r>
-        <w:rPr>
-          <w:rStyle w:val="NormalTok"/>
-        </w:rPr>
-        <w:t xml:space="preserve">```</w:t>
       </w:r>
     </w:p>
     <w:p>
@@ -3778,12 +3740,6 @@
       </w:pPr>
       <w:r>
         <w:rPr>
-          <w:rStyle w:val="NormalTok"/>
-        </w:rPr>
-        <w:t xml:space="preserve">        </w:t>
-      </w:r>
-      <w:r>
-        <w:rPr>
           <w:rStyle w:val="DataTypeTok"/>
         </w:rPr>
         <w:t xml:space="preserve">int</w:t>
@@ -3819,7 +3775,7 @@
         <w:rPr>
           <w:rStyle w:val="NormalTok"/>
         </w:rPr>
-        <w:t xml:space="preserve">        a </w:t>
+        <w:t xml:space="preserve">a </w:t>
       </w:r>
       <w:r>
         <w:rPr>
@@ -3852,7 +3808,7 @@
         <w:rPr>
           <w:rStyle w:val="NormalTok"/>
         </w:rPr>
-        <w:t xml:space="preserve">        b </w:t>
+        <w:t xml:space="preserve">b </w:t>
       </w:r>
       <w:r>
         <w:rPr>
@@ -3921,7 +3877,7 @@
         <w:rPr>
           <w:rStyle w:val="NormalTok"/>
         </w:rPr>
-        <w:t xml:space="preserve">        a </w:t>
+        <w:t xml:space="preserve">a </w:t>
       </w:r>
       <w:r>
         <w:rPr>
@@ -4069,12 +4025,6 @@
       </w:pPr>
       <w:r>
         <w:rPr>
-          <w:rStyle w:val="NormalTok"/>
-        </w:rPr>
-        <w:t xml:space="preserve">        </w:t>
-      </w:r>
-      <w:r>
-        <w:rPr>
           <w:rStyle w:val="DataTypeTok"/>
         </w:rPr>
         <w:t xml:space="preserve">int</w:t>
@@ -4110,7 +4060,7 @@
         <w:rPr>
           <w:rStyle w:val="NormalTok"/>
         </w:rPr>
-        <w:t xml:space="preserve">        a </w:t>
+        <w:t xml:space="preserve">a </w:t>
       </w:r>
       <w:r>
         <w:rPr>
@@ -4143,7 +4093,7 @@
         <w:rPr>
           <w:rStyle w:val="NormalTok"/>
         </w:rPr>
-        <w:t xml:space="preserve">        b </w:t>
+        <w:t xml:space="preserve">b </w:t>
       </w:r>
       <w:r>
         <w:rPr>
@@ -4212,7 +4162,7 @@
         <w:rPr>
           <w:rStyle w:val="NormalTok"/>
         </w:rPr>
-        <w:t xml:space="preserve">        a </w:t>
+        <w:t xml:space="preserve">a </w:t>
       </w:r>
       <w:r>
         <w:rPr>
@@ -4312,12 +4262,6 @@
       </w:pPr>
       <w:r>
         <w:rPr>
-          <w:rStyle w:val="NormalTok"/>
-        </w:rPr>
-        <w:t xml:space="preserve">        </w:t>
-      </w:r>
-      <w:r>
-        <w:rPr>
           <w:rStyle w:val="DataTypeTok"/>
         </w:rPr>
         <w:t xml:space="preserve">int</w:t>
@@ -4371,7 +4315,7 @@
         <w:rPr>
           <w:rStyle w:val="NormalTok"/>
         </w:rPr>
-        <w:t xml:space="preserve">        d </w:t>
+        <w:t xml:space="preserve">d </w:t>
       </w:r>
       <w:r>
         <w:rPr>
@@ -4422,7 +4366,7 @@
         <w:rPr>
           <w:rStyle w:val="NormalTok"/>
         </w:rPr>
-        <w:t xml:space="preserve">        c </w:t>
+        <w:t xml:space="preserve">c </w:t>
       </w:r>
       <w:r>
         <w:rPr>
@@ -4467,7 +4411,7 @@
         <w:rPr>
           <w:rStyle w:val="NormalTok"/>
         </w:rPr>
-        <w:t xml:space="preserve">        d </w:t>
+        <w:t xml:space="preserve">d </w:t>
       </w:r>
       <w:r>
         <w:rPr>
@@ -4552,12 +4496,6 @@
       </w:pPr>
       <w:r>
         <w:rPr>
-          <w:rStyle w:val="NormalTok"/>
-        </w:rPr>
-        <w:t xml:space="preserve">        </w:t>
-      </w:r>
-      <w:r>
-        <w:rPr>
           <w:rStyle w:val="DataTypeTok"/>
         </w:rPr>
         <w:t xml:space="preserve">float</w:t>
@@ -4597,12 +4535,6 @@
       </w:r>
       <w:r>
         <w:rPr>
-          <w:rStyle w:val="NormalTok"/>
-        </w:rPr>
-        <w:t xml:space="preserve">        </w:t>
-      </w:r>
-      <w:r>
-        <w:rPr>
           <w:rStyle w:val="DataTypeTok"/>
         </w:rPr>
         <w:t xml:space="preserve">int</w:t>
@@ -4720,12 +4652,6 @@
       </w:pPr>
       <w:r>
         <w:rPr>
-          <w:rStyle w:val="NormalTok"/>
-        </w:rPr>
-        <w:t xml:space="preserve">        </w:t>
-      </w:r>
-      <w:r>
-        <w:rPr>
           <w:rStyle w:val="DataTypeTok"/>
         </w:rPr>
         <w:t xml:space="preserve">decimal</w:t>
@@ -4765,12 +4691,6 @@
       </w:r>
       <w:r>
         <w:rPr>
-          <w:rStyle w:val="NormalTok"/>
-        </w:rPr>
-        <w:t xml:space="preserve">        </w:t>
-      </w:r>
-      <w:r>
-        <w:rPr>
           <w:rStyle w:val="DataTypeTok"/>
         </w:rPr>
         <w:t xml:space="preserve">int</w:t>
@@ -4894,12 +4814,6 @@
       </w:pPr>
       <w:r>
         <w:rPr>
-          <w:rStyle w:val="NormalTok"/>
-        </w:rPr>
-        <w:t xml:space="preserve">        </w:t>
-      </w:r>
-      <w:r>
-        <w:rPr>
           <w:rStyle w:val="DataTypeTok"/>
         </w:rPr>
         <w:t xml:space="preserve">decimal</w:t>
@@ -4936,12 +4850,6 @@
       </w:r>
       <w:r>
         <w:br/>
-      </w:r>
-      <w:r>
-        <w:rPr>
-          <w:rStyle w:val="NormalTok"/>
-        </w:rPr>
-        <w:t xml:space="preserve">        </w:t>
       </w:r>
       <w:r>
         <w:rPr>
@@ -5897,12 +5805,6 @@
       </w:pPr>
       <w:r>
         <w:rPr>
-          <w:rStyle w:val="NormalTok"/>
-        </w:rPr>
-        <w:t xml:space="preserve">    </w:t>
-      </w:r>
-      <w:r>
-        <w:rPr>
           <w:rStyle w:val="DataTypeTok"/>
         </w:rPr>
         <w:t xml:space="preserve">int</w:t>
@@ -5926,7 +5828,7 @@
         <w:rPr>
           <w:rStyle w:val="NormalTok"/>
         </w:rPr>
-        <w:t xml:space="preserve">    Console</w:t>
+        <w:t xml:space="preserve">Console</w:t>
       </w:r>
       <w:r>
         <w:rPr>
@@ -5965,7 +5867,7 @@
         <w:rPr>
           <w:rStyle w:val="NormalTok"/>
         </w:rPr>
-        <w:t xml:space="preserve">    age </w:t>
+        <w:t xml:space="preserve">age </w:t>
       </w:r>
       <w:r>
         <w:rPr>
@@ -6083,12 +5985,6 @@
       </w:pPr>
       <w:r>
         <w:rPr>
-          <w:rStyle w:val="NormalTok"/>
-        </w:rPr>
-        <w:t xml:space="preserve">    </w:t>
-      </w:r>
-      <w:r>
-        <w:rPr>
           <w:rStyle w:val="DataTypeTok"/>
         </w:rPr>
         <w:t xml:space="preserve">int</w:t>
@@ -6112,7 +6008,7 @@
         <w:rPr>
           <w:rStyle w:val="NormalTok"/>
         </w:rPr>
-        <w:t xml:space="preserve">    Console</w:t>
+        <w:t xml:space="preserve">Console</w:t>
       </w:r>
       <w:r>
         <w:rPr>
@@ -6151,7 +6047,7 @@
         <w:rPr>
           <w:rStyle w:val="NormalTok"/>
         </w:rPr>
-        <w:t xml:space="preserve">    myAge </w:t>
+        <w:t xml:space="preserve">myAge </w:t>
       </w:r>
       <w:r>
         <w:rPr>
@@ -11844,7 +11740,7 @@
         <w:rPr>
           <w:rStyle w:val="NormalTok"/>
         </w:rPr>
-        <w:t xml:space="preserve">                 </w:t>
+        <w:t xml:space="preserve">          </w:t>
       </w:r>
       <w:r>
         <w:rPr>
@@ -11868,7 +11764,7 @@
         <w:rPr>
           <w:rStyle w:val="NormalTok"/>
         </w:rPr>
-        <w:t xml:space="preserve">             </w:t>
+        <w:t xml:space="preserve">     s</w:t>
       </w:r>
       <w:r>
         <w:rPr>
@@ -14726,12 +14622,6 @@
       </w:pPr>
       <w:r>
         <w:rPr>
-          <w:rStyle w:val="NormalTok"/>
-        </w:rPr>
-        <w:t xml:space="preserve">        </w:t>
-      </w:r>
-      <w:r>
-        <w:rPr>
           <w:rStyle w:val="KeywordTok"/>
         </w:rPr>
         <w:t xml:space="preserve">public</w:t>
@@ -14803,7 +14693,7 @@
         <w:rPr>
           <w:rStyle w:val="NormalTok"/>
         </w:rPr>
-        <w:t xml:space="preserve">            name </w:t>
+        <w:t xml:space="preserve">    name </w:t>
       </w:r>
       <w:r>
         <w:rPr>
@@ -14830,7 +14720,7 @@
         <w:rPr>
           <w:rStyle w:val="NormalTok"/>
         </w:rPr>
-        <w:t xml:space="preserve">            gender </w:t>
+        <w:t xml:space="preserve">    gender </w:t>
       </w:r>
       <w:r>
         <w:rPr>
@@ -14852,12 +14742,6 @@
       </w:r>
       <w:r>
         <w:br/>
-      </w:r>
-      <w:r>
-        <w:rPr>
-          <w:rStyle w:val="NormalTok"/>
-        </w:rPr>
-        <w:t xml:space="preserve">        </w:t>
       </w:r>
       <w:r>
         <w:rPr>

</xml_diff>

<commit_message>
Deploying to gh-pages from @ csci-1301/csci-1301.github.io@21bd9d929dcee9d5ec104fbe4fab9f81cd25c637 🚀
</commit_message>
<xml_diff>
--- a/exercises_with_solutions.docx
+++ b/exercises_with_solutions.docx
@@ -40,7 +40,7 @@
         <w:pStyle w:val="Date"/>
       </w:pPr>
       <w:r>
-        <w:t xml:space="preserve">February  24, 2022 (09:58:42 AM)</w:t>
+        <w:t xml:space="preserve">February  24, 2022 (11:05:46 AM)</w:t>
       </w:r>
     </w:p>
     <w:sdt>
@@ -3113,12 +3113,66 @@
       </w:r>
       <w:r>
         <w:rPr>
+          <w:rStyle w:val="OperatorTok"/>
+        </w:rPr>
+        <w:t xml:space="preserve">{</w:t>
+      </w:r>
+      <w:r>
+        <w:br/>
+      </w:r>
+      <w:r>
+        <w:rPr>
           <w:rStyle w:val="NormalTok"/>
         </w:rPr>
         <w:t xml:space="preserve">    </w:t>
       </w:r>
       <w:r>
         <w:rPr>
+          <w:rStyle w:val="KeywordTok"/>
+        </w:rPr>
+        <w:t xml:space="preserve">static</w:t>
+      </w:r>
+      <w:r>
+        <w:rPr>
+          <w:rStyle w:val="NormalTok"/>
+        </w:rPr>
+        <w:t xml:space="preserve"> </w:t>
+      </w:r>
+      <w:r>
+        <w:rPr>
+          <w:rStyle w:val="DataTypeTok"/>
+        </w:rPr>
+        <w:t xml:space="preserve">void</w:t>
+      </w:r>
+      <w:r>
+        <w:rPr>
+          <w:rStyle w:val="NormalTok"/>
+        </w:rPr>
+        <w:t xml:space="preserve"> </w:t>
+      </w:r>
+      <w:r>
+        <w:rPr>
+          <w:rStyle w:val="FunctionTok"/>
+        </w:rPr>
+        <w:t xml:space="preserve">Main</w:t>
+      </w:r>
+      <w:r>
+        <w:rPr>
+          <w:rStyle w:val="OperatorTok"/>
+        </w:rPr>
+        <w:t xml:space="preserve">();</w:t>
+      </w:r>
+      <w:r>
+        <w:br/>
+      </w:r>
+      <w:r>
+        <w:rPr>
+          <w:rStyle w:val="NormalTok"/>
+        </w:rPr>
+        <w:t xml:space="preserve">    </w:t>
+      </w:r>
+      <w:r>
+        <w:rPr>
           <w:rStyle w:val="OperatorTok"/>
         </w:rPr>
         <w:t xml:space="preserve">{</w:t>
@@ -3130,112 +3184,61 @@
         <w:rPr>
           <w:rStyle w:val="NormalTok"/>
         </w:rPr>
+        <w:t xml:space="preserve">        </w:t>
+      </w:r>
+      <w:r>
+        <w:rPr>
+          <w:rStyle w:val="FunctionTok"/>
+        </w:rPr>
+        <w:t xml:space="preserve">ConsoleWriteLine</w:t>
+      </w:r>
+      <w:r>
+        <w:rPr>
+          <w:rStyle w:val="OperatorTok"/>
+        </w:rPr>
+        <w:t xml:space="preserve">(</w:t>
+      </w:r>
+      <w:r>
+        <w:rPr>
+          <w:rStyle w:val="StringTok"/>
+        </w:rPr>
+        <w:t xml:space="preserve">"Welcome </w:t>
+      </w:r>
+      <w:r>
+        <w:rPr>
+          <w:rStyle w:val="SpecialCharTok"/>
+        </w:rPr>
+        <w:t xml:space="preserve">\n</w:t>
+      </w:r>
+      <w:r>
+        <w:rPr>
+          <w:rStyle w:val="StringTok"/>
+        </w:rPr>
+        <w:t xml:space="preserve"> to the lab!"</w:t>
+      </w:r>
+      <w:r>
+        <w:rPr>
+          <w:rStyle w:val="OperatorTok"/>
+        </w:rPr>
+        <w:t xml:space="preserve">);</w:t>
+      </w:r>
+      <w:r>
+        <w:br/>
+      </w:r>
+      <w:r>
+        <w:rPr>
+          <w:rStyle w:val="NormalTok"/>
+        </w:rPr>
         <w:t xml:space="preserve">    </w:t>
       </w:r>
       <w:r>
         <w:rPr>
-          <w:rStyle w:val="KeywordTok"/>
-        </w:rPr>
-        <w:t xml:space="preserve">static</w:t>
-      </w:r>
-      <w:r>
-        <w:rPr>
-          <w:rStyle w:val="NormalTok"/>
-        </w:rPr>
-        <w:t xml:space="preserve"> </w:t>
-      </w:r>
-      <w:r>
-        <w:rPr>
-          <w:rStyle w:val="DataTypeTok"/>
-        </w:rPr>
-        <w:t xml:space="preserve">void</w:t>
-      </w:r>
-      <w:r>
-        <w:rPr>
-          <w:rStyle w:val="NormalTok"/>
-        </w:rPr>
-        <w:t xml:space="preserve"> </w:t>
-      </w:r>
-      <w:r>
-        <w:rPr>
-          <w:rStyle w:val="FunctionTok"/>
-        </w:rPr>
-        <w:t xml:space="preserve">Main</w:t>
-      </w:r>
-      <w:r>
-        <w:rPr>
-          <w:rStyle w:val="OperatorTok"/>
-        </w:rPr>
-        <w:t xml:space="preserve">();</w:t>
+          <w:rStyle w:val="OperatorTok"/>
+        </w:rPr>
+        <w:t xml:space="preserve">}</w:t>
       </w:r>
       <w:r>
         <w:br/>
-      </w:r>
-      <w:r>
-        <w:rPr>
-          <w:rStyle w:val="NormalTok"/>
-        </w:rPr>
-        <w:t xml:space="preserve">    </w:t>
-      </w:r>
-      <w:r>
-        <w:rPr>
-          <w:rStyle w:val="OperatorTok"/>
-        </w:rPr>
-        <w:t xml:space="preserve">{</w:t>
-      </w:r>
-      <w:r>
-        <w:br/>
-      </w:r>
-      <w:r>
-        <w:rPr>
-          <w:rStyle w:val="NormalTok"/>
-        </w:rPr>
-        <w:t xml:space="preserve">        </w:t>
-      </w:r>
-      <w:r>
-        <w:rPr>
-          <w:rStyle w:val="FunctionTok"/>
-        </w:rPr>
-        <w:t xml:space="preserve">ConsoleWriteLine</w:t>
-      </w:r>
-      <w:r>
-        <w:rPr>
-          <w:rStyle w:val="OperatorTok"/>
-        </w:rPr>
-        <w:t xml:space="preserve">(</w:t>
-      </w:r>
-      <w:r>
-        <w:rPr>
-          <w:rStyle w:val="StringTok"/>
-        </w:rPr>
-        <w:t xml:space="preserve">"Welcome </w:t>
-      </w:r>
-      <w:r>
-        <w:rPr>
-          <w:rStyle w:val="SpecialCharTok"/>
-        </w:rPr>
-        <w:t xml:space="preserve">\n</w:t>
-      </w:r>
-      <w:r>
-        <w:rPr>
-          <w:rStyle w:val="StringTok"/>
-        </w:rPr>
-        <w:t xml:space="preserve"> to the lab!"</w:t>
-      </w:r>
-      <w:r>
-        <w:rPr>
-          <w:rStyle w:val="OperatorTok"/>
-        </w:rPr>
-        <w:t xml:space="preserve">);</w:t>
-      </w:r>
-      <w:r>
-        <w:br/>
-      </w:r>
-      <w:r>
-        <w:rPr>
-          <w:rStyle w:val="NormalTok"/>
-        </w:rPr>
-        <w:t xml:space="preserve">                </w:t>
       </w:r>
       <w:r>
         <w:rPr>
@@ -3603,6 +3606,61 @@
       <w:pPr>
         <w:numPr>
           <w:ilvl w:val="0"/>
+          <w:numId w:val="1000"/>
+        </w:numPr>
+      </w:pPr>
+      <w:r>
+        <w:t xml:space="preserve">Solution</w:t>
+      </w:r>
+    </w:p>
+    <w:p>
+      <w:pPr>
+        <w:numPr>
+          <w:ilvl w:val="0"/>
+          <w:numId w:val="1000"/>
+        </w:numPr>
+      </w:pPr>
+      <w:r>
+        <w:rPr>
+          <w:rStyle w:val="DataTypeTok"/>
+        </w:rPr>
+        <w:t xml:space="preserve">float</w:t>
+      </w:r>
+      <w:r>
+        <w:rPr>
+          <w:rStyle w:val="NormalTok"/>
+        </w:rPr>
+        <w:t xml:space="preserve"> myHeightInMeters </w:t>
+      </w:r>
+      <w:r>
+        <w:rPr>
+          <w:rStyle w:val="OperatorTok"/>
+        </w:rPr>
+        <w:t xml:space="preserve">=</w:t>
+      </w:r>
+      <w:r>
+        <w:rPr>
+          <w:rStyle w:val="NormalTok"/>
+        </w:rPr>
+        <w:t xml:space="preserve"> </w:t>
+      </w:r>
+      <w:r>
+        <w:rPr>
+          <w:rStyle w:val="FloatTok"/>
+        </w:rPr>
+        <w:t xml:space="preserve">1.68f</w:t>
+      </w:r>
+      <w:r>
+        <w:t xml:space="preserve"> </w:t>
+      </w:r>
+      <w:r>
+        <w:t xml:space="preserve">The datatype should be any floating-point datatype.</w:t>
+      </w:r>
+    </w:p>
+    <w:p>
+      <w:pPr>
+        <w:numPr>
+          <w:ilvl w:val="0"/>
           <w:numId w:val="1006"/>
         </w:numPr>
       </w:pPr>
@@ -4208,7 +4266,55 @@
         </w:numPr>
       </w:pPr>
       <w:r>
-        <w:t xml:space="preserve">2, 13.</w:t>
+        <w:rPr>
+          <w:rStyle w:val="NormalTok"/>
+        </w:rPr>
+        <w:t xml:space="preserve">a</w:t>
+      </w:r>
+      <w:r>
+        <w:t xml:space="preserve"> </w:t>
+      </w:r>
+      <w:r>
+        <w:t xml:space="preserve">is</w:t>
+      </w:r>
+      <w:r>
+        <w:t xml:space="preserve"> </w:t>
+      </w:r>
+      <w:r>
+        <w:rPr>
+          <w:rStyle w:val="DecValTok"/>
+        </w:rPr>
+        <w:t xml:space="preserve">2</w:t>
+      </w:r>
+      <w:r>
+        <w:t xml:space="preserve">,</w:t>
+      </w:r>
+      <w:r>
+        <w:t xml:space="preserve"> </w:t>
+      </w:r>
+      <w:r>
+        <w:rPr>
+          <w:rStyle w:val="NormalTok"/>
+        </w:rPr>
+        <w:t xml:space="preserve">b</w:t>
+      </w:r>
+      <w:r>
+        <w:t xml:space="preserve"> </w:t>
+      </w:r>
+      <w:r>
+        <w:t xml:space="preserve">is</w:t>
+      </w:r>
+      <w:r>
+        <w:t xml:space="preserve"> </w:t>
+      </w:r>
+      <w:r>
+        <w:rPr>
+          <w:rStyle w:val="DecValTok"/>
+        </w:rPr>
+        <w:t xml:space="preserve">13</w:t>
+      </w:r>
+      <w:r>
+        <w:t xml:space="preserve">.</w:t>
       </w:r>
     </w:p>
     <w:p>
@@ -4457,7 +4563,55 @@
         </w:numPr>
       </w:pPr>
       <w:r>
-        <w:t xml:space="preserve">22, 46.</w:t>
+        <w:rPr>
+          <w:rStyle w:val="NormalTok"/>
+        </w:rPr>
+        <w:t xml:space="preserve">c</w:t>
+      </w:r>
+      <w:r>
+        <w:t xml:space="preserve"> </w:t>
+      </w:r>
+      <w:r>
+        <w:t xml:space="preserve">is</w:t>
+      </w:r>
+      <w:r>
+        <w:t xml:space="preserve"> </w:t>
+      </w:r>
+      <w:r>
+        <w:rPr>
+          <w:rStyle w:val="DecValTok"/>
+        </w:rPr>
+        <w:t xml:space="preserve">10</w:t>
+      </w:r>
+      <w:r>
+        <w:t xml:space="preserve">,</w:t>
+      </w:r>
+      <w:r>
+        <w:t xml:space="preserve"> </w:t>
+      </w:r>
+      <w:r>
+        <w:rPr>
+          <w:rStyle w:val="NormalTok"/>
+        </w:rPr>
+        <w:t xml:space="preserve">d</w:t>
+      </w:r>
+      <w:r>
+        <w:t xml:space="preserve"> </w:t>
+      </w:r>
+      <w:r>
+        <w:t xml:space="preserve">is</w:t>
+      </w:r>
+      <w:r>
+        <w:t xml:space="preserve"> </w:t>
+      </w:r>
+      <w:r>
+        <w:rPr>
+          <w:rStyle w:val="DecValTok"/>
+        </w:rPr>
+        <w:t xml:space="preserve">7</w:t>
+      </w:r>
+      <w:r>
+        <w:t xml:space="preserve">.</w:t>
       </w:r>
     </w:p>
     <w:p>
@@ -4607,603 +4761,606 @@
         </w:numPr>
       </w:pPr>
       <w:r>
+        <w:t xml:space="preserve">No error; 3</w:t>
+      </w:r>
+    </w:p>
+    <w:p>
+      <w:pPr>
+        <w:numPr>
+          <w:ilvl w:val="0"/>
+          <w:numId w:val="1006"/>
+        </w:numPr>
+      </w:pPr>
+      <w:r>
+        <w:t xml:space="preserve">Is there an error in the following code? Explain the error or give the</w:t>
+      </w:r>
+      <w:r>
+        <w:t xml:space="preserve"> </w:t>
+      </w:r>
+      <w:r>
+        <w:t xml:space="preserve">value of</w:t>
+      </w:r>
+      <w:r>
+        <w:t xml:space="preserve"> </w:t>
+      </w:r>
+      <w:r>
+        <w:rPr>
+          <w:rStyle w:val="NormalTok"/>
+        </w:rPr>
+        <w:t xml:space="preserve">b</w:t>
+      </w:r>
+      <w:r>
+        <w:t xml:space="preserve"> </w:t>
+      </w:r>
+      <w:r>
+        <w:t xml:space="preserve">after the second statement is executed.</w:t>
+      </w:r>
+    </w:p>
+    <w:p>
+      <w:pPr>
+        <w:numPr>
+          <w:ilvl w:val="0"/>
+          <w:numId w:val="1000"/>
+        </w:numPr>
+        <w:pStyle w:val="SourceCode"/>
+      </w:pPr>
+      <w:r>
+        <w:rPr>
+          <w:rStyle w:val="DataTypeTok"/>
+        </w:rPr>
+        <w:t xml:space="preserve">decimal</w:t>
+      </w:r>
+      <w:r>
+        <w:rPr>
+          <w:rStyle w:val="NormalTok"/>
+        </w:rPr>
+        <w:t xml:space="preserve"> a </w:t>
+      </w:r>
+      <w:r>
+        <w:rPr>
+          <w:rStyle w:val="OperatorTok"/>
+        </w:rPr>
+        <w:t xml:space="preserve">=</w:t>
+      </w:r>
+      <w:r>
+        <w:rPr>
+          <w:rStyle w:val="NormalTok"/>
+        </w:rPr>
+        <w:t xml:space="preserve"> </w:t>
+      </w:r>
+      <w:r>
+        <w:rPr>
+          <w:rStyle w:val="FloatTok"/>
+        </w:rPr>
+        <w:t xml:space="preserve">1.6M</w:t>
+      </w:r>
+      <w:r>
+        <w:rPr>
+          <w:rStyle w:val="OperatorTok"/>
+        </w:rPr>
+        <w:t xml:space="preserve">;</w:t>
+      </w:r>
+      <w:r>
+        <w:br/>
+      </w:r>
+      <w:r>
+        <w:rPr>
+          <w:rStyle w:val="DataTypeTok"/>
+        </w:rPr>
+        <w:t xml:space="preserve">int</w:t>
+      </w:r>
+      <w:r>
+        <w:rPr>
+          <w:rStyle w:val="NormalTok"/>
+        </w:rPr>
+        <w:t xml:space="preserve"> b </w:t>
+      </w:r>
+      <w:r>
+        <w:rPr>
+          <w:rStyle w:val="OperatorTok"/>
+        </w:rPr>
+        <w:t xml:space="preserve">=</w:t>
+      </w:r>
+      <w:r>
+        <w:rPr>
+          <w:rStyle w:val="NormalTok"/>
+        </w:rPr>
+        <w:t xml:space="preserve"> </w:t>
+      </w:r>
+      <w:r>
+        <w:rPr>
+          <w:rStyle w:val="OperatorTok"/>
+        </w:rPr>
+        <w:t xml:space="preserve">(</w:t>
+      </w:r>
+      <w:r>
+        <w:rPr>
+          <w:rStyle w:val="DataTypeTok"/>
+        </w:rPr>
+        <w:t xml:space="preserve">int</w:t>
+      </w:r>
+      <w:r>
+        <w:rPr>
+          <w:rStyle w:val="OperatorTok"/>
+        </w:rPr>
+        <w:t xml:space="preserve">)</w:t>
+      </w:r>
+      <w:r>
+        <w:rPr>
+          <w:rStyle w:val="NormalTok"/>
+        </w:rPr>
+        <w:t xml:space="preserve">a </w:t>
+      </w:r>
+      <w:r>
+        <w:rPr>
+          <w:rStyle w:val="OperatorTok"/>
+        </w:rPr>
+        <w:t xml:space="preserve">+</w:t>
+      </w:r>
+      <w:r>
+        <w:rPr>
+          <w:rStyle w:val="NormalTok"/>
+        </w:rPr>
+        <w:t xml:space="preserve"> a</w:t>
+      </w:r>
+      <w:r>
+        <w:rPr>
+          <w:rStyle w:val="OperatorTok"/>
+        </w:rPr>
+        <w:t xml:space="preserve">;</w:t>
+      </w:r>
+    </w:p>
+    <w:p>
+      <w:pPr>
+        <w:numPr>
+          <w:ilvl w:val="0"/>
+          <w:numId w:val="1000"/>
+        </w:numPr>
+      </w:pPr>
+      <w:r>
+        <w:t xml:space="preserve">Solution</w:t>
+      </w:r>
+    </w:p>
+    <w:p>
+      <w:pPr>
+        <w:numPr>
+          <w:ilvl w:val="0"/>
+          <w:numId w:val="1000"/>
+        </w:numPr>
+      </w:pPr>
+      <w:r>
+        <w:t xml:space="preserve">Error, the result type of the operation is a decimal, and cannot be stored in an int.</w:t>
+      </w:r>
+    </w:p>
+    <w:p>
+      <w:pPr>
+        <w:numPr>
+          <w:ilvl w:val="0"/>
+          <w:numId w:val="1006"/>
+        </w:numPr>
+      </w:pPr>
+      <w:r>
+        <w:t xml:space="preserve">There is an error in the following code, at the second line. Explain the error, and how you could fix this second line using a cast operator, without changing the datatype of the</w:t>
+      </w:r>
+      <w:r>
+        <w:t xml:space="preserve"> </w:t>
+      </w:r>
+      <w:r>
+        <w:rPr>
+          <w:rStyle w:val="NormalTok"/>
+        </w:rPr>
+        <w:t xml:space="preserve">b</w:t>
+      </w:r>
+      <w:r>
+        <w:t xml:space="preserve"> </w:t>
+      </w:r>
+      <w:r>
+        <w:t xml:space="preserve">variable.</w:t>
+      </w:r>
+    </w:p>
+    <w:p>
+      <w:pPr>
+        <w:numPr>
+          <w:ilvl w:val="0"/>
+          <w:numId w:val="1000"/>
+        </w:numPr>
+        <w:pStyle w:val="SourceCode"/>
+      </w:pPr>
+      <w:r>
+        <w:rPr>
+          <w:rStyle w:val="DataTypeTok"/>
+        </w:rPr>
+        <w:t xml:space="preserve">decimal</w:t>
+      </w:r>
+      <w:r>
+        <w:rPr>
+          <w:rStyle w:val="NormalTok"/>
+        </w:rPr>
+        <w:t xml:space="preserve"> a </w:t>
+      </w:r>
+      <w:r>
+        <w:rPr>
+          <w:rStyle w:val="OperatorTok"/>
+        </w:rPr>
+        <w:t xml:space="preserve">=</w:t>
+      </w:r>
+      <w:r>
+        <w:rPr>
+          <w:rStyle w:val="NormalTok"/>
+        </w:rPr>
+        <w:t xml:space="preserve"> </w:t>
+      </w:r>
+      <w:r>
+        <w:rPr>
+          <w:rStyle w:val="FloatTok"/>
+        </w:rPr>
+        <w:t xml:space="preserve">2.5M</w:t>
+      </w:r>
+      <w:r>
+        <w:rPr>
+          <w:rStyle w:val="OperatorTok"/>
+        </w:rPr>
+        <w:t xml:space="preserve">;</w:t>
+      </w:r>
+      <w:r>
+        <w:br/>
+      </w:r>
+      <w:r>
+        <w:rPr>
+          <w:rStyle w:val="DataTypeTok"/>
+        </w:rPr>
+        <w:t xml:space="preserve">int</w:t>
+      </w:r>
+      <w:r>
+        <w:rPr>
+          <w:rStyle w:val="NormalTok"/>
+        </w:rPr>
+        <w:t xml:space="preserve"> b </w:t>
+      </w:r>
+      <w:r>
+        <w:rPr>
+          <w:rStyle w:val="OperatorTok"/>
+        </w:rPr>
+        <w:t xml:space="preserve">=</w:t>
+      </w:r>
+      <w:r>
+        <w:rPr>
+          <w:rStyle w:val="NormalTok"/>
+        </w:rPr>
+        <w:t xml:space="preserve"> a </w:t>
+      </w:r>
+      <w:r>
+        <w:rPr>
+          <w:rStyle w:val="OperatorTok"/>
+        </w:rPr>
+        <w:t xml:space="preserve">/</w:t>
+      </w:r>
+      <w:r>
+        <w:rPr>
+          <w:rStyle w:val="NormalTok"/>
+        </w:rPr>
+        <w:t xml:space="preserve"> </w:t>
+      </w:r>
+      <w:r>
+        <w:rPr>
+          <w:rStyle w:val="DecValTok"/>
+        </w:rPr>
+        <w:t xml:space="preserve">2</w:t>
+      </w:r>
+      <w:r>
+        <w:rPr>
+          <w:rStyle w:val="OperatorTok"/>
+        </w:rPr>
+        <w:t xml:space="preserve">;</w:t>
+      </w:r>
+    </w:p>
+    <w:p>
+      <w:pPr>
+        <w:numPr>
+          <w:ilvl w:val="0"/>
+          <w:numId w:val="1000"/>
+        </w:numPr>
+      </w:pPr>
+      <w:r>
+        <w:t xml:space="preserve">Solution</w:t>
+      </w:r>
+    </w:p>
+    <w:p>
+      <w:pPr>
+        <w:numPr>
+          <w:ilvl w:val="0"/>
+          <w:numId w:val="1000"/>
+        </w:numPr>
+      </w:pPr>
+      <w:r>
+        <w:t xml:space="preserve">The result of the expression</w:t>
+      </w:r>
+      <w:r>
+        <w:t xml:space="preserve"> </w:t>
+      </w:r>
+      <w:r>
+        <w:rPr>
+          <w:rStyle w:val="NormalTok"/>
+        </w:rPr>
+        <w:t xml:space="preserve">a </w:t>
+      </w:r>
+      <w:r>
+        <w:rPr>
+          <w:rStyle w:val="OperatorTok"/>
+        </w:rPr>
+        <w:t xml:space="preserve">/</w:t>
+      </w:r>
+      <w:r>
+        <w:rPr>
+          <w:rStyle w:val="NormalTok"/>
+        </w:rPr>
+        <w:t xml:space="preserve"> </w:t>
+      </w:r>
+      <w:r>
+        <w:rPr>
+          <w:rStyle w:val="DecValTok"/>
+        </w:rPr>
+        <w:t xml:space="preserve">2</w:t>
+      </w:r>
+      <w:r>
+        <w:t xml:space="preserve"> </w:t>
+      </w:r>
+      <w:r>
+        <w:t xml:space="preserve">is of type</w:t>
+      </w:r>
+      <w:r>
+        <w:t xml:space="preserve"> </w:t>
+      </w:r>
+      <w:r>
+        <w:rPr>
+          <w:rStyle w:val="DataTypeTok"/>
+        </w:rPr>
+        <w:t xml:space="preserve">decimal</w:t>
+      </w:r>
+      <w:r>
+        <w:t xml:space="preserve">, so it cannot be stored in an int. This can be fixed by adding an</w:t>
+      </w:r>
+      <w:r>
+        <w:t xml:space="preserve"> </w:t>
+      </w:r>
+      <w:r>
+        <w:rPr>
+          <w:rStyle w:val="OperatorTok"/>
+        </w:rPr>
+        <w:t xml:space="preserve">(</w:t>
+      </w:r>
+      <w:r>
+        <w:rPr>
+          <w:rStyle w:val="DataTypeTok"/>
+        </w:rPr>
+        <w:t xml:space="preserve">int</w:t>
+      </w:r>
+      <w:r>
+        <w:rPr>
+          <w:rStyle w:val="OperatorTok"/>
+        </w:rPr>
+        <w:t xml:space="preserve">)</w:t>
+      </w:r>
+      <w:r>
+        <w:t xml:space="preserve"> </w:t>
+      </w:r>
+      <w:r>
+        <w:t xml:space="preserve">cast to the variable</w:t>
+      </w:r>
+      <w:r>
+        <w:t xml:space="preserve"> </w:t>
+      </w:r>
+      <w:r>
+        <w:rPr>
+          <w:rStyle w:val="NormalTok"/>
+        </w:rPr>
+        <w:t xml:space="preserve">a</w:t>
+      </w:r>
+      <w:r>
+        <w:t xml:space="preserve"> </w:t>
+      </w:r>
+      <w:r>
+        <w:t xml:space="preserve">before dividing it by 2, so that the expression’s result type is</w:t>
+      </w:r>
+      <w:r>
+        <w:t xml:space="preserve"> </w:t>
+      </w:r>
+      <w:r>
+        <w:rPr>
+          <w:rStyle w:val="DataTypeTok"/>
+        </w:rPr>
+        <w:t xml:space="preserve">int</w:t>
+      </w:r>
+      <w:r>
+        <w:t xml:space="preserve">, like this:</w:t>
+      </w:r>
+      <w:r>
+        <w:t xml:space="preserve"> </w:t>
+      </w:r>
+      <w:r>
+        <w:rPr>
+          <w:rStyle w:val="DataTypeTok"/>
+        </w:rPr>
+        <w:t xml:space="preserve">int</w:t>
+      </w:r>
+      <w:r>
+        <w:rPr>
+          <w:rStyle w:val="NormalTok"/>
+        </w:rPr>
+        <w:t xml:space="preserve"> b </w:t>
+      </w:r>
+      <w:r>
+        <w:rPr>
+          <w:rStyle w:val="OperatorTok"/>
+        </w:rPr>
+        <w:t xml:space="preserve">=</w:t>
+      </w:r>
+      <w:r>
+        <w:rPr>
+          <w:rStyle w:val="NormalTok"/>
+        </w:rPr>
+        <w:t xml:space="preserve"> </w:t>
+      </w:r>
+      <w:r>
+        <w:rPr>
+          <w:rStyle w:val="OperatorTok"/>
+        </w:rPr>
+        <w:t xml:space="preserve">(</w:t>
+      </w:r>
+      <w:r>
+        <w:rPr>
+          <w:rStyle w:val="DataTypeTok"/>
+        </w:rPr>
+        <w:t xml:space="preserve">int</w:t>
+      </w:r>
+      <w:r>
+        <w:rPr>
+          <w:rStyle w:val="OperatorTok"/>
+        </w:rPr>
+        <w:t xml:space="preserve">)</w:t>
+      </w:r>
+      <w:r>
+        <w:rPr>
+          <w:rStyle w:val="NormalTok"/>
+        </w:rPr>
+        <w:t xml:space="preserve">a </w:t>
+      </w:r>
+      <w:r>
+        <w:rPr>
+          <w:rStyle w:val="OperatorTok"/>
+        </w:rPr>
+        <w:t xml:space="preserve">/</w:t>
+      </w:r>
+      <w:r>
+        <w:rPr>
+          <w:rStyle w:val="NormalTok"/>
+        </w:rPr>
+        <w:t xml:space="preserve"> </w:t>
+      </w:r>
+      <w:r>
+        <w:rPr>
+          <w:rStyle w:val="DecValTok"/>
+        </w:rPr>
+        <w:t xml:space="preserve">2</w:t>
+      </w:r>
+      <w:r>
+        <w:rPr>
+          <w:rStyle w:val="OperatorTok"/>
+        </w:rPr>
+        <w:t xml:space="preserve">;</w:t>
+      </w:r>
+    </w:p>
+    <w:p>
+      <w:pPr>
+        <w:numPr>
+          <w:ilvl w:val="0"/>
+          <w:numId w:val="1006"/>
+        </w:numPr>
+      </w:pPr>
+      <w:r>
+        <w:t xml:space="preserve">If one of the operator’s operands is of type</w:t>
+      </w:r>
+      <w:r>
+        <w:t xml:space="preserve"> </w:t>
+      </w:r>
+      <w:r>
+        <w:rPr>
+          <w:rStyle w:val="DataTypeTok"/>
+        </w:rPr>
+        <w:t xml:space="preserve">float</w:t>
+      </w:r>
+      <w:r>
+        <w:t xml:space="preserve"> </w:t>
+      </w:r>
+      <w:r>
+        <w:t xml:space="preserve">and the other is of type</w:t>
+      </w:r>
+      <w:r>
+        <w:t xml:space="preserve"> </w:t>
+      </w:r>
+      <w:r>
+        <w:rPr>
+          <w:rStyle w:val="DataTypeTok"/>
+        </w:rPr>
+        <w:t xml:space="preserve">int</w:t>
+      </w:r>
+      <w:r>
+        <w:t xml:space="preserve">, what will be the type of the result of the operation?</w:t>
+      </w:r>
+    </w:p>
+    <w:p>
+      <w:pPr>
+        <w:numPr>
+          <w:ilvl w:val="0"/>
+          <w:numId w:val="1000"/>
+        </w:numPr>
+      </w:pPr>
+      <w:r>
+        <w:t xml:space="preserve">Solution</w:t>
+      </w:r>
+    </w:p>
+    <w:p>
+      <w:pPr>
+        <w:numPr>
+          <w:ilvl w:val="0"/>
+          <w:numId w:val="1000"/>
+        </w:numPr>
+      </w:pPr>
+      <w:r>
+        <w:rPr>
+          <w:rStyle w:val="DataTypeTok"/>
+        </w:rPr>
+        <w:t xml:space="preserve">float</w:t>
+      </w:r>
+    </w:p>
+    <w:p>
+      <w:pPr>
+        <w:numPr>
+          <w:ilvl w:val="0"/>
+          <w:numId w:val="1006"/>
+        </w:numPr>
+      </w:pPr>
+      <w:r>
+        <w:t xml:space="preserve">What is the return type of the operation</w:t>
+      </w:r>
+      <w:r>
+        <w:t xml:space="preserve"> </w:t>
+      </w:r>
+      <w:r>
+        <w:rPr>
+          <w:rStyle w:val="FloatTok"/>
+        </w:rPr>
+        <w:t xml:space="preserve">12.4</w:t>
+      </w:r>
+      <w:r>
+        <w:rPr>
+          <w:rStyle w:val="NormalTok"/>
+        </w:rPr>
+        <w:t xml:space="preserve"> </w:t>
+      </w:r>
+      <w:r>
+        <w:rPr>
+          <w:rStyle w:val="OperatorTok"/>
+        </w:rPr>
+        <w:t xml:space="preserve">*</w:t>
+      </w:r>
+      <w:r>
+        <w:rPr>
+          <w:rStyle w:val="NormalTok"/>
+        </w:rPr>
+        <w:t xml:space="preserve"> </w:t>
+      </w:r>
+      <w:r>
+        <w:rPr>
+          <w:rStyle w:val="DecValTok"/>
+        </w:rPr>
         <w:t xml:space="preserve">3</w:t>
       </w:r>
-    </w:p>
-    <w:p>
-      <w:pPr>
-        <w:numPr>
-          <w:ilvl w:val="0"/>
-          <w:numId w:val="1006"/>
-        </w:numPr>
-      </w:pPr>
-      <w:r>
-        <w:t xml:space="preserve">Is there an error in the following code? Explain the error or give the</w:t>
-      </w:r>
-      <w:r>
-        <w:t xml:space="preserve"> </w:t>
-      </w:r>
-      <w:r>
-        <w:t xml:space="preserve">value of</w:t>
-      </w:r>
-      <w:r>
-        <w:t xml:space="preserve"> </w:t>
-      </w:r>
-      <w:r>
-        <w:rPr>
-          <w:rStyle w:val="NormalTok"/>
-        </w:rPr>
-        <w:t xml:space="preserve">b</w:t>
-      </w:r>
-      <w:r>
-        <w:t xml:space="preserve"> </w:t>
-      </w:r>
-      <w:r>
-        <w:t xml:space="preserve">after the second statement is executed.</w:t>
-      </w:r>
-    </w:p>
-    <w:p>
-      <w:pPr>
-        <w:numPr>
-          <w:ilvl w:val="0"/>
-          <w:numId w:val="1000"/>
-        </w:numPr>
-        <w:pStyle w:val="SourceCode"/>
-      </w:pPr>
-      <w:r>
-        <w:rPr>
-          <w:rStyle w:val="DataTypeTok"/>
-        </w:rPr>
-        <w:t xml:space="preserve">decimal</w:t>
-      </w:r>
-      <w:r>
-        <w:rPr>
-          <w:rStyle w:val="NormalTok"/>
-        </w:rPr>
-        <w:t xml:space="preserve"> a </w:t>
-      </w:r>
-      <w:r>
-        <w:rPr>
-          <w:rStyle w:val="OperatorTok"/>
-        </w:rPr>
-        <w:t xml:space="preserve">=</w:t>
-      </w:r>
-      <w:r>
-        <w:rPr>
-          <w:rStyle w:val="NormalTok"/>
-        </w:rPr>
-        <w:t xml:space="preserve"> </w:t>
-      </w:r>
-      <w:r>
-        <w:rPr>
-          <w:rStyle w:val="FloatTok"/>
-        </w:rPr>
-        <w:t xml:space="preserve">1.6M</w:t>
-      </w:r>
-      <w:r>
-        <w:rPr>
-          <w:rStyle w:val="OperatorTok"/>
-        </w:rPr>
-        <w:t xml:space="preserve">;</w:t>
-      </w:r>
-      <w:r>
-        <w:br/>
-      </w:r>
-      <w:r>
-        <w:rPr>
-          <w:rStyle w:val="DataTypeTok"/>
-        </w:rPr>
-        <w:t xml:space="preserve">int</w:t>
-      </w:r>
-      <w:r>
-        <w:rPr>
-          <w:rStyle w:val="NormalTok"/>
-        </w:rPr>
-        <w:t xml:space="preserve"> b </w:t>
-      </w:r>
-      <w:r>
-        <w:rPr>
-          <w:rStyle w:val="OperatorTok"/>
-        </w:rPr>
-        <w:t xml:space="preserve">=</w:t>
-      </w:r>
-      <w:r>
-        <w:rPr>
-          <w:rStyle w:val="NormalTok"/>
-        </w:rPr>
-        <w:t xml:space="preserve"> </w:t>
-      </w:r>
-      <w:r>
-        <w:rPr>
-          <w:rStyle w:val="OperatorTok"/>
-        </w:rPr>
-        <w:t xml:space="preserve">(</w:t>
-      </w:r>
-      <w:r>
-        <w:rPr>
-          <w:rStyle w:val="DataTypeTok"/>
-        </w:rPr>
-        <w:t xml:space="preserve">int</w:t>
-      </w:r>
-      <w:r>
-        <w:rPr>
-          <w:rStyle w:val="OperatorTok"/>
-        </w:rPr>
-        <w:t xml:space="preserve">)</w:t>
-      </w:r>
-      <w:r>
-        <w:rPr>
-          <w:rStyle w:val="NormalTok"/>
-        </w:rPr>
-        <w:t xml:space="preserve">a </w:t>
-      </w:r>
-      <w:r>
-        <w:rPr>
-          <w:rStyle w:val="OperatorTok"/>
-        </w:rPr>
-        <w:t xml:space="preserve">+</w:t>
-      </w:r>
-      <w:r>
-        <w:rPr>
-          <w:rStyle w:val="NormalTok"/>
-        </w:rPr>
-        <w:t xml:space="preserve"> a</w:t>
-      </w:r>
-      <w:r>
-        <w:rPr>
-          <w:rStyle w:val="OperatorTok"/>
-        </w:rPr>
-        <w:t xml:space="preserve">;</w:t>
-      </w:r>
-    </w:p>
-    <w:p>
-      <w:pPr>
-        <w:numPr>
-          <w:ilvl w:val="0"/>
-          <w:numId w:val="1000"/>
-        </w:numPr>
-      </w:pPr>
-      <w:r>
-        <w:t xml:space="preserve">Solution</w:t>
-      </w:r>
-    </w:p>
-    <w:p>
-      <w:pPr>
-        <w:numPr>
-          <w:ilvl w:val="0"/>
-          <w:numId w:val="1000"/>
-        </w:numPr>
-      </w:pPr>
-      <w:r>
-        <w:t xml:space="preserve">Error, the result type of the operation is a decimal, and cannot be stored in an int.</w:t>
-      </w:r>
-    </w:p>
-    <w:p>
-      <w:pPr>
-        <w:numPr>
-          <w:ilvl w:val="0"/>
-          <w:numId w:val="1006"/>
-        </w:numPr>
-      </w:pPr>
-      <w:r>
-        <w:t xml:space="preserve">There is an error in the following code, at the second line. Explain the error, and how you could fix this second line using a cast operator, without changing the datatype of the</w:t>
-      </w:r>
-      <w:r>
-        <w:t xml:space="preserve"> </w:t>
-      </w:r>
-      <w:r>
-        <w:rPr>
-          <w:rStyle w:val="NormalTok"/>
-        </w:rPr>
-        <w:t xml:space="preserve">b</w:t>
-      </w:r>
-      <w:r>
-        <w:t xml:space="preserve"> </w:t>
-      </w:r>
-      <w:r>
-        <w:t xml:space="preserve">variable.</w:t>
-      </w:r>
-    </w:p>
-    <w:p>
-      <w:pPr>
-        <w:numPr>
-          <w:ilvl w:val="0"/>
-          <w:numId w:val="1000"/>
-        </w:numPr>
-        <w:pStyle w:val="SourceCode"/>
-      </w:pPr>
-      <w:r>
-        <w:rPr>
-          <w:rStyle w:val="DataTypeTok"/>
-        </w:rPr>
-        <w:t xml:space="preserve">decimal</w:t>
-      </w:r>
-      <w:r>
-        <w:rPr>
-          <w:rStyle w:val="NormalTok"/>
-        </w:rPr>
-        <w:t xml:space="preserve"> a </w:t>
-      </w:r>
-      <w:r>
-        <w:rPr>
-          <w:rStyle w:val="OperatorTok"/>
-        </w:rPr>
-        <w:t xml:space="preserve">=</w:t>
-      </w:r>
-      <w:r>
-        <w:rPr>
-          <w:rStyle w:val="NormalTok"/>
-        </w:rPr>
-        <w:t xml:space="preserve"> </w:t>
-      </w:r>
-      <w:r>
-        <w:rPr>
-          <w:rStyle w:val="FloatTok"/>
-        </w:rPr>
-        <w:t xml:space="preserve">2.5M</w:t>
-      </w:r>
-      <w:r>
-        <w:rPr>
-          <w:rStyle w:val="OperatorTok"/>
-        </w:rPr>
-        <w:t xml:space="preserve">;</w:t>
-      </w:r>
-      <w:r>
-        <w:br/>
-      </w:r>
-      <w:r>
-        <w:rPr>
-          <w:rStyle w:val="DataTypeTok"/>
-        </w:rPr>
-        <w:t xml:space="preserve">int</w:t>
-      </w:r>
-      <w:r>
-        <w:rPr>
-          <w:rStyle w:val="NormalTok"/>
-        </w:rPr>
-        <w:t xml:space="preserve"> b </w:t>
-      </w:r>
-      <w:r>
-        <w:rPr>
-          <w:rStyle w:val="OperatorTok"/>
-        </w:rPr>
-        <w:t xml:space="preserve">=</w:t>
-      </w:r>
-      <w:r>
-        <w:rPr>
-          <w:rStyle w:val="NormalTok"/>
-        </w:rPr>
-        <w:t xml:space="preserve"> a </w:t>
-      </w:r>
-      <w:r>
-        <w:rPr>
-          <w:rStyle w:val="OperatorTok"/>
-        </w:rPr>
-        <w:t xml:space="preserve">/</w:t>
-      </w:r>
-      <w:r>
-        <w:rPr>
-          <w:rStyle w:val="NormalTok"/>
-        </w:rPr>
-        <w:t xml:space="preserve"> </w:t>
-      </w:r>
-      <w:r>
-        <w:rPr>
-          <w:rStyle w:val="DecValTok"/>
-        </w:rPr>
-        <w:t xml:space="preserve">2</w:t>
-      </w:r>
-      <w:r>
-        <w:rPr>
-          <w:rStyle w:val="OperatorTok"/>
-        </w:rPr>
-        <w:t xml:space="preserve">;</w:t>
-      </w:r>
-    </w:p>
-    <w:p>
-      <w:pPr>
-        <w:numPr>
-          <w:ilvl w:val="0"/>
-          <w:numId w:val="1000"/>
-        </w:numPr>
-      </w:pPr>
-      <w:r>
-        <w:t xml:space="preserve">Solution</w:t>
-      </w:r>
-    </w:p>
-    <w:p>
-      <w:pPr>
-        <w:numPr>
-          <w:ilvl w:val="0"/>
-          <w:numId w:val="1000"/>
-        </w:numPr>
-      </w:pPr>
-      <w:r>
-        <w:t xml:space="preserve">The result of the expression</w:t>
-      </w:r>
-      <w:r>
-        <w:t xml:space="preserve"> </w:t>
-      </w:r>
-      <w:r>
-        <w:rPr>
-          <w:rStyle w:val="NormalTok"/>
-        </w:rPr>
-        <w:t xml:space="preserve">a </w:t>
-      </w:r>
-      <w:r>
-        <w:rPr>
-          <w:rStyle w:val="OperatorTok"/>
-        </w:rPr>
-        <w:t xml:space="preserve">/</w:t>
-      </w:r>
-      <w:r>
-        <w:rPr>
-          <w:rStyle w:val="NormalTok"/>
-        </w:rPr>
-        <w:t xml:space="preserve"> </w:t>
-      </w:r>
-      <w:r>
-        <w:rPr>
-          <w:rStyle w:val="DecValTok"/>
-        </w:rPr>
-        <w:t xml:space="preserve">2</w:t>
-      </w:r>
-      <w:r>
-        <w:t xml:space="preserve"> </w:t>
-      </w:r>
-      <w:r>
-        <w:t xml:space="preserve">is of type</w:t>
-      </w:r>
-      <w:r>
-        <w:t xml:space="preserve"> </w:t>
-      </w:r>
-      <w:r>
-        <w:rPr>
-          <w:rStyle w:val="DataTypeTok"/>
-        </w:rPr>
-        <w:t xml:space="preserve">decimal</w:t>
-      </w:r>
-      <w:r>
-        <w:t xml:space="preserve">, so it cannot be stored in an int. This can be fixed by adding an</w:t>
-      </w:r>
-      <w:r>
-        <w:t xml:space="preserve"> </w:t>
-      </w:r>
-      <w:r>
-        <w:rPr>
-          <w:rStyle w:val="OperatorTok"/>
-        </w:rPr>
-        <w:t xml:space="preserve">(</w:t>
-      </w:r>
-      <w:r>
-        <w:rPr>
-          <w:rStyle w:val="DataTypeTok"/>
-        </w:rPr>
-        <w:t xml:space="preserve">int</w:t>
-      </w:r>
-      <w:r>
-        <w:rPr>
-          <w:rStyle w:val="OperatorTok"/>
-        </w:rPr>
-        <w:t xml:space="preserve">)</w:t>
-      </w:r>
-      <w:r>
-        <w:t xml:space="preserve"> </w:t>
-      </w:r>
-      <w:r>
-        <w:t xml:space="preserve">cast to the variable</w:t>
-      </w:r>
-      <w:r>
-        <w:t xml:space="preserve"> </w:t>
-      </w:r>
-      <w:r>
-        <w:rPr>
-          <w:rStyle w:val="NormalTok"/>
-        </w:rPr>
-        <w:t xml:space="preserve">a</w:t>
-      </w:r>
-      <w:r>
-        <w:t xml:space="preserve"> </w:t>
-      </w:r>
-      <w:r>
-        <w:t xml:space="preserve">before dividing it by 2, so that the expression’s result type is</w:t>
-      </w:r>
-      <w:r>
-        <w:t xml:space="preserve"> </w:t>
-      </w:r>
-      <w:r>
-        <w:rPr>
-          <w:rStyle w:val="DataTypeTok"/>
-        </w:rPr>
-        <w:t xml:space="preserve">int</w:t>
-      </w:r>
-      <w:r>
-        <w:t xml:space="preserve">, like this:</w:t>
-      </w:r>
-      <w:r>
-        <w:t xml:space="preserve"> </w:t>
-      </w:r>
-      <w:r>
-        <w:rPr>
-          <w:rStyle w:val="DataTypeTok"/>
-        </w:rPr>
-        <w:t xml:space="preserve">int</w:t>
-      </w:r>
-      <w:r>
-        <w:rPr>
-          <w:rStyle w:val="NormalTok"/>
-        </w:rPr>
-        <w:t xml:space="preserve"> b </w:t>
-      </w:r>
-      <w:r>
-        <w:rPr>
-          <w:rStyle w:val="OperatorTok"/>
-        </w:rPr>
-        <w:t xml:space="preserve">=</w:t>
-      </w:r>
-      <w:r>
-        <w:rPr>
-          <w:rStyle w:val="NormalTok"/>
-        </w:rPr>
-        <w:t xml:space="preserve"> </w:t>
-      </w:r>
-      <w:r>
-        <w:rPr>
-          <w:rStyle w:val="OperatorTok"/>
-        </w:rPr>
-        <w:t xml:space="preserve">(</w:t>
-      </w:r>
-      <w:r>
-        <w:rPr>
-          <w:rStyle w:val="DataTypeTok"/>
-        </w:rPr>
-        <w:t xml:space="preserve">int</w:t>
-      </w:r>
-      <w:r>
-        <w:rPr>
-          <w:rStyle w:val="OperatorTok"/>
-        </w:rPr>
-        <w:t xml:space="preserve">)</w:t>
-      </w:r>
-      <w:r>
-        <w:rPr>
-          <w:rStyle w:val="NormalTok"/>
-        </w:rPr>
-        <w:t xml:space="preserve">a </w:t>
-      </w:r>
-      <w:r>
-        <w:rPr>
-          <w:rStyle w:val="OperatorTok"/>
-        </w:rPr>
-        <w:t xml:space="preserve">/</w:t>
-      </w:r>
-      <w:r>
-        <w:rPr>
-          <w:rStyle w:val="NormalTok"/>
-        </w:rPr>
-        <w:t xml:space="preserve"> </w:t>
-      </w:r>
-      <w:r>
-        <w:rPr>
-          <w:rStyle w:val="DecValTok"/>
-        </w:rPr>
-        <w:t xml:space="preserve">2</w:t>
-      </w:r>
-      <w:r>
-        <w:rPr>
-          <w:rStyle w:val="OperatorTok"/>
-        </w:rPr>
-        <w:t xml:space="preserve">;</w:t>
-      </w:r>
-    </w:p>
-    <w:p>
-      <w:pPr>
-        <w:numPr>
-          <w:ilvl w:val="0"/>
-          <w:numId w:val="1006"/>
-        </w:numPr>
-      </w:pPr>
-      <w:r>
-        <w:t xml:space="preserve">If one of the operator’s operand is of type</w:t>
-      </w:r>
-      <w:r>
-        <w:t xml:space="preserve"> </w:t>
-      </w:r>
-      <w:r>
-        <w:rPr>
-          <w:rStyle w:val="DataTypeTok"/>
-        </w:rPr>
-        <w:t xml:space="preserve">float</w:t>
-      </w:r>
-      <w:r>
-        <w:t xml:space="preserve"> </w:t>
-      </w:r>
-      <w:r>
-        <w:t xml:space="preserve">and the other is of type</w:t>
-      </w:r>
-      <w:r>
-        <w:t xml:space="preserve"> </w:t>
-      </w:r>
-      <w:r>
-        <w:rPr>
-          <w:rStyle w:val="DataTypeTok"/>
-        </w:rPr>
-        <w:t xml:space="preserve">int</w:t>
-      </w:r>
-      <w:r>
-        <w:t xml:space="preserve">, what will be the type of the result of the operation?</w:t>
-      </w:r>
-    </w:p>
-    <w:p>
-      <w:pPr>
-        <w:numPr>
-          <w:ilvl w:val="0"/>
-          <w:numId w:val="1000"/>
-        </w:numPr>
-      </w:pPr>
-      <w:r>
-        <w:t xml:space="preserve">Solution</w:t>
-      </w:r>
-    </w:p>
-    <w:p>
-      <w:pPr>
-        <w:numPr>
-          <w:ilvl w:val="0"/>
-          <w:numId w:val="1000"/>
-        </w:numPr>
-      </w:pPr>
-      <w:r>
-        <w:rPr>
-          <w:rStyle w:val="DataTypeTok"/>
-        </w:rPr>
-        <w:t xml:space="preserve">float</w:t>
-      </w:r>
-    </w:p>
-    <w:p>
-      <w:pPr>
-        <w:numPr>
-          <w:ilvl w:val="0"/>
-          <w:numId w:val="1006"/>
-        </w:numPr>
-      </w:pPr>
-      <w:r>
-        <w:t xml:space="preserve">What is the return type of the operation</w:t>
-      </w:r>
-      <w:r>
-        <w:t xml:space="preserve"> </w:t>
-      </w:r>
-      <w:r>
-        <w:rPr>
-          <w:rStyle w:val="FloatTok"/>
-        </w:rPr>
-        <w:t xml:space="preserve">12.4</w:t>
-      </w:r>
-      <w:r>
-        <w:rPr>
-          <w:rStyle w:val="NormalTok"/>
-        </w:rPr>
-        <w:t xml:space="preserve"> \</w:t>
-      </w:r>
-      <w:r>
-        <w:rPr>
-          <w:rStyle w:val="OperatorTok"/>
-        </w:rPr>
-        <w:t xml:space="preserve">*</w:t>
-      </w:r>
-      <w:r>
-        <w:rPr>
-          <w:rStyle w:val="NormalTok"/>
-        </w:rPr>
-        <w:t xml:space="preserve"> </w:t>
-      </w:r>
-      <w:r>
-        <w:rPr>
-          <w:rStyle w:val="DecValTok"/>
-        </w:rPr>
-        <w:t xml:space="preserve">3</w:t>
-      </w:r>
       <w:r>
         <w:t xml:space="preserve">?</w:t>
+      </w:r>
+      <w:r>
+        <w:t xml:space="preserve"> </w:t>
       </w:r>
     </w:p>
     <w:p>
@@ -6114,6 +6271,28 @@
       <w:pPr>
         <w:numPr>
           <w:ilvl w:val="0"/>
+          <w:numId w:val="1000"/>
+        </w:numPr>
+      </w:pPr>
+      <w:r>
+        <w:t xml:space="preserve">Solution</w:t>
+      </w:r>
+    </w:p>
+    <w:p>
+      <w:pPr>
+        <w:numPr>
+          <w:ilvl w:val="0"/>
+          <w:numId w:val="1000"/>
+        </w:numPr>
+      </w:pPr>
+      <w:r>
+        <w:t xml:space="preserve">The code will compile, but can crash at execution time if the end user inputs a non-integer value.</w:t>
+      </w:r>
+    </w:p>
+    <w:p>
+      <w:pPr>
+        <w:numPr>
+          <w:ilvl w:val="0"/>
           <w:numId w:val="1006"/>
         </w:numPr>
       </w:pPr>
@@ -6167,6 +6346,163 @@
       <w:pPr>
         <w:numPr>
           <w:ilvl w:val="0"/>
+          <w:numId w:val="1000"/>
+        </w:numPr>
+      </w:pPr>
+      <w:r>
+        <w:t xml:space="preserve">Solution</w:t>
+      </w:r>
+    </w:p>
+    <w:p>
+      <w:pPr>
+        <w:numPr>
+          <w:ilvl w:val="0"/>
+          <w:numId w:val="1000"/>
+        </w:numPr>
+        <w:pStyle w:val="SourceCode"/>
+      </w:pPr>
+      <w:r>
+        <w:rPr>
+          <w:rStyle w:val="DataTypeTok"/>
+        </w:rPr>
+        <w:t xml:space="preserve">int</w:t>
+      </w:r>
+      <w:r>
+        <w:rPr>
+          <w:rStyle w:val="NormalTok"/>
+        </w:rPr>
+        <w:t xml:space="preserve"> userAge</w:t>
+      </w:r>
+      <w:r>
+        <w:rPr>
+          <w:rStyle w:val="OperatorTok"/>
+        </w:rPr>
+        <w:t xml:space="preserve">;</w:t>
+      </w:r>
+      <w:r>
+        <w:br/>
+      </w:r>
+      <w:r>
+        <w:rPr>
+          <w:rStyle w:val="NormalTok"/>
+        </w:rPr>
+        <w:t xml:space="preserve">Console</w:t>
+      </w:r>
+      <w:r>
+        <w:rPr>
+          <w:rStyle w:val="OperatorTok"/>
+        </w:rPr>
+        <w:t xml:space="preserve">.</w:t>
+      </w:r>
+      <w:r>
+        <w:rPr>
+          <w:rStyle w:val="FunctionTok"/>
+        </w:rPr>
+        <w:t xml:space="preserve">WriteLine</w:t>
+      </w:r>
+      <w:r>
+        <w:rPr>
+          <w:rStyle w:val="OperatorTok"/>
+        </w:rPr>
+        <w:t xml:space="preserve">(</w:t>
+      </w:r>
+      <w:r>
+        <w:rPr>
+          <w:rStyle w:val="StringTok"/>
+        </w:rPr>
+        <w:t xml:space="preserve">"Please enter your age."</w:t>
+      </w:r>
+      <w:r>
+        <w:rPr>
+          <w:rStyle w:val="OperatorTok"/>
+        </w:rPr>
+        <w:t xml:space="preserve">);</w:t>
+      </w:r>
+      <w:r>
+        <w:br/>
+      </w:r>
+      <w:r>
+        <w:rPr>
+          <w:rStyle w:val="NormalTok"/>
+        </w:rPr>
+        <w:t xml:space="preserve">userAge </w:t>
+      </w:r>
+      <w:r>
+        <w:rPr>
+          <w:rStyle w:val="OperatorTok"/>
+        </w:rPr>
+        <w:t xml:space="preserve">=</w:t>
+      </w:r>
+      <w:r>
+        <w:rPr>
+          <w:rStyle w:val="NormalTok"/>
+        </w:rPr>
+        <w:t xml:space="preserve"> </w:t>
+      </w:r>
+      <w:r>
+        <w:rPr>
+          <w:rStyle w:val="DataTypeTok"/>
+        </w:rPr>
+        <w:t xml:space="preserve">int</w:t>
+      </w:r>
+      <w:r>
+        <w:rPr>
+          <w:rStyle w:val="OperatorTok"/>
+        </w:rPr>
+        <w:t xml:space="preserve">.</w:t>
+      </w:r>
+      <w:r>
+        <w:rPr>
+          <w:rStyle w:val="FunctionTok"/>
+        </w:rPr>
+        <w:t xml:space="preserve">Parse</w:t>
+      </w:r>
+      <w:r>
+        <w:rPr>
+          <w:rStyle w:val="OperatorTok"/>
+        </w:rPr>
+        <w:t xml:space="preserve">(</w:t>
+      </w:r>
+      <w:r>
+        <w:rPr>
+          <w:rStyle w:val="NormalTok"/>
+        </w:rPr>
+        <w:t xml:space="preserve">Console</w:t>
+      </w:r>
+      <w:r>
+        <w:rPr>
+          <w:rStyle w:val="OperatorTok"/>
+        </w:rPr>
+        <w:t xml:space="preserve">.</w:t>
+      </w:r>
+      <w:r>
+        <w:rPr>
+          <w:rStyle w:val="FunctionTok"/>
+        </w:rPr>
+        <w:t xml:space="preserve">ReadLine</w:t>
+      </w:r>
+      <w:r>
+        <w:rPr>
+          <w:rStyle w:val="OperatorTok"/>
+        </w:rPr>
+        <w:t xml:space="preserve">());</w:t>
+      </w:r>
+    </w:p>
+    <w:p>
+      <w:pPr>
+        <w:numPr>
+          <w:ilvl w:val="0"/>
+          <w:numId w:val="1000"/>
+        </w:numPr>
+      </w:pPr>
+      <w:r>
+        <w:t xml:space="preserve">Note: This is not the only solution, but the most optimal.</w:t>
+      </w:r>
+    </w:p>
+    <w:p>
+      <w:pPr>
+        <w:numPr>
+          <w:ilvl w:val="0"/>
           <w:numId w:val="1006"/>
         </w:numPr>
       </w:pPr>
@@ -6214,6 +6550,133 @@
       </w:r>
       <w:r>
         <w:t xml:space="preserve">variable. You can combine some of the statement(s) if you want, but do not display at the screen any information that was not explicitely asked.</w:t>
+      </w:r>
+    </w:p>
+    <w:p>
+      <w:pPr>
+        <w:numPr>
+          <w:ilvl w:val="0"/>
+          <w:numId w:val="1000"/>
+        </w:numPr>
+      </w:pPr>
+      <w:r>
+        <w:t xml:space="preserve">Solution</w:t>
+      </w:r>
+    </w:p>
+    <w:p>
+      <w:pPr>
+        <w:numPr>
+          <w:ilvl w:val="0"/>
+          <w:numId w:val="1000"/>
+        </w:numPr>
+        <w:pStyle w:val="SourceCode"/>
+      </w:pPr>
+      <w:r>
+        <w:rPr>
+          <w:rStyle w:val="DataTypeTok"/>
+        </w:rPr>
+        <w:t xml:space="preserve">string</w:t>
+      </w:r>
+      <w:r>
+        <w:rPr>
+          <w:rStyle w:val="NormalTok"/>
+        </w:rPr>
+        <w:t xml:space="preserve"> favoriteColor</w:t>
+      </w:r>
+      <w:r>
+        <w:rPr>
+          <w:rStyle w:val="OperatorTok"/>
+        </w:rPr>
+        <w:t xml:space="preserve">;</w:t>
+      </w:r>
+      <w:r>
+        <w:br/>
+      </w:r>
+      <w:r>
+        <w:rPr>
+          <w:rStyle w:val="NormalTok"/>
+        </w:rPr>
+        <w:t xml:space="preserve">Console</w:t>
+      </w:r>
+      <w:r>
+        <w:rPr>
+          <w:rStyle w:val="OperatorTok"/>
+        </w:rPr>
+        <w:t xml:space="preserve">.</w:t>
+      </w:r>
+      <w:r>
+        <w:rPr>
+          <w:rStyle w:val="FunctionTok"/>
+        </w:rPr>
+        <w:t xml:space="preserve">WriteLine</w:t>
+      </w:r>
+      <w:r>
+        <w:rPr>
+          <w:rStyle w:val="OperatorTok"/>
+        </w:rPr>
+        <w:t xml:space="preserve">(</w:t>
+      </w:r>
+      <w:r>
+        <w:rPr>
+          <w:rStyle w:val="StringTok"/>
+        </w:rPr>
+        <w:t xml:space="preserve">"Please enter your favorite color."</w:t>
+      </w:r>
+      <w:r>
+        <w:rPr>
+          <w:rStyle w:val="OperatorTok"/>
+        </w:rPr>
+        <w:t xml:space="preserve">);</w:t>
+      </w:r>
+      <w:r>
+        <w:br/>
+      </w:r>
+      <w:r>
+        <w:rPr>
+          <w:rStyle w:val="NormalTok"/>
+        </w:rPr>
+        <w:t xml:space="preserve">favoriteColor </w:t>
+      </w:r>
+      <w:r>
+        <w:rPr>
+          <w:rStyle w:val="OperatorTok"/>
+        </w:rPr>
+        <w:t xml:space="preserve">=</w:t>
+      </w:r>
+      <w:r>
+        <w:rPr>
+          <w:rStyle w:val="NormalTok"/>
+        </w:rPr>
+        <w:t xml:space="preserve"> Console</w:t>
+      </w:r>
+      <w:r>
+        <w:rPr>
+          <w:rStyle w:val="OperatorTok"/>
+        </w:rPr>
+        <w:t xml:space="preserve">.</w:t>
+      </w:r>
+      <w:r>
+        <w:rPr>
+          <w:rStyle w:val="FunctionTok"/>
+        </w:rPr>
+        <w:t xml:space="preserve">ReadLine</w:t>
+      </w:r>
+      <w:r>
+        <w:rPr>
+          <w:rStyle w:val="OperatorTok"/>
+        </w:rPr>
+        <w:t xml:space="preserve">();</w:t>
+      </w:r>
+    </w:p>
+    <w:p>
+      <w:pPr>
+        <w:numPr>
+          <w:ilvl w:val="0"/>
+          <w:numId w:val="1000"/>
+        </w:numPr>
+      </w:pPr>
+      <w:r>
+        <w:t xml:space="preserve">Note: This is not the only solution, but the most optimal.</w:t>
       </w:r>
     </w:p>
     <w:bookmarkEnd w:id="25"/>
@@ -11764,7 +12227,7 @@
         <w:rPr>
           <w:rStyle w:val="NormalTok"/>
         </w:rPr>
-        <w:t xml:space="preserve">     s</w:t>
+        <w:t xml:space="preserve">     </w:t>
       </w:r>
       <w:r>
         <w:rPr>
@@ -16459,13 +16922,13 @@
     </w:p>
     <w:bookmarkEnd w:id="30"/>
     <w:bookmarkEnd w:id="31"/>
-    <w:bookmarkStart w:id="34" w:name="homework-3-1"/>
+    <w:bookmarkStart w:id="34" w:name="homework-4"/>
     <w:p>
       <w:pPr>
         <w:pStyle w:val="Heading1"/>
       </w:pPr>
       <w:r>
-        <w:t xml:space="preserve">Homework #3</w:t>
+        <w:t xml:space="preserve">Homework #4</w:t>
       </w:r>
     </w:p>
     <w:bookmarkStart w:id="32" w:name="part-i-questions-3"/>
@@ -17581,7 +18044,7 @@
         <w:rPr>
           <w:rStyle w:val="NormalTok"/>
         </w:rPr>
-        <w:t xml:space="preserve"> \</w:t>
+        <w:t xml:space="preserve"> </w:t>
       </w:r>
       <w:r>
         <w:rPr>
@@ -18045,7 +18508,7 @@
         <w:rPr>
           <w:rStyle w:val="NormalTok"/>
         </w:rPr>
-        <w:t xml:space="preserve"> \</w:t>
+        <w:t xml:space="preserve"> </w:t>
       </w:r>
       <w:r>
         <w:rPr>
@@ -18231,7 +18694,7 @@
         <w:rPr>
           <w:rStyle w:val="NormalTok"/>
         </w:rPr>
-        <w:t xml:space="preserve"> \</w:t>
+        <w:t xml:space="preserve"> </w:t>
       </w:r>
       <w:r>
         <w:rPr>
@@ -18526,12 +18989,6 @@
       </w:pPr>
       <w:r>
         <w:rPr>
-          <w:rStyle w:val="NormalTok"/>
-        </w:rPr>
-        <w:t xml:space="preserve">\</w:t>
-      </w:r>
-      <w:r>
-        <w:rPr>
           <w:rStyle w:val="OperatorTok"/>
         </w:rPr>
         <w:t xml:space="preserve">&lt;=</w:t>
@@ -18606,12 +19063,6 @@
       </w:pPr>
       <w:r>
         <w:rPr>
-          <w:rStyle w:val="NormalTok"/>
-        </w:rPr>
-        <w:t xml:space="preserve">    </w:t>
-      </w:r>
-      <w:r>
-        <w:rPr>
           <w:rStyle w:val="KeywordTok"/>
         </w:rPr>
         <w:t xml:space="preserve">if</w:t>
@@ -18645,12 +19096,6 @@
       </w:r>
       <w:r>
         <w:rPr>
-          <w:rStyle w:val="NormalTok"/>
-        </w:rPr>
-        <w:t xml:space="preserve">    </w:t>
-      </w:r>
-      <w:r>
-        <w:rPr>
           <w:rStyle w:val="OperatorTok"/>
         </w:rPr>
         <w:t xml:space="preserve">{</w:t>
@@ -18662,7 +19107,7 @@
         <w:rPr>
           <w:rStyle w:val="NormalTok"/>
         </w:rPr>
-        <w:t xml:space="preserve">        Console</w:t>
+        <w:t xml:space="preserve">    Console</w:t>
       </w:r>
       <w:r>
         <w:rPr>
@@ -18699,12 +19144,6 @@
       </w:r>
       <w:r>
         <w:rPr>
-          <w:rStyle w:val="NormalTok"/>
-        </w:rPr>
-        <w:t xml:space="preserve">    </w:t>
-      </w:r>
-      <w:r>
-        <w:rPr>
           <w:rStyle w:val="OperatorTok"/>
         </w:rPr>
         <w:t xml:space="preserve">}</w:t>
@@ -18716,7 +19155,7 @@
         <w:rPr>
           <w:rStyle w:val="NormalTok"/>
         </w:rPr>
-        <w:t xml:space="preserve">    Console</w:t>
+        <w:t xml:space="preserve">Console</w:t>
       </w:r>
       <w:r>
         <w:rPr>
@@ -30320,13 +30759,13 @@
     </w:p>
     <w:bookmarkEnd w:id="33"/>
     <w:bookmarkEnd w:id="34"/>
-    <w:bookmarkStart w:id="37" w:name="homework-4"/>
+    <w:bookmarkStart w:id="37" w:name="homework-5"/>
     <w:p>
       <w:pPr>
         <w:pStyle w:val="Heading1"/>
       </w:pPr>
       <w:r>
-        <w:t xml:space="preserve">Homework #4</w:t>
+        <w:t xml:space="preserve">Homework #5</w:t>
       </w:r>
     </w:p>
     <w:bookmarkStart w:id="35" w:name="part-i-questions-4"/>
@@ -32098,7 +32537,7 @@
       </w:pPr>
       <w:r>
         <w:rPr>
-          <w:rStyle w:val="ExtensionTok"/>
+          <w:rStyle w:val="VerbatimChar"/>
         </w:rPr>
         <w:t xml:space="preserve">2</w:t>
       </w:r>
@@ -32107,7 +32546,7 @@
       </w:r>
       <w:r>
         <w:rPr>
-          <w:rStyle w:val="ExtensionTok"/>
+          <w:rStyle w:val="VerbatimChar"/>
         </w:rPr>
         <w:t xml:space="preserve">3</w:t>
       </w:r>
@@ -32116,7 +32555,7 @@
       </w:r>
       <w:r>
         <w:rPr>
-          <w:rStyle w:val="ExtensionTok"/>
+          <w:rStyle w:val="VerbatimChar"/>
         </w:rPr>
         <w:t xml:space="preserve">4</w:t>
       </w:r>
@@ -36583,13 +37022,13 @@
     </w:p>
     <w:bookmarkEnd w:id="36"/>
     <w:bookmarkEnd w:id="37"/>
-    <w:bookmarkStart w:id="39" w:name="homework-5"/>
+    <w:bookmarkStart w:id="39" w:name="homework-6"/>
     <w:p>
       <w:pPr>
         <w:pStyle w:val="Heading1"/>
       </w:pPr>
       <w:r>
-        <w:t xml:space="preserve">Homework #5</w:t>
+        <w:t xml:space="preserve">Homework #6</w:t>
       </w:r>
     </w:p>
     <w:bookmarkStart w:id="38" w:name="part-i-questions-5"/>
@@ -37592,15 +38031,9 @@
       </w:pPr>
       <w:r>
         <w:rPr>
-          <w:rStyle w:val="ExtensionTok"/>
-        </w:rPr>
-        <w:t xml:space="preserve">3</w:t>
-      </w:r>
-      <w:r>
-        <w:rPr>
-          <w:rStyle w:val="NormalTok"/>
-        </w:rPr>
-        <w:t xml:space="preserve"> 4 5</w:t>
+          <w:rStyle w:val="VerbatimChar"/>
+        </w:rPr>
+        <w:t xml:space="preserve">3 4 5</w:t>
       </w:r>
     </w:p>
     <w:p>
@@ -39661,9 +40094,168 @@
       </w:pPr>
       <w:r>
         <w:rPr>
-          <w:rStyle w:val="NormalTok"/>
-        </w:rPr>
-        <w:t xml:space="preserve">    </w:t>
+          <w:rStyle w:val="VerbatimChar"/>
+        </w:rPr>
+        <w:t xml:space="preserve">0</w:t>
+      </w:r>
+      <w:r>
+        <w:br/>
+      </w:r>
+      <w:r>
+        <w:rPr>
+          <w:rStyle w:val="VerbatimChar"/>
+        </w:rPr>
+        <w:t xml:space="preserve">2</w:t>
+      </w:r>
+      <w:r>
+        <w:br/>
+      </w:r>
+      <w:r>
+        <w:rPr>
+          <w:rStyle w:val="VerbatimChar"/>
+        </w:rPr>
+        <w:t xml:space="preserve">4</w:t>
+      </w:r>
+      <w:r>
+        <w:br/>
+      </w:r>
+      <w:r>
+        <w:rPr>
+          <w:rStyle w:val="VerbatimChar"/>
+        </w:rPr>
+        <w:t xml:space="preserve">6</w:t>
+      </w:r>
+      <w:r>
+        <w:br/>
+      </w:r>
+      <w:r>
+        <w:rPr>
+          <w:rStyle w:val="VerbatimChar"/>
+        </w:rPr>
+        <w:t xml:space="preserve">8</w:t>
+      </w:r>
+      <w:r>
+        <w:br/>
+      </w:r>
+      <w:r>
+        <w:rPr>
+          <w:rStyle w:val="VerbatimChar"/>
+        </w:rPr>
+        <w:t xml:space="preserve">10</w:t>
+      </w:r>
+    </w:p>
+    <w:p>
+      <w:pPr>
+        <w:numPr>
+          <w:ilvl w:val="0"/>
+          <w:numId w:val="1038"/>
+        </w:numPr>
+      </w:pPr>
+      <w:r>
+        <w:t xml:space="preserve">Suppose we are given an</w:t>
+      </w:r>
+      <w:r>
+        <w:t xml:space="preserve"> </w:t>
+      </w:r>
+      <w:r>
+        <w:rPr>
+          <w:rStyle w:val="DataTypeTok"/>
+        </w:rPr>
+        <w:t xml:space="preserve">int</w:t>
+      </w:r>
+      <w:r>
+        <w:t xml:space="preserve"> </w:t>
+      </w:r>
+      <w:r>
+        <w:t xml:space="preserve">array</w:t>
+      </w:r>
+      <w:r>
+        <w:t xml:space="preserve"> </w:t>
+      </w:r>
+      <w:r>
+        <w:rPr>
+          <w:rStyle w:val="NormalTok"/>
+        </w:rPr>
+        <w:t xml:space="preserve">dailyPushUp</w:t>
+      </w:r>
+      <w:r>
+        <w:t xml:space="preserve"> </w:t>
+      </w:r>
+      <w:r>
+        <w:t xml:space="preserve">with 7 elements. Write a piece of code that display the value of the elements stored in the array</w:t>
+      </w:r>
+      <w:r>
+        <w:t xml:space="preserve"> </w:t>
+      </w:r>
+      <w:r>
+        <w:rPr>
+          <w:rStyle w:val="NormalTok"/>
+        </w:rPr>
+        <w:t xml:space="preserve">dailyPushUp</w:t>
+      </w:r>
+      <w:r>
+        <w:t xml:space="preserve">.</w:t>
+      </w:r>
+    </w:p>
+    <w:p>
+      <w:pPr>
+        <w:numPr>
+          <w:ilvl w:val="0"/>
+          <w:numId w:val="1000"/>
+        </w:numPr>
+      </w:pPr>
+      <w:r>
+        <w:t xml:space="preserve">Solution</w:t>
+      </w:r>
+    </w:p>
+    <w:p>
+      <w:pPr>
+        <w:numPr>
+          <w:ilvl w:val="0"/>
+          <w:numId w:val="1000"/>
+        </w:numPr>
+      </w:pPr>
+      <w:r>
+        <w:rPr>
+          <w:rStyle w:val="KeywordTok"/>
+        </w:rPr>
+        <w:t xml:space="preserve">for</w:t>
+      </w:r>
+      <w:r>
+        <w:rPr>
+          <w:rStyle w:val="NormalTok"/>
+        </w:rPr>
+        <w:t xml:space="preserve"> </w:t>
+      </w:r>
+      <w:r>
+        <w:rPr>
+          <w:rStyle w:val="OperatorTok"/>
+        </w:rPr>
+        <w:t xml:space="preserve">(</w:t>
+      </w:r>
+      <w:r>
+        <w:rPr>
+          <w:rStyle w:val="DataTypeTok"/>
+        </w:rPr>
+        <w:t xml:space="preserve">int</w:t>
+      </w:r>
+      <w:r>
+        <w:rPr>
+          <w:rStyle w:val="NormalTok"/>
+        </w:rPr>
+        <w:t xml:space="preserve"> j </w:t>
+      </w:r>
+      <w:r>
+        <w:rPr>
+          <w:rStyle w:val="OperatorTok"/>
+        </w:rPr>
+        <w:t xml:space="preserve">=</w:t>
+      </w:r>
+      <w:r>
+        <w:rPr>
+          <w:rStyle w:val="NormalTok"/>
+        </w:rPr>
+        <w:t xml:space="preserve"> </w:t>
       </w:r>
       <w:r>
         <w:rPr>
@@ -39672,1026 +40264,819 @@
         <w:t xml:space="preserve">0</w:t>
       </w:r>
       <w:r>
+        <w:rPr>
+          <w:rStyle w:val="NormalTok"/>
+        </w:rPr>
+        <w:t xml:space="preserve"> </w:t>
+      </w:r>
+      <w:r>
+        <w:rPr>
+          <w:rStyle w:val="OperatorTok"/>
+        </w:rPr>
+        <w:t xml:space="preserve">;</w:t>
+      </w:r>
+      <w:r>
+        <w:rPr>
+          <w:rStyle w:val="NormalTok"/>
+        </w:rPr>
+        <w:t xml:space="preserve"> j </w:t>
+      </w:r>
+      <w:r>
+        <w:rPr>
+          <w:rStyle w:val="OperatorTok"/>
+        </w:rPr>
+        <w:t xml:space="preserve">&lt;</w:t>
+      </w:r>
+      <w:r>
+        <w:rPr>
+          <w:rStyle w:val="NormalTok"/>
+        </w:rPr>
+        <w:t xml:space="preserve"> </w:t>
+      </w:r>
+      <w:r>
+        <w:rPr>
+          <w:rStyle w:val="DecValTok"/>
+        </w:rPr>
+        <w:t xml:space="preserve">7</w:t>
+      </w:r>
+      <w:r>
+        <w:rPr>
+          <w:rStyle w:val="NormalTok"/>
+        </w:rPr>
+        <w:t xml:space="preserve"> </w:t>
+      </w:r>
+      <w:r>
+        <w:rPr>
+          <w:rStyle w:val="OperatorTok"/>
+        </w:rPr>
+        <w:t xml:space="preserve">;</w:t>
+      </w:r>
+      <w:r>
+        <w:rPr>
+          <w:rStyle w:val="NormalTok"/>
+        </w:rPr>
+        <w:t xml:space="preserve"> j</w:t>
+      </w:r>
+      <w:r>
+        <w:rPr>
+          <w:rStyle w:val="OperatorTok"/>
+        </w:rPr>
+        <w:t xml:space="preserve">++)</w:t>
+      </w:r>
+      <w:r>
+        <w:rPr>
+          <w:rStyle w:val="NormalTok"/>
+        </w:rPr>
+        <w:t xml:space="preserve">         Console</w:t>
+      </w:r>
+      <w:r>
+        <w:rPr>
+          <w:rStyle w:val="OperatorTok"/>
+        </w:rPr>
+        <w:t xml:space="preserve">.</w:t>
+      </w:r>
+      <w:r>
+        <w:rPr>
+          <w:rStyle w:val="FunctionTok"/>
+        </w:rPr>
+        <w:t xml:space="preserve">WriteLine</w:t>
+      </w:r>
+      <w:r>
+        <w:rPr>
+          <w:rStyle w:val="OperatorTok"/>
+        </w:rPr>
+        <w:t xml:space="preserve">(</w:t>
+      </w:r>
+      <w:r>
+        <w:rPr>
+          <w:rStyle w:val="NormalTok"/>
+        </w:rPr>
+        <w:t xml:space="preserve">dailyPushUp</w:t>
+      </w:r>
+      <w:r>
+        <w:rPr>
+          <w:rStyle w:val="OperatorTok"/>
+        </w:rPr>
+        <w:t xml:space="preserve">[</w:t>
+      </w:r>
+      <w:r>
+        <w:rPr>
+          <w:rStyle w:val="NormalTok"/>
+        </w:rPr>
+        <w:t xml:space="preserve">j</w:t>
+      </w:r>
+      <w:r>
+        <w:rPr>
+          <w:rStyle w:val="OperatorTok"/>
+        </w:rPr>
+        <w:t xml:space="preserve">]);</w:t>
+      </w:r>
+    </w:p>
+    <w:p>
+      <w:pPr>
+        <w:numPr>
+          <w:ilvl w:val="0"/>
+          <w:numId w:val="1038"/>
+        </w:numPr>
+      </w:pPr>
+      <w:r>
+        <w:t xml:space="preserve">What is</w:t>
+      </w:r>
+      <w:r>
+        <w:t xml:space="preserve"> </w:t>
+      </w:r>
+      <w:r>
+        <w:t xml:space="preserve">“</w:t>
+      </w:r>
+      <w:r>
+        <w:t xml:space="preserve">array bounds checking</w:t>
+      </w:r>
+      <w:r>
+        <w:t xml:space="preserve">”</w:t>
+      </w:r>
+      <w:r>
+        <w:t xml:space="preserve">? When does it happen?</w:t>
+      </w:r>
+    </w:p>
+    <w:p>
+      <w:pPr>
+        <w:numPr>
+          <w:ilvl w:val="0"/>
+          <w:numId w:val="1000"/>
+        </w:numPr>
+      </w:pPr>
+      <w:r>
+        <w:t xml:space="preserve">Solution</w:t>
+      </w:r>
+    </w:p>
+    <w:p>
+      <w:pPr>
+        <w:numPr>
+          <w:ilvl w:val="0"/>
+          <w:numId w:val="1000"/>
+        </w:numPr>
+      </w:pPr>
+      <w:r>
+        <w:t xml:space="preserve">It is C# making sure that you are not using a subscript outside the allowed range. It happens at run time.</w:t>
+      </w:r>
+    </w:p>
+    <w:p>
+      <w:pPr>
+        <w:numPr>
+          <w:ilvl w:val="0"/>
+          <w:numId w:val="1038"/>
+        </w:numPr>
+      </w:pPr>
+      <w:r>
+        <w:t xml:space="preserve">Is there an error with the following code? If you think there is one, explain it, otherwise draw the content of the</w:t>
+      </w:r>
+      <w:r>
+        <w:t xml:space="preserve"> </w:t>
+      </w:r>
+      <w:r>
+        <w:rPr>
+          <w:rStyle w:val="NormalTok"/>
+        </w:rPr>
+        <w:t xml:space="preserve">myIncomes</w:t>
+      </w:r>
+      <w:r>
+        <w:t xml:space="preserve"> </w:t>
+      </w:r>
+      <w:r>
+        <w:t xml:space="preserve">array once those statements have been executed.</w:t>
+      </w:r>
+    </w:p>
+    <w:p>
+      <w:pPr>
+        <w:numPr>
+          <w:ilvl w:val="0"/>
+          <w:numId w:val="1000"/>
+        </w:numPr>
+        <w:pStyle w:val="SourceCode"/>
+      </w:pPr>
+      <w:r>
+        <w:rPr>
+          <w:rStyle w:val="DataTypeTok"/>
+        </w:rPr>
+        <w:t xml:space="preserve">double</w:t>
+      </w:r>
+      <w:r>
+        <w:rPr>
+          <w:rStyle w:val="OperatorTok"/>
+        </w:rPr>
+        <w:t xml:space="preserve">[]</w:t>
+      </w:r>
+      <w:r>
+        <w:rPr>
+          <w:rStyle w:val="NormalTok"/>
+        </w:rPr>
+        <w:t xml:space="preserve"> myIncomes </w:t>
+      </w:r>
+      <w:r>
+        <w:rPr>
+          <w:rStyle w:val="OperatorTok"/>
+        </w:rPr>
+        <w:t xml:space="preserve">=</w:t>
+      </w:r>
+      <w:r>
+        <w:rPr>
+          <w:rStyle w:val="NormalTok"/>
+        </w:rPr>
+        <w:t xml:space="preserve"> </w:t>
+      </w:r>
+      <w:r>
+        <w:rPr>
+          <w:rStyle w:val="KeywordTok"/>
+        </w:rPr>
+        <w:t xml:space="preserve">new</w:t>
+      </w:r>
+      <w:r>
+        <w:rPr>
+          <w:rStyle w:val="NormalTok"/>
+        </w:rPr>
+        <w:t xml:space="preserve"> </w:t>
+      </w:r>
+      <w:r>
+        <w:rPr>
+          <w:rStyle w:val="DataTypeTok"/>
+        </w:rPr>
+        <w:t xml:space="preserve">double</w:t>
+      </w:r>
+      <w:r>
+        <w:rPr>
+          <w:rStyle w:val="OperatorTok"/>
+        </w:rPr>
+        <w:t xml:space="preserve">[</w:t>
+      </w:r>
+      <w:r>
+        <w:rPr>
+          <w:rStyle w:val="DecValTok"/>
+        </w:rPr>
+        <w:t xml:space="preserve">5</w:t>
+      </w:r>
+      <w:r>
+        <w:rPr>
+          <w:rStyle w:val="OperatorTok"/>
+        </w:rPr>
+        <w:t xml:space="preserve">];</w:t>
+      </w:r>
+      <w:r>
         <w:br/>
       </w:r>
       <w:r>
         <w:rPr>
           <w:rStyle w:val="NormalTok"/>
         </w:rPr>
-        <w:t xml:space="preserve">    </w:t>
+        <w:t xml:space="preserve">myIncomes</w:t>
+      </w:r>
+      <w:r>
+        <w:rPr>
+          <w:rStyle w:val="OperatorTok"/>
+        </w:rPr>
+        <w:t xml:space="preserve">[</w:t>
       </w:r>
       <w:r>
         <w:rPr>
           <w:rStyle w:val="DecValTok"/>
         </w:rPr>
-        <w:t xml:space="preserve">2</w:t>
+        <w:t xml:space="preserve">1</w:t>
+      </w:r>
+      <w:r>
+        <w:rPr>
+          <w:rStyle w:val="OperatorTok"/>
+        </w:rPr>
+        <w:t xml:space="preserve">]</w:t>
+      </w:r>
+      <w:r>
+        <w:rPr>
+          <w:rStyle w:val="NormalTok"/>
+        </w:rPr>
+        <w:t xml:space="preserve"> </w:t>
+      </w:r>
+      <w:r>
+        <w:rPr>
+          <w:rStyle w:val="OperatorTok"/>
+        </w:rPr>
+        <w:t xml:space="preserve">=</w:t>
+      </w:r>
+      <w:r>
+        <w:rPr>
+          <w:rStyle w:val="NormalTok"/>
+        </w:rPr>
+        <w:t xml:space="preserve"> </w:t>
+      </w:r>
+      <w:r>
+        <w:rPr>
+          <w:rStyle w:val="FloatTok"/>
+        </w:rPr>
+        <w:t xml:space="preserve">3.5</w:t>
+      </w:r>
+      <w:r>
+        <w:rPr>
+          <w:rStyle w:val="OperatorTok"/>
+        </w:rPr>
+        <w:t xml:space="preserve">;</w:t>
       </w:r>
       <w:r>
         <w:br/>
       </w:r>
       <w:r>
         <w:rPr>
-          <w:rStyle w:val="NormalTok"/>
-        </w:rPr>
-        <w:t xml:space="preserve">    </w:t>
+          <w:rStyle w:val="CommentTok"/>
+        </w:rPr>
+        <w:t xml:space="preserve">// No income on day two.</w:t>
+      </w:r>
+      <w:r>
+        <w:br/>
+      </w:r>
+      <w:r>
+        <w:rPr>
+          <w:rStyle w:val="NormalTok"/>
+        </w:rPr>
+        <w:t xml:space="preserve">myIncomes</w:t>
+      </w:r>
+      <w:r>
+        <w:rPr>
+          <w:rStyle w:val="OperatorTok"/>
+        </w:rPr>
+        <w:t xml:space="preserve">[</w:t>
       </w:r>
       <w:r>
         <w:rPr>
           <w:rStyle w:val="DecValTok"/>
         </w:rPr>
+        <w:t xml:space="preserve">3</w:t>
+      </w:r>
+      <w:r>
+        <w:rPr>
+          <w:rStyle w:val="OperatorTok"/>
+        </w:rPr>
+        <w:t xml:space="preserve">]</w:t>
+      </w:r>
+      <w:r>
+        <w:rPr>
+          <w:rStyle w:val="NormalTok"/>
+        </w:rPr>
+        <w:t xml:space="preserve"> </w:t>
+      </w:r>
+      <w:r>
+        <w:rPr>
+          <w:rStyle w:val="OperatorTok"/>
+        </w:rPr>
+        <w:t xml:space="preserve">=</w:t>
+      </w:r>
+      <w:r>
+        <w:rPr>
+          <w:rStyle w:val="NormalTok"/>
+        </w:rPr>
+        <w:t xml:space="preserve"> </w:t>
+      </w:r>
+      <w:r>
+        <w:rPr>
+          <w:rStyle w:val="FloatTok"/>
+        </w:rPr>
+        <w:t xml:space="preserve">5.8</w:t>
+      </w:r>
+      <w:r>
+        <w:rPr>
+          <w:rStyle w:val="OperatorTok"/>
+        </w:rPr>
+        <w:t xml:space="preserve">;</w:t>
+      </w:r>
+      <w:r>
+        <w:br/>
+      </w:r>
+      <w:r>
+        <w:rPr>
+          <w:rStyle w:val="NormalTok"/>
+        </w:rPr>
+        <w:t xml:space="preserve">myIncomes</w:t>
+      </w:r>
+      <w:r>
+        <w:rPr>
+          <w:rStyle w:val="OperatorTok"/>
+        </w:rPr>
+        <w:t xml:space="preserve">[</w:t>
+      </w:r>
+      <w:r>
+        <w:rPr>
+          <w:rStyle w:val="DecValTok"/>
+        </w:rPr>
         <w:t xml:space="preserve">4</w:t>
       </w:r>
       <w:r>
+        <w:rPr>
+          <w:rStyle w:val="OperatorTok"/>
+        </w:rPr>
+        <w:t xml:space="preserve">]</w:t>
+      </w:r>
+      <w:r>
+        <w:rPr>
+          <w:rStyle w:val="NormalTok"/>
+        </w:rPr>
+        <w:t xml:space="preserve"> </w:t>
+      </w:r>
+      <w:r>
+        <w:rPr>
+          <w:rStyle w:val="OperatorTok"/>
+        </w:rPr>
+        <w:t xml:space="preserve">=</w:t>
+      </w:r>
+      <w:r>
+        <w:rPr>
+          <w:rStyle w:val="NormalTok"/>
+        </w:rPr>
+        <w:t xml:space="preserve"> </w:t>
+      </w:r>
+      <w:r>
+        <w:rPr>
+          <w:rStyle w:val="FloatTok"/>
+        </w:rPr>
+        <w:t xml:space="preserve">0.5</w:t>
+      </w:r>
+      <w:r>
+        <w:rPr>
+          <w:rStyle w:val="OperatorTok"/>
+        </w:rPr>
+        <w:t xml:space="preserve">;</w:t>
+      </w:r>
+      <w:r>
         <w:br/>
       </w:r>
       <w:r>
         <w:rPr>
           <w:rStyle w:val="NormalTok"/>
         </w:rPr>
-        <w:t xml:space="preserve">    </w:t>
+        <w:t xml:space="preserve">myIncomes</w:t>
+      </w:r>
+      <w:r>
+        <w:rPr>
+          <w:rStyle w:val="OperatorTok"/>
+        </w:rPr>
+        <w:t xml:space="preserve">[</w:t>
       </w:r>
       <w:r>
         <w:rPr>
           <w:rStyle w:val="DecValTok"/>
         </w:rPr>
-        <w:t xml:space="preserve">6</w:t>
+        <w:t xml:space="preserve">5</w:t>
+      </w:r>
+      <w:r>
+        <w:rPr>
+          <w:rStyle w:val="OperatorTok"/>
+        </w:rPr>
+        <w:t xml:space="preserve">]</w:t>
+      </w:r>
+      <w:r>
+        <w:rPr>
+          <w:rStyle w:val="NormalTok"/>
+        </w:rPr>
+        <w:t xml:space="preserve"> </w:t>
+      </w:r>
+      <w:r>
+        <w:rPr>
+          <w:rStyle w:val="OperatorTok"/>
+        </w:rPr>
+        <w:t xml:space="preserve">=</w:t>
+      </w:r>
+      <w:r>
+        <w:rPr>
+          <w:rStyle w:val="NormalTok"/>
+        </w:rPr>
+        <w:t xml:space="preserve"> </w:t>
+      </w:r>
+      <w:r>
+        <w:rPr>
+          <w:rStyle w:val="FloatTok"/>
+        </w:rPr>
+        <w:t xml:space="preserve">1.5</w:t>
+      </w:r>
+      <w:r>
+        <w:rPr>
+          <w:rStyle w:val="OperatorTok"/>
+        </w:rPr>
+        <w:t xml:space="preserve">;</w:t>
+      </w:r>
+    </w:p>
+    <w:p>
+      <w:pPr>
+        <w:numPr>
+          <w:ilvl w:val="0"/>
+          <w:numId w:val="1000"/>
+        </w:numPr>
+      </w:pPr>
+      <w:r>
+        <w:t xml:space="preserve">Solution</w:t>
+      </w:r>
+    </w:p>
+    <w:p>
+      <w:pPr>
+        <w:numPr>
+          <w:ilvl w:val="0"/>
+          <w:numId w:val="1000"/>
+        </w:numPr>
+      </w:pPr>
+      <w:r>
+        <w:t xml:space="preserve">The subscripts are off, they should go from 0 to 4:</w:t>
+      </w:r>
+      <w:r>
+        <w:t xml:space="preserve"> </w:t>
+      </w:r>
+      <w:r>
+        <w:rPr>
+          <w:rStyle w:val="NormalTok"/>
+        </w:rPr>
+        <w:t xml:space="preserve">myIncomes</w:t>
+      </w:r>
+      <w:r>
+        <w:rPr>
+          <w:rStyle w:val="OperatorTok"/>
+        </w:rPr>
+        <w:t xml:space="preserve">[</w:t>
+      </w:r>
+      <w:r>
+        <w:rPr>
+          <w:rStyle w:val="DecValTok"/>
+        </w:rPr>
+        <w:t xml:space="preserve">5</w:t>
+      </w:r>
+      <w:r>
+        <w:rPr>
+          <w:rStyle w:val="OperatorTok"/>
+        </w:rPr>
+        <w:t xml:space="preserve">]</w:t>
+      </w:r>
+      <w:r>
+        <w:rPr>
+          <w:rStyle w:val="NormalTok"/>
+        </w:rPr>
+        <w:t xml:space="preserve"> </w:t>
+      </w:r>
+      <w:r>
+        <w:rPr>
+          <w:rStyle w:val="OperatorTok"/>
+        </w:rPr>
+        <w:t xml:space="preserve">=</w:t>
+      </w:r>
+      <w:r>
+        <w:rPr>
+          <w:rStyle w:val="NormalTok"/>
+        </w:rPr>
+        <w:t xml:space="preserve"> </w:t>
+      </w:r>
+      <w:r>
+        <w:rPr>
+          <w:rStyle w:val="FloatTok"/>
+        </w:rPr>
+        <w:t xml:space="preserve">1.5</w:t>
+      </w:r>
+      <w:r>
+        <w:rPr>
+          <w:rStyle w:val="OperatorTok"/>
+        </w:rPr>
+        <w:t xml:space="preserve">;</w:t>
+      </w:r>
+      <w:r>
+        <w:t xml:space="preserve"> </w:t>
+      </w:r>
+      <w:r>
+        <w:t xml:space="preserve">will casue an error.</w:t>
+      </w:r>
+    </w:p>
+    <w:p>
+      <w:pPr>
+        <w:numPr>
+          <w:ilvl w:val="0"/>
+          <w:numId w:val="1038"/>
+        </w:numPr>
+      </w:pPr>
+      <w:r>
+        <w:t xml:space="preserve">What would be the size of the</w:t>
+      </w:r>
+      <w:r>
+        <w:t xml:space="preserve"> </w:t>
+      </w:r>
+      <w:r>
+        <w:rPr>
+          <w:rStyle w:val="NormalTok"/>
+        </w:rPr>
+        <w:t xml:space="preserve">test</w:t>
+      </w:r>
+      <w:r>
+        <w:t xml:space="preserve"> </w:t>
+      </w:r>
+      <w:r>
+        <w:t xml:space="preserve">array after the following statement has been executed?</w:t>
+      </w:r>
+    </w:p>
+    <w:p>
+      <w:pPr>
+        <w:numPr>
+          <w:ilvl w:val="0"/>
+          <w:numId w:val="1000"/>
+        </w:numPr>
+        <w:pStyle w:val="SourceCode"/>
+      </w:pPr>
+      <w:r>
+        <w:rPr>
+          <w:rStyle w:val="DataTypeTok"/>
+        </w:rPr>
+        <w:t xml:space="preserve">int</w:t>
+      </w:r>
+      <w:r>
+        <w:rPr>
+          <w:rStyle w:val="OperatorTok"/>
+        </w:rPr>
+        <w:t xml:space="preserve">[]</w:t>
+      </w:r>
+      <w:r>
+        <w:rPr>
+          <w:rStyle w:val="NormalTok"/>
+        </w:rPr>
+        <w:t xml:space="preserve"> test </w:t>
+      </w:r>
+      <w:r>
+        <w:rPr>
+          <w:rStyle w:val="OperatorTok"/>
+        </w:rPr>
+        <w:t xml:space="preserve">=</w:t>
+      </w:r>
+      <w:r>
+        <w:rPr>
+          <w:rStyle w:val="NormalTok"/>
+        </w:rPr>
+        <w:t xml:space="preserve"> </w:t>
+      </w:r>
+      <w:r>
+        <w:rPr>
+          <w:rStyle w:val="OperatorTok"/>
+        </w:rPr>
+        <w:t xml:space="preserve">{</w:t>
+      </w:r>
+      <w:r>
+        <w:rPr>
+          <w:rStyle w:val="DecValTok"/>
+        </w:rPr>
+        <w:t xml:space="preserve">3</w:t>
+      </w:r>
+      <w:r>
+        <w:rPr>
+          <w:rStyle w:val="OperatorTok"/>
+        </w:rPr>
+        <w:t xml:space="preserve">,</w:t>
+      </w:r>
+      <w:r>
+        <w:rPr>
+          <w:rStyle w:val="NormalTok"/>
+        </w:rPr>
+        <w:t xml:space="preserve"> </w:t>
+      </w:r>
+      <w:r>
+        <w:rPr>
+          <w:rStyle w:val="DecValTok"/>
+        </w:rPr>
+        <w:t xml:space="preserve">5</w:t>
+      </w:r>
+      <w:r>
+        <w:rPr>
+          <w:rStyle w:val="OperatorTok"/>
+        </w:rPr>
+        <w:t xml:space="preserve">,</w:t>
+      </w:r>
+      <w:r>
+        <w:rPr>
+          <w:rStyle w:val="NormalTok"/>
+        </w:rPr>
+        <w:t xml:space="preserve"> </w:t>
+      </w:r>
+      <w:r>
+        <w:rPr>
+          <w:rStyle w:val="DecValTok"/>
+        </w:rPr>
+        <w:t xml:space="preserve">7</w:t>
+      </w:r>
+      <w:r>
+        <w:rPr>
+          <w:rStyle w:val="OperatorTok"/>
+        </w:rPr>
+        <w:t xml:space="preserve">,</w:t>
+      </w:r>
+      <w:r>
+        <w:rPr>
+          <w:rStyle w:val="NormalTok"/>
+        </w:rPr>
+        <w:t xml:space="preserve"> </w:t>
+      </w:r>
+      <w:r>
+        <w:rPr>
+          <w:rStyle w:val="DecValTok"/>
+        </w:rPr>
+        <w:t xml:space="preserve">0</w:t>
+      </w:r>
+      <w:r>
+        <w:rPr>
+          <w:rStyle w:val="OperatorTok"/>
+        </w:rPr>
+        <w:t xml:space="preserve">,</w:t>
+      </w:r>
+      <w:r>
+        <w:rPr>
+          <w:rStyle w:val="NormalTok"/>
+        </w:rPr>
+        <w:t xml:space="preserve"> </w:t>
+      </w:r>
+      <w:r>
+        <w:rPr>
+          <w:rStyle w:val="DecValTok"/>
+        </w:rPr>
+        <w:t xml:space="preserve">9</w:t>
+      </w:r>
+      <w:r>
+        <w:rPr>
+          <w:rStyle w:val="OperatorTok"/>
+        </w:rPr>
+        <w:t xml:space="preserve">};</w:t>
+      </w:r>
+    </w:p>
+    <w:p>
+      <w:pPr>
+        <w:numPr>
+          <w:ilvl w:val="0"/>
+          <w:numId w:val="1000"/>
+        </w:numPr>
+      </w:pPr>
+      <w:r>
+        <w:t xml:space="preserve">Solution</w:t>
+      </w:r>
+    </w:p>
+    <w:p>
+      <w:pPr>
+        <w:numPr>
+          <w:ilvl w:val="0"/>
+          <w:numId w:val="1000"/>
+        </w:numPr>
+      </w:pPr>
+      <w:r>
+        <w:t xml:space="preserve">5</w:t>
+      </w:r>
+    </w:p>
+    <w:p>
+      <w:pPr>
+        <w:numPr>
+          <w:ilvl w:val="0"/>
+          <w:numId w:val="1038"/>
+        </w:numPr>
+      </w:pPr>
+      <w:r>
+        <w:t xml:space="preserve">What is the difference, if any, between the following two statements?</w:t>
+      </w:r>
+    </w:p>
+    <w:p>
+      <w:pPr>
+        <w:numPr>
+          <w:ilvl w:val="0"/>
+          <w:numId w:val="1000"/>
+        </w:numPr>
+        <w:pStyle w:val="SourceCode"/>
+      </w:pPr>
+      <w:r>
+        <w:rPr>
+          <w:rStyle w:val="DataTypeTok"/>
+        </w:rPr>
+        <w:t xml:space="preserve">int</w:t>
+      </w:r>
+      <w:r>
+        <w:rPr>
+          <w:rStyle w:val="OperatorTok"/>
+        </w:rPr>
+        <w:t xml:space="preserve">[]</w:t>
+      </w:r>
+      <w:r>
+        <w:rPr>
+          <w:rStyle w:val="NormalTok"/>
+        </w:rPr>
+        <w:t xml:space="preserve"> num</w:t>
+      </w:r>
+      <w:r>
+        <w:rPr>
+          <w:rStyle w:val="OperatorTok"/>
+        </w:rPr>
+        <w:t xml:space="preserve">,</w:t>
+      </w:r>
+      <w:r>
+        <w:rPr>
+          <w:rStyle w:val="NormalTok"/>
+        </w:rPr>
+        <w:t xml:space="preserve"> scores</w:t>
+      </w:r>
+      <w:r>
+        <w:rPr>
+          <w:rStyle w:val="OperatorTok"/>
+        </w:rPr>
+        <w:t xml:space="preserve">;</w:t>
       </w:r>
       <w:r>
         <w:br/>
-      </w:r>
-      <w:r>
-        <w:rPr>
-          <w:rStyle w:val="NormalTok"/>
-        </w:rPr>
-        <w:t xml:space="preserve">    </w:t>
-      </w:r>
-      <w:r>
-        <w:rPr>
-          <w:rStyle w:val="DecValTok"/>
-        </w:rPr>
-        <w:t xml:space="preserve">8</w:t>
-      </w:r>
-      <w:r>
-        <w:br/>
-      </w:r>
-      <w:r>
-        <w:rPr>
-          <w:rStyle w:val="NormalTok"/>
-        </w:rPr>
-        <w:t xml:space="preserve">    </w:t>
-      </w:r>
-      <w:r>
-        <w:rPr>
-          <w:rStyle w:val="DecValTok"/>
-        </w:rPr>
-        <w:t xml:space="preserve">10</w:t>
-      </w:r>
-    </w:p>
-    <w:p>
-      <w:pPr>
-        <w:numPr>
-          <w:ilvl w:val="0"/>
-          <w:numId w:val="1038"/>
-        </w:numPr>
-      </w:pPr>
-      <w:r>
-        <w:t xml:space="preserve">Suppose we are given an</w:t>
-      </w:r>
-      <w:r>
-        <w:t xml:space="preserve"> </w:t>
-      </w:r>
-      <w:r>
-        <w:rPr>
-          <w:rStyle w:val="DataTypeTok"/>
-        </w:rPr>
-        <w:t xml:space="preserve">int</w:t>
-      </w:r>
-      <w:r>
-        <w:t xml:space="preserve"> </w:t>
-      </w:r>
-      <w:r>
-        <w:t xml:space="preserve">array</w:t>
-      </w:r>
-      <w:r>
-        <w:t xml:space="preserve"> </w:t>
-      </w:r>
-      <w:r>
-        <w:rPr>
-          <w:rStyle w:val="NormalTok"/>
-        </w:rPr>
-        <w:t xml:space="preserve">dailyPushUp</w:t>
-      </w:r>
-      <w:r>
-        <w:t xml:space="preserve"> </w:t>
-      </w:r>
-      <w:r>
-        <w:t xml:space="preserve">with 7 elements. Write a piece of code that display the value of the elements stored in the array</w:t>
-      </w:r>
-      <w:r>
-        <w:t xml:space="preserve"> </w:t>
-      </w:r>
-      <w:r>
-        <w:rPr>
-          <w:rStyle w:val="NormalTok"/>
-        </w:rPr>
-        <w:t xml:space="preserve">dailyPushUp</w:t>
-      </w:r>
-      <w:r>
-        <w:t xml:space="preserve">.</w:t>
-      </w:r>
-    </w:p>
-    <w:p>
-      <w:pPr>
-        <w:numPr>
-          <w:ilvl w:val="0"/>
-          <w:numId w:val="1000"/>
-        </w:numPr>
-      </w:pPr>
-      <w:r>
-        <w:t xml:space="preserve">Solution</w:t>
-      </w:r>
-    </w:p>
-    <w:p>
-      <w:pPr>
-        <w:numPr>
-          <w:ilvl w:val="0"/>
-          <w:numId w:val="1000"/>
-        </w:numPr>
-      </w:pPr>
-      <w:r>
-        <w:rPr>
-          <w:rStyle w:val="KeywordTok"/>
-        </w:rPr>
-        <w:t xml:space="preserve">for</w:t>
-      </w:r>
-      <w:r>
-        <w:rPr>
-          <w:rStyle w:val="NormalTok"/>
-        </w:rPr>
-        <w:t xml:space="preserve"> </w:t>
-      </w:r>
-      <w:r>
-        <w:rPr>
-          <w:rStyle w:val="OperatorTok"/>
-        </w:rPr>
-        <w:t xml:space="preserve">(</w:t>
-      </w:r>
-      <w:r>
-        <w:rPr>
-          <w:rStyle w:val="DataTypeTok"/>
-        </w:rPr>
-        <w:t xml:space="preserve">int</w:t>
-      </w:r>
-      <w:r>
-        <w:rPr>
-          <w:rStyle w:val="NormalTok"/>
-        </w:rPr>
-        <w:t xml:space="preserve"> j </w:t>
-      </w:r>
-      <w:r>
-        <w:rPr>
-          <w:rStyle w:val="OperatorTok"/>
-        </w:rPr>
-        <w:t xml:space="preserve">=</w:t>
-      </w:r>
-      <w:r>
-        <w:rPr>
-          <w:rStyle w:val="NormalTok"/>
-        </w:rPr>
-        <w:t xml:space="preserve"> </w:t>
-      </w:r>
-      <w:r>
-        <w:rPr>
-          <w:rStyle w:val="DecValTok"/>
-        </w:rPr>
-        <w:t xml:space="preserve">0</w:t>
-      </w:r>
-      <w:r>
-        <w:rPr>
-          <w:rStyle w:val="NormalTok"/>
-        </w:rPr>
-        <w:t xml:space="preserve"> </w:t>
-      </w:r>
-      <w:r>
-        <w:rPr>
-          <w:rStyle w:val="OperatorTok"/>
-        </w:rPr>
-        <w:t xml:space="preserve">;</w:t>
-      </w:r>
-      <w:r>
-        <w:rPr>
-          <w:rStyle w:val="NormalTok"/>
-        </w:rPr>
-        <w:t xml:space="preserve"> j </w:t>
-      </w:r>
-      <w:r>
-        <w:rPr>
-          <w:rStyle w:val="OperatorTok"/>
-        </w:rPr>
-        <w:t xml:space="preserve">&lt;</w:t>
-      </w:r>
-      <w:r>
-        <w:rPr>
-          <w:rStyle w:val="NormalTok"/>
-        </w:rPr>
-        <w:t xml:space="preserve"> </w:t>
-      </w:r>
-      <w:r>
-        <w:rPr>
-          <w:rStyle w:val="DecValTok"/>
-        </w:rPr>
-        <w:t xml:space="preserve">7</w:t>
-      </w:r>
-      <w:r>
-        <w:rPr>
-          <w:rStyle w:val="NormalTok"/>
-        </w:rPr>
-        <w:t xml:space="preserve"> </w:t>
-      </w:r>
-      <w:r>
-        <w:rPr>
-          <w:rStyle w:val="OperatorTok"/>
-        </w:rPr>
-        <w:t xml:space="preserve">;</w:t>
-      </w:r>
-      <w:r>
-        <w:rPr>
-          <w:rStyle w:val="NormalTok"/>
-        </w:rPr>
-        <w:t xml:space="preserve"> j</w:t>
-      </w:r>
-      <w:r>
-        <w:rPr>
-          <w:rStyle w:val="OperatorTok"/>
-        </w:rPr>
-        <w:t xml:space="preserve">++)</w:t>
-      </w:r>
-      <w:r>
-        <w:rPr>
-          <w:rStyle w:val="NormalTok"/>
-        </w:rPr>
-        <w:t xml:space="preserve">         Console</w:t>
-      </w:r>
-      <w:r>
-        <w:rPr>
-          <w:rStyle w:val="OperatorTok"/>
-        </w:rPr>
-        <w:t xml:space="preserve">.</w:t>
-      </w:r>
-      <w:r>
-        <w:rPr>
-          <w:rStyle w:val="FunctionTok"/>
-        </w:rPr>
-        <w:t xml:space="preserve">WriteLine</w:t>
-      </w:r>
-      <w:r>
-        <w:rPr>
-          <w:rStyle w:val="OperatorTok"/>
-        </w:rPr>
-        <w:t xml:space="preserve">(</w:t>
-      </w:r>
-      <w:r>
-        <w:rPr>
-          <w:rStyle w:val="NormalTok"/>
-        </w:rPr>
-        <w:t xml:space="preserve">dailyPushUp</w:t>
-      </w:r>
-      <w:r>
-        <w:rPr>
-          <w:rStyle w:val="OperatorTok"/>
-        </w:rPr>
-        <w:t xml:space="preserve">[</w:t>
-      </w:r>
-      <w:r>
-        <w:rPr>
-          <w:rStyle w:val="NormalTok"/>
-        </w:rPr>
-        <w:t xml:space="preserve">j</w:t>
-      </w:r>
-      <w:r>
-        <w:rPr>
-          <w:rStyle w:val="OperatorTok"/>
-        </w:rPr>
-        <w:t xml:space="preserve">]);</w:t>
-      </w:r>
-    </w:p>
-    <w:p>
-      <w:pPr>
-        <w:numPr>
-          <w:ilvl w:val="0"/>
-          <w:numId w:val="1038"/>
-        </w:numPr>
-      </w:pPr>
-      <w:r>
-        <w:t xml:space="preserve">What is</w:t>
-      </w:r>
-      <w:r>
-        <w:t xml:space="preserve"> </w:t>
-      </w:r>
-      <w:r>
-        <w:t xml:space="preserve">“</w:t>
-      </w:r>
-      <w:r>
-        <w:t xml:space="preserve">array bounds checking</w:t>
-      </w:r>
-      <w:r>
-        <w:t xml:space="preserve">”</w:t>
-      </w:r>
-      <w:r>
-        <w:t xml:space="preserve">? When does it happen?</w:t>
-      </w:r>
-    </w:p>
-    <w:p>
-      <w:pPr>
-        <w:numPr>
-          <w:ilvl w:val="0"/>
-          <w:numId w:val="1000"/>
-        </w:numPr>
-      </w:pPr>
-      <w:r>
-        <w:t xml:space="preserve">Solution</w:t>
-      </w:r>
-    </w:p>
-    <w:p>
-      <w:pPr>
-        <w:numPr>
-          <w:ilvl w:val="0"/>
-          <w:numId w:val="1000"/>
-        </w:numPr>
-      </w:pPr>
-      <w:r>
-        <w:t xml:space="preserve">It is C# making sure that you are not using a subscript outside the allowed range. It happens at run time.</w:t>
-      </w:r>
-    </w:p>
-    <w:p>
-      <w:pPr>
-        <w:numPr>
-          <w:ilvl w:val="0"/>
-          <w:numId w:val="1038"/>
-        </w:numPr>
-      </w:pPr>
-      <w:r>
-        <w:t xml:space="preserve">Is there an error with the following code? If you think there is one, explain it, otherwise draw the content of the</w:t>
-      </w:r>
-      <w:r>
-        <w:t xml:space="preserve"> </w:t>
-      </w:r>
-      <w:r>
-        <w:rPr>
-          <w:rStyle w:val="NormalTok"/>
-        </w:rPr>
-        <w:t xml:space="preserve">myIncomes</w:t>
-      </w:r>
-      <w:r>
-        <w:t xml:space="preserve"> </w:t>
-      </w:r>
-      <w:r>
-        <w:t xml:space="preserve">array once those statements have been executed.</w:t>
-      </w:r>
-    </w:p>
-    <w:p>
-      <w:pPr>
-        <w:numPr>
-          <w:ilvl w:val="0"/>
-          <w:numId w:val="1000"/>
-        </w:numPr>
-        <w:pStyle w:val="SourceCode"/>
-      </w:pPr>
-      <w:r>
-        <w:rPr>
-          <w:rStyle w:val="DataTypeTok"/>
-        </w:rPr>
-        <w:t xml:space="preserve">double</w:t>
-      </w:r>
-      <w:r>
-        <w:rPr>
-          <w:rStyle w:val="OperatorTok"/>
-        </w:rPr>
-        <w:t xml:space="preserve">[]</w:t>
-      </w:r>
-      <w:r>
-        <w:rPr>
-          <w:rStyle w:val="NormalTok"/>
-        </w:rPr>
-        <w:t xml:space="preserve"> myIncomes </w:t>
-      </w:r>
-      <w:r>
-        <w:rPr>
-          <w:rStyle w:val="OperatorTok"/>
-        </w:rPr>
-        <w:t xml:space="preserve">=</w:t>
-      </w:r>
-      <w:r>
-        <w:rPr>
-          <w:rStyle w:val="NormalTok"/>
-        </w:rPr>
-        <w:t xml:space="preserve"> </w:t>
-      </w:r>
-      <w:r>
-        <w:rPr>
-          <w:rStyle w:val="KeywordTok"/>
-        </w:rPr>
-        <w:t xml:space="preserve">new</w:t>
-      </w:r>
-      <w:r>
-        <w:rPr>
-          <w:rStyle w:val="NormalTok"/>
-        </w:rPr>
-        <w:t xml:space="preserve"> </w:t>
-      </w:r>
-      <w:r>
-        <w:rPr>
-          <w:rStyle w:val="DataTypeTok"/>
-        </w:rPr>
-        <w:t xml:space="preserve">double</w:t>
-      </w:r>
-      <w:r>
-        <w:rPr>
-          <w:rStyle w:val="OperatorTok"/>
-        </w:rPr>
-        <w:t xml:space="preserve">[</w:t>
-      </w:r>
-      <w:r>
-        <w:rPr>
-          <w:rStyle w:val="DecValTok"/>
-        </w:rPr>
-        <w:t xml:space="preserve">5</w:t>
-      </w:r>
-      <w:r>
-        <w:rPr>
-          <w:rStyle w:val="OperatorTok"/>
-        </w:rPr>
-        <w:t xml:space="preserve">];</w:t>
-      </w:r>
-      <w:r>
-        <w:br/>
-      </w:r>
-      <w:r>
-        <w:rPr>
-          <w:rStyle w:val="NormalTok"/>
-        </w:rPr>
-        <w:t xml:space="preserve">myIncomes</w:t>
-      </w:r>
-      <w:r>
-        <w:rPr>
-          <w:rStyle w:val="OperatorTok"/>
-        </w:rPr>
-        <w:t xml:space="preserve">[</w:t>
-      </w:r>
-      <w:r>
-        <w:rPr>
-          <w:rStyle w:val="DecValTok"/>
-        </w:rPr>
-        <w:t xml:space="preserve">1</w:t>
-      </w:r>
-      <w:r>
-        <w:rPr>
-          <w:rStyle w:val="OperatorTok"/>
-        </w:rPr>
-        <w:t xml:space="preserve">]</w:t>
-      </w:r>
-      <w:r>
-        <w:rPr>
-          <w:rStyle w:val="NormalTok"/>
-        </w:rPr>
-        <w:t xml:space="preserve"> </w:t>
-      </w:r>
-      <w:r>
-        <w:rPr>
-          <w:rStyle w:val="OperatorTok"/>
-        </w:rPr>
-        <w:t xml:space="preserve">=</w:t>
-      </w:r>
-      <w:r>
-        <w:rPr>
-          <w:rStyle w:val="NormalTok"/>
-        </w:rPr>
-        <w:t xml:space="preserve"> </w:t>
-      </w:r>
-      <w:r>
-        <w:rPr>
-          <w:rStyle w:val="FloatTok"/>
-        </w:rPr>
-        <w:t xml:space="preserve">3.5</w:t>
-      </w:r>
-      <w:r>
-        <w:rPr>
-          <w:rStyle w:val="OperatorTok"/>
-        </w:rPr>
-        <w:t xml:space="preserve">;</w:t>
-      </w:r>
-      <w:r>
-        <w:br/>
-      </w:r>
-      <w:r>
-        <w:rPr>
-          <w:rStyle w:val="CommentTok"/>
-        </w:rPr>
-        <w:t xml:space="preserve">// No income on day two.</w:t>
-      </w:r>
-      <w:r>
-        <w:br/>
-      </w:r>
-      <w:r>
-        <w:rPr>
-          <w:rStyle w:val="NormalTok"/>
-        </w:rPr>
-        <w:t xml:space="preserve">myIncomes</w:t>
-      </w:r>
-      <w:r>
-        <w:rPr>
-          <w:rStyle w:val="OperatorTok"/>
-        </w:rPr>
-        <w:t xml:space="preserve">[</w:t>
-      </w:r>
-      <w:r>
-        <w:rPr>
-          <w:rStyle w:val="DecValTok"/>
-        </w:rPr>
-        <w:t xml:space="preserve">3</w:t>
-      </w:r>
-      <w:r>
-        <w:rPr>
-          <w:rStyle w:val="OperatorTok"/>
-        </w:rPr>
-        <w:t xml:space="preserve">]</w:t>
-      </w:r>
-      <w:r>
-        <w:rPr>
-          <w:rStyle w:val="NormalTok"/>
-        </w:rPr>
-        <w:t xml:space="preserve"> </w:t>
-      </w:r>
-      <w:r>
-        <w:rPr>
-          <w:rStyle w:val="OperatorTok"/>
-        </w:rPr>
-        <w:t xml:space="preserve">=</w:t>
-      </w:r>
-      <w:r>
-        <w:rPr>
-          <w:rStyle w:val="NormalTok"/>
-        </w:rPr>
-        <w:t xml:space="preserve"> </w:t>
-      </w:r>
-      <w:r>
-        <w:rPr>
-          <w:rStyle w:val="FloatTok"/>
-        </w:rPr>
-        <w:t xml:space="preserve">5.8</w:t>
-      </w:r>
-      <w:r>
-        <w:rPr>
-          <w:rStyle w:val="OperatorTok"/>
-        </w:rPr>
-        <w:t xml:space="preserve">;</w:t>
-      </w:r>
-      <w:r>
-        <w:br/>
-      </w:r>
-      <w:r>
-        <w:rPr>
-          <w:rStyle w:val="NormalTok"/>
-        </w:rPr>
-        <w:t xml:space="preserve">myIncomes</w:t>
-      </w:r>
-      <w:r>
-        <w:rPr>
-          <w:rStyle w:val="OperatorTok"/>
-        </w:rPr>
-        <w:t xml:space="preserve">[</w:t>
-      </w:r>
-      <w:r>
-        <w:rPr>
-          <w:rStyle w:val="DecValTok"/>
-        </w:rPr>
-        <w:t xml:space="preserve">4</w:t>
-      </w:r>
-      <w:r>
-        <w:rPr>
-          <w:rStyle w:val="OperatorTok"/>
-        </w:rPr>
-        <w:t xml:space="preserve">]</w:t>
-      </w:r>
-      <w:r>
-        <w:rPr>
-          <w:rStyle w:val="NormalTok"/>
-        </w:rPr>
-        <w:t xml:space="preserve"> </w:t>
-      </w:r>
-      <w:r>
-        <w:rPr>
-          <w:rStyle w:val="OperatorTok"/>
-        </w:rPr>
-        <w:t xml:space="preserve">=</w:t>
-      </w:r>
-      <w:r>
-        <w:rPr>
-          <w:rStyle w:val="NormalTok"/>
-        </w:rPr>
-        <w:t xml:space="preserve"> </w:t>
-      </w:r>
-      <w:r>
-        <w:rPr>
-          <w:rStyle w:val="FloatTok"/>
-        </w:rPr>
-        <w:t xml:space="preserve">0.5</w:t>
-      </w:r>
-      <w:r>
-        <w:rPr>
-          <w:rStyle w:val="OperatorTok"/>
-        </w:rPr>
-        <w:t xml:space="preserve">;</w:t>
-      </w:r>
-      <w:r>
-        <w:br/>
-      </w:r>
-      <w:r>
-        <w:rPr>
-          <w:rStyle w:val="NormalTok"/>
-        </w:rPr>
-        <w:t xml:space="preserve">myIncomes</w:t>
-      </w:r>
-      <w:r>
-        <w:rPr>
-          <w:rStyle w:val="OperatorTok"/>
-        </w:rPr>
-        <w:t xml:space="preserve">[</w:t>
-      </w:r>
-      <w:r>
-        <w:rPr>
-          <w:rStyle w:val="DecValTok"/>
-        </w:rPr>
-        <w:t xml:space="preserve">5</w:t>
-      </w:r>
-      <w:r>
-        <w:rPr>
-          <w:rStyle w:val="OperatorTok"/>
-        </w:rPr>
-        <w:t xml:space="preserve">]</w:t>
-      </w:r>
-      <w:r>
-        <w:rPr>
-          <w:rStyle w:val="NormalTok"/>
-        </w:rPr>
-        <w:t xml:space="preserve"> </w:t>
-      </w:r>
-      <w:r>
-        <w:rPr>
-          <w:rStyle w:val="OperatorTok"/>
-        </w:rPr>
-        <w:t xml:space="preserve">=</w:t>
-      </w:r>
-      <w:r>
-        <w:rPr>
-          <w:rStyle w:val="NormalTok"/>
-        </w:rPr>
-        <w:t xml:space="preserve"> </w:t>
-      </w:r>
-      <w:r>
-        <w:rPr>
-          <w:rStyle w:val="FloatTok"/>
-        </w:rPr>
-        <w:t xml:space="preserve">1.5</w:t>
-      </w:r>
-      <w:r>
-        <w:rPr>
-          <w:rStyle w:val="OperatorTok"/>
-        </w:rPr>
-        <w:t xml:space="preserve">;</w:t>
-      </w:r>
-    </w:p>
-    <w:p>
-      <w:pPr>
-        <w:numPr>
-          <w:ilvl w:val="0"/>
-          <w:numId w:val="1000"/>
-        </w:numPr>
-      </w:pPr>
-      <w:r>
-        <w:t xml:space="preserve">Solution</w:t>
-      </w:r>
-    </w:p>
-    <w:p>
-      <w:pPr>
-        <w:numPr>
-          <w:ilvl w:val="0"/>
-          <w:numId w:val="1000"/>
-        </w:numPr>
-      </w:pPr>
-      <w:r>
-        <w:t xml:space="preserve">The subscripts are off, they should go from 0 to 4:</w:t>
-      </w:r>
-      <w:r>
-        <w:t xml:space="preserve"> </w:t>
-      </w:r>
-      <w:r>
-        <w:rPr>
-          <w:rStyle w:val="NormalTok"/>
-        </w:rPr>
-        <w:t xml:space="preserve">myIncomes</w:t>
-      </w:r>
-      <w:r>
-        <w:rPr>
-          <w:rStyle w:val="OperatorTok"/>
-        </w:rPr>
-        <w:t xml:space="preserve">[</w:t>
-      </w:r>
-      <w:r>
-        <w:rPr>
-          <w:rStyle w:val="DecValTok"/>
-        </w:rPr>
-        <w:t xml:space="preserve">5</w:t>
-      </w:r>
-      <w:r>
-        <w:rPr>
-          <w:rStyle w:val="OperatorTok"/>
-        </w:rPr>
-        <w:t xml:space="preserve">]</w:t>
-      </w:r>
-      <w:r>
-        <w:rPr>
-          <w:rStyle w:val="NormalTok"/>
-        </w:rPr>
-        <w:t xml:space="preserve"> </w:t>
-      </w:r>
-      <w:r>
-        <w:rPr>
-          <w:rStyle w:val="OperatorTok"/>
-        </w:rPr>
-        <w:t xml:space="preserve">=</w:t>
-      </w:r>
-      <w:r>
-        <w:rPr>
-          <w:rStyle w:val="NormalTok"/>
-        </w:rPr>
-        <w:t xml:space="preserve"> </w:t>
-      </w:r>
-      <w:r>
-        <w:rPr>
-          <w:rStyle w:val="FloatTok"/>
-        </w:rPr>
-        <w:t xml:space="preserve">1.5</w:t>
-      </w:r>
-      <w:r>
-        <w:rPr>
-          <w:rStyle w:val="OperatorTok"/>
-        </w:rPr>
-        <w:t xml:space="preserve">;</w:t>
-      </w:r>
-      <w:r>
-        <w:t xml:space="preserve"> </w:t>
-      </w:r>
-      <w:r>
-        <w:t xml:space="preserve">will casue an error.</w:t>
-      </w:r>
-    </w:p>
-    <w:p>
-      <w:pPr>
-        <w:numPr>
-          <w:ilvl w:val="0"/>
-          <w:numId w:val="1038"/>
-        </w:numPr>
-      </w:pPr>
-      <w:r>
-        <w:t xml:space="preserve">What would be the size of the</w:t>
-      </w:r>
-      <w:r>
-        <w:t xml:space="preserve"> </w:t>
-      </w:r>
-      <w:r>
-        <w:rPr>
-          <w:rStyle w:val="NormalTok"/>
-        </w:rPr>
-        <w:t xml:space="preserve">test</w:t>
-      </w:r>
-      <w:r>
-        <w:t xml:space="preserve"> </w:t>
-      </w:r>
-      <w:r>
-        <w:t xml:space="preserve">array after the following statement has been executed?</w:t>
-      </w:r>
-    </w:p>
-    <w:p>
-      <w:pPr>
-        <w:numPr>
-          <w:ilvl w:val="0"/>
-          <w:numId w:val="1000"/>
-        </w:numPr>
-        <w:pStyle w:val="SourceCode"/>
-      </w:pPr>
-      <w:r>
-        <w:rPr>
-          <w:rStyle w:val="DataTypeTok"/>
-        </w:rPr>
-        <w:t xml:space="preserve">int</w:t>
-      </w:r>
-      <w:r>
-        <w:rPr>
-          <w:rStyle w:val="OperatorTok"/>
-        </w:rPr>
-        <w:t xml:space="preserve">[]</w:t>
-      </w:r>
-      <w:r>
-        <w:rPr>
-          <w:rStyle w:val="NormalTok"/>
-        </w:rPr>
-        <w:t xml:space="preserve"> test </w:t>
-      </w:r>
-      <w:r>
-        <w:rPr>
-          <w:rStyle w:val="OperatorTok"/>
-        </w:rPr>
-        <w:t xml:space="preserve">=</w:t>
-      </w:r>
-      <w:r>
-        <w:rPr>
-          <w:rStyle w:val="NormalTok"/>
-        </w:rPr>
-        <w:t xml:space="preserve"> </w:t>
-      </w:r>
-      <w:r>
-        <w:rPr>
-          <w:rStyle w:val="OperatorTok"/>
-        </w:rPr>
-        <w:t xml:space="preserve">{</w:t>
-      </w:r>
-      <w:r>
-        <w:rPr>
-          <w:rStyle w:val="DecValTok"/>
-        </w:rPr>
-        <w:t xml:space="preserve">3</w:t>
-      </w:r>
-      <w:r>
-        <w:rPr>
-          <w:rStyle w:val="OperatorTok"/>
-        </w:rPr>
-        <w:t xml:space="preserve">,</w:t>
-      </w:r>
-      <w:r>
-        <w:rPr>
-          <w:rStyle w:val="NormalTok"/>
-        </w:rPr>
-        <w:t xml:space="preserve"> </w:t>
-      </w:r>
-      <w:r>
-        <w:rPr>
-          <w:rStyle w:val="DecValTok"/>
-        </w:rPr>
-        <w:t xml:space="preserve">5</w:t>
-      </w:r>
-      <w:r>
-        <w:rPr>
-          <w:rStyle w:val="OperatorTok"/>
-        </w:rPr>
-        <w:t xml:space="preserve">,</w:t>
-      </w:r>
-      <w:r>
-        <w:rPr>
-          <w:rStyle w:val="NormalTok"/>
-        </w:rPr>
-        <w:t xml:space="preserve"> </w:t>
-      </w:r>
-      <w:r>
-        <w:rPr>
-          <w:rStyle w:val="DecValTok"/>
-        </w:rPr>
-        <w:t xml:space="preserve">7</w:t>
-      </w:r>
-      <w:r>
-        <w:rPr>
-          <w:rStyle w:val="OperatorTok"/>
-        </w:rPr>
-        <w:t xml:space="preserve">,</w:t>
-      </w:r>
-      <w:r>
-        <w:rPr>
-          <w:rStyle w:val="NormalTok"/>
-        </w:rPr>
-        <w:t xml:space="preserve"> </w:t>
-      </w:r>
-      <w:r>
-        <w:rPr>
-          <w:rStyle w:val="DecValTok"/>
-        </w:rPr>
-        <w:t xml:space="preserve">0</w:t>
-      </w:r>
-      <w:r>
-        <w:rPr>
-          <w:rStyle w:val="OperatorTok"/>
-        </w:rPr>
-        <w:t xml:space="preserve">,</w:t>
-      </w:r>
-      <w:r>
-        <w:rPr>
-          <w:rStyle w:val="NormalTok"/>
-        </w:rPr>
-        <w:t xml:space="preserve"> </w:t>
-      </w:r>
-      <w:r>
-        <w:rPr>
-          <w:rStyle w:val="DecValTok"/>
-        </w:rPr>
-        <w:t xml:space="preserve">9</w:t>
-      </w:r>
-      <w:r>
-        <w:rPr>
-          <w:rStyle w:val="OperatorTok"/>
-        </w:rPr>
-        <w:t xml:space="preserve">};</w:t>
-      </w:r>
-    </w:p>
-    <w:p>
-      <w:pPr>
-        <w:numPr>
-          <w:ilvl w:val="0"/>
-          <w:numId w:val="1000"/>
-        </w:numPr>
-      </w:pPr>
-      <w:r>
-        <w:t xml:space="preserve">Solution</w:t>
-      </w:r>
-    </w:p>
-    <w:p>
-      <w:pPr>
-        <w:numPr>
-          <w:ilvl w:val="0"/>
-          <w:numId w:val="1000"/>
-        </w:numPr>
-      </w:pPr>
-      <w:r>
-        <w:t xml:space="preserve">5</w:t>
-      </w:r>
-    </w:p>
-    <w:p>
-      <w:pPr>
-        <w:numPr>
-          <w:ilvl w:val="0"/>
-          <w:numId w:val="1038"/>
-        </w:numPr>
-      </w:pPr>
-      <w:r>
-        <w:t xml:space="preserve">What is the difference, if any, between the following two statements?</w:t>
-      </w:r>
-    </w:p>
-    <w:p>
-      <w:pPr>
-        <w:numPr>
-          <w:ilvl w:val="0"/>
-          <w:numId w:val="1000"/>
-        </w:numPr>
-        <w:pStyle w:val="SourceCode"/>
-      </w:pPr>
-      <w:r>
-        <w:rPr>
-          <w:rStyle w:val="NormalTok"/>
-        </w:rPr>
-        <w:t xml:space="preserve">    </w:t>
-      </w:r>
-      <w:r>
-        <w:rPr>
-          <w:rStyle w:val="DataTypeTok"/>
-        </w:rPr>
-        <w:t xml:space="preserve">int</w:t>
-      </w:r>
-      <w:r>
-        <w:rPr>
-          <w:rStyle w:val="OperatorTok"/>
-        </w:rPr>
-        <w:t xml:space="preserve">[]</w:t>
-      </w:r>
-      <w:r>
-        <w:rPr>
-          <w:rStyle w:val="NormalTok"/>
-        </w:rPr>
-        <w:t xml:space="preserve"> num</w:t>
-      </w:r>
-      <w:r>
-        <w:rPr>
-          <w:rStyle w:val="OperatorTok"/>
-        </w:rPr>
-        <w:t xml:space="preserve">,</w:t>
-      </w:r>
-      <w:r>
-        <w:rPr>
-          <w:rStyle w:val="NormalTok"/>
-        </w:rPr>
-        <w:t xml:space="preserve"> scores</w:t>
-      </w:r>
-      <w:r>
-        <w:rPr>
-          <w:rStyle w:val="OperatorTok"/>
-        </w:rPr>
-        <w:t xml:space="preserve">;</w:t>
-      </w:r>
-      <w:r>
-        <w:br/>
-      </w:r>
-      <w:r>
-        <w:rPr>
-          <w:rStyle w:val="NormalTok"/>
-        </w:rPr>
-        <w:t xml:space="preserve">    </w:t>
       </w:r>
       <w:r>
         <w:rPr>

</xml_diff>

<commit_message>
Deploying to gh-pages from @ csci-1301/csci-1301.github.io@3181f00e7d237627e2ab95dc93d5a9c53696e0b8 🚀
</commit_message>
<xml_diff>
--- a/exercises_with_solutions.docx
+++ b/exercises_with_solutions.docx
@@ -40,7 +40,7 @@
         <w:pStyle w:val="Date"/>
       </w:pPr>
       <w:r>
-        <w:t xml:space="preserve">February  28, 2022 (08:05:53 PM)</w:t>
+        <w:t xml:space="preserve">February  28, 2022 (08:28:56 PM)</w:t>
       </w:r>
     </w:p>
     <w:sdt>
@@ -24958,6 +24958,7 @@
           <w:ilvl w:val="0"/>
           <w:numId w:val="1000"/>
         </w:numPr>
+        <w:pStyle w:val="SourceCode"/>
       </w:pPr>
       <w:r>
         <w:rPr>
@@ -24967,12 +24968,6 @@
       </w:r>
       <w:r>
         <w:rPr>
-          <w:rStyle w:val="NormalTok"/>
-        </w:rPr>
-        <w:t xml:space="preserve"> </w:t>
-      </w:r>
-      <w:r>
-        <w:rPr>
           <w:rStyle w:val="OperatorTok"/>
         </w:rPr>
         <w:t xml:space="preserve">(</w:t>
@@ -25005,13 +25000,16 @@
         <w:rPr>
           <w:rStyle w:val="OperatorTok"/>
         </w:rPr>
-        <w:t xml:space="preserve">)</w:t>
-      </w:r>
-      <w:r>
-        <w:rPr>
-          <w:rStyle w:val="NormalTok"/>
-        </w:rPr>
-        <w:t xml:space="preserve"> z </w:t>
+        <w:t xml:space="preserve">){</w:t>
+      </w:r>
+      <w:r>
+        <w:br/>
+      </w:r>
+      <w:r>
+        <w:rPr>
+          <w:rStyle w:val="NormalTok"/>
+        </w:rPr>
+        <w:t xml:space="preserve">    z </w:t>
       </w:r>
       <w:r>
         <w:rPr>
@@ -25038,10 +25036,16 @@
         <w:t xml:space="preserve">;</w:t>
       </w:r>
       <w:r>
-        <w:rPr>
-          <w:rStyle w:val="NormalTok"/>
-        </w:rPr>
-        <w:t xml:space="preserve"> </w:t>
+        <w:br/>
+      </w:r>
+      <w:r>
+        <w:rPr>
+          <w:rStyle w:val="OperatorTok"/>
+        </w:rPr>
+        <w:t xml:space="preserve">}</w:t>
+      </w:r>
+      <w:r>
+        <w:br/>
       </w:r>
       <w:r>
         <w:rPr>
@@ -25051,9 +25055,18 @@
       </w:r>
       <w:r>
         <w:rPr>
-          <w:rStyle w:val="NormalTok"/>
-        </w:rPr>
-        <w:t xml:space="preserve"> z </w:t>
+          <w:rStyle w:val="OperatorTok"/>
+        </w:rPr>
+        <w:t xml:space="preserve">{</w:t>
+      </w:r>
+      <w:r>
+        <w:br/>
+      </w:r>
+      <w:r>
+        <w:rPr>
+          <w:rStyle w:val="NormalTok"/>
+        </w:rPr>
+        <w:t xml:space="preserve">    z </w:t>
       </w:r>
       <w:r>
         <w:rPr>
@@ -25085,6 +25098,15 @@
         </w:rPr>
         <w:t xml:space="preserve">;</w:t>
       </w:r>
+      <w:r>
+        <w:br/>
+      </w:r>
+      <w:r>
+        <w:rPr>
+          <w:rStyle w:val="OperatorTok"/>
+        </w:rPr>
+        <w:t xml:space="preserve">}</w:t>
+      </w:r>
     </w:p>
     <w:p>
       <w:pPr>
@@ -25231,6 +25253,7 @@
           <w:ilvl w:val="0"/>
           <w:numId w:val="1000"/>
         </w:numPr>
+        <w:pStyle w:val="SourceCode"/>
       </w:pPr>
       <w:r>
         <w:rPr>
@@ -25240,12 +25263,6 @@
       </w:r>
       <w:r>
         <w:rPr>
-          <w:rStyle w:val="NormalTok"/>
-        </w:rPr>
-        <w:t xml:space="preserve"> </w:t>
-      </w:r>
-      <w:r>
-        <w:rPr>
           <w:rStyle w:val="OperatorTok"/>
         </w:rPr>
         <w:t xml:space="preserve">(</w:t>
@@ -25278,13 +25295,16 @@
         <w:rPr>
           <w:rStyle w:val="OperatorTok"/>
         </w:rPr>
-        <w:t xml:space="preserve">)</w:t>
-      </w:r>
-      <w:r>
-        <w:rPr>
-          <w:rStyle w:val="NormalTok"/>
-        </w:rPr>
-        <w:t xml:space="preserve"> legalStatus </w:t>
+        <w:t xml:space="preserve">){</w:t>
+      </w:r>
+      <w:r>
+        <w:br/>
+      </w:r>
+      <w:r>
+        <w:rPr>
+          <w:rStyle w:val="NormalTok"/>
+        </w:rPr>
+        <w:t xml:space="preserve">    legalStatus </w:t>
       </w:r>
       <w:r>
         <w:rPr>
@@ -25311,10 +25331,16 @@
         <w:t xml:space="preserve">;</w:t>
       </w:r>
       <w:r>
-        <w:rPr>
-          <w:rStyle w:val="NormalTok"/>
-        </w:rPr>
-        <w:t xml:space="preserve"> </w:t>
+        <w:br/>
+      </w:r>
+      <w:r>
+        <w:rPr>
+          <w:rStyle w:val="OperatorTok"/>
+        </w:rPr>
+        <w:t xml:space="preserve">}</w:t>
+      </w:r>
+      <w:r>
+        <w:br/>
       </w:r>
       <w:r>
         <w:rPr>
@@ -25324,9 +25350,18 @@
       </w:r>
       <w:r>
         <w:rPr>
-          <w:rStyle w:val="NormalTok"/>
-        </w:rPr>
-        <w:t xml:space="preserve"> legalStatus </w:t>
+          <w:rStyle w:val="OperatorTok"/>
+        </w:rPr>
+        <w:t xml:space="preserve">{</w:t>
+      </w:r>
+      <w:r>
+        <w:br/>
+      </w:r>
+      <w:r>
+        <w:rPr>
+          <w:rStyle w:val="NormalTok"/>
+        </w:rPr>
+        <w:t xml:space="preserve">    legalStatus </w:t>
       </w:r>
       <w:r>
         <w:rPr>
@@ -25352,6 +25387,15 @@
         </w:rPr>
         <w:t xml:space="preserve">;</w:t>
       </w:r>
+      <w:r>
+        <w:br/>
+      </w:r>
+      <w:r>
+        <w:rPr>
+          <w:rStyle w:val="OperatorTok"/>
+        </w:rPr>
+        <w:t xml:space="preserve">}</w:t>
+      </w:r>
     </w:p>
     <w:p>
       <w:pPr>
@@ -25474,6 +25518,7 @@
           <w:ilvl w:val="0"/>
           <w:numId w:val="1000"/>
         </w:numPr>
+        <w:pStyle w:val="SourceCode"/>
       </w:pPr>
       <w:r>
         <w:rPr>
@@ -25483,12 +25528,6 @@
       </w:r>
       <w:r>
         <w:rPr>
-          <w:rStyle w:val="NormalTok"/>
-        </w:rPr>
-        <w:t xml:space="preserve"> </w:t>
-      </w:r>
-      <w:r>
-        <w:rPr>
           <w:rStyle w:val="OperatorTok"/>
         </w:rPr>
         <w:t xml:space="preserve">(</w:t>
@@ -25557,13 +25596,64 @@
         <w:rPr>
           <w:rStyle w:val="OperatorTok"/>
         </w:rPr>
-        <w:t xml:space="preserve">)</w:t>
-      </w:r>
-      <w:r>
-        <w:rPr>
-          <w:rStyle w:val="NormalTok"/>
-        </w:rPr>
-        <w:t xml:space="preserve">      </w:t>
+        <w:t xml:space="preserve">){</w:t>
+      </w:r>
+      <w:r>
+        <w:br/>
+      </w:r>
+      <w:r>
+        <w:rPr>
+          <w:rStyle w:val="NormalTok"/>
+        </w:rPr>
+        <w:t xml:space="preserve">    Console</w:t>
+      </w:r>
+      <w:r>
+        <w:rPr>
+          <w:rStyle w:val="OperatorTok"/>
+        </w:rPr>
+        <w:t xml:space="preserve">.</w:t>
+      </w:r>
+      <w:r>
+        <w:rPr>
+          <w:rStyle w:val="FunctionTok"/>
+        </w:rPr>
+        <w:t xml:space="preserve">WriteLine</w:t>
+      </w:r>
+      <w:r>
+        <w:rPr>
+          <w:rStyle w:val="OperatorTok"/>
+        </w:rPr>
+        <w:t xml:space="preserve">(</w:t>
+      </w:r>
+      <w:r>
+        <w:rPr>
+          <w:rStyle w:val="StringTok"/>
+        </w:rPr>
+        <w:t xml:space="preserve">"It's free for you!"</w:t>
+      </w:r>
+      <w:r>
+        <w:rPr>
+          <w:rStyle w:val="OperatorTok"/>
+        </w:rPr>
+        <w:t xml:space="preserve">);</w:t>
+      </w:r>
+      <w:r>
+        <w:br/>
+      </w:r>
+      <w:r>
+        <w:rPr>
+          <w:rStyle w:val="OperatorTok"/>
+        </w:rPr>
+        <w:t xml:space="preserve">}</w:t>
+      </w:r>
+      <w:r>
+        <w:br/>
+      </w:r>
+      <w:r>
+        <w:rPr>
+          <w:rStyle w:val="KeywordTok"/>
+        </w:rPr>
+        <w:t xml:space="preserve">else</w:t>
       </w:r>
       <w:r>
         <w:rPr>
@@ -25572,10 +25662,13 @@
         <w:t xml:space="preserve">{</w:t>
       </w:r>
       <w:r>
-        <w:rPr>
-          <w:rStyle w:val="NormalTok"/>
-        </w:rPr>
-        <w:t xml:space="preserve">         Console</w:t>
+        <w:br/>
+      </w:r>
+      <w:r>
+        <w:rPr>
+          <w:rStyle w:val="NormalTok"/>
+        </w:rPr>
+        <w:t xml:space="preserve">    Console</w:t>
       </w:r>
       <w:r>
         <w:rPr>
@@ -25597,9 +25690,15 @@
       </w:r>
       <w:r>
         <w:rPr>
+          <w:rStyle w:val="NormalTok"/>
+        </w:rPr>
+        <w:t xml:space="preserve">$</w:t>
+      </w:r>
+      <w:r>
+        <w:rPr>
           <w:rStyle w:val="StringTok"/>
         </w:rPr>
-        <w:t xml:space="preserve">"It's free for you!"</w:t>
+        <w:t xml:space="preserve">"It's {5M:C}."</w:t>
       </w:r>
       <w:r>
         <w:rPr>
@@ -25608,88 +25707,7 @@
         <w:t xml:space="preserve">);</w:t>
       </w:r>
       <w:r>
-        <w:rPr>
-          <w:rStyle w:val="NormalTok"/>
-        </w:rPr>
-        <w:t xml:space="preserve">     </w:t>
-      </w:r>
-      <w:r>
-        <w:rPr>
-          <w:rStyle w:val="OperatorTok"/>
-        </w:rPr>
-        <w:t xml:space="preserve">}</w:t>
-      </w:r>
-      <w:r>
-        <w:rPr>
-          <w:rStyle w:val="NormalTok"/>
-        </w:rPr>
-        <w:t xml:space="preserve">     </w:t>
-      </w:r>
-      <w:r>
-        <w:rPr>
-          <w:rStyle w:val="KeywordTok"/>
-        </w:rPr>
-        <w:t xml:space="preserve">else</w:t>
-      </w:r>
-      <w:r>
-        <w:rPr>
-          <w:rStyle w:val="NormalTok"/>
-        </w:rPr>
-        <w:t xml:space="preserve">      </w:t>
-      </w:r>
-      <w:r>
-        <w:rPr>
-          <w:rStyle w:val="OperatorTok"/>
-        </w:rPr>
-        <w:t xml:space="preserve">{</w:t>
-      </w:r>
-      <w:r>
-        <w:rPr>
-          <w:rStyle w:val="NormalTok"/>
-        </w:rPr>
-        <w:t xml:space="preserve">         Console</w:t>
-      </w:r>
-      <w:r>
-        <w:rPr>
-          <w:rStyle w:val="OperatorTok"/>
-        </w:rPr>
-        <w:t xml:space="preserve">.</w:t>
-      </w:r>
-      <w:r>
-        <w:rPr>
-          <w:rStyle w:val="FunctionTok"/>
-        </w:rPr>
-        <w:t xml:space="preserve">WriteLine</w:t>
-      </w:r>
-      <w:r>
-        <w:rPr>
-          <w:rStyle w:val="OperatorTok"/>
-        </w:rPr>
-        <w:t xml:space="preserve">(</w:t>
-      </w:r>
-      <w:r>
-        <w:rPr>
-          <w:rStyle w:val="NormalTok"/>
-        </w:rPr>
-        <w:t xml:space="preserve">$</w:t>
-      </w:r>
-      <w:r>
-        <w:rPr>
-          <w:rStyle w:val="StringTok"/>
-        </w:rPr>
-        <w:t xml:space="preserve">"It's {5M:C}."</w:t>
-      </w:r>
-      <w:r>
-        <w:rPr>
-          <w:rStyle w:val="OperatorTok"/>
-        </w:rPr>
-        <w:t xml:space="preserve">);</w:t>
-      </w:r>
-      <w:r>
-        <w:rPr>
-          <w:rStyle w:val="NormalTok"/>
-        </w:rPr>
-        <w:t xml:space="preserve">     </w:t>
+        <w:br/>
       </w:r>
       <w:r>
         <w:rPr>

</xml_diff>

<commit_message>
Deploying to gh-pages from @ csci-1301/csci-1301.github.io@42015a8e6c0ce9bd032b7f4d7a303416a95bcd1e 🚀
</commit_message>
<xml_diff>
--- a/exercises_with_solutions.docx
+++ b/exercises_with_solutions.docx
@@ -40,7 +40,7 @@
         <w:pStyle w:val="Date"/>
       </w:pPr>
       <w:r>
-        <w:t xml:space="preserve">March   1, 2022 (03:10:33 PM)</w:t>
+        <w:t xml:space="preserve">March   2, 2022 (10:01:43 PM)</w:t>
       </w:r>
     </w:p>
     <w:sdt>
@@ -617,7 +617,25 @@
         </w:numPr>
       </w:pPr>
       <w:r>
-        <w:t xml:space="preserve">Give three programming languages.</w:t>
+        <w:t xml:space="preserve">Write a statement that would display,</w:t>
+      </w:r>
+      <w:r>
+        <w:t xml:space="preserve"> </w:t>
+      </w:r>
+      <w:r>
+        <w:t xml:space="preserve">“</w:t>
+      </w:r>
+      <w:r>
+        <w:t xml:space="preserve">Hi Mom!</w:t>
+      </w:r>
+      <w:r>
+        <w:t xml:space="preserve">”</w:t>
+      </w:r>
+      <w:r>
+        <w:t xml:space="preserve"> </w:t>
+      </w:r>
+      <w:r>
+        <w:t xml:space="preserve">(without the quotes) followed by a new line on the screen, once inserted in a proper method, compiled, and executed.</w:t>
       </w:r>
     </w:p>
     <w:p>
@@ -637,9 +655,43 @@
           <w:ilvl w:val="0"/>
           <w:numId w:val="1000"/>
         </w:numPr>
-      </w:pPr>
-      <w:r>
-        <w:t xml:space="preserve">Examples: C, C++, Java, Python, JavaScript</w:t>
+        <w:pStyle w:val="SourceCode"/>
+      </w:pPr>
+      <w:r>
+        <w:rPr>
+          <w:rStyle w:val="NormalTok"/>
+        </w:rPr>
+        <w:t xml:space="preserve">Console</w:t>
+      </w:r>
+      <w:r>
+        <w:rPr>
+          <w:rStyle w:val="OperatorTok"/>
+        </w:rPr>
+        <w:t xml:space="preserve">.</w:t>
+      </w:r>
+      <w:r>
+        <w:rPr>
+          <w:rStyle w:val="FunctionTok"/>
+        </w:rPr>
+        <w:t xml:space="preserve">WriteLine</w:t>
+      </w:r>
+      <w:r>
+        <w:rPr>
+          <w:rStyle w:val="OperatorTok"/>
+        </w:rPr>
+        <w:t xml:space="preserve">(</w:t>
+      </w:r>
+      <w:r>
+        <w:rPr>
+          <w:rStyle w:val="StringTok"/>
+        </w:rPr>
+        <w:t xml:space="preserve">"Hi Mom!"</w:t>
+      </w:r>
+      <w:r>
+        <w:rPr>
+          <w:rStyle w:val="OperatorTok"/>
+        </w:rPr>
+        <w:t xml:space="preserve">);</w:t>
       </w:r>
     </w:p>
     <w:p>
@@ -659,7 +711,7 @@
         <w:t xml:space="preserve">“</w:t>
       </w:r>
       <w:r>
-        <w:t xml:space="preserve">Hi Mom!</w:t>
+        <w:t xml:space="preserve">Hello!</w:t>
       </w:r>
       <w:r>
         <w:t xml:space="preserve">”</w:t>
@@ -668,7 +720,13 @@
         <w:t xml:space="preserve"> </w:t>
       </w:r>
       <w:r>
-        <w:t xml:space="preserve">(without the quotes) followed by a new line on the screen, once inserted in a proper method, compiled, and executed.</w:t>
+        <w:t xml:space="preserve">(without the quotes) followed by a new line on the screen, once inserted in a proper method,</w:t>
+      </w:r>
+      <w:r>
+        <w:t xml:space="preserve"> </w:t>
+      </w:r>
+      <w:r>
+        <w:t xml:space="preserve">compiled, and executed.</w:t>
       </w:r>
     </w:p>
     <w:p>
@@ -688,6 +746,7 @@
           <w:ilvl w:val="0"/>
           <w:numId w:val="1000"/>
         </w:numPr>
+        <w:pStyle w:val="SourceCode"/>
       </w:pPr>
       <w:r>
         <w:rPr>
@@ -717,7 +776,7 @@
         <w:rPr>
           <w:rStyle w:val="StringTok"/>
         </w:rPr>
-        <w:t xml:space="preserve">"Hi Mom!"</w:t>
+        <w:t xml:space="preserve">"Hello!"</w:t>
       </w:r>
       <w:r>
         <w:rPr>
@@ -734,7 +793,55 @@
         </w:numPr>
       </w:pPr>
       <w:r>
-        <w:t xml:space="preserve">Write a statement that would display,</w:t>
+        <w:t xml:space="preserve">What is the limitation, if any, to the number of methods you can have per class? Why is the method called</w:t>
+      </w:r>
+      <w:r>
+        <w:t xml:space="preserve"> </w:t>
+      </w:r>
+      <w:r>
+        <w:rPr>
+          <w:rStyle w:val="NormalTok"/>
+        </w:rPr>
+        <w:t xml:space="preserve">Main</w:t>
+      </w:r>
+      <w:r>
+        <w:t xml:space="preserve"> </w:t>
+      </w:r>
+      <w:r>
+        <w:t xml:space="preserve">special?</w:t>
+      </w:r>
+    </w:p>
+    <w:p>
+      <w:pPr>
+        <w:numPr>
+          <w:ilvl w:val="0"/>
+          <w:numId w:val="1000"/>
+        </w:numPr>
+      </w:pPr>
+      <w:r>
+        <w:t xml:space="preserve">Solution</w:t>
+      </w:r>
+    </w:p>
+    <w:p>
+      <w:pPr>
+        <w:numPr>
+          <w:ilvl w:val="0"/>
+          <w:numId w:val="1000"/>
+        </w:numPr>
+      </w:pPr>
+      <w:r>
+        <w:t xml:space="preserve">A class usually has one or more methods. No limitation, really. It is special because it is the first one to be executed, it is the entry point.</w:t>
+      </w:r>
+    </w:p>
+    <w:p>
+      <w:pPr>
+        <w:numPr>
+          <w:ilvl w:val="0"/>
+          <w:numId w:val="1001"/>
+        </w:numPr>
+      </w:pPr>
+      <w:r>
+        <w:t xml:space="preserve">What is the difference between a</w:t>
       </w:r>
       <w:r>
         <w:t xml:space="preserve"> </w:t>
@@ -743,7 +850,7 @@
         <w:t xml:space="preserve">“</w:t>
       </w:r>
       <w:r>
-        <w:t xml:space="preserve">Hello!</w:t>
+        <w:t xml:space="preserve">rule</w:t>
       </w:r>
       <w:r>
         <w:t xml:space="preserve">”</w:t>
@@ -752,13 +859,25 @@
         <w:t xml:space="preserve"> </w:t>
       </w:r>
       <w:r>
-        <w:t xml:space="preserve">(without the quotes) followed by a new line on the screen, once inserted in a proper method,</w:t>
-      </w:r>
-      <w:r>
-        <w:t xml:space="preserve"> </w:t>
-      </w:r>
-      <w:r>
-        <w:t xml:space="preserve">compiled, and executed.</w:t>
+        <w:t xml:space="preserve">and a</w:t>
+      </w:r>
+      <w:r>
+        <w:t xml:space="preserve"> </w:t>
+      </w:r>
+      <w:r>
+        <w:t xml:space="preserve">“</w:t>
+      </w:r>
+      <w:r>
+        <w:t xml:space="preserve">convention</w:t>
+      </w:r>
+      <w:r>
+        <w:t xml:space="preserve">”</w:t>
+      </w:r>
+      <w:r>
+        <w:t xml:space="preserve"> </w:t>
+      </w:r>
+      <w:r>
+        <w:t xml:space="preserve">in programming language?</w:t>
       </w:r>
     </w:p>
     <w:p>
@@ -780,6 +899,598 @@
         </w:numPr>
       </w:pPr>
       <w:r>
+        <w:t xml:space="preserve">A rule is required by the programming language and enforced by the compiler. A convention is only a recommendation to make your program easier for other humans to read; you can break it and your code will still work.</w:t>
+      </w:r>
+    </w:p>
+    <w:p>
+      <w:pPr>
+        <w:numPr>
+          <w:ilvl w:val="0"/>
+          <w:numId w:val="1001"/>
+        </w:numPr>
+      </w:pPr>
+      <w:r>
+        <w:t xml:space="preserve">What is a namespace?</w:t>
+      </w:r>
+    </w:p>
+    <w:p>
+      <w:pPr>
+        <w:numPr>
+          <w:ilvl w:val="0"/>
+          <w:numId w:val="1000"/>
+        </w:numPr>
+      </w:pPr>
+      <w:r>
+        <w:t xml:space="preserve">Solution</w:t>
+      </w:r>
+    </w:p>
+    <w:p>
+      <w:pPr>
+        <w:numPr>
+          <w:ilvl w:val="0"/>
+          <w:numId w:val="1000"/>
+        </w:numPr>
+      </w:pPr>
+      <w:r>
+        <w:t xml:space="preserve">A named collection of related library code.</w:t>
+      </w:r>
+    </w:p>
+    <w:p>
+      <w:pPr>
+        <w:numPr>
+          <w:ilvl w:val="0"/>
+          <w:numId w:val="1001"/>
+        </w:numPr>
+      </w:pPr>
+      <w:r>
+        <w:t xml:space="preserve">In a C# program, can comments start with</w:t>
+      </w:r>
+      <w:r>
+        <w:t xml:space="preserve"> </w:t>
+      </w:r>
+      <w:r>
+        <w:rPr>
+          <w:rStyle w:val="NormalTok"/>
+        </w:rPr>
+        <w:t xml:space="preserve">\\</w:t>
+      </w:r>
+      <w:r>
+        <w:t xml:space="preserve"> </w:t>
+      </w:r>
+      <w:r>
+        <w:t xml:space="preserve">(double backslash) or with</w:t>
+      </w:r>
+      <w:r>
+        <w:t xml:space="preserve"> </w:t>
+      </w:r>
+      <w:r>
+        <w:rPr>
+          <w:rStyle w:val="CommentTok"/>
+        </w:rPr>
+        <w:t xml:space="preserve">//</w:t>
+      </w:r>
+      <w:r>
+        <w:t xml:space="preserve"> </w:t>
+      </w:r>
+      <w:r>
+        <w:t xml:space="preserve">(double (forward) slash)? Do they have to end with a</w:t>
+      </w:r>
+      <w:r>
+        <w:t xml:space="preserve"> </w:t>
+      </w:r>
+      <w:r>
+        <w:rPr>
+          <w:rStyle w:val="OperatorTok"/>
+        </w:rPr>
+        <w:t xml:space="preserve">;</w:t>
+      </w:r>
+      <w:r>
+        <w:t xml:space="preserve"> </w:t>
+      </w:r>
+      <w:r>
+        <w:t xml:space="preserve">(semicolon)?</w:t>
+      </w:r>
+    </w:p>
+    <w:p>
+      <w:pPr>
+        <w:numPr>
+          <w:ilvl w:val="0"/>
+          <w:numId w:val="1000"/>
+        </w:numPr>
+      </w:pPr>
+      <w:r>
+        <w:t xml:space="preserve">Solution</w:t>
+      </w:r>
+    </w:p>
+    <w:p>
+      <w:pPr>
+        <w:numPr>
+          <w:ilvl w:val="0"/>
+          <w:numId w:val="1000"/>
+        </w:numPr>
+      </w:pPr>
+      <w:r>
+        <w:t xml:space="preserve">With</w:t>
+      </w:r>
+      <w:r>
+        <w:t xml:space="preserve"> </w:t>
+      </w:r>
+      <w:r>
+        <w:rPr>
+          <w:rStyle w:val="CommentTok"/>
+        </w:rPr>
+        <w:t xml:space="preserve">//</w:t>
+      </w:r>
+      <w:r>
+        <w:t xml:space="preserve">, no.</w:t>
+      </w:r>
+    </w:p>
+    <w:p>
+      <w:pPr>
+        <w:numPr>
+          <w:ilvl w:val="0"/>
+          <w:numId w:val="1001"/>
+        </w:numPr>
+      </w:pPr>
+      <w:r>
+        <w:t xml:space="preserve">Which of the following, if any, are keywords?</w:t>
+      </w:r>
+      <w:r>
+        <w:t xml:space="preserve"> </w:t>
+      </w:r>
+      <w:r>
+        <w:rPr>
+          <w:rStyle w:val="NormalTok"/>
+        </w:rPr>
+        <w:t xml:space="preserve">Welcome1 </w:t>
+      </w:r>
+      <w:r>
+        <w:rPr>
+          <w:rStyle w:val="KeywordTok"/>
+        </w:rPr>
+        <w:t xml:space="preserve">public</w:t>
+      </w:r>
+      <w:r>
+        <w:rPr>
+          <w:rStyle w:val="NormalTok"/>
+        </w:rPr>
+        <w:t xml:space="preserve"> apples </w:t>
+      </w:r>
+      <w:r>
+        <w:rPr>
+          <w:rStyle w:val="DataTypeTok"/>
+        </w:rPr>
+        <w:t xml:space="preserve">int</w:t>
+      </w:r>
+      <w:r>
+        <w:rPr>
+          <w:rStyle w:val="NormalTok"/>
+        </w:rPr>
+        <w:t xml:space="preserve"> </w:t>
+      </w:r>
+      <w:r>
+        <w:rPr>
+          <w:rStyle w:val="StringTok"/>
+        </w:rPr>
+        <w:t xml:space="preserve">"I’m a string"</w:t>
+      </w:r>
+    </w:p>
+    <w:p>
+      <w:pPr>
+        <w:numPr>
+          <w:ilvl w:val="0"/>
+          <w:numId w:val="1000"/>
+        </w:numPr>
+      </w:pPr>
+      <w:r>
+        <w:t xml:space="preserve">Solution</w:t>
+      </w:r>
+    </w:p>
+    <w:p>
+      <w:pPr>
+        <w:numPr>
+          <w:ilvl w:val="0"/>
+          <w:numId w:val="1000"/>
+        </w:numPr>
+      </w:pPr>
+      <w:r>
+        <w:rPr>
+          <w:rStyle w:val="KeywordTok"/>
+        </w:rPr>
+        <w:t xml:space="preserve">public</w:t>
+      </w:r>
+      <w:r>
+        <w:t xml:space="preserve">,</w:t>
+      </w:r>
+      <w:r>
+        <w:t xml:space="preserve"> </w:t>
+      </w:r>
+      <w:r>
+        <w:rPr>
+          <w:rStyle w:val="DataTypeTok"/>
+        </w:rPr>
+        <w:t xml:space="preserve">int</w:t>
+      </w:r>
+    </w:p>
+    <w:p>
+      <w:pPr>
+        <w:numPr>
+          <w:ilvl w:val="0"/>
+          <w:numId w:val="1001"/>
+        </w:numPr>
+      </w:pPr>
+      <w:r>
+        <w:t xml:space="preserve">Which of the following are programmer-defined names (or identifiers)?</w:t>
+      </w:r>
+      <w:r>
+        <w:t xml:space="preserve"> </w:t>
+      </w:r>
+      <w:r>
+        <w:rPr>
+          <w:rStyle w:val="NormalTok"/>
+        </w:rPr>
+        <w:t xml:space="preserve">BankAccount </w:t>
+      </w:r>
+      <w:r>
+        <w:rPr>
+          <w:rStyle w:val="KeywordTok"/>
+        </w:rPr>
+        <w:t xml:space="preserve">class</w:t>
+      </w:r>
+      <w:r>
+        <w:rPr>
+          <w:rStyle w:val="NormalTok"/>
+        </w:rPr>
+        <w:t xml:space="preserve"> apples </w:t>
+      </w:r>
+      <w:r>
+        <w:rPr>
+          <w:rStyle w:val="DataTypeTok"/>
+        </w:rPr>
+        <w:t xml:space="preserve">int</w:t>
+      </w:r>
+      <w:r>
+        <w:rPr>
+          <w:rStyle w:val="NormalTok"/>
+        </w:rPr>
+        <w:t xml:space="preserve"> itemPerCapita statement</w:t>
+      </w:r>
+    </w:p>
+    <w:p>
+      <w:pPr>
+        <w:numPr>
+          <w:ilvl w:val="0"/>
+          <w:numId w:val="1000"/>
+        </w:numPr>
+      </w:pPr>
+      <w:r>
+        <w:t xml:space="preserve">Solution</w:t>
+      </w:r>
+    </w:p>
+    <w:p>
+      <w:pPr>
+        <w:numPr>
+          <w:ilvl w:val="0"/>
+          <w:numId w:val="1000"/>
+        </w:numPr>
+      </w:pPr>
+      <w:r>
+        <w:rPr>
+          <w:rStyle w:val="NormalTok"/>
+        </w:rPr>
+        <w:t xml:space="preserve">BankAccount</w:t>
+      </w:r>
+      <w:r>
+        <w:t xml:space="preserve">,</w:t>
+      </w:r>
+      <w:r>
+        <w:t xml:space="preserve"> </w:t>
+      </w:r>
+      <w:r>
+        <w:rPr>
+          <w:rStyle w:val="NormalTok"/>
+        </w:rPr>
+        <w:t xml:space="preserve">apples</w:t>
+      </w:r>
+      <w:r>
+        <w:t xml:space="preserve">,</w:t>
+      </w:r>
+      <w:r>
+        <w:t xml:space="preserve"> </w:t>
+      </w:r>
+      <w:r>
+        <w:rPr>
+          <w:rStyle w:val="NormalTok"/>
+        </w:rPr>
+        <w:t xml:space="preserve">itemPerCapita</w:t>
+      </w:r>
+      <w:r>
+        <w:t xml:space="preserve">,</w:t>
+      </w:r>
+      <w:r>
+        <w:rPr>
+          <w:rStyle w:val="NormalTok"/>
+        </w:rPr>
+        <w:t xml:space="preserve">statement</w:t>
+      </w:r>
+      <w:r>
+        <w:t xml:space="preserve">.</w:t>
+      </w:r>
+    </w:p>
+    <w:p>
+      <w:pPr>
+        <w:numPr>
+          <w:ilvl w:val="0"/>
+          <w:numId w:val="1001"/>
+        </w:numPr>
+      </w:pPr>
+      <w:r>
+        <w:t xml:space="preserve">Why are variables called</w:t>
+      </w:r>
+      <w:r>
+        <w:t xml:space="preserve"> </w:t>
+      </w:r>
+      <w:r>
+        <w:t xml:space="preserve">“</w:t>
+      </w:r>
+      <w:r>
+        <w:t xml:space="preserve">variables</w:t>
+      </w:r>
+      <w:r>
+        <w:t xml:space="preserve">”</w:t>
+      </w:r>
+      <w:r>
+        <w:t xml:space="preserve">?</w:t>
+      </w:r>
+    </w:p>
+    <w:p>
+      <w:pPr>
+        <w:numPr>
+          <w:ilvl w:val="0"/>
+          <w:numId w:val="1000"/>
+        </w:numPr>
+      </w:pPr>
+      <w:r>
+        <w:t xml:space="preserve">Solution</w:t>
+      </w:r>
+    </w:p>
+    <w:p>
+      <w:pPr>
+        <w:numPr>
+          <w:ilvl w:val="0"/>
+          <w:numId w:val="1000"/>
+        </w:numPr>
+      </w:pPr>
+      <w:r>
+        <w:t xml:space="preserve">Because their value may change during the program’s execution.</w:t>
+      </w:r>
+    </w:p>
+    <w:p>
+      <w:pPr>
+        <w:numPr>
+          <w:ilvl w:val="0"/>
+          <w:numId w:val="1001"/>
+        </w:numPr>
+      </w:pPr>
+      <w:r>
+        <w:t xml:space="preserve">What is string interpolation?</w:t>
+      </w:r>
+    </w:p>
+    <w:p>
+      <w:pPr>
+        <w:numPr>
+          <w:ilvl w:val="0"/>
+          <w:numId w:val="1000"/>
+        </w:numPr>
+      </w:pPr>
+      <w:r>
+        <w:t xml:space="preserve">Solution</w:t>
+      </w:r>
+    </w:p>
+    <w:p>
+      <w:pPr>
+        <w:numPr>
+          <w:ilvl w:val="0"/>
+          <w:numId w:val="1000"/>
+        </w:numPr>
+      </w:pPr>
+      <w:r>
+        <w:t xml:space="preserve">The action of inserting a variable into a string that is displayed at the screen.</w:t>
+      </w:r>
+    </w:p>
+    <w:p>
+      <w:pPr>
+        <w:numPr>
+          <w:ilvl w:val="0"/>
+          <w:numId w:val="1001"/>
+        </w:numPr>
+      </w:pPr>
+      <w:r>
+        <w:t xml:space="preserve">What is the difference, if any, between</w:t>
+      </w:r>
+      <w:r>
+        <w:t xml:space="preserve"> </w:t>
+      </w:r>
+      <w:r>
+        <w:rPr>
+          <w:rStyle w:val="DecValTok"/>
+        </w:rPr>
+        <w:t xml:space="preserve">12</w:t>
+      </w:r>
+      <w:r>
+        <w:t xml:space="preserve">, and</w:t>
+      </w:r>
+      <w:r>
+        <w:t xml:space="preserve"> </w:t>
+      </w:r>
+      <w:r>
+        <w:rPr>
+          <w:rStyle w:val="StringTok"/>
+        </w:rPr>
+        <w:t xml:space="preserve">"12"</w:t>
+      </w:r>
+      <w:r>
+        <w:t xml:space="preserve">?</w:t>
+      </w:r>
+    </w:p>
+    <w:p>
+      <w:pPr>
+        <w:numPr>
+          <w:ilvl w:val="0"/>
+          <w:numId w:val="1000"/>
+        </w:numPr>
+      </w:pPr>
+      <w:r>
+        <w:t xml:space="preserve">Solution</w:t>
+      </w:r>
+    </w:p>
+    <w:p>
+      <w:pPr>
+        <w:numPr>
+          <w:ilvl w:val="0"/>
+          <w:numId w:val="1000"/>
+        </w:numPr>
+      </w:pPr>
+      <w:r>
+        <w:t xml:space="preserve">The first one is an integer, the second is a string.</w:t>
+      </w:r>
+    </w:p>
+    <w:p>
+      <w:pPr>
+        <w:numPr>
+          <w:ilvl w:val="0"/>
+          <w:numId w:val="1001"/>
+        </w:numPr>
+      </w:pPr>
+      <w:r>
+        <w:t xml:space="preserve">What is the difference, if any, between the</w:t>
+      </w:r>
+      <w:r>
+        <w:t xml:space="preserve"> </w:t>
+      </w:r>
+      <w:r>
+        <w:rPr>
+          <w:rStyle w:val="NormalTok"/>
+        </w:rPr>
+        <w:t xml:space="preserve">WriteLine</w:t>
+      </w:r>
+      <w:r>
+        <w:t xml:space="preserve"> </w:t>
+      </w:r>
+      <w:r>
+        <w:t xml:space="preserve">and</w:t>
+      </w:r>
+      <w:r>
+        <w:t xml:space="preserve"> </w:t>
+      </w:r>
+      <w:r>
+        <w:rPr>
+          <w:rStyle w:val="NormalTok"/>
+        </w:rPr>
+        <w:t xml:space="preserve">Write</w:t>
+      </w:r>
+      <w:r>
+        <w:t xml:space="preserve"> </w:t>
+      </w:r>
+      <w:r>
+        <w:t xml:space="preserve">methods?</w:t>
+      </w:r>
+    </w:p>
+    <w:p>
+      <w:pPr>
+        <w:numPr>
+          <w:ilvl w:val="0"/>
+          <w:numId w:val="1000"/>
+        </w:numPr>
+      </w:pPr>
+      <w:r>
+        <w:t xml:space="preserve">Solution</w:t>
+      </w:r>
+    </w:p>
+    <w:p>
+      <w:pPr>
+        <w:numPr>
+          <w:ilvl w:val="0"/>
+          <w:numId w:val="1000"/>
+        </w:numPr>
+      </w:pPr>
+      <w:r>
+        <w:t xml:space="preserve">The</w:t>
+      </w:r>
+      <w:r>
+        <w:t xml:space="preserve"> </w:t>
+      </w:r>
+      <w:r>
+        <w:rPr>
+          <w:rStyle w:val="NormalTok"/>
+        </w:rPr>
+        <w:t xml:space="preserve">Write</w:t>
+      </w:r>
+      <w:r>
+        <w:t xml:space="preserve"> </w:t>
+      </w:r>
+      <w:r>
+        <w:t xml:space="preserve">method does not advance the cursor to the next line after the message is displayed at the screen.</w:t>
+      </w:r>
+    </w:p>
+    <w:p>
+      <w:pPr>
+        <w:numPr>
+          <w:ilvl w:val="0"/>
+          <w:numId w:val="1001"/>
+        </w:numPr>
+      </w:pPr>
+      <w:r>
+        <w:t xml:space="preserve">Write a statement that would display the following on the screen:</w:t>
+      </w:r>
+      <w:r>
+        <w:t xml:space="preserve"> </w:t>
+      </w:r>
+      <w:r>
+        <w:rPr>
+          <w:rStyle w:val="NormalTok"/>
+        </w:rPr>
+        <w:t xml:space="preserve">Hi Mom</w:t>
+      </w:r>
+      <w:r>
+        <w:rPr>
+          <w:rStyle w:val="OperatorTok"/>
+        </w:rPr>
+        <w:t xml:space="preserve">!</w:t>
+      </w:r>
+      <w:r>
+        <w:rPr>
+          <w:rStyle w:val="NormalTok"/>
+        </w:rPr>
+        <w:t xml:space="preserve">↵     How are you doing</w:t>
+      </w:r>
+      <w:r>
+        <w:rPr>
+          <w:rStyle w:val="OperatorTok"/>
+        </w:rPr>
+        <w:t xml:space="preserve">?</w:t>
+      </w:r>
+    </w:p>
+    <w:p>
+      <w:pPr>
+        <w:numPr>
+          <w:ilvl w:val="0"/>
+          <w:numId w:val="1000"/>
+        </w:numPr>
+      </w:pPr>
+      <w:r>
+        <w:t xml:space="preserve">Solution</w:t>
+      </w:r>
+    </w:p>
+    <w:p>
+      <w:pPr>
+        <w:numPr>
+          <w:ilvl w:val="0"/>
+          <w:numId w:val="1000"/>
+        </w:numPr>
+        <w:pStyle w:val="SourceCode"/>
+      </w:pPr>
+      <w:r>
         <w:rPr>
           <w:rStyle w:val="NormalTok"/>
         </w:rPr>
@@ -795,6 +1506,104 @@
         <w:rPr>
           <w:rStyle w:val="FunctionTok"/>
         </w:rPr>
+        <w:t xml:space="preserve">Write</w:t>
+      </w:r>
+      <w:r>
+        <w:rPr>
+          <w:rStyle w:val="OperatorTok"/>
+        </w:rPr>
+        <w:t xml:space="preserve">(</w:t>
+      </w:r>
+      <w:r>
+        <w:rPr>
+          <w:rStyle w:val="StringTok"/>
+        </w:rPr>
+        <w:t xml:space="preserve">"Hi Mom!</w:t>
+      </w:r>
+      <w:r>
+        <w:rPr>
+          <w:rStyle w:val="SpecialCharTok"/>
+        </w:rPr>
+        <w:t xml:space="preserve">\n</w:t>
+      </w:r>
+      <w:r>
+        <w:rPr>
+          <w:rStyle w:val="StringTok"/>
+        </w:rPr>
+        <w:t xml:space="preserve">How are you doing?"</w:t>
+      </w:r>
+      <w:r>
+        <w:rPr>
+          <w:rStyle w:val="OperatorTok"/>
+        </w:rPr>
+        <w:t xml:space="preserve">);</w:t>
+      </w:r>
+    </w:p>
+    <w:p>
+      <w:pPr>
+        <w:numPr>
+          <w:ilvl w:val="0"/>
+          <w:numId w:val="1001"/>
+        </w:numPr>
+      </w:pPr>
+      <w:r>
+        <w:t xml:space="preserve">Assume we have a variable whose name is</w:t>
+      </w:r>
+      <w:r>
+        <w:t xml:space="preserve"> </w:t>
+      </w:r>
+      <w:r>
+        <w:rPr>
+          <w:rStyle w:val="NormalTok"/>
+        </w:rPr>
+        <w:t xml:space="preserve">myVariable</w:t>
+      </w:r>
+      <w:r>
+        <w:t xml:space="preserve">, type is</w:t>
+      </w:r>
+      <w:r>
+        <w:t xml:space="preserve"> </w:t>
+      </w:r>
+      <w:r>
+        <w:rPr>
+          <w:rStyle w:val="DataTypeTok"/>
+        </w:rPr>
+        <w:t xml:space="preserve">string</w:t>
+      </w:r>
+      <w:r>
+        <w:t xml:space="preserve">, and value is</w:t>
+      </w:r>
+      <w:r>
+        <w:t xml:space="preserve"> </w:t>
+      </w:r>
+      <w:r>
+        <w:rPr>
+          <w:rStyle w:val="StringTok"/>
+        </w:rPr>
+        <w:t xml:space="preserve">"My message"</w:t>
+      </w:r>
+      <w:r>
+        <w:t xml:space="preserve">. What would be displayed on the screen by the following statement?</w:t>
+      </w:r>
+      <w:r>
+        <w:t xml:space="preserve"> </w:t>
+      </w:r>
+      <w:r>
+        <w:rPr>
+          <w:rStyle w:val="NormalTok"/>
+        </w:rPr>
+        <w:t xml:space="preserve">Console</w:t>
+      </w:r>
+      <w:r>
+        <w:rPr>
+          <w:rStyle w:val="OperatorTok"/>
+        </w:rPr>
+        <w:t xml:space="preserve">.</w:t>
+      </w:r>
+      <w:r>
+        <w:rPr>
+          <w:rStyle w:val="FunctionTok"/>
+        </w:rPr>
         <w:t xml:space="preserve">WriteLine</w:t>
       </w:r>
       <w:r>
@@ -805,9 +1614,15 @@
       </w:r>
       <w:r>
         <w:rPr>
+          <w:rStyle w:val="NormalTok"/>
+        </w:rPr>
+        <w:t xml:space="preserve">$</w:t>
+      </w:r>
+      <w:r>
+        <w:rPr>
           <w:rStyle w:val="StringTok"/>
         </w:rPr>
-        <w:t xml:space="preserve">"Hello!"</w:t>
+        <w:t xml:space="preserve">"Here is my variable: {myVariable}"</w:t>
       </w:r>
       <w:r>
         <w:rPr>
@@ -820,26 +1635,118 @@
       <w:pPr>
         <w:numPr>
           <w:ilvl w:val="0"/>
+          <w:numId w:val="1000"/>
+        </w:numPr>
+      </w:pPr>
+      <w:r>
+        <w:t xml:space="preserve">Solution</w:t>
+      </w:r>
+    </w:p>
+    <w:p>
+      <w:pPr>
+        <w:numPr>
+          <w:ilvl w:val="0"/>
+          <w:numId w:val="1000"/>
+        </w:numPr>
+        <w:pStyle w:val="SourceCode"/>
+      </w:pPr>
+      <w:r>
+        <w:rPr>
+          <w:rStyle w:val="VerbatimChar"/>
+        </w:rPr>
+        <w:t xml:space="preserve">Here is my variable: My message</w:t>
+      </w:r>
+    </w:p>
+    <w:p>
+      <w:pPr>
+        <w:numPr>
+          <w:ilvl w:val="0"/>
           <w:numId w:val="1001"/>
         </w:numPr>
       </w:pPr>
       <w:r>
-        <w:t xml:space="preserve">What is the limitation, if any, to the number of methods you can have per class? Why is the method called</w:t>
-      </w:r>
-      <w:r>
-        <w:t xml:space="preserve"> </w:t>
-      </w:r>
-      <w:r>
-        <w:rPr>
-          <w:rStyle w:val="NormalTok"/>
-        </w:rPr>
-        <w:t xml:space="preserve">Main</w:t>
-      </w:r>
-      <w:r>
-        <w:t xml:space="preserve"> </w:t>
-      </w:r>
-      <w:r>
-        <w:t xml:space="preserve">special?</w:t>
+        <w:t xml:space="preserve">Assume we have a variable whose name is</w:t>
+      </w:r>
+      <w:r>
+        <w:t xml:space="preserve"> </w:t>
+      </w:r>
+      <w:r>
+        <w:rPr>
+          <w:rStyle w:val="NormalTok"/>
+        </w:rPr>
+        <w:t xml:space="preserve">level</w:t>
+      </w:r>
+      <w:r>
+        <w:t xml:space="preserve">, whose type is</w:t>
+      </w:r>
+      <w:r>
+        <w:t xml:space="preserve"> </w:t>
+      </w:r>
+      <w:r>
+        <w:rPr>
+          <w:rStyle w:val="DataTypeTok"/>
+        </w:rPr>
+        <w:t xml:space="preserve">string</w:t>
+      </w:r>
+      <w:r>
+        <w:t xml:space="preserve">, and whose value is</w:t>
+      </w:r>
+      <w:r>
+        <w:t xml:space="preserve"> </w:t>
+      </w:r>
+      <w:r>
+        <w:rPr>
+          <w:rStyle w:val="StringTok"/>
+        </w:rPr>
+        <w:t xml:space="preserve">"Easy"</w:t>
+      </w:r>
+      <w:r>
+        <w:t xml:space="preserve">. What would be displayed at the screen by the following statement?</w:t>
+      </w:r>
+      <w:r>
+        <w:t xml:space="preserve"> </w:t>
+      </w:r>
+      <w:r>
+        <w:rPr>
+          <w:rStyle w:val="NormalTok"/>
+        </w:rPr>
+        <w:t xml:space="preserve">Console</w:t>
+      </w:r>
+      <w:r>
+        <w:rPr>
+          <w:rStyle w:val="OperatorTok"/>
+        </w:rPr>
+        <w:t xml:space="preserve">.</w:t>
+      </w:r>
+      <w:r>
+        <w:rPr>
+          <w:rStyle w:val="FunctionTok"/>
+        </w:rPr>
+        <w:t xml:space="preserve">WriteLine</w:t>
+      </w:r>
+      <w:r>
+        <w:rPr>
+          <w:rStyle w:val="OperatorTok"/>
+        </w:rPr>
+        <w:t xml:space="preserve">(</w:t>
+      </w:r>
+      <w:r>
+        <w:rPr>
+          <w:rStyle w:val="NormalTok"/>
+        </w:rPr>
+        <w:t xml:space="preserve">$</w:t>
+      </w:r>
+      <w:r>
+        <w:rPr>
+          <w:rStyle w:val="StringTok"/>
+        </w:rPr>
+        <w:t xml:space="preserve">"You set the difficulty to {level}."</w:t>
+      </w:r>
+      <w:r>
+        <w:rPr>
+          <w:rStyle w:val="OperatorTok"/>
+        </w:rPr>
+        <w:t xml:space="preserve">);</w:t>
       </w:r>
     </w:p>
     <w:p>
@@ -859,9 +1766,13 @@
           <w:ilvl w:val="0"/>
           <w:numId w:val="1000"/>
         </w:numPr>
-      </w:pPr>
-      <w:r>
-        <w:t xml:space="preserve">A class usually has one or more methods. No limitation, really. It is special because it is the first one to be executed, it is the entry point.</w:t>
+        <w:pStyle w:val="SourceCode"/>
+      </w:pPr>
+      <w:r>
+        <w:rPr>
+          <w:rStyle w:val="VerbatimChar"/>
+        </w:rPr>
+        <w:t xml:space="preserve">You set the difficulty to Easy.</w:t>
       </w:r>
     </w:p>
     <w:p>
@@ -872,43 +1783,73 @@
         </w:numPr>
       </w:pPr>
       <w:r>
-        <w:t xml:space="preserve">What is the difference between a</w:t>
-      </w:r>
-      <w:r>
-        <w:t xml:space="preserve"> </w:t>
-      </w:r>
-      <w:r>
-        <w:t xml:space="preserve">“</w:t>
-      </w:r>
-      <w:r>
-        <w:t xml:space="preserve">rule</w:t>
-      </w:r>
-      <w:r>
-        <w:t xml:space="preserve">”</w:t>
-      </w:r>
-      <w:r>
-        <w:t xml:space="preserve"> </w:t>
-      </w:r>
-      <w:r>
-        <w:t xml:space="preserve">and a</w:t>
-      </w:r>
-      <w:r>
-        <w:t xml:space="preserve"> </w:t>
-      </w:r>
-      <w:r>
-        <w:t xml:space="preserve">“</w:t>
-      </w:r>
-      <w:r>
-        <w:t xml:space="preserve">convention</w:t>
-      </w:r>
-      <w:r>
-        <w:t xml:space="preserve">”</w:t>
-      </w:r>
-      <w:r>
-        <w:t xml:space="preserve"> </w:t>
-      </w:r>
-      <w:r>
-        <w:t xml:space="preserve">in programming language?</w:t>
+        <w:t xml:space="preserve">Which of the following are correct identifier names?</w:t>
+      </w:r>
+      <w:r>
+        <w:t xml:space="preserve"> </w:t>
+      </w:r>
+      <w:r>
+        <w:rPr>
+          <w:rStyle w:val="NormalTok"/>
+        </w:rPr>
+        <w:t xml:space="preserve">$myHome3 </w:t>
+      </w:r>
+      <w:r>
+        <w:rPr>
+          <w:rStyle w:val="KeywordTok"/>
+        </w:rPr>
+        <w:t xml:space="preserve">class</w:t>
+      </w:r>
+      <w:r>
+        <w:rPr>
+          <w:rStyle w:val="NormalTok"/>
+        </w:rPr>
+        <w:t xml:space="preserve"> my</w:t>
+      </w:r>
+      <w:r>
+        <w:rPr>
+          <w:rStyle w:val="OperatorTok"/>
+        </w:rPr>
+        <w:t xml:space="preserve">%</w:t>
+      </w:r>
+      <w:r>
+        <w:rPr>
+          <w:rStyle w:val="NormalTok"/>
+        </w:rPr>
+        <w:t xml:space="preserve">variable ANewHope _train _ThisIsAVariable statement</w:t>
+      </w:r>
+      <w:r>
+        <w:t xml:space="preserve"> </w:t>
+      </w:r>
+      <w:r>
+        <w:t xml:space="preserve">Is the name</w:t>
+      </w:r>
+      <w:r>
+        <w:t xml:space="preserve"> </w:t>
+      </w:r>
+      <w:r>
+        <w:rPr>
+          <w:rStyle w:val="NormalTok"/>
+        </w:rPr>
+        <w:t xml:space="preserve">myVariable</w:t>
+      </w:r>
+      <w:r>
+        <w:t xml:space="preserve"> </w:t>
+      </w:r>
+      <w:r>
+        <w:t xml:space="preserve">the same as</w:t>
+      </w:r>
+      <w:r>
+        <w:t xml:space="preserve"> </w:t>
+      </w:r>
+      <w:r>
+        <w:rPr>
+          <w:rStyle w:val="NormalTok"/>
+        </w:rPr>
+        <w:t xml:space="preserve">myvariable</w:t>
+      </w:r>
+      <w:r>
+        <w:t xml:space="preserve">? If not, why?</w:t>
       </w:r>
     </w:p>
     <w:p>
@@ -930,7 +1871,85 @@
         </w:numPr>
       </w:pPr>
       <w:r>
-        <w:t xml:space="preserve">A rule is required by the programming language and enforced by the compiler. A convention is only a recommendation to make your program easier for other humans to read; you can break it and your code will still work.</w:t>
+        <w:rPr>
+          <w:rStyle w:val="NormalTok"/>
+        </w:rPr>
+        <w:t xml:space="preserve">$myHome3</w:t>
+      </w:r>
+      <w:r>
+        <w:t xml:space="preserve"> </w:t>
+      </w:r>
+      <w:r>
+        <w:t xml:space="preserve">is correct, but not recommended,</w:t>
+      </w:r>
+      <w:r>
+        <w:t xml:space="preserve"> </w:t>
+      </w:r>
+      <w:r>
+        <w:rPr>
+          <w:rStyle w:val="NormalTok"/>
+        </w:rPr>
+        <w:t xml:space="preserve">ANewHope</w:t>
+      </w:r>
+      <w:r>
+        <w:t xml:space="preserve">,</w:t>
+      </w:r>
+      <w:r>
+        <w:t xml:space="preserve"> </w:t>
+      </w:r>
+      <w:r>
+        <w:rPr>
+          <w:rStyle w:val="NormalTok"/>
+        </w:rPr>
+        <w:t xml:space="preserve">_ThisIsAVariable</w:t>
+      </w:r>
+      <w:r>
+        <w:t xml:space="preserve">,</w:t>
+      </w:r>
+      <w:r>
+        <w:t xml:space="preserve"> </w:t>
+      </w:r>
+      <w:r>
+        <w:rPr>
+          <w:rStyle w:val="NormalTok"/>
+        </w:rPr>
+        <w:t xml:space="preserve">statement</w:t>
+      </w:r>
+      <w:r>
+        <w:t xml:space="preserve"> </w:t>
+      </w:r>
+      <w:r>
+        <w:t xml:space="preserve">are also correct (but, of course, this latter is weird). The names</w:t>
+      </w:r>
+      <w:r>
+        <w:t xml:space="preserve"> </w:t>
+      </w:r>
+      <w:r>
+        <w:rPr>
+          <w:rStyle w:val="NormalTok"/>
+        </w:rPr>
+        <w:t xml:space="preserve">myVariable</w:t>
+      </w:r>
+      <w:r>
+        <w:t xml:space="preserve"> </w:t>
+      </w:r>
+      <w:r>
+        <w:t xml:space="preserve">and</w:t>
+      </w:r>
+      <w:r>
+        <w:t xml:space="preserve"> </w:t>
+      </w:r>
+      <w:r>
+        <w:rPr>
+          <w:rStyle w:val="NormalTok"/>
+        </w:rPr>
+        <w:t xml:space="preserve">myvariable</w:t>
+      </w:r>
+      <w:r>
+        <w:t xml:space="preserve"> </w:t>
+      </w:r>
+      <w:r>
+        <w:t xml:space="preserve">are treated differently by C#, because it is case-sensitive.</w:t>
       </w:r>
     </w:p>
     <w:p>
@@ -941,7 +1960,70 @@
         </w:numPr>
       </w:pPr>
       <w:r>
-        <w:t xml:space="preserve">What is a namespace?</w:t>
+        <w:t xml:space="preserve">Which of the following are correct identifier names?</w:t>
+      </w:r>
+      <w:r>
+        <w:t xml:space="preserve"> </w:t>
+      </w:r>
+      <w:r>
+        <w:rPr>
+          <w:rStyle w:val="NormalTok"/>
+        </w:rPr>
+        <w:t xml:space="preserve">myClass _Exo_1 Lab3</w:t>
+      </w:r>
+      <w:r>
+        <w:rPr>
+          <w:rStyle w:val="OperatorTok"/>
+        </w:rPr>
+        <w:t xml:space="preserve">-</w:t>
+      </w:r>
+      <w:r>
+        <w:rPr>
+          <w:rStyle w:val="NormalTok"/>
+        </w:rPr>
+        <w:t xml:space="preserve">Exo1 My</w:t>
+      </w:r>
+      <w:r>
+        <w:rPr>
+          <w:rStyle w:val="OperatorTok"/>
+        </w:rPr>
+        <w:t xml:space="preserve">.</w:t>
+      </w:r>
+      <w:r>
+        <w:rPr>
+          <w:rStyle w:val="FunctionTok"/>
+        </w:rPr>
+        <w:t xml:space="preserve">Lab</w:t>
+      </w:r>
+      <w:r>
+        <w:rPr>
+          <w:rStyle w:val="OperatorTok"/>
+        </w:rPr>
+        <w:t xml:space="preserve">.</w:t>
+      </w:r>
+      <w:r>
+        <w:rPr>
+          <w:rStyle w:val="FunctionTok"/>
+        </w:rPr>
+        <w:t xml:space="preserve">Variable</w:t>
+      </w:r>
+      <w:r>
+        <w:rPr>
+          <w:rStyle w:val="NormalTok"/>
+        </w:rPr>
+        <w:t xml:space="preserve"> </w:t>
+      </w:r>
+      <w:r>
+        <w:rPr>
+          <w:rStyle w:val="KeywordTok"/>
+        </w:rPr>
+        <w:t xml:space="preserve">using</w:t>
+      </w:r>
+      <w:r>
+        <w:rPr>
+          <w:rStyle w:val="NormalTok"/>
+        </w:rPr>
+        <w:t xml:space="preserve"> Lab3_Part1</w:t>
       </w:r>
     </w:p>
     <w:p>
@@ -963,7 +2045,28 @@
         </w:numPr>
       </w:pPr>
       <w:r>
-        <w:t xml:space="preserve">A named collection of related library code.</w:t>
+        <w:t xml:space="preserve">Identifiers:</w:t>
+      </w:r>
+      <w:r>
+        <w:t xml:space="preserve"> </w:t>
+      </w:r>
+      <w:r>
+        <w:rPr>
+          <w:rStyle w:val="NormalTok"/>
+        </w:rPr>
+        <w:t xml:space="preserve">myClass</w:t>
+      </w:r>
+      <w:r>
+        <w:t xml:space="preserve">,</w:t>
+      </w:r>
+      <w:r>
+        <w:t xml:space="preserve"> </w:t>
+      </w:r>
+      <w:r>
+        <w:rPr>
+          <w:rStyle w:val="NormalTok"/>
+        </w:rPr>
+        <w:t xml:space="preserve">Lab3_Part1</w:t>
       </w:r>
     </w:p>
     <w:p>
@@ -974,52 +2077,7 @@
         </w:numPr>
       </w:pPr>
       <w:r>
-        <w:t xml:space="preserve">In a C# program, can comments start with</w:t>
-      </w:r>
-      <w:r>
-        <w:t xml:space="preserve"> </w:t>
-      </w:r>
-      <w:r>
-        <w:rPr>
-          <w:rStyle w:val="NormalTok"/>
-        </w:rPr>
-        <w:t xml:space="preserve">\\</w:t>
-      </w:r>
-      <w:r>
-        <w:t xml:space="preserve"> </w:t>
-      </w:r>
-      <w:r>
-        <w:t xml:space="preserve">(double backslash) or with</w:t>
-      </w:r>
-      <w:r>
-        <w:t xml:space="preserve"> </w:t>
-      </w:r>
-      <w:r>
-        <w:rPr>
-          <w:rStyle w:val="CommentTok"/>
-        </w:rPr>
-        <w:t xml:space="preserve">//</w:t>
-      </w:r>
-      <w:r>
-        <w:t xml:space="preserve"> </w:t>
-      </w:r>
-      <w:r>
-        <w:t xml:space="preserve">(double (forward) slash)? Do they have to end with a</w:t>
-      </w:r>
-      <w:r>
-        <w:t xml:space="preserve"> </w:t>
-      </w:r>
-      <w:r>
-        <w:rPr>
-          <w:rStyle w:val="OperatorTok"/>
-        </w:rPr>
-        <w:t xml:space="preserve">;</w:t>
-      </w:r>
-      <w:r>
-        <w:t xml:space="preserve"> </w:t>
-      </w:r>
-      <w:r>
-        <w:t xml:space="preserve">(semicolon)?</w:t>
+        <w:t xml:space="preserve">Which of the following are keywords?</w:t>
       </w:r>
     </w:p>
     <w:p>
@@ -1030,6 +2088,56 @@
         </w:numPr>
       </w:pPr>
       <w:r>
+        <w:rPr>
+          <w:rStyle w:val="NormalTok"/>
+        </w:rPr>
+        <w:t xml:space="preserve">myClass </w:t>
+      </w:r>
+      <w:r>
+        <w:rPr>
+          <w:rStyle w:val="KeywordTok"/>
+        </w:rPr>
+        <w:t xml:space="preserve">static</w:t>
+      </w:r>
+      <w:r>
+        <w:rPr>
+          <w:rStyle w:val="NormalTok"/>
+        </w:rPr>
+        <w:t xml:space="preserve"> Lab3</w:t>
+      </w:r>
+      <w:r>
+        <w:rPr>
+          <w:rStyle w:val="OperatorTok"/>
+        </w:rPr>
+        <w:t xml:space="preserve">-</w:t>
+      </w:r>
+      <w:r>
+        <w:rPr>
+          <w:rStyle w:val="NormalTok"/>
+        </w:rPr>
+        <w:t xml:space="preserve">Exo1 “Hello World” </w:t>
+      </w:r>
+      <w:r>
+        <w:rPr>
+          <w:rStyle w:val="KeywordTok"/>
+        </w:rPr>
+        <w:t xml:space="preserve">using</w:t>
+      </w:r>
+      <w:r>
+        <w:rPr>
+          <w:rStyle w:val="NormalTok"/>
+        </w:rPr>
+        <w:t xml:space="preserve"> Lab3_Part1</w:t>
+      </w:r>
+    </w:p>
+    <w:p>
+      <w:pPr>
+        <w:numPr>
+          <w:ilvl w:val="0"/>
+          <w:numId w:val="1000"/>
+        </w:numPr>
+      </w:pPr>
+      <w:r>
         <w:t xml:space="preserve">Solution</w:t>
       </w:r>
     </w:p>
@@ -1041,19 +2149,28 @@
         </w:numPr>
       </w:pPr>
       <w:r>
-        <w:t xml:space="preserve">With</w:t>
-      </w:r>
-      <w:r>
-        <w:t xml:space="preserve"> </w:t>
-      </w:r>
-      <w:r>
-        <w:rPr>
-          <w:rStyle w:val="CommentTok"/>
-        </w:rPr>
-        <w:t xml:space="preserve">//</w:t>
-      </w:r>
-      <w:r>
-        <w:t xml:space="preserve">, no.</w:t>
+        <w:t xml:space="preserve">Keywords:</w:t>
+      </w:r>
+      <w:r>
+        <w:t xml:space="preserve"> </w:t>
+      </w:r>
+      <w:r>
+        <w:rPr>
+          <w:rStyle w:val="KeywordTok"/>
+        </w:rPr>
+        <w:t xml:space="preserve">static</w:t>
+      </w:r>
+      <w:r>
+        <w:t xml:space="preserve">,</w:t>
+      </w:r>
+      <w:r>
+        <w:t xml:space="preserve"> </w:t>
+      </w:r>
+      <w:r>
+        <w:rPr>
+          <w:rStyle w:val="KeywordTok"/>
+        </w:rPr>
+        <w:t xml:space="preserve">using</w:t>
       </w:r>
     </w:p>
     <w:p>
@@ -1064,46 +2181,75 @@
         </w:numPr>
       </w:pPr>
       <w:r>
-        <w:t xml:space="preserve">Which of the following, if any, are keywords?</w:t>
-      </w:r>
-      <w:r>
-        <w:t xml:space="preserve"> </w:t>
-      </w:r>
-      <w:r>
-        <w:rPr>
-          <w:rStyle w:val="NormalTok"/>
-        </w:rPr>
-        <w:t xml:space="preserve">Welcome1 </w:t>
-      </w:r>
-      <w:r>
-        <w:rPr>
-          <w:rStyle w:val="KeywordTok"/>
-        </w:rPr>
-        <w:t xml:space="preserve">public</w:t>
-      </w:r>
-      <w:r>
-        <w:rPr>
-          <w:rStyle w:val="NormalTok"/>
-        </w:rPr>
-        <w:t xml:space="preserve"> apples </w:t>
+        <w:t xml:space="preserve">Which of the following are correct identifier names?</w:t>
+      </w:r>
+    </w:p>
+    <w:p>
+      <w:pPr>
+        <w:numPr>
+          <w:ilvl w:val="0"/>
+          <w:numId w:val="1000"/>
+        </w:numPr>
+      </w:pPr>
+      <w:r>
+        <w:rPr>
+          <w:rStyle w:val="NormalTok"/>
+        </w:rPr>
+        <w:t xml:space="preserve">12_Dec_2019 Lab3</w:t>
+      </w:r>
+      <w:r>
+        <w:rPr>
+          <w:rStyle w:val="OperatorTok"/>
+        </w:rPr>
+        <w:t xml:space="preserve">-</w:t>
+      </w:r>
+      <w:r>
+        <w:rPr>
+          <w:rStyle w:val="NormalTok"/>
+        </w:rPr>
+        <w:t xml:space="preserve">Exo1 MyClass2 My</w:t>
+      </w:r>
+      <w:r>
+        <w:rPr>
+          <w:rStyle w:val="OperatorTok"/>
+        </w:rPr>
+        <w:t xml:space="preserve">.</w:t>
+      </w:r>
+      <w:r>
+        <w:rPr>
+          <w:rStyle w:val="FunctionTok"/>
+        </w:rPr>
+        <w:t xml:space="preserve">Lab</w:t>
+      </w:r>
+      <w:r>
+        <w:rPr>
+          <w:rStyle w:val="OperatorTok"/>
+        </w:rPr>
+        <w:t xml:space="preserve">.</w:t>
+      </w:r>
+      <w:r>
+        <w:rPr>
+          <w:rStyle w:val="FunctionTok"/>
+        </w:rPr>
+        <w:t xml:space="preserve">Variable</w:t>
+      </w:r>
+      <w:r>
+        <w:rPr>
+          <w:rStyle w:val="NormalTok"/>
+        </w:rPr>
+        <w:t xml:space="preserve"> </w:t>
       </w:r>
       <w:r>
         <w:rPr>
           <w:rStyle w:val="DataTypeTok"/>
         </w:rPr>
-        <w:t xml:space="preserve">int</w:t>
-      </w:r>
-      <w:r>
-        <w:rPr>
-          <w:rStyle w:val="NormalTok"/>
-        </w:rPr>
-        <w:t xml:space="preserve"> </w:t>
-      </w:r>
-      <w:r>
-        <w:rPr>
-          <w:rStyle w:val="StringTok"/>
-        </w:rPr>
-        <w:t xml:space="preserve">"I’m a string"</w:t>
+        <w:t xml:space="preserve">string</w:t>
+      </w:r>
+      <w:r>
+        <w:rPr>
+          <w:rStyle w:val="NormalTok"/>
+        </w:rPr>
+        <w:t xml:space="preserve"> My_Var</w:t>
       </w:r>
     </w:p>
     <w:p>
@@ -1126,1234 +2272,123 @@
       </w:pPr>
       <w:r>
         <w:rPr>
-          <w:rStyle w:val="KeywordTok"/>
-        </w:rPr>
-        <w:t xml:space="preserve">public</w:t>
-      </w:r>
-      <w:r>
+          <w:rStyle w:val="NormalTok"/>
+        </w:rPr>
+        <w:t xml:space="preserve">OK</w:t>
+      </w:r>
+      <w:r>
+        <w:rPr>
+          <w:rStyle w:val="OperatorTok"/>
+        </w:rPr>
+        <w:t xml:space="preserve">:</w:t>
+      </w:r>
+      <w:r>
+        <w:rPr>
+          <w:rStyle w:val="NormalTok"/>
+        </w:rPr>
+        <w:t xml:space="preserve"> MyClass2</w:t>
+      </w:r>
+      <w:r>
+        <w:rPr>
+          <w:rStyle w:val="OperatorTok"/>
+        </w:rPr>
         <w:t xml:space="preserve">,</w:t>
       </w:r>
       <w:r>
+        <w:rPr>
+          <w:rStyle w:val="NormalTok"/>
+        </w:rPr>
+        <w:t xml:space="preserve"> My_Var Not OK</w:t>
+      </w:r>
+      <w:r>
+        <w:rPr>
+          <w:rStyle w:val="OperatorTok"/>
+        </w:rPr>
+        <w:t xml:space="preserve">:</w:t>
+      </w:r>
+      <w:r>
+        <w:rPr>
+          <w:rStyle w:val="NormalTok"/>
+        </w:rPr>
+        <w:t xml:space="preserve"> 12_Dec_2019</w:t>
+      </w:r>
+      <w:r>
+        <w:rPr>
+          <w:rStyle w:val="OperatorTok"/>
+        </w:rPr>
+        <w:t xml:space="preserve">,</w:t>
+      </w:r>
+      <w:r>
+        <w:rPr>
+          <w:rStyle w:val="NormalTok"/>
+        </w:rPr>
+        <w:t xml:space="preserve"> Lab3</w:t>
+      </w:r>
+      <w:r>
+        <w:rPr>
+          <w:rStyle w:val="OperatorTok"/>
+        </w:rPr>
+        <w:t xml:space="preserve">-</w:t>
+      </w:r>
+      <w:r>
+        <w:rPr>
+          <w:rStyle w:val="NormalTok"/>
+        </w:rPr>
+        <w:t xml:space="preserve">Exo1</w:t>
+      </w:r>
+      <w:r>
+        <w:rPr>
+          <w:rStyle w:val="OperatorTok"/>
+        </w:rPr>
+        <w:t xml:space="preserve">,</w:t>
+      </w:r>
+      <w:r>
+        <w:rPr>
+          <w:rStyle w:val="NormalTok"/>
+        </w:rPr>
+        <w:t xml:space="preserve"> My</w:t>
+      </w:r>
+      <w:r>
+        <w:rPr>
+          <w:rStyle w:val="OperatorTok"/>
+        </w:rPr>
+        <w:t xml:space="preserve">.</w:t>
+      </w:r>
+      <w:r>
+        <w:rPr>
+          <w:rStyle w:val="FunctionTok"/>
+        </w:rPr>
+        <w:t xml:space="preserve">Lab</w:t>
+      </w:r>
+      <w:r>
+        <w:rPr>
+          <w:rStyle w:val="OperatorTok"/>
+        </w:rPr>
+        <w:t xml:space="preserve">.</w:t>
+      </w:r>
+      <w:r>
+        <w:rPr>
+          <w:rStyle w:val="FunctionTok"/>
+        </w:rPr>
+        <w:t xml:space="preserve">Variable</w:t>
+      </w:r>
+      <w:r>
+        <w:rPr>
+          <w:rStyle w:val="OperatorTok"/>
+        </w:rPr>
+        <w:t xml:space="preserve">,</w:t>
+      </w:r>
+      <w:r>
+        <w:rPr>
+          <w:rStyle w:val="NormalTok"/>
+        </w:rPr>
         <w:t xml:space="preserve"> </w:t>
       </w:r>
       <w:r>
         <w:rPr>
           <w:rStyle w:val="DataTypeTok"/>
         </w:rPr>
-        <w:t xml:space="preserve">int</w:t>
-      </w:r>
-    </w:p>
-    <w:p>
-      <w:pPr>
-        <w:numPr>
-          <w:ilvl w:val="0"/>
-          <w:numId w:val="1001"/>
-        </w:numPr>
-      </w:pPr>
-      <w:r>
-        <w:t xml:space="preserve">Which of the following are programmer-defined names (or identifiers)?</w:t>
-      </w:r>
-      <w:r>
-        <w:t xml:space="preserve"> </w:t>
-      </w:r>
-      <w:r>
-        <w:rPr>
-          <w:rStyle w:val="NormalTok"/>
-        </w:rPr>
-        <w:t xml:space="preserve">BankAccount </w:t>
-      </w:r>
-      <w:r>
-        <w:rPr>
-          <w:rStyle w:val="KeywordTok"/>
-        </w:rPr>
-        <w:t xml:space="preserve">class</w:t>
-      </w:r>
-      <w:r>
-        <w:rPr>
-          <w:rStyle w:val="NormalTok"/>
-        </w:rPr>
-        <w:t xml:space="preserve"> apples </w:t>
-      </w:r>
-      <w:r>
-        <w:rPr>
-          <w:rStyle w:val="DataTypeTok"/>
-        </w:rPr>
-        <w:t xml:space="preserve">int</w:t>
-      </w:r>
-      <w:r>
-        <w:rPr>
-          <w:rStyle w:val="NormalTok"/>
-        </w:rPr>
-        <w:t xml:space="preserve"> itemPerCapita statement</w:t>
-      </w:r>
-    </w:p>
-    <w:p>
-      <w:pPr>
-        <w:numPr>
-          <w:ilvl w:val="0"/>
-          <w:numId w:val="1000"/>
-        </w:numPr>
-      </w:pPr>
-      <w:r>
-        <w:t xml:space="preserve">Solution</w:t>
-      </w:r>
-    </w:p>
-    <w:p>
-      <w:pPr>
-        <w:numPr>
-          <w:ilvl w:val="0"/>
-          <w:numId w:val="1000"/>
-        </w:numPr>
-      </w:pPr>
-      <w:r>
-        <w:rPr>
-          <w:rStyle w:val="NormalTok"/>
-        </w:rPr>
-        <w:t xml:space="preserve">BankAccount</w:t>
-      </w:r>
-      <w:r>
-        <w:t xml:space="preserve">,</w:t>
-      </w:r>
-      <w:r>
-        <w:t xml:space="preserve"> </w:t>
-      </w:r>
-      <w:r>
-        <w:rPr>
-          <w:rStyle w:val="NormalTok"/>
-        </w:rPr>
-        <w:t xml:space="preserve">apples</w:t>
-      </w:r>
-      <w:r>
-        <w:t xml:space="preserve">,</w:t>
-      </w:r>
-      <w:r>
-        <w:t xml:space="preserve"> </w:t>
-      </w:r>
-      <w:r>
-        <w:rPr>
-          <w:rStyle w:val="NormalTok"/>
-        </w:rPr>
-        <w:t xml:space="preserve">itemPerCapita</w:t>
-      </w:r>
-      <w:r>
-        <w:t xml:space="preserve">,</w:t>
-      </w:r>
-      <w:r>
-        <w:rPr>
-          <w:rStyle w:val="NormalTok"/>
-        </w:rPr>
-        <w:t xml:space="preserve">statement</w:t>
-      </w:r>
-      <w:r>
-        <w:t xml:space="preserve">.</w:t>
-      </w:r>
-    </w:p>
-    <w:p>
-      <w:pPr>
-        <w:numPr>
-          <w:ilvl w:val="0"/>
-          <w:numId w:val="1001"/>
-        </w:numPr>
-      </w:pPr>
-      <w:r>
-        <w:t xml:space="preserve">Why are variables called</w:t>
-      </w:r>
-      <w:r>
-        <w:t xml:space="preserve"> </w:t>
-      </w:r>
-      <w:r>
-        <w:t xml:space="preserve">“</w:t>
-      </w:r>
-      <w:r>
-        <w:t xml:space="preserve">variables</w:t>
-      </w:r>
-      <w:r>
-        <w:t xml:space="preserve">”</w:t>
-      </w:r>
-      <w:r>
-        <w:t xml:space="preserve">?</w:t>
-      </w:r>
-    </w:p>
-    <w:p>
-      <w:pPr>
-        <w:numPr>
-          <w:ilvl w:val="0"/>
-          <w:numId w:val="1000"/>
-        </w:numPr>
-      </w:pPr>
-      <w:r>
-        <w:t xml:space="preserve">Solution</w:t>
-      </w:r>
-    </w:p>
-    <w:p>
-      <w:pPr>
-        <w:numPr>
-          <w:ilvl w:val="0"/>
-          <w:numId w:val="1000"/>
-        </w:numPr>
-      </w:pPr>
-      <w:r>
-        <w:t xml:space="preserve">Because their value may change during the program’s execution.</w:t>
-      </w:r>
-    </w:p>
-    <w:p>
-      <w:pPr>
-        <w:numPr>
-          <w:ilvl w:val="0"/>
-          <w:numId w:val="1001"/>
-        </w:numPr>
-      </w:pPr>
-      <w:r>
-        <w:t xml:space="preserve">What is string interpolation?</w:t>
-      </w:r>
-    </w:p>
-    <w:p>
-      <w:pPr>
-        <w:numPr>
-          <w:ilvl w:val="0"/>
-          <w:numId w:val="1000"/>
-        </w:numPr>
-      </w:pPr>
-      <w:r>
-        <w:t xml:space="preserve">Solution</w:t>
-      </w:r>
-    </w:p>
-    <w:p>
-      <w:pPr>
-        <w:numPr>
-          <w:ilvl w:val="0"/>
-          <w:numId w:val="1000"/>
-        </w:numPr>
-      </w:pPr>
-      <w:r>
-        <w:t xml:space="preserve">The action of inserting a variable into a string that is displayed at the screen.</w:t>
-      </w:r>
-    </w:p>
-    <w:p>
-      <w:pPr>
-        <w:numPr>
-          <w:ilvl w:val="0"/>
-          <w:numId w:val="1001"/>
-        </w:numPr>
-      </w:pPr>
-      <w:r>
-        <w:t xml:space="preserve">What is the difference, if any, between</w:t>
-      </w:r>
-      <w:r>
-        <w:t xml:space="preserve"> </w:t>
-      </w:r>
-      <w:r>
-        <w:rPr>
-          <w:rStyle w:val="DecValTok"/>
-        </w:rPr>
-        <w:t xml:space="preserve">3</w:t>
-      </w:r>
-      <w:r>
-        <w:t xml:space="preserve"> </w:t>
-      </w:r>
-      <w:r>
-        <w:t xml:space="preserve">and</w:t>
-      </w:r>
-      <w:r>
-        <w:t xml:space="preserve"> </w:t>
-      </w:r>
-      <w:r>
-        <w:rPr>
-          <w:rStyle w:val="StringTok"/>
-        </w:rPr>
-        <w:t xml:space="preserve">"3"</w:t>
-      </w:r>
-      <w:r>
-        <w:t xml:space="preserve">?</w:t>
-      </w:r>
-    </w:p>
-    <w:p>
-      <w:pPr>
-        <w:numPr>
-          <w:ilvl w:val="0"/>
-          <w:numId w:val="1000"/>
-        </w:numPr>
-      </w:pPr>
-      <w:r>
-        <w:t xml:space="preserve">Solution</w:t>
-      </w:r>
-    </w:p>
-    <w:p>
-      <w:pPr>
-        <w:numPr>
-          <w:ilvl w:val="0"/>
-          <w:numId w:val="1000"/>
-        </w:numPr>
-      </w:pPr>
-      <w:r>
-        <w:t xml:space="preserve">The first one is an integer, the second is a string.</w:t>
-      </w:r>
-    </w:p>
-    <w:p>
-      <w:pPr>
-        <w:numPr>
-          <w:ilvl w:val="0"/>
-          <w:numId w:val="1001"/>
-        </w:numPr>
-      </w:pPr>
-      <w:r>
-        <w:t xml:space="preserve">What is the difference, if any, between</w:t>
-      </w:r>
-      <w:r>
-        <w:t xml:space="preserve"> </w:t>
-      </w:r>
-      <w:r>
-        <w:rPr>
-          <w:rStyle w:val="DecValTok"/>
-        </w:rPr>
-        <w:t xml:space="preserve">12</w:t>
-      </w:r>
-      <w:r>
-        <w:t xml:space="preserve">, and</w:t>
-      </w:r>
-      <w:r>
-        <w:t xml:space="preserve"> </w:t>
-      </w:r>
-      <w:r>
-        <w:rPr>
-          <w:rStyle w:val="StringTok"/>
-        </w:rPr>
-        <w:t xml:space="preserve">"12"</w:t>
-      </w:r>
-      <w:r>
-        <w:t xml:space="preserve">?</w:t>
-      </w:r>
-    </w:p>
-    <w:p>
-      <w:pPr>
-        <w:numPr>
-          <w:ilvl w:val="0"/>
-          <w:numId w:val="1000"/>
-        </w:numPr>
-      </w:pPr>
-      <w:r>
-        <w:t xml:space="preserve">Solution</w:t>
-      </w:r>
-    </w:p>
-    <w:p>
-      <w:pPr>
-        <w:numPr>
-          <w:ilvl w:val="0"/>
-          <w:numId w:val="1000"/>
-        </w:numPr>
-      </w:pPr>
-      <w:r>
-        <w:t xml:space="preserve">The first one is an integer, the second is a string.</w:t>
-      </w:r>
-    </w:p>
-    <w:p>
-      <w:pPr>
-        <w:numPr>
-          <w:ilvl w:val="0"/>
-          <w:numId w:val="1001"/>
-        </w:numPr>
-      </w:pPr>
-      <w:r>
-        <w:t xml:space="preserve">What is the difference, if any, between the</w:t>
-      </w:r>
-      <w:r>
-        <w:t xml:space="preserve"> </w:t>
-      </w:r>
-      <w:r>
-        <w:rPr>
-          <w:rStyle w:val="NormalTok"/>
-        </w:rPr>
-        <w:t xml:space="preserve">WriteLine</w:t>
-      </w:r>
-      <w:r>
-        <w:t xml:space="preserve"> </w:t>
-      </w:r>
-      <w:r>
-        <w:t xml:space="preserve">and</w:t>
-      </w:r>
-      <w:r>
-        <w:t xml:space="preserve"> </w:t>
-      </w:r>
-      <w:r>
-        <w:rPr>
-          <w:rStyle w:val="NormalTok"/>
-        </w:rPr>
-        <w:t xml:space="preserve">Write</w:t>
-      </w:r>
-      <w:r>
-        <w:t xml:space="preserve"> </w:t>
-      </w:r>
-      <w:r>
-        <w:t xml:space="preserve">methods?</w:t>
-      </w:r>
-    </w:p>
-    <w:p>
-      <w:pPr>
-        <w:numPr>
-          <w:ilvl w:val="0"/>
-          <w:numId w:val="1000"/>
-        </w:numPr>
-      </w:pPr>
-      <w:r>
-        <w:t xml:space="preserve">Solution</w:t>
-      </w:r>
-    </w:p>
-    <w:p>
-      <w:pPr>
-        <w:numPr>
-          <w:ilvl w:val="0"/>
-          <w:numId w:val="1000"/>
-        </w:numPr>
-      </w:pPr>
-      <w:r>
-        <w:t xml:space="preserve">The</w:t>
-      </w:r>
-      <w:r>
-        <w:t xml:space="preserve"> </w:t>
-      </w:r>
-      <w:r>
-        <w:rPr>
-          <w:rStyle w:val="NormalTok"/>
-        </w:rPr>
-        <w:t xml:space="preserve">Write</w:t>
-      </w:r>
-      <w:r>
-        <w:t xml:space="preserve"> </w:t>
-      </w:r>
-      <w:r>
-        <w:t xml:space="preserve">method does not advance the cursor to the next line after the message is displayed at the screen.</w:t>
-      </w:r>
-    </w:p>
-    <w:p>
-      <w:pPr>
-        <w:numPr>
-          <w:ilvl w:val="0"/>
-          <w:numId w:val="1001"/>
-        </w:numPr>
-      </w:pPr>
-      <w:r>
-        <w:t xml:space="preserve">Write a statement that would display the following on the screen:</w:t>
-      </w:r>
-      <w:r>
-        <w:t xml:space="preserve"> </w:t>
-      </w:r>
-      <w:r>
-        <w:rPr>
-          <w:rStyle w:val="NormalTok"/>
-        </w:rPr>
-        <w:t xml:space="preserve">Hi Mom</w:t>
-      </w:r>
-      <w:r>
-        <w:rPr>
-          <w:rStyle w:val="OperatorTok"/>
-        </w:rPr>
-        <w:t xml:space="preserve">!</w:t>
-      </w:r>
-      <w:r>
-        <w:rPr>
-          <w:rStyle w:val="NormalTok"/>
-        </w:rPr>
-        <w:t xml:space="preserve">↵     How are you doing</w:t>
-      </w:r>
-      <w:r>
-        <w:rPr>
-          <w:rStyle w:val="OperatorTok"/>
-        </w:rPr>
-        <w:t xml:space="preserve">?</w:t>
-      </w:r>
-    </w:p>
-    <w:p>
-      <w:pPr>
-        <w:numPr>
-          <w:ilvl w:val="0"/>
-          <w:numId w:val="1000"/>
-        </w:numPr>
-      </w:pPr>
-      <w:r>
-        <w:t xml:space="preserve">Solution</w:t>
-      </w:r>
-    </w:p>
-    <w:p>
-      <w:pPr>
-        <w:numPr>
-          <w:ilvl w:val="0"/>
-          <w:numId w:val="1000"/>
-        </w:numPr>
-      </w:pPr>
-      <w:r>
-        <w:rPr>
-          <w:rStyle w:val="NormalTok"/>
-        </w:rPr>
-        <w:t xml:space="preserve">Console</w:t>
-      </w:r>
-      <w:r>
-        <w:rPr>
-          <w:rStyle w:val="OperatorTok"/>
-        </w:rPr>
-        <w:t xml:space="preserve">.</w:t>
-      </w:r>
-      <w:r>
-        <w:rPr>
-          <w:rStyle w:val="FunctionTok"/>
-        </w:rPr>
-        <w:t xml:space="preserve">Write</w:t>
-      </w:r>
-      <w:r>
-        <w:rPr>
-          <w:rStyle w:val="OperatorTok"/>
-        </w:rPr>
-        <w:t xml:space="preserve">(</w:t>
-      </w:r>
-      <w:r>
-        <w:rPr>
-          <w:rStyle w:val="StringTok"/>
-        </w:rPr>
-        <w:t xml:space="preserve">"Hi Mom!</w:t>
-      </w:r>
-      <w:r>
-        <w:rPr>
-          <w:rStyle w:val="SpecialCharTok"/>
-        </w:rPr>
-        <w:t xml:space="preserve">\n</w:t>
-      </w:r>
-      <w:r>
-        <w:rPr>
-          <w:rStyle w:val="StringTok"/>
-        </w:rPr>
-        <w:t xml:space="preserve">How are you doing?"</w:t>
-      </w:r>
-      <w:r>
-        <w:rPr>
-          <w:rStyle w:val="OperatorTok"/>
-        </w:rPr>
-        <w:t xml:space="preserve">);</w:t>
-      </w:r>
-    </w:p>
-    <w:p>
-      <w:pPr>
-        <w:numPr>
-          <w:ilvl w:val="0"/>
-          <w:numId w:val="1001"/>
-        </w:numPr>
-      </w:pPr>
-      <w:r>
-        <w:t xml:space="preserve">Assume we have a variable whose name is</w:t>
-      </w:r>
-      <w:r>
-        <w:t xml:space="preserve"> </w:t>
-      </w:r>
-      <w:r>
-        <w:rPr>
-          <w:rStyle w:val="NormalTok"/>
-        </w:rPr>
-        <w:t xml:space="preserve">myVariable</w:t>
-      </w:r>
-      <w:r>
-        <w:t xml:space="preserve">, type is</w:t>
-      </w:r>
-      <w:r>
-        <w:t xml:space="preserve"> </w:t>
-      </w:r>
-      <w:r>
-        <w:rPr>
-          <w:rStyle w:val="DataTypeTok"/>
-        </w:rPr>
         <w:t xml:space="preserve">string</w:t>
-      </w:r>
-      <w:r>
-        <w:t xml:space="preserve">, and value is</w:t>
-      </w:r>
-      <w:r>
-        <w:t xml:space="preserve"> </w:t>
-      </w:r>
-      <w:r>
-        <w:rPr>
-          <w:rStyle w:val="StringTok"/>
-        </w:rPr>
-        <w:t xml:space="preserve">"My message"</w:t>
-      </w:r>
-      <w:r>
-        <w:t xml:space="preserve">. What would be displayed on the screen by the following statement?</w:t>
-      </w:r>
-      <w:r>
-        <w:t xml:space="preserve"> </w:t>
-      </w:r>
-      <w:r>
-        <w:rPr>
-          <w:rStyle w:val="NormalTok"/>
-        </w:rPr>
-        <w:t xml:space="preserve">Console</w:t>
-      </w:r>
-      <w:r>
-        <w:rPr>
-          <w:rStyle w:val="OperatorTok"/>
-        </w:rPr>
-        <w:t xml:space="preserve">.</w:t>
-      </w:r>
-      <w:r>
-        <w:rPr>
-          <w:rStyle w:val="FunctionTok"/>
-        </w:rPr>
-        <w:t xml:space="preserve">WriteLine</w:t>
-      </w:r>
-      <w:r>
-        <w:rPr>
-          <w:rStyle w:val="OperatorTok"/>
-        </w:rPr>
-        <w:t xml:space="preserve">(</w:t>
-      </w:r>
-      <w:r>
-        <w:rPr>
-          <w:rStyle w:val="NormalTok"/>
-        </w:rPr>
-        <w:t xml:space="preserve">$</w:t>
-      </w:r>
-      <w:r>
-        <w:rPr>
-          <w:rStyle w:val="StringTok"/>
-        </w:rPr>
-        <w:t xml:space="preserve">"Here is my variable: {myVariable}"</w:t>
-      </w:r>
-      <w:r>
-        <w:rPr>
-          <w:rStyle w:val="OperatorTok"/>
-        </w:rPr>
-        <w:t xml:space="preserve">);</w:t>
-      </w:r>
-    </w:p>
-    <w:p>
-      <w:pPr>
-        <w:numPr>
-          <w:ilvl w:val="0"/>
-          <w:numId w:val="1000"/>
-        </w:numPr>
-      </w:pPr>
-      <w:r>
-        <w:t xml:space="preserve">Solution</w:t>
-      </w:r>
-    </w:p>
-    <w:p>
-      <w:pPr>
-        <w:numPr>
-          <w:ilvl w:val="0"/>
-          <w:numId w:val="1000"/>
-        </w:numPr>
-      </w:pPr>
-      <w:r>
-        <w:t xml:space="preserve">Here is my variable: My message</w:t>
-      </w:r>
-    </w:p>
-    <w:p>
-      <w:pPr>
-        <w:numPr>
-          <w:ilvl w:val="0"/>
-          <w:numId w:val="1001"/>
-        </w:numPr>
-      </w:pPr>
-      <w:r>
-        <w:t xml:space="preserve">Assume we have a variable whose name is</w:t>
-      </w:r>
-      <w:r>
-        <w:t xml:space="preserve"> </w:t>
-      </w:r>
-      <w:r>
-        <w:rPr>
-          <w:rStyle w:val="NormalTok"/>
-        </w:rPr>
-        <w:t xml:space="preserve">level</w:t>
-      </w:r>
-      <w:r>
-        <w:t xml:space="preserve">, whose type is</w:t>
-      </w:r>
-      <w:r>
-        <w:t xml:space="preserve"> </w:t>
-      </w:r>
-      <w:r>
-        <w:rPr>
-          <w:rStyle w:val="DataTypeTok"/>
-        </w:rPr>
-        <w:t xml:space="preserve">string</w:t>
-      </w:r>
-      <w:r>
-        <w:t xml:space="preserve">, and whose value is</w:t>
-      </w:r>
-      <w:r>
-        <w:t xml:space="preserve"> </w:t>
-      </w:r>
-      <w:r>
-        <w:rPr>
-          <w:rStyle w:val="StringTok"/>
-        </w:rPr>
-        <w:t xml:space="preserve">"Easy"</w:t>
-      </w:r>
-      <w:r>
-        <w:t xml:space="preserve">. What would be displayed at the screen by the following statement?</w:t>
-      </w:r>
-      <w:r>
-        <w:t xml:space="preserve"> </w:t>
-      </w:r>
-      <w:r>
-        <w:rPr>
-          <w:rStyle w:val="NormalTok"/>
-        </w:rPr>
-        <w:t xml:space="preserve">Console</w:t>
-      </w:r>
-      <w:r>
-        <w:rPr>
-          <w:rStyle w:val="OperatorTok"/>
-        </w:rPr>
-        <w:t xml:space="preserve">.</w:t>
-      </w:r>
-      <w:r>
-        <w:rPr>
-          <w:rStyle w:val="FunctionTok"/>
-        </w:rPr>
-        <w:t xml:space="preserve">WriteLine</w:t>
-      </w:r>
-      <w:r>
-        <w:rPr>
-          <w:rStyle w:val="OperatorTok"/>
-        </w:rPr>
-        <w:t xml:space="preserve">(</w:t>
-      </w:r>
-      <w:r>
-        <w:rPr>
-          <w:rStyle w:val="NormalTok"/>
-        </w:rPr>
-        <w:t xml:space="preserve">$</w:t>
-      </w:r>
-      <w:r>
-        <w:rPr>
-          <w:rStyle w:val="StringTok"/>
-        </w:rPr>
-        <w:t xml:space="preserve">"You set the difficulty to {level}."</w:t>
-      </w:r>
-      <w:r>
-        <w:rPr>
-          <w:rStyle w:val="OperatorTok"/>
-        </w:rPr>
-        <w:t xml:space="preserve">);</w:t>
-      </w:r>
-    </w:p>
-    <w:p>
-      <w:pPr>
-        <w:numPr>
-          <w:ilvl w:val="0"/>
-          <w:numId w:val="1000"/>
-        </w:numPr>
-      </w:pPr>
-      <w:r>
-        <w:t xml:space="preserve">Solution</w:t>
-      </w:r>
-    </w:p>
-    <w:p>
-      <w:pPr>
-        <w:numPr>
-          <w:ilvl w:val="0"/>
-          <w:numId w:val="1000"/>
-        </w:numPr>
-      </w:pPr>
-      <w:r>
-        <w:t xml:space="preserve">You set the difficulty to Easy.</w:t>
-      </w:r>
-    </w:p>
-    <w:p>
-      <w:pPr>
-        <w:numPr>
-          <w:ilvl w:val="0"/>
-          <w:numId w:val="1001"/>
-        </w:numPr>
-      </w:pPr>
-      <w:r>
-        <w:t xml:space="preserve">Which of the following are correct identifier names?</w:t>
-      </w:r>
-      <w:r>
-        <w:t xml:space="preserve"> </w:t>
-      </w:r>
-      <w:r>
-        <w:rPr>
-          <w:rStyle w:val="NormalTok"/>
-        </w:rPr>
-        <w:t xml:space="preserve">`$myHome3 </w:t>
-      </w:r>
-      <w:r>
-        <w:rPr>
-          <w:rStyle w:val="KeywordTok"/>
-        </w:rPr>
-        <w:t xml:space="preserve">class</w:t>
-      </w:r>
-      <w:r>
-        <w:rPr>
-          <w:rStyle w:val="NormalTok"/>
-        </w:rPr>
-        <w:t xml:space="preserve"> my</w:t>
-      </w:r>
-      <w:r>
-        <w:rPr>
-          <w:rStyle w:val="OperatorTok"/>
-        </w:rPr>
-        <w:t xml:space="preserve">%</w:t>
-      </w:r>
-      <w:r>
-        <w:rPr>
-          <w:rStyle w:val="NormalTok"/>
-        </w:rPr>
-        <w:t xml:space="preserve">variable ANewHope _train _ThisIsAVariable statement `</w:t>
-      </w:r>
-      <w:r>
-        <w:t xml:space="preserve"> </w:t>
-      </w:r>
-      <w:r>
-        <w:t xml:space="preserve">Is the name</w:t>
-      </w:r>
-      <w:r>
-        <w:t xml:space="preserve"> </w:t>
-      </w:r>
-      <w:r>
-        <w:rPr>
-          <w:rStyle w:val="NormalTok"/>
-        </w:rPr>
-        <w:t xml:space="preserve">myVariable</w:t>
-      </w:r>
-      <w:r>
-        <w:t xml:space="preserve"> </w:t>
-      </w:r>
-      <w:r>
-        <w:t xml:space="preserve">the same as</w:t>
-      </w:r>
-      <w:r>
-        <w:t xml:space="preserve"> </w:t>
-      </w:r>
-      <w:r>
-        <w:rPr>
-          <w:rStyle w:val="NormalTok"/>
-        </w:rPr>
-        <w:t xml:space="preserve">myvariable</w:t>
-      </w:r>
-      <w:r>
-        <w:t xml:space="preserve">? If not, why?</w:t>
-      </w:r>
-    </w:p>
-    <w:p>
-      <w:pPr>
-        <w:numPr>
-          <w:ilvl w:val="0"/>
-          <w:numId w:val="1000"/>
-        </w:numPr>
-      </w:pPr>
-      <w:r>
-        <w:t xml:space="preserve">Solution</w:t>
-      </w:r>
-    </w:p>
-    <w:p>
-      <w:pPr>
-        <w:numPr>
-          <w:ilvl w:val="0"/>
-          <w:numId w:val="1000"/>
-        </w:numPr>
-      </w:pPr>
-      <w:r>
-        <w:rPr>
-          <w:rStyle w:val="NormalTok"/>
-        </w:rPr>
-        <w:t xml:space="preserve">$myHome3</w:t>
-      </w:r>
-      <w:r>
-        <w:t xml:space="preserve"> </w:t>
-      </w:r>
-      <w:r>
-        <w:t xml:space="preserve">is correct, but not recommended,</w:t>
-      </w:r>
-      <w:r>
-        <w:t xml:space="preserve"> </w:t>
-      </w:r>
-      <w:r>
-        <w:rPr>
-          <w:rStyle w:val="NormalTok"/>
-        </w:rPr>
-        <w:t xml:space="preserve">ANewHope</w:t>
-      </w:r>
-      <w:r>
-        <w:t xml:space="preserve">,</w:t>
-      </w:r>
-      <w:r>
-        <w:t xml:space="preserve"> </w:t>
-      </w:r>
-      <w:r>
-        <w:rPr>
-          <w:rStyle w:val="NormalTok"/>
-        </w:rPr>
-        <w:t xml:space="preserve">_ThisIsAVariable</w:t>
-      </w:r>
-      <w:r>
-        <w:t xml:space="preserve">,</w:t>
-      </w:r>
-      <w:r>
-        <w:t xml:space="preserve"> </w:t>
-      </w:r>
-      <w:r>
-        <w:rPr>
-          <w:rStyle w:val="NormalTok"/>
-        </w:rPr>
-        <w:t xml:space="preserve">statement</w:t>
-      </w:r>
-      <w:r>
-        <w:t xml:space="preserve"> </w:t>
-      </w:r>
-      <w:r>
-        <w:t xml:space="preserve">are also correct (but, of course, this latter is weird). The names</w:t>
-      </w:r>
-      <w:r>
-        <w:t xml:space="preserve"> </w:t>
-      </w:r>
-      <w:r>
-        <w:rPr>
-          <w:rStyle w:val="NormalTok"/>
-        </w:rPr>
-        <w:t xml:space="preserve">myVariable</w:t>
-      </w:r>
-      <w:r>
-        <w:t xml:space="preserve"> </w:t>
-      </w:r>
-      <w:r>
-        <w:t xml:space="preserve">and</w:t>
-      </w:r>
-      <w:r>
-        <w:t xml:space="preserve"> </w:t>
-      </w:r>
-      <w:r>
-        <w:rPr>
-          <w:rStyle w:val="NormalTok"/>
-        </w:rPr>
-        <w:t xml:space="preserve">myvariable</w:t>
-      </w:r>
-      <w:r>
-        <w:t xml:space="preserve"> </w:t>
-      </w:r>
-      <w:r>
-        <w:t xml:space="preserve">are treated differently by C#, because it is case-sensitive.</w:t>
-      </w:r>
-    </w:p>
-    <w:p>
-      <w:pPr>
-        <w:numPr>
-          <w:ilvl w:val="0"/>
-          <w:numId w:val="1001"/>
-        </w:numPr>
-      </w:pPr>
-      <w:r>
-        <w:t xml:space="preserve">Which of the following are correct identifier names?</w:t>
-      </w:r>
-      <w:r>
-        <w:t xml:space="preserve"> </w:t>
-      </w:r>
-      <w:r>
-        <w:rPr>
-          <w:rStyle w:val="NormalTok"/>
-        </w:rPr>
-        <w:t xml:space="preserve">`myClass _Exo_1 Lab3</w:t>
-      </w:r>
-      <w:r>
-        <w:rPr>
-          <w:rStyle w:val="OperatorTok"/>
-        </w:rPr>
-        <w:t xml:space="preserve">-</w:t>
-      </w:r>
-      <w:r>
-        <w:rPr>
-          <w:rStyle w:val="NormalTok"/>
-        </w:rPr>
-        <w:t xml:space="preserve">Exo1 My</w:t>
-      </w:r>
-      <w:r>
-        <w:rPr>
-          <w:rStyle w:val="OperatorTok"/>
-        </w:rPr>
-        <w:t xml:space="preserve">.</w:t>
-      </w:r>
-      <w:r>
-        <w:rPr>
-          <w:rStyle w:val="FunctionTok"/>
-        </w:rPr>
-        <w:t xml:space="preserve">Lab</w:t>
-      </w:r>
-      <w:r>
-        <w:rPr>
-          <w:rStyle w:val="OperatorTok"/>
-        </w:rPr>
-        <w:t xml:space="preserve">.</w:t>
-      </w:r>
-      <w:r>
-        <w:rPr>
-          <w:rStyle w:val="FunctionTok"/>
-        </w:rPr>
-        <w:t xml:space="preserve">Variable</w:t>
-      </w:r>
-      <w:r>
-        <w:rPr>
-          <w:rStyle w:val="NormalTok"/>
-        </w:rPr>
-        <w:t xml:space="preserve"> </w:t>
-      </w:r>
-      <w:r>
-        <w:rPr>
-          <w:rStyle w:val="KeywordTok"/>
-        </w:rPr>
-        <w:t xml:space="preserve">using</w:t>
-      </w:r>
-      <w:r>
-        <w:rPr>
-          <w:rStyle w:val="NormalTok"/>
-        </w:rPr>
-        <w:t xml:space="preserve"> Lab3_Part1`</w:t>
-      </w:r>
-    </w:p>
-    <w:p>
-      <w:pPr>
-        <w:numPr>
-          <w:ilvl w:val="0"/>
-          <w:numId w:val="1000"/>
-        </w:numPr>
-      </w:pPr>
-      <w:r>
-        <w:t xml:space="preserve">Solution</w:t>
-      </w:r>
-    </w:p>
-    <w:p>
-      <w:pPr>
-        <w:numPr>
-          <w:ilvl w:val="0"/>
-          <w:numId w:val="1000"/>
-        </w:numPr>
-      </w:pPr>
-      <w:r>
-        <w:t xml:space="preserve">Identifiers:</w:t>
-      </w:r>
-      <w:r>
-        <w:t xml:space="preserve"> </w:t>
-      </w:r>
-      <w:r>
-        <w:rPr>
-          <w:rStyle w:val="NormalTok"/>
-        </w:rPr>
-        <w:t xml:space="preserve">myClass</w:t>
-      </w:r>
-      <w:r>
-        <w:t xml:space="preserve">,</w:t>
-      </w:r>
-      <w:r>
-        <w:t xml:space="preserve"> </w:t>
-      </w:r>
-      <w:r>
-        <w:rPr>
-          <w:rStyle w:val="NormalTok"/>
-        </w:rPr>
-        <w:t xml:space="preserve">Lab3_Part1</w:t>
-      </w:r>
-    </w:p>
-    <w:p>
-      <w:pPr>
-        <w:numPr>
-          <w:ilvl w:val="0"/>
-          <w:numId w:val="1001"/>
-        </w:numPr>
-      </w:pPr>
-      <w:r>
-        <w:t xml:space="preserve">Which of the following are keywords?</w:t>
-      </w:r>
-    </w:p>
-    <w:p>
-      <w:pPr>
-        <w:numPr>
-          <w:ilvl w:val="0"/>
-          <w:numId w:val="1000"/>
-        </w:numPr>
-      </w:pPr>
-      <w:r>
-        <w:rPr>
-          <w:rStyle w:val="NormalTok"/>
-        </w:rPr>
-        <w:t xml:space="preserve">myClass </w:t>
-      </w:r>
-      <w:r>
-        <w:rPr>
-          <w:rStyle w:val="KeywordTok"/>
-        </w:rPr>
-        <w:t xml:space="preserve">static</w:t>
-      </w:r>
-      <w:r>
-        <w:rPr>
-          <w:rStyle w:val="NormalTok"/>
-        </w:rPr>
-        <w:t xml:space="preserve"> Lab3</w:t>
-      </w:r>
-      <w:r>
-        <w:rPr>
-          <w:rStyle w:val="OperatorTok"/>
-        </w:rPr>
-        <w:t xml:space="preserve">-</w:t>
-      </w:r>
-      <w:r>
-        <w:rPr>
-          <w:rStyle w:val="NormalTok"/>
-        </w:rPr>
-        <w:t xml:space="preserve">Exo1 “Hello World” </w:t>
-      </w:r>
-      <w:r>
-        <w:rPr>
-          <w:rStyle w:val="KeywordTok"/>
-        </w:rPr>
-        <w:t xml:space="preserve">using</w:t>
-      </w:r>
-      <w:r>
-        <w:rPr>
-          <w:rStyle w:val="NormalTok"/>
-        </w:rPr>
-        <w:t xml:space="preserve"> Lab3_Part1</w:t>
-      </w:r>
-    </w:p>
-    <w:p>
-      <w:pPr>
-        <w:numPr>
-          <w:ilvl w:val="0"/>
-          <w:numId w:val="1000"/>
-        </w:numPr>
-      </w:pPr>
-      <w:r>
-        <w:t xml:space="preserve">Solution</w:t>
-      </w:r>
-    </w:p>
-    <w:p>
-      <w:pPr>
-        <w:numPr>
-          <w:ilvl w:val="0"/>
-          <w:numId w:val="1000"/>
-        </w:numPr>
-      </w:pPr>
-      <w:r>
-        <w:t xml:space="preserve">Keywords:</w:t>
-      </w:r>
-      <w:r>
-        <w:t xml:space="preserve"> </w:t>
-      </w:r>
-      <w:r>
-        <w:rPr>
-          <w:rStyle w:val="KeywordTok"/>
-        </w:rPr>
-        <w:t xml:space="preserve">static</w:t>
-      </w:r>
-      <w:r>
-        <w:t xml:space="preserve">,</w:t>
-      </w:r>
-      <w:r>
-        <w:t xml:space="preserve"> </w:t>
-      </w:r>
-      <w:r>
-        <w:rPr>
-          <w:rStyle w:val="KeywordTok"/>
-        </w:rPr>
-        <w:t xml:space="preserve">using</w:t>
-      </w:r>
-    </w:p>
-    <w:p>
-      <w:pPr>
-        <w:numPr>
-          <w:ilvl w:val="0"/>
-          <w:numId w:val="1001"/>
-        </w:numPr>
-      </w:pPr>
-      <w:r>
-        <w:t xml:space="preserve">Which of the following are correct identifier names?</w:t>
-      </w:r>
-    </w:p>
-    <w:p>
-      <w:pPr>
-        <w:numPr>
-          <w:ilvl w:val="0"/>
-          <w:numId w:val="1000"/>
-        </w:numPr>
-      </w:pPr>
-      <w:r>
-        <w:rPr>
-          <w:rStyle w:val="NormalTok"/>
-        </w:rPr>
-        <w:t xml:space="preserve">12_Dec_2019 Lab3</w:t>
-      </w:r>
-      <w:r>
-        <w:rPr>
-          <w:rStyle w:val="OperatorTok"/>
-        </w:rPr>
-        <w:t xml:space="preserve">-</w:t>
-      </w:r>
-      <w:r>
-        <w:rPr>
-          <w:rStyle w:val="NormalTok"/>
-        </w:rPr>
-        <w:t xml:space="preserve">Exo1 MyClass2 My</w:t>
-      </w:r>
-      <w:r>
-        <w:rPr>
-          <w:rStyle w:val="OperatorTok"/>
-        </w:rPr>
-        <w:t xml:space="preserve">.</w:t>
-      </w:r>
-      <w:r>
-        <w:rPr>
-          <w:rStyle w:val="FunctionTok"/>
-        </w:rPr>
-        <w:t xml:space="preserve">Lab</w:t>
-      </w:r>
-      <w:r>
-        <w:rPr>
-          <w:rStyle w:val="OperatorTok"/>
-        </w:rPr>
-        <w:t xml:space="preserve">.</w:t>
-      </w:r>
-      <w:r>
-        <w:rPr>
-          <w:rStyle w:val="FunctionTok"/>
-        </w:rPr>
-        <w:t xml:space="preserve">Variable</w:t>
-      </w:r>
-      <w:r>
-        <w:rPr>
-          <w:rStyle w:val="NormalTok"/>
-        </w:rPr>
-        <w:t xml:space="preserve"> </w:t>
-      </w:r>
-      <w:r>
-        <w:rPr>
-          <w:rStyle w:val="DataTypeTok"/>
-        </w:rPr>
-        <w:t xml:space="preserve">string</w:t>
-      </w:r>
-      <w:r>
-        <w:rPr>
-          <w:rStyle w:val="NormalTok"/>
-        </w:rPr>
-        <w:t xml:space="preserve"> My_Var</w:t>
-      </w:r>
-    </w:p>
-    <w:p>
-      <w:pPr>
-        <w:numPr>
-          <w:ilvl w:val="0"/>
-          <w:numId w:val="1000"/>
-        </w:numPr>
-      </w:pPr>
-      <w:r>
-        <w:t xml:space="preserve">Solution</w:t>
-      </w:r>
-    </w:p>
-    <w:p>
-      <w:pPr>
-        <w:numPr>
-          <w:ilvl w:val="0"/>
-          <w:numId w:val="1000"/>
-        </w:numPr>
-      </w:pPr>
-      <w:r>
-        <w:t xml:space="preserve">OK: MyClass2, My_Var Not OK: 12_Dec_2019, Lab3-Exo1, My.Lab.Variable, string</w:t>
       </w:r>
     </w:p>
     <w:p>
@@ -12859,6 +12894,7 @@
           <w:ilvl w:val="0"/>
           <w:numId w:val="1000"/>
         </w:numPr>
+        <w:pStyle w:val="SourceCode"/>
       </w:pPr>
       <w:r>
         <w:rPr>
@@ -12894,13 +12930,31 @@
         <w:rPr>
           <w:rStyle w:val="OperatorTok"/>
         </w:rPr>
-        <w:t xml:space="preserve">(){</w:t>
-      </w:r>
-      <w:r>
-        <w:rPr>
-          <w:rStyle w:val="NormalTok"/>
-        </w:rPr>
-        <w:t xml:space="preserve"> </w:t>
+        <w:t xml:space="preserve">()</w:t>
+      </w:r>
+      <w:r>
+        <w:br/>
+      </w:r>
+      <w:r>
+        <w:rPr>
+          <w:rStyle w:val="OperatorTok"/>
+        </w:rPr>
+        <w:t xml:space="preserve">{</w:t>
+      </w:r>
+      <w:r>
+        <w:rPr>
+          <w:rStyle w:val="NormalTok"/>
+        </w:rPr>
+        <w:t xml:space="preserve"> </w:t>
+      </w:r>
+      <w:r>
+        <w:br/>
+      </w:r>
+      <w:r>
+        <w:rPr>
+          <w:rStyle w:val="NormalTok"/>
+        </w:rPr>
+        <w:t xml:space="preserve">    </w:t>
       </w:r>
       <w:r>
         <w:rPr>
@@ -12921,10 +12975,7 @@
         <w:t xml:space="preserve">;</w:t>
       </w:r>
       <w:r>
-        <w:rPr>
-          <w:rStyle w:val="NormalTok"/>
-        </w:rPr>
-        <w:t xml:space="preserve"> </w:t>
+        <w:br/>
       </w:r>
       <w:r>
         <w:rPr>
@@ -13033,6 +13084,9 @@
         <w:t xml:space="preserve"> </w:t>
       </w:r>
       <w:r>
+        <w:br/>
+      </w:r>
+      <w:r>
         <w:rPr>
           <w:rStyle w:val="OperatorTok"/>
         </w:rPr>
@@ -13045,6 +13099,15 @@
         <w:t xml:space="preserve"> </w:t>
       </w:r>
       <w:r>
+        <w:br/>
+      </w:r>
+      <w:r>
+        <w:rPr>
+          <w:rStyle w:val="NormalTok"/>
+        </w:rPr>
+        <w:t xml:space="preserve">    </w:t>
+      </w:r>
+      <w:r>
         <w:rPr>
           <w:rStyle w:val="KeywordTok"/>
         </w:rPr>
@@ -13063,10 +13126,7 @@
         <w:t xml:space="preserve">;</w:t>
       </w:r>
       <w:r>
-        <w:rPr>
-          <w:rStyle w:val="NormalTok"/>
-        </w:rPr>
-        <w:t xml:space="preserve"> </w:t>
+        <w:br/>
       </w:r>
       <w:r>
         <w:rPr>
@@ -13193,6 +13253,9 @@
         <w:t xml:space="preserve"> </w:t>
       </w:r>
       <w:r>
+        <w:br/>
+      </w:r>
+      <w:r>
         <w:rPr>
           <w:rStyle w:val="OperatorTok"/>
         </w:rPr>
@@ -13202,7 +13265,16 @@
         <w:rPr>
           <w:rStyle w:val="NormalTok"/>
         </w:rPr>
-        <w:t xml:space="preserve"> myAge </w:t>
+        <w:t xml:space="preserve"> </w:t>
+      </w:r>
+      <w:r>
+        <w:br/>
+      </w:r>
+      <w:r>
+        <w:rPr>
+          <w:rStyle w:val="NormalTok"/>
+        </w:rPr>
+        <w:t xml:space="preserve">    myAge </w:t>
       </w:r>
       <w:r>
         <w:rPr>
@@ -13227,6 +13299,9 @@
           <w:rStyle w:val="NormalTok"/>
         </w:rPr>
         <w:t xml:space="preserve"> </w:t>
+      </w:r>
+      <w:r>
+        <w:br/>
       </w:r>
       <w:r>
         <w:rPr>
@@ -14142,16 +14217,6 @@
             <w:r>
               <w:t xml:space="preserve">+ GetName(): string</w:t>
             </w:r>
-          </w:p>
-        </w:tc>
-      </w:tr>
-      <w:tr>
-        <w:tc>
-          <w:tcPr/>
-          <w:p>
-            <w:pPr>
-              <w:pStyle w:val="Compact"/>
-            </w:pPr>
           </w:p>
         </w:tc>
       </w:tr>
@@ -14773,6 +14838,9 @@
         <w:t xml:space="preserve"> </w:t>
       </w:r>
       <w:r>
+        <w:br/>
+      </w:r>
+      <w:r>
         <w:rPr>
           <w:rStyle w:val="OperatorTok"/>
         </w:rPr>
@@ -14782,7 +14850,16 @@
         <w:rPr>
           <w:rStyle w:val="NormalTok"/>
         </w:rPr>
-        <w:t xml:space="preserve"> name </w:t>
+        <w:t xml:space="preserve"> </w:t>
+      </w:r>
+      <w:r>
+        <w:br/>
+      </w:r>
+      <w:r>
+        <w:rPr>
+          <w:rStyle w:val="NormalTok"/>
+        </w:rPr>
+        <w:t xml:space="preserve">name </w:t>
       </w:r>
       <w:r>
         <w:rPr>
@@ -14813,6 +14890,9 @@
           <w:rStyle w:val="NormalTok"/>
         </w:rPr>
         <w:t xml:space="preserve"> </w:t>
+      </w:r>
+      <w:r>
+        <w:br/>
       </w:r>
       <w:r>
         <w:rPr>
@@ -15494,14 +15574,20 @@
         </w:rPr>
         <w:t xml:space="preserve">();</w:t>
       </w:r>
-    </w:p>
-    <w:p>
-      <w:pPr>
-        <w:numPr>
-          <w:ilvl w:val="1"/>
-          <w:numId w:val="1016"/>
-        </w:numPr>
-        <w:pStyle w:val="Compact"/>
+      <w:r>
+        <w:t xml:space="preserve"> </w:t>
+      </w:r>
+      <w:r>
+        <w:t xml:space="preserve">2 and 3.</w:t>
+      </w:r>
+    </w:p>
+    <w:p>
+      <w:pPr>
+        <w:numPr>
+          <w:ilvl w:val="0"/>
+          <w:numId w:val="1000"/>
+        </w:numPr>
+        <w:pStyle w:val="SourceCode"/>
       </w:pPr>
       <w:r>
         <w:rPr>
@@ -15546,6 +15632,9 @@
         <w:t xml:space="preserve"> </w:t>
       </w:r>
       <w:r>
+        <w:br/>
+      </w:r>
+      <w:r>
         <w:rPr>
           <w:rStyle w:val="OperatorTok"/>
         </w:rPr>
@@ -15558,6 +15647,15 @@
         <w:t xml:space="preserve"> </w:t>
       </w:r>
       <w:r>
+        <w:br/>
+      </w:r>
+      <w:r>
+        <w:rPr>
+          <w:rStyle w:val="NormalTok"/>
+        </w:rPr>
+        <w:t xml:space="preserve">    </w:t>
+      </w:r>
+      <w:r>
         <w:rPr>
           <w:rStyle w:val="KeywordTok"/>
         </w:rPr>
@@ -15582,16 +15680,19 @@
         <w:t xml:space="preserve"> </w:t>
       </w:r>
       <w:r>
+        <w:br/>
+      </w:r>
+      <w:r>
         <w:rPr>
           <w:rStyle w:val="OperatorTok"/>
         </w:rPr>
         <w:t xml:space="preserve">}</w:t>
       </w:r>
       <w:r>
-        <w:rPr>
-          <w:rStyle w:val="NormalTok"/>
-        </w:rPr>
-        <w:t xml:space="preserve">  </w:t>
+        <w:br/>
+      </w:r>
+      <w:r>
+        <w:br/>
       </w:r>
       <w:r>
         <w:rPr>
@@ -15654,6 +15755,9 @@
         <w:t xml:space="preserve"> </w:t>
       </w:r>
       <w:r>
+        <w:br/>
+      </w:r>
+      <w:r>
         <w:rPr>
           <w:rStyle w:val="OperatorTok"/>
         </w:rPr>
@@ -15663,7 +15767,16 @@
         <w:rPr>
           <w:rStyle w:val="NormalTok"/>
         </w:rPr>
-        <w:t xml:space="preserve"> title </w:t>
+        <w:t xml:space="preserve"> </w:t>
+      </w:r>
+      <w:r>
+        <w:br/>
+      </w:r>
+      <w:r>
+        <w:rPr>
+          <w:rStyle w:val="NormalTok"/>
+        </w:rPr>
+        <w:t xml:space="preserve">    title </w:t>
       </w:r>
       <w:r>
         <w:rPr>
@@ -15690,20 +15803,20 @@
         <w:t xml:space="preserve"> </w:t>
       </w:r>
       <w:r>
+        <w:br/>
+      </w:r>
+      <w:r>
         <w:rPr>
           <w:rStyle w:val="OperatorTok"/>
         </w:rPr>
         <w:t xml:space="preserve">}</w:t>
       </w:r>
-    </w:p>
-    <w:p>
-      <w:pPr>
-        <w:numPr>
-          <w:ilvl w:val="0"/>
-          <w:numId w:val="1000"/>
-        </w:numPr>
-        <w:pStyle w:val="SourceCode"/>
-      </w:pPr>
+      <w:r>
+        <w:br/>
+      </w:r>
+      <w:r>
+        <w:br/>
+      </w:r>
       <w:r>
         <w:rPr>
           <w:rStyle w:val="KeywordTok"/>
@@ -16316,10 +16429,9 @@
     <w:p>
       <w:pPr>
         <w:numPr>
-          <w:ilvl w:val="1"/>
+          <w:ilvl w:val="0"/>
           <w:numId w:val="1000"/>
         </w:numPr>
-        <w:pStyle w:val="Compact"/>
       </w:pPr>
       <w:r>
         <w:t xml:space="preserve">Solution</w:t>
@@ -41723,6 +41835,7 @@
           <w:ilvl w:val="0"/>
           <w:numId w:val="1000"/>
         </w:numPr>
+        <w:pStyle w:val="SourceCode"/>
       </w:pPr>
       <w:r>
         <w:rPr>

</xml_diff>

<commit_message>
Deploying to gh-pages from @ csci-1301/csci-1301.github.io@260328c68db3457344c5924efa85aca4a0460fd1 🚀
</commit_message>
<xml_diff>
--- a/exercises_with_solutions.docx
+++ b/exercises_with_solutions.docx
@@ -40,7 +40,7 @@
         <w:pStyle w:val="Date"/>
       </w:pPr>
       <w:r>
-        <w:t xml:space="preserve">March   2, 2022 (10:01:43 PM)</w:t>
+        <w:t xml:space="preserve">March   2, 2022 (10:28:49 PM)</w:t>
       </w:r>
     </w:p>
     <w:sdt>
@@ -21418,9 +21418,6 @@
           <w:rStyle w:val="KeywordTok"/>
         </w:rPr>
         <w:t xml:space="preserve">false</w:t>
-      </w:r>
-      <w:r>
-        <w:t xml:space="preserve"> </w:t>
       </w:r>
     </w:p>
     <w:p>

</xml_diff>

<commit_message>
Deploying to gh-pages from @ csci-1301/csci-1301.github.io@eac02a929ed08de5c2ccf0cf7da9d8ff56d2791a 🚀
</commit_message>
<xml_diff>
--- a/exercises_with_solutions.docx
+++ b/exercises_with_solutions.docx
@@ -40,7 +40,7 @@
         <w:pStyle w:val="Date"/>
       </w:pPr>
       <w:r>
-        <w:t xml:space="preserve">March   7, 2022 (01:27:11 PM)</w:t>
+        <w:t xml:space="preserve">March   9, 2022 (09:31:48 AM)</w:t>
       </w:r>
     </w:p>
     <w:sdt>
@@ -48021,6 +48021,1584 @@
     </w:p>
     <w:bookmarkEnd w:id="38"/>
     <w:bookmarkEnd w:id="39"/>
+    <w:bookmarkStart w:id="41" w:name="quizzes"/>
+    <w:p>
+      <w:pPr>
+        <w:pStyle w:val="Heading1"/>
+      </w:pPr>
+      <w:r>
+        <w:t xml:space="preserve">Quizzes</w:t>
+      </w:r>
+    </w:p>
+    <w:bookmarkStart w:id="40" w:name="quiz-2"/>
+    <w:p>
+      <w:pPr>
+        <w:pStyle w:val="Heading2"/>
+      </w:pPr>
+      <w:r>
+        <w:t xml:space="preserve">Quiz 2</w:t>
+      </w:r>
+    </w:p>
+    <w:p>
+      <w:pPr>
+        <w:numPr>
+          <w:ilvl w:val="0"/>
+          <w:numId w:val="1042"/>
+        </w:numPr>
+      </w:pPr>
+      <w:r>
+        <w:t xml:space="preserve">What is the relational operator used to determine whenever two values are equal?</w:t>
+      </w:r>
+    </w:p>
+    <w:p>
+      <w:pPr>
+        <w:numPr>
+          <w:ilvl w:val="0"/>
+          <w:numId w:val="1000"/>
+        </w:numPr>
+      </w:pPr>
+      <w:r>
+        <w:t xml:space="preserve">Solution</w:t>
+      </w:r>
+    </w:p>
+    <w:p>
+      <w:pPr>
+        <w:numPr>
+          <w:ilvl w:val="0"/>
+          <w:numId w:val="1000"/>
+        </w:numPr>
+      </w:pPr>
+      <w:r>
+        <w:rPr>
+          <w:rStyle w:val="OperatorTok"/>
+        </w:rPr>
+        <w:t xml:space="preserve">==</w:t>
+      </w:r>
+    </w:p>
+    <w:p>
+      <w:pPr>
+        <w:numPr>
+          <w:ilvl w:val="0"/>
+          <w:numId w:val="1042"/>
+        </w:numPr>
+      </w:pPr>
+      <w:r>
+        <w:t xml:space="preserve">Write a</w:t>
+      </w:r>
+      <w:r>
+        <w:t xml:space="preserve"> </w:t>
+      </w:r>
+      <w:r>
+        <w:rPr>
+          <w:rStyle w:val="NormalTok"/>
+        </w:rPr>
+        <w:t xml:space="preserve">boolean</w:t>
+      </w:r>
+      <w:r>
+        <w:t xml:space="preserve"> </w:t>
+      </w:r>
+      <w:r>
+        <w:t xml:space="preserve">expression that evaluates to</w:t>
+      </w:r>
+      <w:r>
+        <w:t xml:space="preserve"> </w:t>
+      </w:r>
+      <w:r>
+        <w:rPr>
+          <w:rStyle w:val="KeywordTok"/>
+        </w:rPr>
+        <w:t xml:space="preserve">true</w:t>
+      </w:r>
+      <w:r>
+        <w:t xml:space="preserve"> </w:t>
+      </w:r>
+      <w:r>
+        <w:t xml:space="preserve">if a variable</w:t>
+      </w:r>
+      <w:r>
+        <w:t xml:space="preserve"> </w:t>
+      </w:r>
+      <w:r>
+        <w:rPr>
+          <w:rStyle w:val="NormalTok"/>
+        </w:rPr>
+        <w:t xml:space="preserve">yourName</w:t>
+      </w:r>
+      <w:r>
+        <w:t xml:space="preserve"> </w:t>
+      </w:r>
+      <w:r>
+        <w:t xml:space="preserve">is different from</w:t>
+      </w:r>
+      <w:r>
+        <w:t xml:space="preserve"> </w:t>
+      </w:r>
+      <w:r>
+        <w:t xml:space="preserve">“</w:t>
+      </w:r>
+      <w:r>
+        <w:t xml:space="preserve">Marc</w:t>
+      </w:r>
+      <w:r>
+        <w:t xml:space="preserve">”</w:t>
+      </w:r>
+      <w:r>
+        <w:t xml:space="preserve"> </w:t>
+      </w:r>
+      <w:r>
+        <w:t xml:space="preserve">and</w:t>
+      </w:r>
+      <w:r>
+        <w:t xml:space="preserve"> </w:t>
+      </w:r>
+      <w:r>
+        <w:t xml:space="preserve">“</w:t>
+      </w:r>
+      <w:r>
+        <w:t xml:space="preserve">Mark</w:t>
+      </w:r>
+      <w:r>
+        <w:t xml:space="preserve">”</w:t>
+      </w:r>
+      <w:r>
+        <w:t xml:space="preserve">.</w:t>
+      </w:r>
+    </w:p>
+    <w:p>
+      <w:pPr>
+        <w:numPr>
+          <w:ilvl w:val="0"/>
+          <w:numId w:val="1000"/>
+        </w:numPr>
+      </w:pPr>
+      <w:r>
+        <w:t xml:space="preserve">Solution</w:t>
+      </w:r>
+    </w:p>
+    <w:p>
+      <w:pPr>
+        <w:numPr>
+          <w:ilvl w:val="0"/>
+          <w:numId w:val="1000"/>
+        </w:numPr>
+      </w:pPr>
+      <w:r>
+        <w:rPr>
+          <w:rStyle w:val="NormalTok"/>
+        </w:rPr>
+        <w:t xml:space="preserve">yourName </w:t>
+      </w:r>
+      <w:r>
+        <w:rPr>
+          <w:rStyle w:val="OperatorTok"/>
+        </w:rPr>
+        <w:t xml:space="preserve">!=</w:t>
+      </w:r>
+      <w:r>
+        <w:rPr>
+          <w:rStyle w:val="NormalTok"/>
+        </w:rPr>
+        <w:t xml:space="preserve"> </w:t>
+      </w:r>
+      <w:r>
+        <w:rPr>
+          <w:rStyle w:val="StringTok"/>
+        </w:rPr>
+        <w:t xml:space="preserve">"Marc"</w:t>
+      </w:r>
+      <w:r>
+        <w:rPr>
+          <w:rStyle w:val="NormalTok"/>
+        </w:rPr>
+        <w:t xml:space="preserve"> </w:t>
+      </w:r>
+      <w:r>
+        <w:rPr>
+          <w:rStyle w:val="OperatorTok"/>
+        </w:rPr>
+        <w:t xml:space="preserve">&amp;&amp;</w:t>
+      </w:r>
+      <w:r>
+        <w:rPr>
+          <w:rStyle w:val="NormalTok"/>
+        </w:rPr>
+        <w:t xml:space="preserve"> yourName </w:t>
+      </w:r>
+      <w:r>
+        <w:rPr>
+          <w:rStyle w:val="OperatorTok"/>
+        </w:rPr>
+        <w:t xml:space="preserve">!=</w:t>
+      </w:r>
+      <w:r>
+        <w:rPr>
+          <w:rStyle w:val="NormalTok"/>
+        </w:rPr>
+        <w:t xml:space="preserve"> </w:t>
+      </w:r>
+      <w:r>
+        <w:rPr>
+          <w:rStyle w:val="StringTok"/>
+        </w:rPr>
+        <w:t xml:space="preserve">"Mark"</w:t>
+      </w:r>
+    </w:p>
+    <w:p>
+      <w:pPr>
+        <w:numPr>
+          <w:ilvl w:val="0"/>
+          <w:numId w:val="1042"/>
+        </w:numPr>
+      </w:pPr>
+      <w:r>
+        <w:t xml:space="preserve">Write a</w:t>
+      </w:r>
+      <w:r>
+        <w:t xml:space="preserve"> </w:t>
+      </w:r>
+      <w:r>
+        <w:rPr>
+          <w:rStyle w:val="NormalTok"/>
+        </w:rPr>
+        <w:t xml:space="preserve">boolean</w:t>
+      </w:r>
+      <w:r>
+        <w:t xml:space="preserve"> </w:t>
+      </w:r>
+      <w:r>
+        <w:t xml:space="preserve">expression that evaluates to</w:t>
+      </w:r>
+      <w:r>
+        <w:t xml:space="preserve"> </w:t>
+      </w:r>
+      <w:r>
+        <w:rPr>
+          <w:rStyle w:val="KeywordTok"/>
+        </w:rPr>
+        <w:t xml:space="preserve">true</w:t>
+      </w:r>
+      <w:r>
+        <w:t xml:space="preserve"> </w:t>
+      </w:r>
+      <w:r>
+        <w:t xml:space="preserve">if a variable</w:t>
+      </w:r>
+      <w:r>
+        <w:t xml:space="preserve"> </w:t>
+      </w:r>
+      <w:r>
+        <w:rPr>
+          <w:rStyle w:val="NormalTok"/>
+        </w:rPr>
+        <w:t xml:space="preserve">x</w:t>
+      </w:r>
+      <w:r>
+        <w:t xml:space="preserve"> </w:t>
+      </w:r>
+      <w:r>
+        <w:t xml:space="preserve">is between -10 (excluded) and 10 (included).</w:t>
+      </w:r>
+    </w:p>
+    <w:p>
+      <w:pPr>
+        <w:numPr>
+          <w:ilvl w:val="0"/>
+          <w:numId w:val="1000"/>
+        </w:numPr>
+      </w:pPr>
+      <w:r>
+        <w:t xml:space="preserve">Solution</w:t>
+      </w:r>
+    </w:p>
+    <w:p>
+      <w:pPr>
+        <w:numPr>
+          <w:ilvl w:val="0"/>
+          <w:numId w:val="1000"/>
+        </w:numPr>
+      </w:pPr>
+      <w:r>
+        <w:rPr>
+          <w:rStyle w:val="NormalTok"/>
+        </w:rPr>
+        <w:t xml:space="preserve">x </w:t>
+      </w:r>
+      <w:r>
+        <w:rPr>
+          <w:rStyle w:val="OperatorTok"/>
+        </w:rPr>
+        <w:t xml:space="preserve">&gt;</w:t>
+      </w:r>
+      <w:r>
+        <w:rPr>
+          <w:rStyle w:val="NormalTok"/>
+        </w:rPr>
+        <w:t xml:space="preserve"> </w:t>
+      </w:r>
+      <w:r>
+        <w:rPr>
+          <w:rStyle w:val="OperatorTok"/>
+        </w:rPr>
+        <w:t xml:space="preserve">-</w:t>
+      </w:r>
+      <w:r>
+        <w:rPr>
+          <w:rStyle w:val="DecValTok"/>
+        </w:rPr>
+        <w:t xml:space="preserve">10</w:t>
+      </w:r>
+      <w:r>
+        <w:rPr>
+          <w:rStyle w:val="NormalTok"/>
+        </w:rPr>
+        <w:t xml:space="preserve"> </w:t>
+      </w:r>
+      <w:r>
+        <w:rPr>
+          <w:rStyle w:val="OperatorTok"/>
+        </w:rPr>
+        <w:t xml:space="preserve">&amp;&amp;</w:t>
+      </w:r>
+      <w:r>
+        <w:rPr>
+          <w:rStyle w:val="NormalTok"/>
+        </w:rPr>
+        <w:t xml:space="preserve"> x </w:t>
+      </w:r>
+      <w:r>
+        <w:rPr>
+          <w:rStyle w:val="OperatorTok"/>
+        </w:rPr>
+        <w:t xml:space="preserve">&lt;</w:t>
+      </w:r>
+      <w:r>
+        <w:rPr>
+          <w:rStyle w:val="NormalTok"/>
+        </w:rPr>
+        <w:t xml:space="preserve"> </w:t>
+      </w:r>
+      <w:r>
+        <w:rPr>
+          <w:rStyle w:val="DecValTok"/>
+        </w:rPr>
+        <w:t xml:space="preserve">10</w:t>
+      </w:r>
+      <w:r>
+        <w:br/>
+      </w:r>
+    </w:p>
+    <w:p>
+      <w:pPr>
+        <w:numPr>
+          <w:ilvl w:val="0"/>
+          <w:numId w:val="1042"/>
+        </w:numPr>
+      </w:pPr>
+      <w:r>
+        <w:t xml:space="preserve">What will be displayed on the screen by the following program?</w:t>
+      </w:r>
+    </w:p>
+    <w:p>
+      <w:pPr>
+        <w:numPr>
+          <w:ilvl w:val="0"/>
+          <w:numId w:val="1000"/>
+        </w:numPr>
+      </w:pPr>
+      <w:r>
+        <w:t xml:space="preserve">Solution</w:t>
+      </w:r>
+    </w:p>
+    <w:p>
+      <w:pPr>
+        <w:numPr>
+          <w:ilvl w:val="0"/>
+          <w:numId w:val="1000"/>
+        </w:numPr>
+        <w:pStyle w:val="SourceCode"/>
+      </w:pPr>
+      <w:r>
+        <w:rPr>
+          <w:rStyle w:val="VerbatimChar"/>
+        </w:rPr>
+        <w:t xml:space="preserve">x is 6, y is 1, and z is -1.</w:t>
+      </w:r>
+      <w:r>
+        <w:br/>
+      </w:r>
+      <w:r>
+        <w:br/>
+      </w:r>
+      <w:r>
+        <w:rPr>
+          <w:rStyle w:val="VerbatimChar"/>
+        </w:rPr>
+        <w:t xml:space="preserve">Press any key to continue...</w:t>
+      </w:r>
+    </w:p>
+    <w:p>
+      <w:pPr>
+        <w:numPr>
+          <w:ilvl w:val="0"/>
+          <w:numId w:val="1042"/>
+        </w:numPr>
+      </w:pPr>
+      <w:r>
+        <w:t xml:space="preserve">Assume we initialize a</w:t>
+      </w:r>
+      <w:r>
+        <w:t xml:space="preserve"> </w:t>
+      </w:r>
+      <w:r>
+        <w:rPr>
+          <w:rStyle w:val="DataTypeTok"/>
+        </w:rPr>
+        <w:t xml:space="preserve">string</w:t>
+      </w:r>
+      <w:r>
+        <w:t xml:space="preserve"> </w:t>
+      </w:r>
+      <w:r>
+        <w:t xml:space="preserve">variable named</w:t>
+      </w:r>
+      <w:r>
+        <w:t xml:space="preserve"> </w:t>
+      </w:r>
+      <w:r>
+        <w:rPr>
+          <w:rStyle w:val="NormalTok"/>
+        </w:rPr>
+        <w:t xml:space="preserve">month</w:t>
+      </w:r>
+      <w:r>
+        <w:t xml:space="preserve"> </w:t>
+      </w:r>
+      <w:r>
+        <w:t xml:space="preserve">and</w:t>
+      </w:r>
+      <w:r>
+        <w:t xml:space="preserve"> </w:t>
+      </w:r>
+      <w:r>
+        <w:rPr>
+          <w:rStyle w:val="DataTypeTok"/>
+        </w:rPr>
+        <w:t xml:space="preserve">double</w:t>
+      </w:r>
+      <w:r>
+        <w:t xml:space="preserve"> </w:t>
+      </w:r>
+      <w:r>
+        <w:t xml:space="preserve">variable named</w:t>
+      </w:r>
+      <w:r>
+        <w:t xml:space="preserve"> </w:t>
+      </w:r>
+      <w:r>
+        <w:rPr>
+          <w:rStyle w:val="NormalTok"/>
+        </w:rPr>
+        <w:t xml:space="preserve">temperature</w:t>
+      </w:r>
+      <w:r>
+        <w:t xml:space="preserve">. Write a series of statements that will display</w:t>
+      </w:r>
+      <w:r>
+        <w:t xml:space="preserve"> </w:t>
+      </w:r>
+      <w:r>
+        <w:rPr>
+          <w:iCs/>
+          <w:i/>
+        </w:rPr>
+        <w:t xml:space="preserve">exactly</w:t>
+      </w:r>
+      <w:r>
+        <w:t xml:space="preserve"> </w:t>
+      </w:r>
+      <w:r>
+        <w:t xml:space="preserve">one of the following messages:</w:t>
+      </w:r>
+      <w:r>
+        <w:t xml:space="preserve"> </w:t>
+      </w:r>
+      <w:r>
+        <w:t xml:space="preserve">“</w:t>
+      </w:r>
+      <w:r>
+        <w:t xml:space="preserve">What a nice summer day!</w:t>
+      </w:r>
+      <w:r>
+        <w:t xml:space="preserve">”</w:t>
+      </w:r>
+      <w:r>
+        <w:t xml:space="preserve"> </w:t>
+      </w:r>
+      <w:r>
+        <w:t xml:space="preserve">if</w:t>
+      </w:r>
+      <w:r>
+        <w:t xml:space="preserve"> </w:t>
+      </w:r>
+      <w:r>
+        <w:rPr>
+          <w:rStyle w:val="NormalTok"/>
+        </w:rPr>
+        <w:t xml:space="preserve">month</w:t>
+      </w:r>
+      <w:r>
+        <w:t xml:space="preserve"> </w:t>
+      </w:r>
+      <w:r>
+        <w:t xml:space="preserve">is</w:t>
+      </w:r>
+      <w:r>
+        <w:t xml:space="preserve"> </w:t>
+      </w:r>
+      <w:r>
+        <w:t xml:space="preserve">“</w:t>
+      </w:r>
+      <w:r>
+        <w:t xml:space="preserve">July</w:t>
+      </w:r>
+      <w:r>
+        <w:t xml:space="preserve">”</w:t>
+      </w:r>
+      <w:r>
+        <w:t xml:space="preserve"> </w:t>
+      </w:r>
+      <w:r>
+        <w:t xml:space="preserve">and</w:t>
+      </w:r>
+      <w:r>
+        <w:t xml:space="preserve"> </w:t>
+      </w:r>
+      <w:r>
+        <w:rPr>
+          <w:rStyle w:val="NormalTok"/>
+        </w:rPr>
+        <w:t xml:space="preserve">temperature</w:t>
+      </w:r>
+      <w:r>
+        <w:t xml:space="preserve"> </w:t>
+      </w:r>
+      <w:r>
+        <w:t xml:space="preserve">is less than 90 (included);</w:t>
+      </w:r>
+      <w:r>
+        <w:t xml:space="preserve"> </w:t>
+      </w:r>
+      <w:r>
+        <w:t xml:space="preserve">“</w:t>
+      </w:r>
+      <w:r>
+        <w:t xml:space="preserve">Better wear a jacket</w:t>
+      </w:r>
+      <w:r>
+        <w:t xml:space="preserve">”</w:t>
+      </w:r>
+      <w:r>
+        <w:t xml:space="preserve"> </w:t>
+      </w:r>
+      <w:r>
+        <w:t xml:space="preserve">if</w:t>
+      </w:r>
+      <w:r>
+        <w:t xml:space="preserve"> </w:t>
+      </w:r>
+      <w:r>
+        <w:rPr>
+          <w:rStyle w:val="NormalTok"/>
+        </w:rPr>
+        <w:t xml:space="preserve">temperature</w:t>
+      </w:r>
+      <w:r>
+        <w:t xml:space="preserve"> </w:t>
+      </w:r>
+      <w:r>
+        <w:t xml:space="preserve">is between 45 and 60 (both included);</w:t>
+      </w:r>
+      <w:r>
+        <w:t xml:space="preserve"> </w:t>
+      </w:r>
+      <w:r>
+        <w:t xml:space="preserve">“</w:t>
+      </w:r>
+      <w:r>
+        <w:t xml:space="preserve">Happy holidays!</w:t>
+      </w:r>
+      <w:r>
+        <w:t xml:space="preserve">”</w:t>
+      </w:r>
+      <w:r>
+        <w:t xml:space="preserve"> </w:t>
+      </w:r>
+      <w:r>
+        <w:t xml:space="preserve">if</w:t>
+      </w:r>
+      <w:r>
+        <w:t xml:space="preserve"> </w:t>
+      </w:r>
+      <w:r>
+        <w:rPr>
+          <w:rStyle w:val="NormalTok"/>
+        </w:rPr>
+        <w:t xml:space="preserve">month</w:t>
+      </w:r>
+      <w:r>
+        <w:t xml:space="preserve"> </w:t>
+      </w:r>
+      <w:r>
+        <w:t xml:space="preserve">is</w:t>
+      </w:r>
+      <w:r>
+        <w:t xml:space="preserve"> </w:t>
+      </w:r>
+      <w:r>
+        <w:t xml:space="preserve">“</w:t>
+      </w:r>
+      <w:r>
+        <w:t xml:space="preserve">December</w:t>
+      </w:r>
+      <w:r>
+        <w:t xml:space="preserve">”</w:t>
+      </w:r>
+      <w:r>
+        <w:t xml:space="preserve">; or</w:t>
+      </w:r>
+      <w:r>
+        <w:t xml:space="preserve"> </w:t>
+      </w:r>
+      <w:r>
+        <w:t xml:space="preserve">“</w:t>
+      </w:r>
+      <w:r>
+        <w:t xml:space="preserve">Have a nice day</w:t>
+      </w:r>
+      <w:r>
+        <w:t xml:space="preserve">”</w:t>
+      </w:r>
+      <w:r>
+        <w:t xml:space="preserve"> </w:t>
+      </w:r>
+      <w:r>
+        <w:t xml:space="preserve">otherwise.</w:t>
+      </w:r>
+    </w:p>
+    <w:p>
+      <w:pPr>
+        <w:numPr>
+          <w:ilvl w:val="0"/>
+          <w:numId w:val="1000"/>
+        </w:numPr>
+      </w:pPr>
+      <w:r>
+        <w:t xml:space="preserve">Solution</w:t>
+      </w:r>
+    </w:p>
+    <w:p>
+      <w:pPr>
+        <w:numPr>
+          <w:ilvl w:val="0"/>
+          <w:numId w:val="1000"/>
+        </w:numPr>
+      </w:pPr>
+      <w:r>
+        <w:rPr>
+          <w:rStyle w:val="KeywordTok"/>
+        </w:rPr>
+        <w:t xml:space="preserve">if</w:t>
+      </w:r>
+      <w:r>
+        <w:rPr>
+          <w:rStyle w:val="OperatorTok"/>
+        </w:rPr>
+        <w:t xml:space="preserve">(</w:t>
+      </w:r>
+      <w:r>
+        <w:rPr>
+          <w:rStyle w:val="NormalTok"/>
+        </w:rPr>
+        <w:t xml:space="preserve">month</w:t>
+      </w:r>
+      <w:r>
+        <w:rPr>
+          <w:rStyle w:val="OperatorTok"/>
+        </w:rPr>
+        <w:t xml:space="preserve">==</w:t>
+      </w:r>
+      <w:r>
+        <w:rPr>
+          <w:rStyle w:val="StringTok"/>
+        </w:rPr>
+        <w:t xml:space="preserve">"July"</w:t>
+      </w:r>
+      <w:r>
+        <w:rPr>
+          <w:rStyle w:val="NormalTok"/>
+        </w:rPr>
+        <w:t xml:space="preserve"> </w:t>
+      </w:r>
+      <w:r>
+        <w:rPr>
+          <w:rStyle w:val="OperatorTok"/>
+        </w:rPr>
+        <w:t xml:space="preserve">&amp;&amp;</w:t>
+      </w:r>
+      <w:r>
+        <w:rPr>
+          <w:rStyle w:val="NormalTok"/>
+        </w:rPr>
+        <w:t xml:space="preserve"> temperature</w:t>
+      </w:r>
+      <w:r>
+        <w:rPr>
+          <w:rStyle w:val="OperatorTok"/>
+        </w:rPr>
+        <w:t xml:space="preserve">&lt;=</w:t>
+      </w:r>
+      <w:r>
+        <w:rPr>
+          <w:rStyle w:val="DecValTok"/>
+        </w:rPr>
+        <w:t xml:space="preserve">90</w:t>
+      </w:r>
+      <w:r>
+        <w:rPr>
+          <w:rStyle w:val="OperatorTok"/>
+        </w:rPr>
+        <w:t xml:space="preserve">)</w:t>
+      </w:r>
+      <w:r>
+        <w:rPr>
+          <w:rStyle w:val="NormalTok"/>
+        </w:rPr>
+        <w:t xml:space="preserve">         Console</w:t>
+      </w:r>
+      <w:r>
+        <w:rPr>
+          <w:rStyle w:val="OperatorTok"/>
+        </w:rPr>
+        <w:t xml:space="preserve">.</w:t>
+      </w:r>
+      <w:r>
+        <w:rPr>
+          <w:rStyle w:val="FunctionTok"/>
+        </w:rPr>
+        <w:t xml:space="preserve">WriteLine</w:t>
+      </w:r>
+      <w:r>
+        <w:rPr>
+          <w:rStyle w:val="OperatorTok"/>
+        </w:rPr>
+        <w:t xml:space="preserve">(</w:t>
+      </w:r>
+      <w:r>
+        <w:rPr>
+          <w:rStyle w:val="StringTok"/>
+        </w:rPr>
+        <w:t xml:space="preserve">"What a nice summer day!"</w:t>
+      </w:r>
+      <w:r>
+        <w:rPr>
+          <w:rStyle w:val="OperatorTok"/>
+        </w:rPr>
+        <w:t xml:space="preserve">);</w:t>
+      </w:r>
+      <w:r>
+        <w:rPr>
+          <w:rStyle w:val="NormalTok"/>
+        </w:rPr>
+        <w:t xml:space="preserve">     </w:t>
+      </w:r>
+      <w:r>
+        <w:rPr>
+          <w:rStyle w:val="KeywordTok"/>
+        </w:rPr>
+        <w:t xml:space="preserve">else</w:t>
+      </w:r>
+      <w:r>
+        <w:rPr>
+          <w:rStyle w:val="NormalTok"/>
+        </w:rPr>
+        <w:t xml:space="preserve"> </w:t>
+      </w:r>
+      <w:r>
+        <w:rPr>
+          <w:rStyle w:val="KeywordTok"/>
+        </w:rPr>
+        <w:t xml:space="preserve">if</w:t>
+      </w:r>
+      <w:r>
+        <w:rPr>
+          <w:rStyle w:val="NormalTok"/>
+        </w:rPr>
+        <w:t xml:space="preserve"> </w:t>
+      </w:r>
+      <w:r>
+        <w:rPr>
+          <w:rStyle w:val="OperatorTok"/>
+        </w:rPr>
+        <w:t xml:space="preserve">(</w:t>
+      </w:r>
+      <w:r>
+        <w:rPr>
+          <w:rStyle w:val="NormalTok"/>
+        </w:rPr>
+        <w:t xml:space="preserve">temperature </w:t>
+      </w:r>
+      <w:r>
+        <w:rPr>
+          <w:rStyle w:val="OperatorTok"/>
+        </w:rPr>
+        <w:t xml:space="preserve">&gt;=</w:t>
+      </w:r>
+      <w:r>
+        <w:rPr>
+          <w:rStyle w:val="NormalTok"/>
+        </w:rPr>
+        <w:t xml:space="preserve"> </w:t>
+      </w:r>
+      <w:r>
+        <w:rPr>
+          <w:rStyle w:val="DecValTok"/>
+        </w:rPr>
+        <w:t xml:space="preserve">45</w:t>
+      </w:r>
+      <w:r>
+        <w:rPr>
+          <w:rStyle w:val="NormalTok"/>
+        </w:rPr>
+        <w:t xml:space="preserve"> </w:t>
+      </w:r>
+      <w:r>
+        <w:rPr>
+          <w:rStyle w:val="OperatorTok"/>
+        </w:rPr>
+        <w:t xml:space="preserve">&amp;&amp;</w:t>
+      </w:r>
+      <w:r>
+        <w:rPr>
+          <w:rStyle w:val="NormalTok"/>
+        </w:rPr>
+        <w:t xml:space="preserve"> temperature </w:t>
+      </w:r>
+      <w:r>
+        <w:rPr>
+          <w:rStyle w:val="OperatorTok"/>
+        </w:rPr>
+        <w:t xml:space="preserve">&lt;=</w:t>
+      </w:r>
+      <w:r>
+        <w:rPr>
+          <w:rStyle w:val="NormalTok"/>
+        </w:rPr>
+        <w:t xml:space="preserve"> </w:t>
+      </w:r>
+      <w:r>
+        <w:rPr>
+          <w:rStyle w:val="DecValTok"/>
+        </w:rPr>
+        <w:t xml:space="preserve">60</w:t>
+      </w:r>
+      <w:r>
+        <w:rPr>
+          <w:rStyle w:val="OperatorTok"/>
+        </w:rPr>
+        <w:t xml:space="preserve">)</w:t>
+      </w:r>
+      <w:r>
+        <w:rPr>
+          <w:rStyle w:val="NormalTok"/>
+        </w:rPr>
+        <w:t xml:space="preserve">         Console</w:t>
+      </w:r>
+      <w:r>
+        <w:rPr>
+          <w:rStyle w:val="OperatorTok"/>
+        </w:rPr>
+        <w:t xml:space="preserve">.</w:t>
+      </w:r>
+      <w:r>
+        <w:rPr>
+          <w:rStyle w:val="FunctionTok"/>
+        </w:rPr>
+        <w:t xml:space="preserve">WriteLine</w:t>
+      </w:r>
+      <w:r>
+        <w:rPr>
+          <w:rStyle w:val="OperatorTok"/>
+        </w:rPr>
+        <w:t xml:space="preserve">(</w:t>
+      </w:r>
+      <w:r>
+        <w:rPr>
+          <w:rStyle w:val="StringTok"/>
+        </w:rPr>
+        <w:t xml:space="preserve">"Better wear a jacket!"</w:t>
+      </w:r>
+      <w:r>
+        <w:rPr>
+          <w:rStyle w:val="OperatorTok"/>
+        </w:rPr>
+        <w:t xml:space="preserve">);</w:t>
+      </w:r>
+      <w:r>
+        <w:rPr>
+          <w:rStyle w:val="NormalTok"/>
+        </w:rPr>
+        <w:t xml:space="preserve">     </w:t>
+      </w:r>
+      <w:r>
+        <w:rPr>
+          <w:rStyle w:val="KeywordTok"/>
+        </w:rPr>
+        <w:t xml:space="preserve">else</w:t>
+      </w:r>
+      <w:r>
+        <w:rPr>
+          <w:rStyle w:val="NormalTok"/>
+        </w:rPr>
+        <w:t xml:space="preserve"> </w:t>
+      </w:r>
+      <w:r>
+        <w:rPr>
+          <w:rStyle w:val="KeywordTok"/>
+        </w:rPr>
+        <w:t xml:space="preserve">if</w:t>
+      </w:r>
+      <w:r>
+        <w:rPr>
+          <w:rStyle w:val="NormalTok"/>
+        </w:rPr>
+        <w:t xml:space="preserve"> </w:t>
+      </w:r>
+      <w:r>
+        <w:rPr>
+          <w:rStyle w:val="OperatorTok"/>
+        </w:rPr>
+        <w:t xml:space="preserve">(</w:t>
+      </w:r>
+      <w:r>
+        <w:rPr>
+          <w:rStyle w:val="NormalTok"/>
+        </w:rPr>
+        <w:t xml:space="preserve">month </w:t>
+      </w:r>
+      <w:r>
+        <w:rPr>
+          <w:rStyle w:val="OperatorTok"/>
+        </w:rPr>
+        <w:t xml:space="preserve">==</w:t>
+      </w:r>
+      <w:r>
+        <w:rPr>
+          <w:rStyle w:val="NormalTok"/>
+        </w:rPr>
+        <w:t xml:space="preserve"> </w:t>
+      </w:r>
+      <w:r>
+        <w:rPr>
+          <w:rStyle w:val="StringTok"/>
+        </w:rPr>
+        <w:t xml:space="preserve">"December"</w:t>
+      </w:r>
+      <w:r>
+        <w:rPr>
+          <w:rStyle w:val="OperatorTok"/>
+        </w:rPr>
+        <w:t xml:space="preserve">)</w:t>
+      </w:r>
+      <w:r>
+        <w:rPr>
+          <w:rStyle w:val="NormalTok"/>
+        </w:rPr>
+        <w:t xml:space="preserve">         Console</w:t>
+      </w:r>
+      <w:r>
+        <w:rPr>
+          <w:rStyle w:val="OperatorTok"/>
+        </w:rPr>
+        <w:t xml:space="preserve">.</w:t>
+      </w:r>
+      <w:r>
+        <w:rPr>
+          <w:rStyle w:val="FunctionTok"/>
+        </w:rPr>
+        <w:t xml:space="preserve">WriteLine</w:t>
+      </w:r>
+      <w:r>
+        <w:rPr>
+          <w:rStyle w:val="OperatorTok"/>
+        </w:rPr>
+        <w:t xml:space="preserve">(</w:t>
+      </w:r>
+      <w:r>
+        <w:rPr>
+          <w:rStyle w:val="StringTok"/>
+        </w:rPr>
+        <w:t xml:space="preserve">"Happy Holidays!"</w:t>
+      </w:r>
+      <w:r>
+        <w:rPr>
+          <w:rStyle w:val="OperatorTok"/>
+        </w:rPr>
+        <w:t xml:space="preserve">);</w:t>
+      </w:r>
+      <w:r>
+        <w:rPr>
+          <w:rStyle w:val="NormalTok"/>
+        </w:rPr>
+        <w:t xml:space="preserve">     </w:t>
+      </w:r>
+      <w:r>
+        <w:rPr>
+          <w:rStyle w:val="KeywordTok"/>
+        </w:rPr>
+        <w:t xml:space="preserve">else</w:t>
+      </w:r>
+      <w:r>
+        <w:rPr>
+          <w:rStyle w:val="NormalTok"/>
+        </w:rPr>
+        <w:t xml:space="preserve">         Console</w:t>
+      </w:r>
+      <w:r>
+        <w:rPr>
+          <w:rStyle w:val="OperatorTok"/>
+        </w:rPr>
+        <w:t xml:space="preserve">.</w:t>
+      </w:r>
+      <w:r>
+        <w:rPr>
+          <w:rStyle w:val="FunctionTok"/>
+        </w:rPr>
+        <w:t xml:space="preserve">WriteLine</w:t>
+      </w:r>
+      <w:r>
+        <w:rPr>
+          <w:rStyle w:val="OperatorTok"/>
+        </w:rPr>
+        <w:t xml:space="preserve">(</w:t>
+      </w:r>
+      <w:r>
+        <w:rPr>
+          <w:rStyle w:val="StringTok"/>
+        </w:rPr>
+        <w:t xml:space="preserve">"Have a nice day!"</w:t>
+      </w:r>
+      <w:r>
+        <w:rPr>
+          <w:rStyle w:val="OperatorTok"/>
+        </w:rPr>
+        <w:t xml:space="preserve">)</w:t>
+      </w:r>
+    </w:p>
+    <w:p>
+      <w:pPr>
+        <w:numPr>
+          <w:ilvl w:val="0"/>
+          <w:numId w:val="1042"/>
+        </w:numPr>
+      </w:pPr>
+      <w:r>
+        <w:t xml:space="preserve">Give a program that displays</w:t>
+      </w:r>
+      <w:r>
+        <w:t xml:space="preserve"> </w:t>
+      </w:r>
+      <w:r>
+        <w:t xml:space="preserve">“</w:t>
+      </w:r>
+      <w:r>
+        <w:t xml:space="preserve">Leap year</w:t>
+      </w:r>
+      <w:r>
+        <w:t xml:space="preserve">”</w:t>
+      </w:r>
+      <w:r>
+        <w:t xml:space="preserve"> </w:t>
+      </w:r>
+      <w:r>
+        <w:t xml:space="preserve">if a</w:t>
+      </w:r>
+      <w:r>
+        <w:t xml:space="preserve"> </w:t>
+      </w:r>
+      <w:r>
+        <w:rPr>
+          <w:rStyle w:val="NormalTok"/>
+        </w:rPr>
+        <w:t xml:space="preserve">year</w:t>
+      </w:r>
+      <w:r>
+        <w:t xml:space="preserve"> </w:t>
+      </w:r>
+      <w:r>
+        <w:t xml:space="preserve">variable is a) divisuble by 4; and b) not divisible by 100, unless it’s also divisible by 400. Your program should correctly identify 2000 and 2400 as leap years, and 1800, 1900, 2100, 2200, 2300, or 2500 as</w:t>
+      </w:r>
+      <w:r>
+        <w:t xml:space="preserve"> </w:t>
+      </w:r>
+      <w:r>
+        <w:rPr>
+          <w:iCs/>
+          <w:i/>
+        </w:rPr>
+        <w:t xml:space="preserve">not</w:t>
+      </w:r>
+      <w:r>
+        <w:t xml:space="preserve"> </w:t>
+      </w:r>
+      <w:r>
+        <w:t xml:space="preserve">leap years.</w:t>
+      </w:r>
+    </w:p>
+    <w:p>
+      <w:pPr>
+        <w:numPr>
+          <w:ilvl w:val="0"/>
+          <w:numId w:val="1000"/>
+        </w:numPr>
+      </w:pPr>
+      <w:r>
+        <w:t xml:space="preserve">Solution</w:t>
+      </w:r>
+    </w:p>
+    <w:p>
+      <w:pPr>
+        <w:numPr>
+          <w:ilvl w:val="0"/>
+          <w:numId w:val="1000"/>
+        </w:numPr>
+        <w:pStyle w:val="SourceCode"/>
+      </w:pPr>
+      <w:r>
+        <w:rPr>
+          <w:rStyle w:val="KeywordTok"/>
+        </w:rPr>
+        <w:t xml:space="preserve">if</w:t>
+      </w:r>
+      <w:r>
+        <w:rPr>
+          <w:rStyle w:val="NormalTok"/>
+        </w:rPr>
+        <w:t xml:space="preserve"> </w:t>
+      </w:r>
+      <w:r>
+        <w:rPr>
+          <w:rStyle w:val="OperatorTok"/>
+        </w:rPr>
+        <w:t xml:space="preserve">(</w:t>
+      </w:r>
+      <w:r>
+        <w:rPr>
+          <w:rStyle w:val="NormalTok"/>
+        </w:rPr>
+        <w:t xml:space="preserve">year </w:t>
+      </w:r>
+      <w:r>
+        <w:rPr>
+          <w:rStyle w:val="OperatorTok"/>
+        </w:rPr>
+        <w:t xml:space="preserve">%</w:t>
+      </w:r>
+      <w:r>
+        <w:rPr>
+          <w:rStyle w:val="NormalTok"/>
+        </w:rPr>
+        <w:t xml:space="preserve"> </w:t>
+      </w:r>
+      <w:r>
+        <w:rPr>
+          <w:rStyle w:val="DecValTok"/>
+        </w:rPr>
+        <w:t xml:space="preserve">4</w:t>
+      </w:r>
+      <w:r>
+        <w:rPr>
+          <w:rStyle w:val="NormalTok"/>
+        </w:rPr>
+        <w:t xml:space="preserve"> </w:t>
+      </w:r>
+      <w:r>
+        <w:rPr>
+          <w:rStyle w:val="OperatorTok"/>
+        </w:rPr>
+        <w:t xml:space="preserve">==</w:t>
+      </w:r>
+      <w:r>
+        <w:rPr>
+          <w:rStyle w:val="NormalTok"/>
+        </w:rPr>
+        <w:t xml:space="preserve"> </w:t>
+      </w:r>
+      <w:r>
+        <w:rPr>
+          <w:rStyle w:val="DecValTok"/>
+        </w:rPr>
+        <w:t xml:space="preserve">0</w:t>
+      </w:r>
+      <w:r>
+        <w:rPr>
+          <w:rStyle w:val="NormalTok"/>
+        </w:rPr>
+        <w:t xml:space="preserve"> </w:t>
+      </w:r>
+      <w:r>
+        <w:rPr>
+          <w:rStyle w:val="OperatorTok"/>
+        </w:rPr>
+        <w:t xml:space="preserve">&amp;&amp;</w:t>
+      </w:r>
+      <w:r>
+        <w:rPr>
+          <w:rStyle w:val="NormalTok"/>
+        </w:rPr>
+        <w:t xml:space="preserve"> </w:t>
+      </w:r>
+      <w:r>
+        <w:rPr>
+          <w:rStyle w:val="OperatorTok"/>
+        </w:rPr>
+        <w:t xml:space="preserve">(</w:t>
+      </w:r>
+      <w:r>
+        <w:rPr>
+          <w:rStyle w:val="NormalTok"/>
+        </w:rPr>
+        <w:t xml:space="preserve">year </w:t>
+      </w:r>
+      <w:r>
+        <w:rPr>
+          <w:rStyle w:val="OperatorTok"/>
+        </w:rPr>
+        <w:t xml:space="preserve">%</w:t>
+      </w:r>
+      <w:r>
+        <w:rPr>
+          <w:rStyle w:val="NormalTok"/>
+        </w:rPr>
+        <w:t xml:space="preserve"> </w:t>
+      </w:r>
+      <w:r>
+        <w:rPr>
+          <w:rStyle w:val="DecValTok"/>
+        </w:rPr>
+        <w:t xml:space="preserve">100</w:t>
+      </w:r>
+      <w:r>
+        <w:rPr>
+          <w:rStyle w:val="NormalTok"/>
+        </w:rPr>
+        <w:t xml:space="preserve"> </w:t>
+      </w:r>
+      <w:r>
+        <w:rPr>
+          <w:rStyle w:val="OperatorTok"/>
+        </w:rPr>
+        <w:t xml:space="preserve">!=</w:t>
+      </w:r>
+      <w:r>
+        <w:rPr>
+          <w:rStyle w:val="NormalTok"/>
+        </w:rPr>
+        <w:t xml:space="preserve"> </w:t>
+      </w:r>
+      <w:r>
+        <w:rPr>
+          <w:rStyle w:val="DecValTok"/>
+        </w:rPr>
+        <w:t xml:space="preserve">0</w:t>
+      </w:r>
+      <w:r>
+        <w:rPr>
+          <w:rStyle w:val="NormalTok"/>
+        </w:rPr>
+        <w:t xml:space="preserve"> </w:t>
+      </w:r>
+      <w:r>
+        <w:rPr>
+          <w:rStyle w:val="OperatorTok"/>
+        </w:rPr>
+        <w:t xml:space="preserve">||</w:t>
+      </w:r>
+      <w:r>
+        <w:rPr>
+          <w:rStyle w:val="NormalTok"/>
+        </w:rPr>
+        <w:t xml:space="preserve"> year </w:t>
+      </w:r>
+      <w:r>
+        <w:rPr>
+          <w:rStyle w:val="OperatorTok"/>
+        </w:rPr>
+        <w:t xml:space="preserve">%</w:t>
+      </w:r>
+      <w:r>
+        <w:rPr>
+          <w:rStyle w:val="NormalTok"/>
+        </w:rPr>
+        <w:t xml:space="preserve"> </w:t>
+      </w:r>
+      <w:r>
+        <w:rPr>
+          <w:rStyle w:val="DecValTok"/>
+        </w:rPr>
+        <w:t xml:space="preserve">400</w:t>
+      </w:r>
+      <w:r>
+        <w:rPr>
+          <w:rStyle w:val="NormalTok"/>
+        </w:rPr>
+        <w:t xml:space="preserve"> </w:t>
+      </w:r>
+      <w:r>
+        <w:rPr>
+          <w:rStyle w:val="OperatorTok"/>
+        </w:rPr>
+        <w:t xml:space="preserve">==</w:t>
+      </w:r>
+      <w:r>
+        <w:rPr>
+          <w:rStyle w:val="NormalTok"/>
+        </w:rPr>
+        <w:t xml:space="preserve"> </w:t>
+      </w:r>
+      <w:r>
+        <w:rPr>
+          <w:rStyle w:val="DecValTok"/>
+        </w:rPr>
+        <w:t xml:space="preserve">0</w:t>
+      </w:r>
+      <w:r>
+        <w:rPr>
+          <w:rStyle w:val="OperatorTok"/>
+        </w:rPr>
+        <w:t xml:space="preserve">))</w:t>
+      </w:r>
+      <w:r>
+        <w:br/>
+      </w:r>
+      <w:r>
+        <w:rPr>
+          <w:rStyle w:val="NormalTok"/>
+        </w:rPr>
+        <w:t xml:space="preserve">    </w:t>
+      </w:r>
+      <w:r>
+        <w:rPr>
+          <w:rStyle w:val="OperatorTok"/>
+        </w:rPr>
+        <w:t xml:space="preserve">{</w:t>
+      </w:r>
+      <w:r>
+        <w:br/>
+      </w:r>
+      <w:r>
+        <w:rPr>
+          <w:rStyle w:val="NormalTok"/>
+        </w:rPr>
+        <w:t xml:space="preserve">        Console</w:t>
+      </w:r>
+      <w:r>
+        <w:rPr>
+          <w:rStyle w:val="OperatorTok"/>
+        </w:rPr>
+        <w:t xml:space="preserve">.</w:t>
+      </w:r>
+      <w:r>
+        <w:rPr>
+          <w:rStyle w:val="FunctionTok"/>
+        </w:rPr>
+        <w:t xml:space="preserve">WriteLine</w:t>
+      </w:r>
+      <w:r>
+        <w:rPr>
+          <w:rStyle w:val="OperatorTok"/>
+        </w:rPr>
+        <w:t xml:space="preserve">(</w:t>
+      </w:r>
+      <w:r>
+        <w:rPr>
+          <w:rStyle w:val="StringTok"/>
+        </w:rPr>
+        <w:t xml:space="preserve">"The year "</w:t>
+      </w:r>
+      <w:r>
+        <w:rPr>
+          <w:rStyle w:val="NormalTok"/>
+        </w:rPr>
+        <w:t xml:space="preserve"> </w:t>
+      </w:r>
+      <w:r>
+        <w:rPr>
+          <w:rStyle w:val="OperatorTok"/>
+        </w:rPr>
+        <w:t xml:space="preserve">+</w:t>
+      </w:r>
+      <w:r>
+        <w:rPr>
+          <w:rStyle w:val="NormalTok"/>
+        </w:rPr>
+        <w:t xml:space="preserve"> year </w:t>
+      </w:r>
+      <w:r>
+        <w:rPr>
+          <w:rStyle w:val="OperatorTok"/>
+        </w:rPr>
+        <w:t xml:space="preserve">+</w:t>
+      </w:r>
+      <w:r>
+        <w:rPr>
+          <w:rStyle w:val="NormalTok"/>
+        </w:rPr>
+        <w:t xml:space="preserve"> </w:t>
+      </w:r>
+      <w:r>
+        <w:rPr>
+          <w:rStyle w:val="StringTok"/>
+        </w:rPr>
+        <w:t xml:space="preserve">" is a leap year."</w:t>
+      </w:r>
+      <w:r>
+        <w:rPr>
+          <w:rStyle w:val="OperatorTok"/>
+        </w:rPr>
+        <w:t xml:space="preserve">);</w:t>
+      </w:r>
+      <w:r>
+        <w:br/>
+      </w:r>
+      <w:r>
+        <w:rPr>
+          <w:rStyle w:val="NormalTok"/>
+        </w:rPr>
+        <w:t xml:space="preserve">    </w:t>
+      </w:r>
+      <w:r>
+        <w:rPr>
+          <w:rStyle w:val="OperatorTok"/>
+        </w:rPr>
+        <w:t xml:space="preserve">}</w:t>
+      </w:r>
+      <w:r>
+        <w:br/>
+      </w:r>
+      <w:r>
+        <w:rPr>
+          <w:rStyle w:val="KeywordTok"/>
+        </w:rPr>
+        <w:t xml:space="preserve">else</w:t>
+      </w:r>
+      <w:r>
+        <w:br/>
+      </w:r>
+      <w:r>
+        <w:rPr>
+          <w:rStyle w:val="NormalTok"/>
+        </w:rPr>
+        <w:t xml:space="preserve">    </w:t>
+      </w:r>
+      <w:r>
+        <w:rPr>
+          <w:rStyle w:val="OperatorTok"/>
+        </w:rPr>
+        <w:t xml:space="preserve">{</w:t>
+      </w:r>
+      <w:r>
+        <w:br/>
+      </w:r>
+      <w:r>
+        <w:rPr>
+          <w:rStyle w:val="NormalTok"/>
+        </w:rPr>
+        <w:t xml:space="preserve">        Console</w:t>
+      </w:r>
+      <w:r>
+        <w:rPr>
+          <w:rStyle w:val="OperatorTok"/>
+        </w:rPr>
+        <w:t xml:space="preserve">.</w:t>
+      </w:r>
+      <w:r>
+        <w:rPr>
+          <w:rStyle w:val="FunctionTok"/>
+        </w:rPr>
+        <w:t xml:space="preserve">WriteLine</w:t>
+      </w:r>
+      <w:r>
+        <w:rPr>
+          <w:rStyle w:val="OperatorTok"/>
+        </w:rPr>
+        <w:t xml:space="preserve">(</w:t>
+      </w:r>
+      <w:r>
+        <w:rPr>
+          <w:rStyle w:val="StringTok"/>
+        </w:rPr>
+        <w:t xml:space="preserve">"The year "</w:t>
+      </w:r>
+      <w:r>
+        <w:rPr>
+          <w:rStyle w:val="NormalTok"/>
+        </w:rPr>
+        <w:t xml:space="preserve"> </w:t>
+      </w:r>
+      <w:r>
+        <w:rPr>
+          <w:rStyle w:val="OperatorTok"/>
+        </w:rPr>
+        <w:t xml:space="preserve">+</w:t>
+      </w:r>
+      <w:r>
+        <w:rPr>
+          <w:rStyle w:val="NormalTok"/>
+        </w:rPr>
+        <w:t xml:space="preserve"> year </w:t>
+      </w:r>
+      <w:r>
+        <w:rPr>
+          <w:rStyle w:val="OperatorTok"/>
+        </w:rPr>
+        <w:t xml:space="preserve">+</w:t>
+      </w:r>
+      <w:r>
+        <w:rPr>
+          <w:rStyle w:val="NormalTok"/>
+        </w:rPr>
+        <w:t xml:space="preserve"> </w:t>
+      </w:r>
+      <w:r>
+        <w:rPr>
+          <w:rStyle w:val="StringTok"/>
+        </w:rPr>
+        <w:t xml:space="preserve">" is not a leap year."</w:t>
+      </w:r>
+      <w:r>
+        <w:rPr>
+          <w:rStyle w:val="OperatorTok"/>
+        </w:rPr>
+        <w:t xml:space="preserve">);</w:t>
+      </w:r>
+      <w:r>
+        <w:br/>
+      </w:r>
+      <w:r>
+        <w:rPr>
+          <w:rStyle w:val="NormalTok"/>
+        </w:rPr>
+        <w:t xml:space="preserve">    </w:t>
+      </w:r>
+      <w:r>
+        <w:rPr>
+          <w:rStyle w:val="OperatorTok"/>
+        </w:rPr>
+        <w:t xml:space="preserve">}</w:t>
+      </w:r>
+    </w:p>
+    <w:bookmarkEnd w:id="40"/>
+    <w:bookmarkEnd w:id="41"/>
     <w:sectPr/>
   </w:body>
 </w:document>
@@ -49332,6 +50910,36 @@
       <w:startOverride w:val="1"/>
     </w:lvlOverride>
   </w:num>
+  <w:num w:numId="1042">
+    <w:abstractNumId w:val="99201"/>
+    <w:lvlOverride w:ilvl="0">
+      <w:startOverride w:val="1"/>
+    </w:lvlOverride>
+    <w:lvlOverride w:ilvl="1">
+      <w:startOverride w:val="1"/>
+    </w:lvlOverride>
+    <w:lvlOverride w:ilvl="2">
+      <w:startOverride w:val="1"/>
+    </w:lvlOverride>
+    <w:lvlOverride w:ilvl="3">
+      <w:startOverride w:val="1"/>
+    </w:lvlOverride>
+    <w:lvlOverride w:ilvl="4">
+      <w:startOverride w:val="1"/>
+    </w:lvlOverride>
+    <w:lvlOverride w:ilvl="5">
+      <w:startOverride w:val="1"/>
+    </w:lvlOverride>
+    <w:lvlOverride w:ilvl="6">
+      <w:startOverride w:val="1"/>
+    </w:lvlOverride>
+    <w:lvlOverride w:ilvl="7">
+      <w:startOverride w:val="1"/>
+    </w:lvlOverride>
+    <w:lvlOverride w:ilvl="8">
+      <w:startOverride w:val="1"/>
+    </w:lvlOverride>
+  </w:num>
 </w:numbering>
 </file>
 

</xml_diff>

<commit_message>
Deploying to gh-pages from @ csci-1301/csci-1301.github.io@020d9a9db39e7e455ecc30a5a713e9eee3931374 🚀
</commit_message>
<xml_diff>
--- a/exercises_with_solutions.docx
+++ b/exercises_with_solutions.docx
@@ -40,7 +40,7 @@
         <w:pStyle w:val="Date"/>
       </w:pPr>
       <w:r>
-        <w:t xml:space="preserve">March   9, 2022 (09:31:48 AM)</w:t>
+        <w:t xml:space="preserve">March   9, 2022 (10:16:50 AM)</w:t>
       </w:r>
     </w:p>
     <w:sdt>
@@ -48021,7 +48021,7 @@
     </w:p>
     <w:bookmarkEnd w:id="38"/>
     <w:bookmarkEnd w:id="39"/>
-    <w:bookmarkStart w:id="41" w:name="quizzes"/>
+    <w:bookmarkStart w:id="42" w:name="quizzes"/>
     <w:p>
       <w:pPr>
         <w:pStyle w:val="Heading1"/>
@@ -48030,478 +48030,12 @@
         <w:t xml:space="preserve">Quizzes</w:t>
       </w:r>
     </w:p>
-    <w:bookmarkStart w:id="40" w:name="quiz-2"/>
-    <w:p>
-      <w:pPr>
-        <w:pStyle w:val="Heading2"/>
-      </w:pPr>
-      <w:r>
-        <w:t xml:space="preserve">Quiz 2</w:t>
-      </w:r>
-    </w:p>
-    <w:p>
-      <w:pPr>
-        <w:numPr>
-          <w:ilvl w:val="0"/>
-          <w:numId w:val="1042"/>
-        </w:numPr>
-      </w:pPr>
-      <w:r>
-        <w:t xml:space="preserve">What is the relational operator used to determine whenever two values are equal?</w:t>
-      </w:r>
-    </w:p>
-    <w:p>
-      <w:pPr>
-        <w:numPr>
-          <w:ilvl w:val="0"/>
-          <w:numId w:val="1000"/>
-        </w:numPr>
-      </w:pPr>
-      <w:r>
-        <w:t xml:space="preserve">Solution</w:t>
-      </w:r>
-    </w:p>
-    <w:p>
-      <w:pPr>
-        <w:numPr>
-          <w:ilvl w:val="0"/>
-          <w:numId w:val="1000"/>
-        </w:numPr>
-      </w:pPr>
-      <w:r>
-        <w:rPr>
-          <w:rStyle w:val="OperatorTok"/>
-        </w:rPr>
-        <w:t xml:space="preserve">==</w:t>
-      </w:r>
-    </w:p>
-    <w:p>
-      <w:pPr>
-        <w:numPr>
-          <w:ilvl w:val="0"/>
-          <w:numId w:val="1042"/>
-        </w:numPr>
-      </w:pPr>
-      <w:r>
-        <w:t xml:space="preserve">Write a</w:t>
-      </w:r>
-      <w:r>
-        <w:t xml:space="preserve"> </w:t>
-      </w:r>
-      <w:r>
-        <w:rPr>
-          <w:rStyle w:val="NormalTok"/>
-        </w:rPr>
-        <w:t xml:space="preserve">boolean</w:t>
-      </w:r>
-      <w:r>
-        <w:t xml:space="preserve"> </w:t>
-      </w:r>
-      <w:r>
-        <w:t xml:space="preserve">expression that evaluates to</w:t>
-      </w:r>
-      <w:r>
-        <w:t xml:space="preserve"> </w:t>
-      </w:r>
-      <w:r>
-        <w:rPr>
-          <w:rStyle w:val="KeywordTok"/>
-        </w:rPr>
-        <w:t xml:space="preserve">true</w:t>
-      </w:r>
-      <w:r>
-        <w:t xml:space="preserve"> </w:t>
-      </w:r>
-      <w:r>
-        <w:t xml:space="preserve">if a variable</w:t>
-      </w:r>
-      <w:r>
-        <w:t xml:space="preserve"> </w:t>
-      </w:r>
-      <w:r>
-        <w:rPr>
-          <w:rStyle w:val="NormalTok"/>
-        </w:rPr>
-        <w:t xml:space="preserve">yourName</w:t>
-      </w:r>
-      <w:r>
-        <w:t xml:space="preserve"> </w:t>
-      </w:r>
-      <w:r>
-        <w:t xml:space="preserve">is different from</w:t>
-      </w:r>
-      <w:r>
-        <w:t xml:space="preserve"> </w:t>
-      </w:r>
-      <w:r>
-        <w:t xml:space="preserve">“</w:t>
-      </w:r>
-      <w:r>
-        <w:t xml:space="preserve">Marc</w:t>
-      </w:r>
-      <w:r>
-        <w:t xml:space="preserve">”</w:t>
-      </w:r>
-      <w:r>
-        <w:t xml:space="preserve"> </w:t>
-      </w:r>
-      <w:r>
-        <w:t xml:space="preserve">and</w:t>
-      </w:r>
-      <w:r>
-        <w:t xml:space="preserve"> </w:t>
-      </w:r>
-      <w:r>
-        <w:t xml:space="preserve">“</w:t>
-      </w:r>
-      <w:r>
-        <w:t xml:space="preserve">Mark</w:t>
-      </w:r>
-      <w:r>
-        <w:t xml:space="preserve">”</w:t>
-      </w:r>
-      <w:r>
-        <w:t xml:space="preserve">.</w:t>
-      </w:r>
-    </w:p>
-    <w:p>
-      <w:pPr>
-        <w:numPr>
-          <w:ilvl w:val="0"/>
-          <w:numId w:val="1000"/>
-        </w:numPr>
-      </w:pPr>
-      <w:r>
-        <w:t xml:space="preserve">Solution</w:t>
-      </w:r>
-    </w:p>
-    <w:p>
-      <w:pPr>
-        <w:numPr>
-          <w:ilvl w:val="0"/>
-          <w:numId w:val="1000"/>
-        </w:numPr>
-      </w:pPr>
-      <w:r>
-        <w:rPr>
-          <w:rStyle w:val="NormalTok"/>
-        </w:rPr>
-        <w:t xml:space="preserve">yourName </w:t>
-      </w:r>
-      <w:r>
-        <w:rPr>
-          <w:rStyle w:val="OperatorTok"/>
-        </w:rPr>
-        <w:t xml:space="preserve">!=</w:t>
-      </w:r>
-      <w:r>
-        <w:rPr>
-          <w:rStyle w:val="NormalTok"/>
-        </w:rPr>
-        <w:t xml:space="preserve"> </w:t>
-      </w:r>
-      <w:r>
-        <w:rPr>
-          <w:rStyle w:val="StringTok"/>
-        </w:rPr>
-        <w:t xml:space="preserve">"Marc"</w:t>
-      </w:r>
-      <w:r>
-        <w:rPr>
-          <w:rStyle w:val="NormalTok"/>
-        </w:rPr>
-        <w:t xml:space="preserve"> </w:t>
-      </w:r>
-      <w:r>
-        <w:rPr>
-          <w:rStyle w:val="OperatorTok"/>
-        </w:rPr>
-        <w:t xml:space="preserve">&amp;&amp;</w:t>
-      </w:r>
-      <w:r>
-        <w:rPr>
-          <w:rStyle w:val="NormalTok"/>
-        </w:rPr>
-        <w:t xml:space="preserve"> yourName </w:t>
-      </w:r>
-      <w:r>
-        <w:rPr>
-          <w:rStyle w:val="OperatorTok"/>
-        </w:rPr>
-        <w:t xml:space="preserve">!=</w:t>
-      </w:r>
-      <w:r>
-        <w:rPr>
-          <w:rStyle w:val="NormalTok"/>
-        </w:rPr>
-        <w:t xml:space="preserve"> </w:t>
-      </w:r>
-      <w:r>
-        <w:rPr>
-          <w:rStyle w:val="StringTok"/>
-        </w:rPr>
-        <w:t xml:space="preserve">"Mark"</w:t>
-      </w:r>
-    </w:p>
-    <w:p>
-      <w:pPr>
-        <w:numPr>
-          <w:ilvl w:val="0"/>
-          <w:numId w:val="1042"/>
-        </w:numPr>
-      </w:pPr>
-      <w:r>
-        <w:t xml:space="preserve">Write a</w:t>
-      </w:r>
-      <w:r>
-        <w:t xml:space="preserve"> </w:t>
-      </w:r>
-      <w:r>
-        <w:rPr>
-          <w:rStyle w:val="NormalTok"/>
-        </w:rPr>
-        <w:t xml:space="preserve">boolean</w:t>
-      </w:r>
-      <w:r>
-        <w:t xml:space="preserve"> </w:t>
-      </w:r>
-      <w:r>
-        <w:t xml:space="preserve">expression that evaluates to</w:t>
-      </w:r>
-      <w:r>
-        <w:t xml:space="preserve"> </w:t>
-      </w:r>
-      <w:r>
-        <w:rPr>
-          <w:rStyle w:val="KeywordTok"/>
-        </w:rPr>
-        <w:t xml:space="preserve">true</w:t>
-      </w:r>
-      <w:r>
-        <w:t xml:space="preserve"> </w:t>
-      </w:r>
-      <w:r>
-        <w:t xml:space="preserve">if a variable</w:t>
-      </w:r>
-      <w:r>
-        <w:t xml:space="preserve"> </w:t>
-      </w:r>
-      <w:r>
-        <w:rPr>
-          <w:rStyle w:val="NormalTok"/>
-        </w:rPr>
-        <w:t xml:space="preserve">x</w:t>
-      </w:r>
-      <w:r>
-        <w:t xml:space="preserve"> </w:t>
-      </w:r>
-      <w:r>
-        <w:t xml:space="preserve">is between -10 (excluded) and 10 (included).</w:t>
-      </w:r>
-    </w:p>
-    <w:p>
-      <w:pPr>
-        <w:numPr>
-          <w:ilvl w:val="0"/>
-          <w:numId w:val="1000"/>
-        </w:numPr>
-      </w:pPr>
-      <w:r>
-        <w:t xml:space="preserve">Solution</w:t>
-      </w:r>
-    </w:p>
-    <w:p>
-      <w:pPr>
-        <w:numPr>
-          <w:ilvl w:val="0"/>
-          <w:numId w:val="1000"/>
-        </w:numPr>
-      </w:pPr>
-      <w:r>
-        <w:rPr>
-          <w:rStyle w:val="NormalTok"/>
-        </w:rPr>
-        <w:t xml:space="preserve">x </w:t>
-      </w:r>
-      <w:r>
-        <w:rPr>
-          <w:rStyle w:val="OperatorTok"/>
-        </w:rPr>
-        <w:t xml:space="preserve">&gt;</w:t>
-      </w:r>
-      <w:r>
-        <w:rPr>
-          <w:rStyle w:val="NormalTok"/>
-        </w:rPr>
-        <w:t xml:space="preserve"> </w:t>
-      </w:r>
-      <w:r>
-        <w:rPr>
-          <w:rStyle w:val="OperatorTok"/>
-        </w:rPr>
-        <w:t xml:space="preserve">-</w:t>
-      </w:r>
-      <w:r>
-        <w:rPr>
-          <w:rStyle w:val="DecValTok"/>
-        </w:rPr>
-        <w:t xml:space="preserve">10</w:t>
-      </w:r>
-      <w:r>
-        <w:rPr>
-          <w:rStyle w:val="NormalTok"/>
-        </w:rPr>
-        <w:t xml:space="preserve"> </w:t>
-      </w:r>
-      <w:r>
-        <w:rPr>
-          <w:rStyle w:val="OperatorTok"/>
-        </w:rPr>
-        <w:t xml:space="preserve">&amp;&amp;</w:t>
-      </w:r>
-      <w:r>
-        <w:rPr>
-          <w:rStyle w:val="NormalTok"/>
-        </w:rPr>
-        <w:t xml:space="preserve"> x </w:t>
-      </w:r>
-      <w:r>
-        <w:rPr>
-          <w:rStyle w:val="OperatorTok"/>
-        </w:rPr>
-        <w:t xml:space="preserve">&lt;</w:t>
-      </w:r>
-      <w:r>
-        <w:rPr>
-          <w:rStyle w:val="NormalTok"/>
-        </w:rPr>
-        <w:t xml:space="preserve"> </w:t>
-      </w:r>
-      <w:r>
-        <w:rPr>
-          <w:rStyle w:val="DecValTok"/>
-        </w:rPr>
-        <w:t xml:space="preserve">10</w:t>
-      </w:r>
-      <w:r>
-        <w:br/>
-      </w:r>
-    </w:p>
-    <w:p>
-      <w:pPr>
-        <w:numPr>
-          <w:ilvl w:val="0"/>
-          <w:numId w:val="1042"/>
-        </w:numPr>
-      </w:pPr>
-      <w:r>
-        <w:t xml:space="preserve">What will be displayed on the screen by the following program?</w:t>
-      </w:r>
-    </w:p>
-    <w:p>
-      <w:pPr>
-        <w:numPr>
-          <w:ilvl w:val="0"/>
-          <w:numId w:val="1000"/>
-        </w:numPr>
-      </w:pPr>
-      <w:r>
-        <w:t xml:space="preserve">Solution</w:t>
-      </w:r>
-    </w:p>
-    <w:p>
-      <w:pPr>
-        <w:numPr>
-          <w:ilvl w:val="0"/>
-          <w:numId w:val="1000"/>
-        </w:numPr>
-        <w:pStyle w:val="SourceCode"/>
-      </w:pPr>
-      <w:r>
-        <w:rPr>
-          <w:rStyle w:val="VerbatimChar"/>
-        </w:rPr>
-        <w:t xml:space="preserve">x is 6, y is 1, and z is -1.</w:t>
-      </w:r>
-      <w:r>
-        <w:br/>
-      </w:r>
-      <w:r>
-        <w:br/>
-      </w:r>
-      <w:r>
-        <w:rPr>
-          <w:rStyle w:val="VerbatimChar"/>
-        </w:rPr>
-        <w:t xml:space="preserve">Press any key to continue...</w:t>
-      </w:r>
-    </w:p>
-    <w:p>
-      <w:pPr>
-        <w:numPr>
-          <w:ilvl w:val="0"/>
-          <w:numId w:val="1042"/>
-        </w:numPr>
-      </w:pPr>
-      <w:r>
-        <w:t xml:space="preserve">Assume we initialize a</w:t>
-      </w:r>
-      <w:r>
-        <w:t xml:space="preserve"> </w:t>
-      </w:r>
-      <w:r>
-        <w:rPr>
-          <w:rStyle w:val="DataTypeTok"/>
-        </w:rPr>
-        <w:t xml:space="preserve">string</w:t>
-      </w:r>
-      <w:r>
-        <w:t xml:space="preserve"> </w:t>
-      </w:r>
-      <w:r>
-        <w:t xml:space="preserve">variable named</w:t>
-      </w:r>
-      <w:r>
-        <w:t xml:space="preserve"> </w:t>
-      </w:r>
-      <w:r>
-        <w:rPr>
-          <w:rStyle w:val="NormalTok"/>
-        </w:rPr>
-        <w:t xml:space="preserve">month</w:t>
-      </w:r>
-      <w:r>
-        <w:t xml:space="preserve"> </w:t>
-      </w:r>
-      <w:r>
-        <w:t xml:space="preserve">and</w:t>
-      </w:r>
-      <w:r>
-        <w:t xml:space="preserve"> </w:t>
-      </w:r>
-      <w:r>
-        <w:rPr>
-          <w:rStyle w:val="DataTypeTok"/>
-        </w:rPr>
-        <w:t xml:space="preserve">double</w:t>
-      </w:r>
-      <w:r>
-        <w:t xml:space="preserve"> </w:t>
-      </w:r>
-      <w:r>
-        <w:t xml:space="preserve">variable named</w:t>
-      </w:r>
-      <w:r>
-        <w:t xml:space="preserve"> </w:t>
-      </w:r>
-      <w:r>
-        <w:rPr>
-          <w:rStyle w:val="NormalTok"/>
-        </w:rPr>
-        <w:t xml:space="preserve">temperature</w:t>
-      </w:r>
-      <w:r>
-        <w:t xml:space="preserve">. Write a series of statements that will display</w:t>
+    <w:p>
+      <w:pPr>
+        <w:pStyle w:val="FirstParagraph"/>
+      </w:pPr>
+      <w:r>
+        <w:t xml:space="preserve">Those quizzes are given as</w:t>
       </w:r>
       <w:r>
         <w:t xml:space="preserve"> </w:t>
@@ -48511,13 +48045,163 @@
           <w:iCs/>
           <w:i/>
         </w:rPr>
-        <w:t xml:space="preserve">exactly</w:t>
-      </w:r>
-      <w:r>
-        <w:t xml:space="preserve"> </w:t>
-      </w:r>
-      <w:r>
-        <w:t xml:space="preserve">one of the following messages:</w:t>
+        <w:t xml:space="preserve">examples</w:t>
+      </w:r>
+      <w:r>
+        <w:t xml:space="preserve">, to help you practise.</w:t>
+      </w:r>
+      <w:r>
+        <w:t xml:space="preserve"> </w:t>
+      </w:r>
+      <w:r>
+        <w:t xml:space="preserve">They were given at week 4 and 7.</w:t>
+      </w:r>
+    </w:p>
+    <w:bookmarkStart w:id="40" w:name="quiz-1"/>
+    <w:p>
+      <w:pPr>
+        <w:pStyle w:val="Heading2"/>
+      </w:pPr>
+      <w:r>
+        <w:t xml:space="preserve">Quiz 1</w:t>
+      </w:r>
+    </w:p>
+    <w:p>
+      <w:pPr>
+        <w:numPr>
+          <w:ilvl w:val="0"/>
+          <w:numId w:val="1042"/>
+        </w:numPr>
+      </w:pPr>
+      <w:r>
+        <w:t xml:space="preserve">(3 pts) Give three keywords.</w:t>
+      </w:r>
+    </w:p>
+    <w:p>
+      <w:pPr>
+        <w:numPr>
+          <w:ilvl w:val="0"/>
+          <w:numId w:val="1042"/>
+        </w:numPr>
+      </w:pPr>
+      <w:r>
+        <w:t xml:space="preserve">(4pts) Circle the correct identifiers:</w:t>
+      </w:r>
+    </w:p>
+    <w:p>
+      <w:pPr>
+        <w:numPr>
+          <w:ilvl w:val="1"/>
+          <w:numId w:val="1043"/>
+        </w:numPr>
+        <w:pStyle w:val="Compact"/>
+      </w:pPr>
+      <w:r>
+        <w:rPr>
+          <w:rStyle w:val="VerbatimChar"/>
+        </w:rPr>
+        <w:t xml:space="preserve">%Rate</w:t>
+      </w:r>
+    </w:p>
+    <w:p>
+      <w:pPr>
+        <w:numPr>
+          <w:ilvl w:val="1"/>
+          <w:numId w:val="1043"/>
+        </w:numPr>
+        <w:pStyle w:val="Compact"/>
+      </w:pPr>
+      <w:r>
+        <w:rPr>
+          <w:rStyle w:val="VerbatimChar"/>
+        </w:rPr>
+        <w:t xml:space="preserve">static</w:t>
+      </w:r>
+    </w:p>
+    <w:p>
+      <w:pPr>
+        <w:numPr>
+          <w:ilvl w:val="1"/>
+          <w:numId w:val="1043"/>
+        </w:numPr>
+        <w:pStyle w:val="Compact"/>
+      </w:pPr>
+      <w:r>
+        <w:rPr>
+          <w:rStyle w:val="VerbatimChar"/>
+        </w:rPr>
+        <w:t xml:space="preserve">my-variable</w:t>
+      </w:r>
+    </w:p>
+    <w:p>
+      <w:pPr>
+        <w:numPr>
+          <w:ilvl w:val="1"/>
+          <w:numId w:val="1043"/>
+        </w:numPr>
+        <w:pStyle w:val="Compact"/>
+      </w:pPr>
+      <w:r>
+        <w:rPr>
+          <w:rStyle w:val="VerbatimChar"/>
+        </w:rPr>
+        <w:t xml:space="preserve">User.Input</w:t>
+      </w:r>
+    </w:p>
+    <w:p>
+      <w:pPr>
+        <w:numPr>
+          <w:ilvl w:val="1"/>
+          <w:numId w:val="1043"/>
+        </w:numPr>
+        <w:pStyle w:val="Compact"/>
+      </w:pPr>
+      <w:r>
+        <w:rPr>
+          <w:rStyle w:val="VerbatimChar"/>
+        </w:rPr>
+        <w:t xml:space="preserve">YoUrNaMe21</w:t>
+      </w:r>
+    </w:p>
+    <w:p>
+      <w:pPr>
+        <w:numPr>
+          <w:ilvl w:val="1"/>
+          <w:numId w:val="1043"/>
+        </w:numPr>
+        <w:pStyle w:val="Compact"/>
+      </w:pPr>
+      <w:r>
+        <w:rPr>
+          <w:rStyle w:val="VerbatimChar"/>
+        </w:rPr>
+        <w:t xml:space="preserve">test_train</w:t>
+      </w:r>
+    </w:p>
+    <w:p>
+      <w:pPr>
+        <w:numPr>
+          <w:ilvl w:val="1"/>
+          <w:numId w:val="1043"/>
+        </w:numPr>
+        <w:pStyle w:val="Compact"/>
+      </w:pPr>
+      <w:r>
+        <w:rPr>
+          <w:rStyle w:val="VerbatimChar"/>
+        </w:rPr>
+        <w:t xml:space="preserve">_myIdentifier</w:t>
+      </w:r>
+    </w:p>
+    <w:p>
+      <w:pPr>
+        <w:numPr>
+          <w:ilvl w:val="0"/>
+          <w:numId w:val="1042"/>
+        </w:numPr>
+      </w:pPr>
+      <w:r>
+        <w:t xml:space="preserve">(4 pts) For each of the following, indicate if they are a</w:t>
       </w:r>
       <w:r>
         <w:t xml:space="preserve"> </w:t>
@@ -48526,7 +48210,7 @@
         <w:t xml:space="preserve">“</w:t>
       </w:r>
       <w:r>
-        <w:t xml:space="preserve">What a nice summer day!</w:t>
+        <w:t xml:space="preserve">rule</w:t>
       </w:r>
       <w:r>
         <w:t xml:space="preserve">”</w:t>
@@ -48535,22 +48219,7 @@
         <w:t xml:space="preserve"> </w:t>
       </w:r>
       <w:r>
-        <w:t xml:space="preserve">if</w:t>
-      </w:r>
-      <w:r>
-        <w:t xml:space="preserve"> </w:t>
-      </w:r>
-      <w:r>
-        <w:rPr>
-          <w:rStyle w:val="NormalTok"/>
-        </w:rPr>
-        <w:t xml:space="preserve">month</w:t>
-      </w:r>
-      <w:r>
-        <w:t xml:space="preserve"> </w:t>
-      </w:r>
-      <w:r>
-        <w:t xml:space="preserve">is</w:t>
+        <w:t xml:space="preserve">of C# or a</w:t>
       </w:r>
       <w:r>
         <w:t xml:space="preserve"> </w:t>
@@ -48559,7 +48228,7 @@
         <w:t xml:space="preserve">“</w:t>
       </w:r>
       <w:r>
-        <w:t xml:space="preserve">July</w:t>
+        <w:t xml:space="preserve">convention</w:t>
       </w:r>
       <w:r>
         <w:t xml:space="preserve">”</w:t>
@@ -48568,22 +48237,287 @@
         <w:t xml:space="preserve"> </w:t>
       </w:r>
       <w:r>
-        <w:t xml:space="preserve">and</w:t>
-      </w:r>
-      <w:r>
-        <w:t xml:space="preserve"> </w:t>
-      </w:r>
-      <w:r>
-        <w:rPr>
-          <w:rStyle w:val="NormalTok"/>
-        </w:rPr>
-        <w:t xml:space="preserve">temperature</w:t>
-      </w:r>
-      <w:r>
-        <w:t xml:space="preserve"> </w:t>
-      </w:r>
-      <w:r>
-        <w:t xml:space="preserve">is less than 90 (included);</w:t>
+        <w:t xml:space="preserve">between programers by ticking the appropriate column. The first answer is given as an example.</w:t>
+      </w:r>
+    </w:p>
+    <w:tbl>
+      <w:tblPr>
+        <w:tblStyle w:val="Table"/>
+        <w:tblW w:type="auto" w:w="0"/>
+        <w:tblLook w:firstRow="1" w:lastRow="0" w:firstColumn="0" w:lastColumn="0" w:noHBand="0" w:noVBand="0" w:val="0020"/>
+      </w:tblPr>
+      <w:tblGrid>
+        <w:gridCol w:w="2640"/>
+        <w:gridCol w:w="2640"/>
+        <w:gridCol w:w="2640"/>
+      </w:tblGrid>
+      <w:tr>
+        <w:trPr>
+          <w:tblHeader w:val="true"/>
+        </w:trPr>
+        <w:tc>
+          <w:tcPr/>
+          <w:p>
+            <w:pPr>
+              <w:numPr>
+                <w:ilvl w:val="0"/>
+                <w:numId w:val="1000"/>
+              </w:numPr>
+              <w:pStyle w:val="Compact"/>
+              <w:jc w:val="left"/>
+            </w:pPr>
+            <w:r>
+              <w:t xml:space="preserve">Statement</w:t>
+            </w:r>
+          </w:p>
+        </w:tc>
+        <w:tc>
+          <w:tcPr/>
+          <w:p>
+            <w:pPr>
+              <w:numPr>
+                <w:ilvl w:val="0"/>
+                <w:numId w:val="1000"/>
+              </w:numPr>
+              <w:pStyle w:val="Compact"/>
+              <w:jc w:val="left"/>
+            </w:pPr>
+            <w:r>
+              <w:t xml:space="preserve">Rule</w:t>
+            </w:r>
+          </w:p>
+        </w:tc>
+        <w:tc>
+          <w:tcPr/>
+          <w:p>
+            <w:pPr>
+              <w:numPr>
+                <w:ilvl w:val="0"/>
+                <w:numId w:val="1000"/>
+              </w:numPr>
+              <w:pStyle w:val="Compact"/>
+              <w:jc w:val="left"/>
+            </w:pPr>
+            <w:r>
+              <w:t xml:space="preserve">Convention</w:t>
+            </w:r>
+          </w:p>
+        </w:tc>
+      </w:tr>
+      <w:tr>
+        <w:tc>
+          <w:tcPr/>
+          <w:p>
+            <w:pPr>
+              <w:numPr>
+                <w:ilvl w:val="0"/>
+                <w:numId w:val="1000"/>
+              </w:numPr>
+              <w:pStyle w:val="Compact"/>
+              <w:jc w:val="left"/>
+            </w:pPr>
+            <w:r>
+              <w:t xml:space="preserve">Code should be commented.</w:t>
+            </w:r>
+          </w:p>
+        </w:tc>
+        <w:tc>
+          <w:tcPr/>
+          <w:p>
+            <w:pPr>
+              <w:numPr>
+                <w:ilvl w:val="0"/>
+                <w:numId w:val="1000"/>
+              </w:numPr>
+              <w:pStyle w:val="Compact"/>
+              <w:jc w:val="left"/>
+            </w:pPr>
+            <w:r>
+              <w:t xml:space="preserve">             </w:t>
+            </w:r>
+          </w:p>
+        </w:tc>
+        <w:tc>
+          <w:tcPr/>
+          <w:p>
+            <w:pPr>
+              <w:numPr>
+                <w:ilvl w:val="0"/>
+                <w:numId w:val="1000"/>
+              </w:numPr>
+              <w:pStyle w:val="Compact"/>
+              <w:jc w:val="left"/>
+            </w:pPr>
+            <w:r>
+              <w:t xml:space="preserve">      ✓       </w:t>
+            </w:r>
+          </w:p>
+        </w:tc>
+      </w:tr>
+      <w:tr>
+        <w:tc>
+          <w:tcPr/>
+          <w:p>
+            <w:pPr>
+              <w:numPr>
+                <w:ilvl w:val="0"/>
+                <w:numId w:val="1000"/>
+              </w:numPr>
+              <w:pStyle w:val="Compact"/>
+              <w:jc w:val="left"/>
+            </w:pPr>
+            <w:r>
+              <w:t xml:space="preserve">Case matters.</w:t>
+            </w:r>
+          </w:p>
+        </w:tc>
+        <w:tc>
+          <w:tcPr/>
+          <w:p>
+            <w:pPr>
+              <w:pStyle w:val="Compact"/>
+            </w:pPr>
+          </w:p>
+        </w:tc>
+        <w:tc>
+          <w:tcPr/>
+          <w:p>
+            <w:pPr>
+              <w:pStyle w:val="Compact"/>
+            </w:pPr>
+          </w:p>
+        </w:tc>
+      </w:tr>
+      <w:tr>
+        <w:tc>
+          <w:tcPr/>
+          <w:p>
+            <w:pPr>
+              <w:numPr>
+                <w:ilvl w:val="0"/>
+                <w:numId w:val="1000"/>
+              </w:numPr>
+              <w:pStyle w:val="Compact"/>
+              <w:jc w:val="left"/>
+            </w:pPr>
+            <w:r>
+              <w:t xml:space="preserve">Variable names should be descriptive.</w:t>
+            </w:r>
+          </w:p>
+        </w:tc>
+        <w:tc>
+          <w:tcPr/>
+          <w:p>
+            <w:pPr>
+              <w:pStyle w:val="Compact"/>
+            </w:pPr>
+          </w:p>
+        </w:tc>
+        <w:tc>
+          <w:tcPr/>
+          <w:p>
+            <w:pPr>
+              <w:pStyle w:val="Compact"/>
+            </w:pPr>
+          </w:p>
+        </w:tc>
+      </w:tr>
+      <w:tr>
+        <w:tc>
+          <w:tcPr/>
+          <w:p>
+            <w:pPr>
+              <w:numPr>
+                <w:ilvl w:val="0"/>
+                <w:numId w:val="1000"/>
+              </w:numPr>
+              <w:pStyle w:val="Compact"/>
+              <w:jc w:val="left"/>
+            </w:pPr>
+            <w:r>
+              <w:t xml:space="preserve">Keywords cannot be used as identifiers.</w:t>
+            </w:r>
+          </w:p>
+        </w:tc>
+        <w:tc>
+          <w:tcPr/>
+          <w:p>
+            <w:pPr>
+              <w:pStyle w:val="Compact"/>
+            </w:pPr>
+          </w:p>
+        </w:tc>
+        <w:tc>
+          <w:tcPr/>
+          <w:p>
+            <w:pPr>
+              <w:pStyle w:val="Compact"/>
+            </w:pPr>
+          </w:p>
+        </w:tc>
+      </w:tr>
+      <w:tr>
+        <w:tc>
+          <w:tcPr/>
+          <w:p>
+            <w:pPr>
+              <w:numPr>
+                <w:ilvl w:val="0"/>
+                <w:numId w:val="1000"/>
+              </w:numPr>
+              <w:pStyle w:val="Compact"/>
+              <w:jc w:val="left"/>
+            </w:pPr>
+            <w:r>
+              <w:t xml:space="preserve">Each</w:t>
+            </w:r>
+            <w:r>
+              <w:t xml:space="preserve"> </w:t>
+            </w:r>
+            <w:r>
+              <w:t xml:space="preserve">“</w:t>
+            </w:r>
+            <w:r>
+              <w:t xml:space="preserve">.cs</w:t>
+            </w:r>
+            <w:r>
+              <w:t xml:space="preserve">”</w:t>
+            </w:r>
+            <w:r>
+              <w:t xml:space="preserve"> </w:t>
+            </w:r>
+            <w:r>
+              <w:t xml:space="preserve">file should contain exactly one class.</w:t>
+            </w:r>
+          </w:p>
+        </w:tc>
+        <w:tc>
+          <w:tcPr/>
+          <w:p>
+            <w:pPr>
+              <w:pStyle w:val="Compact"/>
+            </w:pPr>
+          </w:p>
+        </w:tc>
+        <w:tc>
+          <w:tcPr/>
+          <w:p>
+            <w:pPr>
+              <w:pStyle w:val="Compact"/>
+            </w:pPr>
+          </w:p>
+        </w:tc>
+      </w:tr>
+    </w:tbl>
+    <w:p>
+      <w:pPr>
+        <w:numPr>
+          <w:ilvl w:val="0"/>
+          <w:numId w:val="1042"/>
+        </w:numPr>
+      </w:pPr>
+      <w:r>
+        <w:t xml:space="preserve">(4 pts) Write a statement that would display,</w:t>
       </w:r>
       <w:r>
         <w:t xml:space="preserve"> </w:t>
@@ -48592,7 +48526,7 @@
         <w:t xml:space="preserve">“</w:t>
       </w:r>
       <w:r>
-        <w:t xml:space="preserve">Better wear a jacket</w:t>
+        <w:t xml:space="preserve">Hi Mom!</w:t>
       </w:r>
       <w:r>
         <w:t xml:space="preserve">”</w:t>
@@ -48601,550 +48535,1933 @@
         <w:t xml:space="preserve"> </w:t>
       </w:r>
       <w:r>
-        <w:t xml:space="preserve">if</w:t>
-      </w:r>
-      <w:r>
-        <w:t xml:space="preserve"> </w:t>
-      </w:r>
-      <w:r>
-        <w:rPr>
-          <w:rStyle w:val="NormalTok"/>
-        </w:rPr>
-        <w:t xml:space="preserve">temperature</w:t>
-      </w:r>
-      <w:r>
-        <w:t xml:space="preserve"> </w:t>
-      </w:r>
-      <w:r>
-        <w:t xml:space="preserve">is between 45 and 60 (both included);</w:t>
-      </w:r>
-      <w:r>
-        <w:t xml:space="preserve"> </w:t>
-      </w:r>
-      <w:r>
-        <w:t xml:space="preserve">“</w:t>
-      </w:r>
-      <w:r>
-        <w:t xml:space="preserve">Happy holidays!</w:t>
-      </w:r>
-      <w:r>
-        <w:t xml:space="preserve">”</w:t>
-      </w:r>
-      <w:r>
-        <w:t xml:space="preserve"> </w:t>
-      </w:r>
-      <w:r>
-        <w:t xml:space="preserve">if</w:t>
-      </w:r>
-      <w:r>
-        <w:t xml:space="preserve"> </w:t>
-      </w:r>
-      <w:r>
-        <w:rPr>
-          <w:rStyle w:val="NormalTok"/>
-        </w:rPr>
-        <w:t xml:space="preserve">month</w:t>
-      </w:r>
-      <w:r>
-        <w:t xml:space="preserve"> </w:t>
-      </w:r>
-      <w:r>
-        <w:t xml:space="preserve">is</w:t>
-      </w:r>
-      <w:r>
-        <w:t xml:space="preserve"> </w:t>
-      </w:r>
-      <w:r>
-        <w:t xml:space="preserve">“</w:t>
-      </w:r>
-      <w:r>
-        <w:t xml:space="preserve">December</w:t>
-      </w:r>
-      <w:r>
-        <w:t xml:space="preserve">”</w:t>
-      </w:r>
-      <w:r>
-        <w:t xml:space="preserve">; or</w:t>
-      </w:r>
-      <w:r>
-        <w:t xml:space="preserve"> </w:t>
-      </w:r>
-      <w:r>
-        <w:t xml:space="preserve">“</w:t>
-      </w:r>
-      <w:r>
-        <w:t xml:space="preserve">Have a nice day</w:t>
-      </w:r>
-      <w:r>
-        <w:t xml:space="preserve">”</w:t>
-      </w:r>
-      <w:r>
-        <w:t xml:space="preserve"> </w:t>
-      </w:r>
-      <w:r>
-        <w:t xml:space="preserve">otherwise.</w:t>
-      </w:r>
-    </w:p>
-    <w:p>
-      <w:pPr>
-        <w:numPr>
-          <w:ilvl w:val="0"/>
-          <w:numId w:val="1000"/>
-        </w:numPr>
-      </w:pPr>
-      <w:r>
-        <w:t xml:space="preserve">Solution</w:t>
-      </w:r>
-    </w:p>
-    <w:p>
-      <w:pPr>
-        <w:numPr>
-          <w:ilvl w:val="0"/>
-          <w:numId w:val="1000"/>
-        </w:numPr>
-      </w:pPr>
-      <w:r>
-        <w:rPr>
-          <w:rStyle w:val="KeywordTok"/>
-        </w:rPr>
-        <w:t xml:space="preserve">if</w:t>
-      </w:r>
-      <w:r>
-        <w:rPr>
-          <w:rStyle w:val="OperatorTok"/>
-        </w:rPr>
         <w:t xml:space="preserve">(</w:t>
-      </w:r>
-      <w:r>
-        <w:rPr>
-          <w:rStyle w:val="NormalTok"/>
-        </w:rPr>
-        <w:t xml:space="preserve">month</w:t>
-      </w:r>
-      <w:r>
-        <w:rPr>
-          <w:rStyle w:val="OperatorTok"/>
-        </w:rPr>
-        <w:t xml:space="preserve">==</w:t>
-      </w:r>
-      <w:r>
-        <w:rPr>
-          <w:rStyle w:val="StringTok"/>
-        </w:rPr>
-        <w:t xml:space="preserve">"July"</w:t>
-      </w:r>
-      <w:r>
-        <w:rPr>
-          <w:rStyle w:val="NormalTok"/>
-        </w:rPr>
-        <w:t xml:space="preserve"> </w:t>
-      </w:r>
-      <w:r>
-        <w:rPr>
-          <w:rStyle w:val="OperatorTok"/>
-        </w:rPr>
-        <w:t xml:space="preserve">&amp;&amp;</w:t>
-      </w:r>
-      <w:r>
-        <w:rPr>
-          <w:rStyle w:val="NormalTok"/>
-        </w:rPr>
-        <w:t xml:space="preserve"> temperature</w:t>
-      </w:r>
-      <w:r>
-        <w:rPr>
-          <w:rStyle w:val="OperatorTok"/>
-        </w:rPr>
-        <w:t xml:space="preserve">&lt;=</w:t>
-      </w:r>
-      <w:r>
-        <w:rPr>
-          <w:rStyle w:val="DecValTok"/>
-        </w:rPr>
-        <w:t xml:space="preserve">90</w:t>
-      </w:r>
-      <w:r>
-        <w:rPr>
-          <w:rStyle w:val="OperatorTok"/>
-        </w:rPr>
-        <w:t xml:space="preserve">)</w:t>
-      </w:r>
-      <w:r>
-        <w:rPr>
-          <w:rStyle w:val="NormalTok"/>
-        </w:rPr>
-        <w:t xml:space="preserve">         Console</w:t>
-      </w:r>
-      <w:r>
-        <w:rPr>
-          <w:rStyle w:val="OperatorTok"/>
-        </w:rPr>
-        <w:t xml:space="preserve">.</w:t>
-      </w:r>
-      <w:r>
-        <w:rPr>
-          <w:rStyle w:val="FunctionTok"/>
-        </w:rPr>
-        <w:t xml:space="preserve">WriteLine</w:t>
-      </w:r>
-      <w:r>
-        <w:rPr>
-          <w:rStyle w:val="OperatorTok"/>
-        </w:rPr>
-        <w:t xml:space="preserve">(</w:t>
-      </w:r>
-      <w:r>
-        <w:rPr>
-          <w:rStyle w:val="StringTok"/>
-        </w:rPr>
-        <w:t xml:space="preserve">"What a nice summer day!"</w:t>
-      </w:r>
-      <w:r>
-        <w:rPr>
-          <w:rStyle w:val="OperatorTok"/>
-        </w:rPr>
-        <w:t xml:space="preserve">);</w:t>
-      </w:r>
-      <w:r>
-        <w:rPr>
-          <w:rStyle w:val="NormalTok"/>
-        </w:rPr>
-        <w:t xml:space="preserve">     </w:t>
-      </w:r>
-      <w:r>
-        <w:rPr>
-          <w:rStyle w:val="KeywordTok"/>
-        </w:rPr>
-        <w:t xml:space="preserve">else</w:t>
-      </w:r>
-      <w:r>
-        <w:rPr>
-          <w:rStyle w:val="NormalTok"/>
-        </w:rPr>
-        <w:t xml:space="preserve"> </w:t>
-      </w:r>
-      <w:r>
-        <w:rPr>
-          <w:rStyle w:val="KeywordTok"/>
-        </w:rPr>
-        <w:t xml:space="preserve">if</w:t>
-      </w:r>
-      <w:r>
-        <w:rPr>
-          <w:rStyle w:val="NormalTok"/>
-        </w:rPr>
-        <w:t xml:space="preserve"> </w:t>
-      </w:r>
-      <w:r>
-        <w:rPr>
-          <w:rStyle w:val="OperatorTok"/>
-        </w:rPr>
-        <w:t xml:space="preserve">(</w:t>
-      </w:r>
-      <w:r>
-        <w:rPr>
-          <w:rStyle w:val="NormalTok"/>
-        </w:rPr>
-        <w:t xml:space="preserve">temperature </w:t>
-      </w:r>
-      <w:r>
-        <w:rPr>
-          <w:rStyle w:val="OperatorTok"/>
-        </w:rPr>
-        <w:t xml:space="preserve">&gt;=</w:t>
-      </w:r>
-      <w:r>
-        <w:rPr>
-          <w:rStyle w:val="NormalTok"/>
-        </w:rPr>
-        <w:t xml:space="preserve"> </w:t>
-      </w:r>
-      <w:r>
-        <w:rPr>
-          <w:rStyle w:val="DecValTok"/>
-        </w:rPr>
-        <w:t xml:space="preserve">45</w:t>
-      </w:r>
-      <w:r>
-        <w:rPr>
-          <w:rStyle w:val="NormalTok"/>
-        </w:rPr>
-        <w:t xml:space="preserve"> </w:t>
-      </w:r>
-      <w:r>
-        <w:rPr>
-          <w:rStyle w:val="OperatorTok"/>
-        </w:rPr>
-        <w:t xml:space="preserve">&amp;&amp;</w:t>
-      </w:r>
-      <w:r>
-        <w:rPr>
-          <w:rStyle w:val="NormalTok"/>
-        </w:rPr>
-        <w:t xml:space="preserve"> temperature </w:t>
-      </w:r>
-      <w:r>
-        <w:rPr>
-          <w:rStyle w:val="OperatorTok"/>
-        </w:rPr>
-        <w:t xml:space="preserve">&lt;=</w:t>
-      </w:r>
-      <w:r>
-        <w:rPr>
-          <w:rStyle w:val="NormalTok"/>
-        </w:rPr>
-        <w:t xml:space="preserve"> </w:t>
-      </w:r>
-      <w:r>
-        <w:rPr>
-          <w:rStyle w:val="DecValTok"/>
-        </w:rPr>
-        <w:t xml:space="preserve">60</w:t>
-      </w:r>
-      <w:r>
-        <w:rPr>
-          <w:rStyle w:val="OperatorTok"/>
-        </w:rPr>
-        <w:t xml:space="preserve">)</w:t>
-      </w:r>
-      <w:r>
-        <w:rPr>
-          <w:rStyle w:val="NormalTok"/>
-        </w:rPr>
-        <w:t xml:space="preserve">         Console</w:t>
-      </w:r>
-      <w:r>
-        <w:rPr>
-          <w:rStyle w:val="OperatorTok"/>
-        </w:rPr>
-        <w:t xml:space="preserve">.</w:t>
-      </w:r>
-      <w:r>
-        <w:rPr>
-          <w:rStyle w:val="FunctionTok"/>
-        </w:rPr>
-        <w:t xml:space="preserve">WriteLine</w:t>
-      </w:r>
-      <w:r>
-        <w:rPr>
-          <w:rStyle w:val="OperatorTok"/>
-        </w:rPr>
-        <w:t xml:space="preserve">(</w:t>
-      </w:r>
-      <w:r>
-        <w:rPr>
-          <w:rStyle w:val="StringTok"/>
-        </w:rPr>
-        <w:t xml:space="preserve">"Better wear a jacket!"</w:t>
-      </w:r>
-      <w:r>
-        <w:rPr>
-          <w:rStyle w:val="OperatorTok"/>
-        </w:rPr>
-        <w:t xml:space="preserve">);</w:t>
-      </w:r>
-      <w:r>
-        <w:rPr>
-          <w:rStyle w:val="NormalTok"/>
-        </w:rPr>
-        <w:t xml:space="preserve">     </w:t>
-      </w:r>
-      <w:r>
-        <w:rPr>
-          <w:rStyle w:val="KeywordTok"/>
-        </w:rPr>
-        <w:t xml:space="preserve">else</w:t>
-      </w:r>
-      <w:r>
-        <w:rPr>
-          <w:rStyle w:val="NormalTok"/>
-        </w:rPr>
-        <w:t xml:space="preserve"> </w:t>
-      </w:r>
-      <w:r>
-        <w:rPr>
-          <w:rStyle w:val="KeywordTok"/>
-        </w:rPr>
-        <w:t xml:space="preserve">if</w:t>
-      </w:r>
-      <w:r>
-        <w:rPr>
-          <w:rStyle w:val="NormalTok"/>
-        </w:rPr>
-        <w:t xml:space="preserve"> </w:t>
-      </w:r>
-      <w:r>
-        <w:rPr>
-          <w:rStyle w:val="OperatorTok"/>
-        </w:rPr>
-        <w:t xml:space="preserve">(</w:t>
-      </w:r>
-      <w:r>
-        <w:rPr>
-          <w:rStyle w:val="NormalTok"/>
-        </w:rPr>
-        <w:t xml:space="preserve">month </w:t>
-      </w:r>
-      <w:r>
-        <w:rPr>
-          <w:rStyle w:val="OperatorTok"/>
-        </w:rPr>
-        <w:t xml:space="preserve">==</w:t>
-      </w:r>
-      <w:r>
-        <w:rPr>
-          <w:rStyle w:val="NormalTok"/>
-        </w:rPr>
-        <w:t xml:space="preserve"> </w:t>
-      </w:r>
-      <w:r>
-        <w:rPr>
-          <w:rStyle w:val="StringTok"/>
-        </w:rPr>
-        <w:t xml:space="preserve">"December"</w:t>
-      </w:r>
-      <w:r>
-        <w:rPr>
-          <w:rStyle w:val="OperatorTok"/>
-        </w:rPr>
-        <w:t xml:space="preserve">)</w:t>
-      </w:r>
-      <w:r>
-        <w:rPr>
-          <w:rStyle w:val="NormalTok"/>
-        </w:rPr>
-        <w:t xml:space="preserve">         Console</w:t>
-      </w:r>
-      <w:r>
-        <w:rPr>
-          <w:rStyle w:val="OperatorTok"/>
-        </w:rPr>
-        <w:t xml:space="preserve">.</w:t>
-      </w:r>
-      <w:r>
-        <w:rPr>
-          <w:rStyle w:val="FunctionTok"/>
-        </w:rPr>
-        <w:t xml:space="preserve">WriteLine</w:t>
-      </w:r>
-      <w:r>
-        <w:rPr>
-          <w:rStyle w:val="OperatorTok"/>
-        </w:rPr>
-        <w:t xml:space="preserve">(</w:t>
-      </w:r>
-      <w:r>
-        <w:rPr>
-          <w:rStyle w:val="StringTok"/>
-        </w:rPr>
-        <w:t xml:space="preserve">"Happy Holidays!"</w:t>
-      </w:r>
-      <w:r>
-        <w:rPr>
-          <w:rStyle w:val="OperatorTok"/>
-        </w:rPr>
-        <w:t xml:space="preserve">);</w:t>
-      </w:r>
-      <w:r>
-        <w:rPr>
-          <w:rStyle w:val="NormalTok"/>
-        </w:rPr>
-        <w:t xml:space="preserve">     </w:t>
-      </w:r>
-      <w:r>
-        <w:rPr>
-          <w:rStyle w:val="KeywordTok"/>
-        </w:rPr>
-        <w:t xml:space="preserve">else</w:t>
-      </w:r>
-      <w:r>
-        <w:rPr>
-          <w:rStyle w:val="NormalTok"/>
-        </w:rPr>
-        <w:t xml:space="preserve">         Console</w:t>
-      </w:r>
-      <w:r>
-        <w:rPr>
-          <w:rStyle w:val="OperatorTok"/>
-        </w:rPr>
-        <w:t xml:space="preserve">.</w:t>
-      </w:r>
-      <w:r>
-        <w:rPr>
-          <w:rStyle w:val="FunctionTok"/>
-        </w:rPr>
-        <w:t xml:space="preserve">WriteLine</w:t>
-      </w:r>
-      <w:r>
-        <w:rPr>
-          <w:rStyle w:val="OperatorTok"/>
-        </w:rPr>
-        <w:t xml:space="preserve">(</w:t>
-      </w:r>
-      <w:r>
-        <w:rPr>
-          <w:rStyle w:val="StringTok"/>
-        </w:rPr>
-        <w:t xml:space="preserve">"Have a nice day!"</w:t>
-      </w:r>
-      <w:r>
-        <w:rPr>
-          <w:rStyle w:val="OperatorTok"/>
-        </w:rPr>
-        <w:t xml:space="preserve">)</w:t>
-      </w:r>
-    </w:p>
-    <w:p>
-      <w:pPr>
-        <w:numPr>
-          <w:ilvl w:val="0"/>
-          <w:numId w:val="1042"/>
-        </w:numPr>
-      </w:pPr>
-      <w:r>
-        <w:t xml:space="preserve">Give a program that displays</w:t>
-      </w:r>
-      <w:r>
-        <w:t xml:space="preserve"> </w:t>
-      </w:r>
-      <w:r>
-        <w:t xml:space="preserve">“</w:t>
-      </w:r>
-      <w:r>
-        <w:t xml:space="preserve">Leap year</w:t>
-      </w:r>
-      <w:r>
-        <w:t xml:space="preserve">”</w:t>
-      </w:r>
-      <w:r>
-        <w:t xml:space="preserve"> </w:t>
-      </w:r>
-      <w:r>
-        <w:t xml:space="preserve">if a</w:t>
-      </w:r>
-      <w:r>
-        <w:t xml:space="preserve"> </w:t>
-      </w:r>
-      <w:r>
-        <w:rPr>
-          <w:rStyle w:val="NormalTok"/>
-        </w:rPr>
-        <w:t xml:space="preserve">year</w:t>
-      </w:r>
-      <w:r>
-        <w:t xml:space="preserve"> </w:t>
-      </w:r>
-      <w:r>
-        <w:t xml:space="preserve">variable is a) divisuble by 4; and b) not divisible by 100, unless it’s also divisible by 400. Your program should correctly identify 2000 and 2400 as leap years, and 1800, 1900, 2100, 2200, 2300, or 2500 as</w:t>
-      </w:r>
-      <w:r>
-        <w:t xml:space="preserve"> </w:t>
       </w:r>
       <w:r>
         <w:rPr>
           <w:iCs/>
           <w:i/>
         </w:rPr>
+        <w:t xml:space="preserve">with</w:t>
+      </w:r>
+      <w:r>
+        <w:t xml:space="preserve"> </w:t>
+      </w:r>
+      <w:r>
+        <w:t xml:space="preserve">the quotes) followed by a new line on the screen.</w:t>
+      </w:r>
+    </w:p>
+    <w:p>
+      <w:pPr>
+        <w:numPr>
+          <w:ilvl w:val="0"/>
+          <w:numId w:val="1042"/>
+        </w:numPr>
+      </w:pPr>
+      <w:r>
+        <w:t xml:space="preserve">(5 pts) Write a series of statements that would</w:t>
+      </w:r>
+    </w:p>
+    <w:p>
+      <w:pPr>
+        <w:numPr>
+          <w:ilvl w:val="1"/>
+          <w:numId w:val="1044"/>
+        </w:numPr>
+        <w:pStyle w:val="Compact"/>
+      </w:pPr>
+      <w:r>
+        <w:t xml:space="preserve">declare an</w:t>
+      </w:r>
+      <w:r>
+        <w:t xml:space="preserve"> </w:t>
+      </w:r>
+      <w:r>
+        <w:rPr>
+          <w:rStyle w:val="DataTypeTok"/>
+        </w:rPr>
+        <w:t xml:space="preserve">int</w:t>
+      </w:r>
+      <w:r>
+        <w:t xml:space="preserve"> </w:t>
+      </w:r>
+      <w:r>
+        <w:t xml:space="preserve">variable called</w:t>
+      </w:r>
+      <w:r>
+        <w:t xml:space="preserve"> </w:t>
+      </w:r>
+      <w:r>
+        <w:t xml:space="preserve">“</w:t>
+      </w:r>
+      <w:r>
+        <w:t xml:space="preserve">myAge</w:t>
+      </w:r>
+      <w:r>
+        <w:t xml:space="preserve">”</w:t>
+      </w:r>
+      <w:r>
+        <w:t xml:space="preserve">,</w:t>
+      </w:r>
+    </w:p>
+    <w:p>
+      <w:pPr>
+        <w:numPr>
+          <w:ilvl w:val="1"/>
+          <w:numId w:val="1044"/>
+        </w:numPr>
+        <w:pStyle w:val="Compact"/>
+      </w:pPr>
+      <w:r>
+        <w:t xml:space="preserve">assign your age to that variable,</w:t>
+      </w:r>
+    </w:p>
+    <w:p>
+      <w:pPr>
+        <w:numPr>
+          <w:ilvl w:val="1"/>
+          <w:numId w:val="1044"/>
+        </w:numPr>
+        <w:pStyle w:val="Compact"/>
+      </w:pPr>
+      <w:r>
+        <w:t xml:space="preserve">display</w:t>
+      </w:r>
+      <w:r>
+        <w:t xml:space="preserve"> </w:t>
+      </w:r>
+      <w:r>
+        <w:t xml:space="preserve">“</w:t>
+      </w:r>
+      <w:r>
+        <w:t xml:space="preserve">My age is</w:t>
+      </w:r>
+      <w:r>
+        <w:t xml:space="preserve">”</w:t>
+      </w:r>
+      <w:r>
+        <w:t xml:space="preserve">, the value of the</w:t>
+      </w:r>
+      <w:r>
+        <w:t xml:space="preserve"> </w:t>
+      </w:r>
+      <w:r>
+        <w:t xml:space="preserve">“</w:t>
+      </w:r>
+      <w:r>
+        <w:t xml:space="preserve">myAge</w:t>
+      </w:r>
+      <w:r>
+        <w:t xml:space="preserve">”</w:t>
+      </w:r>
+      <w:r>
+        <w:t xml:space="preserve"> </w:t>
+      </w:r>
+      <w:r>
+        <w:t xml:space="preserve">variable, a period, and finally a new line.</w:t>
+      </w:r>
+    </w:p>
+    <w:p>
+      <w:pPr>
+        <w:numPr>
+          <w:ilvl w:val="0"/>
+          <w:numId w:val="1042"/>
+        </w:numPr>
+      </w:pPr>
+      <w:r>
+        <w:t xml:space="preserve">(Bonus) Give examples of situations where the adage</w:t>
+      </w:r>
+      <w:r>
+        <w:t xml:space="preserve"> </w:t>
+      </w:r>
+      <w:r>
+        <w:t xml:space="preserve">“</w:t>
+      </w:r>
+      <w:r>
+        <w:rPr>
+          <w:iCs/>
+          <w:i/>
+        </w:rPr>
+        <w:t xml:space="preserve">Spaces and new lines don’t matter in programs</w:t>
+      </w:r>
+      <w:r>
+        <w:t xml:space="preserve">”</w:t>
+      </w:r>
+      <w:r>
+        <w:t xml:space="preserve"> </w:t>
+      </w:r>
+      <w:r>
+        <w:t xml:space="preserve">is actually erroneous.</w:t>
+      </w:r>
+    </w:p>
+    <w:bookmarkEnd w:id="40"/>
+    <w:bookmarkStart w:id="41" w:name="quiz-2"/>
+    <w:p>
+      <w:pPr>
+        <w:pStyle w:val="Heading2"/>
+      </w:pPr>
+      <w:r>
+        <w:t xml:space="preserve">Quiz 2</w:t>
+      </w:r>
+    </w:p>
+    <w:p>
+      <w:pPr>
+        <w:numPr>
+          <w:ilvl w:val="0"/>
+          <w:numId w:val="1045"/>
+        </w:numPr>
+      </w:pPr>
+      <w:r>
+        <w:t xml:space="preserve">(2 pts) What is the relational operator used to determine whenever two values are equal?</w:t>
+      </w:r>
+    </w:p>
+    <w:p>
+      <w:pPr>
+        <w:numPr>
+          <w:ilvl w:val="0"/>
+          <w:numId w:val="1000"/>
+        </w:numPr>
+      </w:pPr>
+      <w:r>
+        <w:t xml:space="preserve">Solution</w:t>
+      </w:r>
+    </w:p>
+    <w:p>
+      <w:pPr>
+        <w:numPr>
+          <w:ilvl w:val="0"/>
+          <w:numId w:val="1000"/>
+        </w:numPr>
+      </w:pPr>
+      <w:r>
+        <w:t xml:space="preserve">The operator is two equal signs,</w:t>
+      </w:r>
+      <w:r>
+        <w:t xml:space="preserve"> </w:t>
+      </w:r>
+      <w:r>
+        <w:rPr>
+          <w:rStyle w:val="OperatorTok"/>
+        </w:rPr>
+        <w:t xml:space="preserve">==</w:t>
+      </w:r>
+      <w:r>
+        <w:t xml:space="preserve">, not to be confused with a single equal sign,</w:t>
+      </w:r>
+      <w:r>
+        <w:t xml:space="preserve"> </w:t>
+      </w:r>
+      <w:r>
+        <w:rPr>
+          <w:rStyle w:val="OperatorTok"/>
+        </w:rPr>
+        <w:t xml:space="preserve">=</w:t>
+      </w:r>
+      <w:r>
+        <w:t xml:space="preserve">, used for assignment.</w:t>
+      </w:r>
+    </w:p>
+    <w:p>
+      <w:pPr>
+        <w:numPr>
+          <w:ilvl w:val="0"/>
+          <w:numId w:val="1045"/>
+        </w:numPr>
+      </w:pPr>
+      <w:r>
+        <w:t xml:space="preserve">(2 pts) Write a</w:t>
+      </w:r>
+      <w:r>
+        <w:t xml:space="preserve"> </w:t>
+      </w:r>
+      <w:r>
+        <w:rPr>
+          <w:rStyle w:val="NormalTok"/>
+        </w:rPr>
+        <w:t xml:space="preserve">boolean</w:t>
+      </w:r>
+      <w:r>
+        <w:t xml:space="preserve"> </w:t>
+      </w:r>
+      <w:r>
+        <w:t xml:space="preserve">expression that evaluates to</w:t>
+      </w:r>
+      <w:r>
+        <w:t xml:space="preserve"> </w:t>
+      </w:r>
+      <w:r>
+        <w:rPr>
+          <w:rStyle w:val="KeywordTok"/>
+        </w:rPr>
+        <w:t xml:space="preserve">true</w:t>
+      </w:r>
+      <w:r>
+        <w:t xml:space="preserve"> </w:t>
+      </w:r>
+      <w:r>
+        <w:t xml:space="preserve">if a variable</w:t>
+      </w:r>
+      <w:r>
+        <w:t xml:space="preserve"> </w:t>
+      </w:r>
+      <w:r>
+        <w:rPr>
+          <w:rStyle w:val="NormalTok"/>
+        </w:rPr>
+        <w:t xml:space="preserve">yourName</w:t>
+      </w:r>
+      <w:r>
+        <w:t xml:space="preserve"> </w:t>
+      </w:r>
+      <w:r>
+        <w:t xml:space="preserve">is different from</w:t>
+      </w:r>
+      <w:r>
+        <w:t xml:space="preserve"> </w:t>
+      </w:r>
+      <w:r>
+        <w:rPr>
+          <w:rStyle w:val="StringTok"/>
+        </w:rPr>
+        <w:t xml:space="preserve">"Marc"</w:t>
+      </w:r>
+      <w:r>
+        <w:t xml:space="preserve"> </w:t>
+      </w:r>
+      <w:r>
+        <w:t xml:space="preserve">and</w:t>
+      </w:r>
+      <w:r>
+        <w:t xml:space="preserve"> </w:t>
+      </w:r>
+      <w:r>
+        <w:rPr>
+          <w:rStyle w:val="StringTok"/>
+        </w:rPr>
+        <w:t xml:space="preserve">"Mark"</w:t>
+      </w:r>
+      <w:r>
+        <w:t xml:space="preserve">.</w:t>
+      </w:r>
+    </w:p>
+    <w:p>
+      <w:pPr>
+        <w:numPr>
+          <w:ilvl w:val="0"/>
+          <w:numId w:val="1000"/>
+        </w:numPr>
+      </w:pPr>
+      <w:r>
+        <w:t xml:space="preserve">Solution</w:t>
+      </w:r>
+    </w:p>
+    <w:p>
+      <w:pPr>
+        <w:numPr>
+          <w:ilvl w:val="0"/>
+          <w:numId w:val="1000"/>
+        </w:numPr>
+      </w:pPr>
+      <w:r>
+        <w:t xml:space="preserve">A possible solution is:</w:t>
+      </w:r>
+      <w:r>
+        <w:t xml:space="preserve"> </w:t>
+      </w:r>
+      <w:r>
+        <w:rPr>
+          <w:rStyle w:val="NormalTok"/>
+        </w:rPr>
+        <w:t xml:space="preserve">yourName </w:t>
+      </w:r>
+      <w:r>
+        <w:rPr>
+          <w:rStyle w:val="OperatorTok"/>
+        </w:rPr>
+        <w:t xml:space="preserve">!=</w:t>
+      </w:r>
+      <w:r>
+        <w:rPr>
+          <w:rStyle w:val="NormalTok"/>
+        </w:rPr>
+        <w:t xml:space="preserve"> </w:t>
+      </w:r>
+      <w:r>
+        <w:rPr>
+          <w:rStyle w:val="StringTok"/>
+        </w:rPr>
+        <w:t xml:space="preserve">"Marc"</w:t>
+      </w:r>
+      <w:r>
+        <w:rPr>
+          <w:rStyle w:val="NormalTok"/>
+        </w:rPr>
+        <w:t xml:space="preserve"> </w:t>
+      </w:r>
+      <w:r>
+        <w:rPr>
+          <w:rStyle w:val="OperatorTok"/>
+        </w:rPr>
+        <w:t xml:space="preserve">&amp;&amp;</w:t>
+      </w:r>
+      <w:r>
+        <w:rPr>
+          <w:rStyle w:val="NormalTok"/>
+        </w:rPr>
+        <w:t xml:space="preserve"> yourName </w:t>
+      </w:r>
+      <w:r>
+        <w:rPr>
+          <w:rStyle w:val="OperatorTok"/>
+        </w:rPr>
+        <w:t xml:space="preserve">!=</w:t>
+      </w:r>
+      <w:r>
+        <w:rPr>
+          <w:rStyle w:val="NormalTok"/>
+        </w:rPr>
+        <w:t xml:space="preserve"> </w:t>
+      </w:r>
+      <w:r>
+        <w:rPr>
+          <w:rStyle w:val="StringTok"/>
+        </w:rPr>
+        <w:t xml:space="preserve">"Mark"</w:t>
+      </w:r>
+      <w:r>
+        <w:t xml:space="preserve">. Note that there was no need to write an</w:t>
+      </w:r>
+      <w:r>
+        <w:t xml:space="preserve"> </w:t>
+      </w:r>
+      <w:r>
+        <w:rPr>
+          <w:rStyle w:val="KeywordTok"/>
+        </w:rPr>
+        <w:t xml:space="preserve">if</w:t>
+      </w:r>
+      <w:r>
+        <w:t xml:space="preserve"> </w:t>
+      </w:r>
+      <w:r>
+        <w:t xml:space="preserve">statement or a complete statement: only the expression was required.</w:t>
+      </w:r>
+    </w:p>
+    <w:p>
+      <w:pPr>
+        <w:numPr>
+          <w:ilvl w:val="0"/>
+          <w:numId w:val="1045"/>
+        </w:numPr>
+      </w:pPr>
+      <w:r>
+        <w:t xml:space="preserve">(5pts) Write a</w:t>
+      </w:r>
+      <w:r>
+        <w:t xml:space="preserve"> </w:t>
+      </w:r>
+      <w:r>
+        <w:rPr>
+          <w:rStyle w:val="NormalTok"/>
+        </w:rPr>
+        <w:t xml:space="preserve">boolean</w:t>
+      </w:r>
+      <w:r>
+        <w:t xml:space="preserve"> </w:t>
+      </w:r>
+      <w:r>
+        <w:t xml:space="preserve">expression that evaluates to</w:t>
+      </w:r>
+      <w:r>
+        <w:t xml:space="preserve"> </w:t>
+      </w:r>
+      <w:r>
+        <w:rPr>
+          <w:rStyle w:val="KeywordTok"/>
+        </w:rPr>
+        <w:t xml:space="preserve">true</w:t>
+      </w:r>
+      <w:r>
+        <w:t xml:space="preserve"> </w:t>
+      </w:r>
+      <w:r>
+        <w:t xml:space="preserve">if a variable</w:t>
+      </w:r>
+      <w:r>
+        <w:t xml:space="preserve"> </w:t>
+      </w:r>
+      <w:r>
+        <w:rPr>
+          <w:rStyle w:val="NormalTok"/>
+        </w:rPr>
+        <w:t xml:space="preserve">x</w:t>
+      </w:r>
+      <w:r>
+        <w:t xml:space="preserve"> </w:t>
+      </w:r>
+      <w:r>
+        <w:t xml:space="preserve">is between -10 (excluded) and 10 (included).</w:t>
+      </w:r>
+    </w:p>
+    <w:p>
+      <w:pPr>
+        <w:numPr>
+          <w:ilvl w:val="0"/>
+          <w:numId w:val="1000"/>
+        </w:numPr>
+      </w:pPr>
+      <w:r>
+        <w:t xml:space="preserve">Solution</w:t>
+      </w:r>
+    </w:p>
+    <w:p>
+      <w:pPr>
+        <w:numPr>
+          <w:ilvl w:val="0"/>
+          <w:numId w:val="1000"/>
+        </w:numPr>
+      </w:pPr>
+      <w:r>
+        <w:t xml:space="preserve">A possible solution is:</w:t>
+      </w:r>
+      <w:r>
+        <w:t xml:space="preserve"> </w:t>
+      </w:r>
+      <w:r>
+        <w:rPr>
+          <w:rStyle w:val="NormalTok"/>
+        </w:rPr>
+        <w:t xml:space="preserve">x </w:t>
+      </w:r>
+      <w:r>
+        <w:rPr>
+          <w:rStyle w:val="OperatorTok"/>
+        </w:rPr>
+        <w:t xml:space="preserve">&gt;</w:t>
+      </w:r>
+      <w:r>
+        <w:rPr>
+          <w:rStyle w:val="NormalTok"/>
+        </w:rPr>
+        <w:t xml:space="preserve"> </w:t>
+      </w:r>
+      <w:r>
+        <w:rPr>
+          <w:rStyle w:val="OperatorTok"/>
+        </w:rPr>
+        <w:t xml:space="preserve">-</w:t>
+      </w:r>
+      <w:r>
+        <w:rPr>
+          <w:rStyle w:val="DecValTok"/>
+        </w:rPr>
+        <w:t xml:space="preserve">10</w:t>
+      </w:r>
+      <w:r>
+        <w:rPr>
+          <w:rStyle w:val="NormalTok"/>
+        </w:rPr>
+        <w:t xml:space="preserve"> </w:t>
+      </w:r>
+      <w:r>
+        <w:rPr>
+          <w:rStyle w:val="OperatorTok"/>
+        </w:rPr>
+        <w:t xml:space="preserve">&amp;&amp;</w:t>
+      </w:r>
+      <w:r>
+        <w:rPr>
+          <w:rStyle w:val="NormalTok"/>
+        </w:rPr>
+        <w:t xml:space="preserve"> x </w:t>
+      </w:r>
+      <w:r>
+        <w:rPr>
+          <w:rStyle w:val="OperatorTok"/>
+        </w:rPr>
+        <w:t xml:space="preserve">&lt;</w:t>
+      </w:r>
+      <w:r>
+        <w:rPr>
+          <w:rStyle w:val="NormalTok"/>
+        </w:rPr>
+        <w:t xml:space="preserve"> </w:t>
+      </w:r>
+      <w:r>
+        <w:rPr>
+          <w:rStyle w:val="DecValTok"/>
+        </w:rPr>
+        <w:t xml:space="preserve">10</w:t>
+      </w:r>
+    </w:p>
+    <w:p>
+      <w:pPr>
+        <w:numPr>
+          <w:ilvl w:val="0"/>
+          <w:numId w:val="1000"/>
+        </w:numPr>
+      </w:pPr>
+      <w:r>
+        <w:t xml:space="preserve">Note that there was no need to write an</w:t>
+      </w:r>
+      <w:r>
+        <w:t xml:space="preserve"> </w:t>
+      </w:r>
+      <w:r>
+        <w:rPr>
+          <w:rStyle w:val="KeywordTok"/>
+        </w:rPr>
+        <w:t xml:space="preserve">if</w:t>
+      </w:r>
+      <w:r>
+        <w:t xml:space="preserve"> </w:t>
+      </w:r>
+      <w:r>
+        <w:t xml:space="preserve">statement or a complete statement: onyl the expression was required.</w:t>
+      </w:r>
+    </w:p>
+    <w:p>
+      <w:pPr>
+        <w:numPr>
+          <w:ilvl w:val="0"/>
+          <w:numId w:val="1045"/>
+        </w:numPr>
+      </w:pPr>
+      <w:r>
+        <w:t xml:space="preserve">(3 pts) What will be displayed on the screen by the following program?</w:t>
+      </w:r>
+    </w:p>
+    <w:p>
+      <w:pPr>
+        <w:numPr>
+          <w:ilvl w:val="0"/>
+          <w:numId w:val="1000"/>
+        </w:numPr>
+        <w:pStyle w:val="SourceCode"/>
+      </w:pPr>
+      <w:r>
+        <w:rPr>
+          <w:rStyle w:val="DataTypeTok"/>
+        </w:rPr>
+        <w:t xml:space="preserve">int</w:t>
+      </w:r>
+      <w:r>
+        <w:rPr>
+          <w:rStyle w:val="NormalTok"/>
+        </w:rPr>
+        <w:t xml:space="preserve"> x </w:t>
+      </w:r>
+      <w:r>
+        <w:rPr>
+          <w:rStyle w:val="OperatorTok"/>
+        </w:rPr>
+        <w:t xml:space="preserve">=</w:t>
+      </w:r>
+      <w:r>
+        <w:rPr>
+          <w:rStyle w:val="NormalTok"/>
+        </w:rPr>
+        <w:t xml:space="preserve"> </w:t>
+      </w:r>
+      <w:r>
+        <w:rPr>
+          <w:rStyle w:val="DecValTok"/>
+        </w:rPr>
+        <w:t xml:space="preserve">5</w:t>
+      </w:r>
+      <w:r>
+        <w:rPr>
+          <w:rStyle w:val="OperatorTok"/>
+        </w:rPr>
+        <w:t xml:space="preserve">,</w:t>
+      </w:r>
+      <w:r>
+        <w:rPr>
+          <w:rStyle w:val="NormalTok"/>
+        </w:rPr>
+        <w:t xml:space="preserve"> y </w:t>
+      </w:r>
+      <w:r>
+        <w:rPr>
+          <w:rStyle w:val="OperatorTok"/>
+        </w:rPr>
+        <w:t xml:space="preserve">=</w:t>
+      </w:r>
+      <w:r>
+        <w:rPr>
+          <w:rStyle w:val="NormalTok"/>
+        </w:rPr>
+        <w:t xml:space="preserve"> </w:t>
+      </w:r>
+      <w:r>
+        <w:rPr>
+          <w:rStyle w:val="DecValTok"/>
+        </w:rPr>
+        <w:t xml:space="preserve">1</w:t>
+      </w:r>
+      <w:r>
+        <w:rPr>
+          <w:rStyle w:val="OperatorTok"/>
+        </w:rPr>
+        <w:t xml:space="preserve">,</w:t>
+      </w:r>
+      <w:r>
+        <w:rPr>
+          <w:rStyle w:val="NormalTok"/>
+        </w:rPr>
+        <w:t xml:space="preserve"> z </w:t>
+      </w:r>
+      <w:r>
+        <w:rPr>
+          <w:rStyle w:val="OperatorTok"/>
+        </w:rPr>
+        <w:t xml:space="preserve">=</w:t>
+      </w:r>
+      <w:r>
+        <w:rPr>
+          <w:rStyle w:val="NormalTok"/>
+        </w:rPr>
+        <w:t xml:space="preserve"> </w:t>
+      </w:r>
+      <w:r>
+        <w:rPr>
+          <w:rStyle w:val="DecValTok"/>
+        </w:rPr>
+        <w:t xml:space="preserve">2</w:t>
+      </w:r>
+      <w:r>
+        <w:rPr>
+          <w:rStyle w:val="OperatorTok"/>
+        </w:rPr>
+        <w:t xml:space="preserve">;</w:t>
+      </w:r>
+      <w:r>
+        <w:br/>
+      </w:r>
+      <w:r>
+        <w:rPr>
+          <w:rStyle w:val="KeywordTok"/>
+        </w:rPr>
+        <w:t xml:space="preserve">if</w:t>
+      </w:r>
+      <w:r>
+        <w:rPr>
+          <w:rStyle w:val="NormalTok"/>
+        </w:rPr>
+        <w:t xml:space="preserve"> </w:t>
+      </w:r>
+      <w:r>
+        <w:rPr>
+          <w:rStyle w:val="OperatorTok"/>
+        </w:rPr>
+        <w:t xml:space="preserve">(</w:t>
+      </w:r>
+      <w:r>
+        <w:rPr>
+          <w:rStyle w:val="NormalTok"/>
+        </w:rPr>
+        <w:t xml:space="preserve">x </w:t>
+      </w:r>
+      <w:r>
+        <w:rPr>
+          <w:rStyle w:val="OperatorTok"/>
+        </w:rPr>
+        <w:t xml:space="preserve">!=</w:t>
+      </w:r>
+      <w:r>
+        <w:rPr>
+          <w:rStyle w:val="NormalTok"/>
+        </w:rPr>
+        <w:t xml:space="preserve"> z </w:t>
+      </w:r>
+      <w:r>
+        <w:rPr>
+          <w:rStyle w:val="OperatorTok"/>
+        </w:rPr>
+        <w:t xml:space="preserve">||</w:t>
+      </w:r>
+      <w:r>
+        <w:rPr>
+          <w:rStyle w:val="NormalTok"/>
+        </w:rPr>
+        <w:t xml:space="preserve"> y </w:t>
+      </w:r>
+      <w:r>
+        <w:rPr>
+          <w:rStyle w:val="OperatorTok"/>
+        </w:rPr>
+        <w:t xml:space="preserve">&lt;</w:t>
+      </w:r>
+      <w:r>
+        <w:rPr>
+          <w:rStyle w:val="NormalTok"/>
+        </w:rPr>
+        <w:t xml:space="preserve"> z </w:t>
+      </w:r>
+      <w:r>
+        <w:rPr>
+          <w:rStyle w:val="OperatorTok"/>
+        </w:rPr>
+        <w:t xml:space="preserve">)</w:t>
+      </w:r>
+      <w:r>
+        <w:rPr>
+          <w:rStyle w:val="NormalTok"/>
+        </w:rPr>
+        <w:t xml:space="preserve"> </w:t>
+      </w:r>
+      <w:r>
+        <w:rPr>
+          <w:rStyle w:val="OperatorTok"/>
+        </w:rPr>
+        <w:t xml:space="preserve">{</w:t>
+      </w:r>
+      <w:r>
+        <w:rPr>
+          <w:rStyle w:val="NormalTok"/>
+        </w:rPr>
+        <w:t xml:space="preserve">x </w:t>
+      </w:r>
+      <w:r>
+        <w:rPr>
+          <w:rStyle w:val="OperatorTok"/>
+        </w:rPr>
+        <w:t xml:space="preserve">+=</w:t>
+      </w:r>
+      <w:r>
+        <w:rPr>
+          <w:rStyle w:val="NormalTok"/>
+        </w:rPr>
+        <w:t xml:space="preserve"> y</w:t>
+      </w:r>
+      <w:r>
+        <w:rPr>
+          <w:rStyle w:val="OperatorTok"/>
+        </w:rPr>
+        <w:t xml:space="preserve">;}</w:t>
+      </w:r>
+      <w:r>
+        <w:br/>
+      </w:r>
+      <w:r>
+        <w:rPr>
+          <w:rStyle w:val="KeywordTok"/>
+        </w:rPr>
+        <w:t xml:space="preserve">if</w:t>
+      </w:r>
+      <w:r>
+        <w:rPr>
+          <w:rStyle w:val="NormalTok"/>
+        </w:rPr>
+        <w:t xml:space="preserve"> </w:t>
+      </w:r>
+      <w:r>
+        <w:rPr>
+          <w:rStyle w:val="OperatorTok"/>
+        </w:rPr>
+        <w:t xml:space="preserve">(</w:t>
+      </w:r>
+      <w:r>
+        <w:rPr>
+          <w:rStyle w:val="NormalTok"/>
+        </w:rPr>
+        <w:t xml:space="preserve">z </w:t>
+      </w:r>
+      <w:r>
+        <w:rPr>
+          <w:rStyle w:val="OperatorTok"/>
+        </w:rPr>
+        <w:t xml:space="preserve">&gt;</w:t>
+      </w:r>
+      <w:r>
+        <w:rPr>
+          <w:rStyle w:val="NormalTok"/>
+        </w:rPr>
+        <w:t xml:space="preserve"> y</w:t>
+      </w:r>
+      <w:r>
+        <w:rPr>
+          <w:rStyle w:val="OperatorTok"/>
+        </w:rPr>
+        <w:t xml:space="preserve">)</w:t>
+      </w:r>
+      <w:r>
+        <w:rPr>
+          <w:rStyle w:val="NormalTok"/>
+        </w:rPr>
+        <w:t xml:space="preserve"> </w:t>
+      </w:r>
+      <w:r>
+        <w:rPr>
+          <w:rStyle w:val="OperatorTok"/>
+        </w:rPr>
+        <w:t xml:space="preserve">{</w:t>
+      </w:r>
+      <w:r>
+        <w:rPr>
+          <w:rStyle w:val="KeywordTok"/>
+        </w:rPr>
+        <w:t xml:space="preserve">if</w:t>
+      </w:r>
+      <w:r>
+        <w:rPr>
+          <w:rStyle w:val="NormalTok"/>
+        </w:rPr>
+        <w:t xml:space="preserve"> </w:t>
+      </w:r>
+      <w:r>
+        <w:rPr>
+          <w:rStyle w:val="OperatorTok"/>
+        </w:rPr>
+        <w:t xml:space="preserve">(</w:t>
+      </w:r>
+      <w:r>
+        <w:rPr>
+          <w:rStyle w:val="NormalTok"/>
+        </w:rPr>
+        <w:t xml:space="preserve">z </w:t>
+      </w:r>
+      <w:r>
+        <w:rPr>
+          <w:rStyle w:val="OperatorTok"/>
+        </w:rPr>
+        <w:t xml:space="preserve">%</w:t>
+      </w:r>
+      <w:r>
+        <w:rPr>
+          <w:rStyle w:val="NormalTok"/>
+        </w:rPr>
+        <w:t xml:space="preserve"> </w:t>
+      </w:r>
+      <w:r>
+        <w:rPr>
+          <w:rStyle w:val="DecValTok"/>
+        </w:rPr>
+        <w:t xml:space="preserve">2</w:t>
+      </w:r>
+      <w:r>
+        <w:rPr>
+          <w:rStyle w:val="NormalTok"/>
+        </w:rPr>
+        <w:t xml:space="preserve"> </w:t>
+      </w:r>
+      <w:r>
+        <w:rPr>
+          <w:rStyle w:val="OperatorTok"/>
+        </w:rPr>
+        <w:t xml:space="preserve">==</w:t>
+      </w:r>
+      <w:r>
+        <w:rPr>
+          <w:rStyle w:val="NormalTok"/>
+        </w:rPr>
+        <w:t xml:space="preserve"> </w:t>
+      </w:r>
+      <w:r>
+        <w:rPr>
+          <w:rStyle w:val="DecValTok"/>
+        </w:rPr>
+        <w:t xml:space="preserve">0</w:t>
+      </w:r>
+      <w:r>
+        <w:rPr>
+          <w:rStyle w:val="OperatorTok"/>
+        </w:rPr>
+        <w:t xml:space="preserve">)</w:t>
+      </w:r>
+      <w:r>
+        <w:rPr>
+          <w:rStyle w:val="NormalTok"/>
+        </w:rPr>
+        <w:t xml:space="preserve"> </w:t>
+      </w:r>
+      <w:r>
+        <w:rPr>
+          <w:rStyle w:val="OperatorTok"/>
+        </w:rPr>
+        <w:t xml:space="preserve">{</w:t>
+      </w:r>
+      <w:r>
+        <w:rPr>
+          <w:rStyle w:val="NormalTok"/>
+        </w:rPr>
+        <w:t xml:space="preserve">z </w:t>
+      </w:r>
+      <w:r>
+        <w:rPr>
+          <w:rStyle w:val="OperatorTok"/>
+        </w:rPr>
+        <w:t xml:space="preserve">-=</w:t>
+      </w:r>
+      <w:r>
+        <w:rPr>
+          <w:rStyle w:val="NormalTok"/>
+        </w:rPr>
+        <w:t xml:space="preserve"> </w:t>
+      </w:r>
+      <w:r>
+        <w:rPr>
+          <w:rStyle w:val="DecValTok"/>
+        </w:rPr>
+        <w:t xml:space="preserve">3</w:t>
+      </w:r>
+      <w:r>
+        <w:rPr>
+          <w:rStyle w:val="OperatorTok"/>
+        </w:rPr>
+        <w:t xml:space="preserve">;}</w:t>
+      </w:r>
+      <w:r>
+        <w:rPr>
+          <w:rStyle w:val="NormalTok"/>
+        </w:rPr>
+        <w:t xml:space="preserve"> </w:t>
+      </w:r>
+      <w:r>
+        <w:rPr>
+          <w:rStyle w:val="KeywordTok"/>
+        </w:rPr>
+        <w:t xml:space="preserve">else</w:t>
+      </w:r>
+      <w:r>
+        <w:rPr>
+          <w:rStyle w:val="NormalTok"/>
+        </w:rPr>
+        <w:t xml:space="preserve"> </w:t>
+      </w:r>
+      <w:r>
+        <w:rPr>
+          <w:rStyle w:val="OperatorTok"/>
+        </w:rPr>
+        <w:t xml:space="preserve">{</w:t>
+      </w:r>
+      <w:r>
+        <w:rPr>
+          <w:rStyle w:val="NormalTok"/>
+        </w:rPr>
+        <w:t xml:space="preserve">z </w:t>
+      </w:r>
+      <w:r>
+        <w:rPr>
+          <w:rStyle w:val="OperatorTok"/>
+        </w:rPr>
+        <w:t xml:space="preserve">+=</w:t>
+      </w:r>
+      <w:r>
+        <w:rPr>
+          <w:rStyle w:val="NormalTok"/>
+        </w:rPr>
+        <w:t xml:space="preserve"> x</w:t>
+      </w:r>
+      <w:r>
+        <w:rPr>
+          <w:rStyle w:val="OperatorTok"/>
+        </w:rPr>
+        <w:t xml:space="preserve">;}}</w:t>
+      </w:r>
+      <w:r>
+        <w:rPr>
+          <w:rStyle w:val="NormalTok"/>
+        </w:rPr>
+        <w:t xml:space="preserve"> </w:t>
+      </w:r>
+      <w:r>
+        <w:rPr>
+          <w:rStyle w:val="KeywordTok"/>
+        </w:rPr>
+        <w:t xml:space="preserve">else</w:t>
+      </w:r>
+      <w:r>
+        <w:rPr>
+          <w:rStyle w:val="NormalTok"/>
+        </w:rPr>
+        <w:t xml:space="preserve"> </w:t>
+      </w:r>
+      <w:r>
+        <w:rPr>
+          <w:rStyle w:val="OperatorTok"/>
+        </w:rPr>
+        <w:t xml:space="preserve">{</w:t>
+      </w:r>
+      <w:r>
+        <w:rPr>
+          <w:rStyle w:val="NormalTok"/>
+        </w:rPr>
+        <w:t xml:space="preserve">x </w:t>
+      </w:r>
+      <w:r>
+        <w:rPr>
+          <w:rStyle w:val="OperatorTok"/>
+        </w:rPr>
+        <w:t xml:space="preserve">=</w:t>
+      </w:r>
+      <w:r>
+        <w:rPr>
+          <w:rStyle w:val="NormalTok"/>
+        </w:rPr>
+        <w:t xml:space="preserve"> y </w:t>
+      </w:r>
+      <w:r>
+        <w:rPr>
+          <w:rStyle w:val="OperatorTok"/>
+        </w:rPr>
+        <w:t xml:space="preserve">+</w:t>
+      </w:r>
+      <w:r>
+        <w:rPr>
+          <w:rStyle w:val="NormalTok"/>
+        </w:rPr>
+        <w:t xml:space="preserve"> z</w:t>
+      </w:r>
+      <w:r>
+        <w:rPr>
+          <w:rStyle w:val="OperatorTok"/>
+        </w:rPr>
+        <w:t xml:space="preserve">;}</w:t>
+      </w:r>
+      <w:r>
+        <w:br/>
+      </w:r>
+      <w:r>
+        <w:rPr>
+          <w:rStyle w:val="NormalTok"/>
+        </w:rPr>
+        <w:t xml:space="preserve">Console</w:t>
+      </w:r>
+      <w:r>
+        <w:rPr>
+          <w:rStyle w:val="OperatorTok"/>
+        </w:rPr>
+        <w:t xml:space="preserve">.</w:t>
+      </w:r>
+      <w:r>
+        <w:rPr>
+          <w:rStyle w:val="FunctionTok"/>
+        </w:rPr>
+        <w:t xml:space="preserve">WriteLine</w:t>
+      </w:r>
+      <w:r>
+        <w:rPr>
+          <w:rStyle w:val="OperatorTok"/>
+        </w:rPr>
+        <w:t xml:space="preserve">(</w:t>
+      </w:r>
+      <w:r>
+        <w:rPr>
+          <w:rStyle w:val="NormalTok"/>
+        </w:rPr>
+        <w:t xml:space="preserve">$</w:t>
+      </w:r>
+      <w:r>
+        <w:rPr>
+          <w:rStyle w:val="StringTok"/>
+        </w:rPr>
+        <w:t xml:space="preserve">"x is {x}, y is {y}, and z is {z}."</w:t>
+      </w:r>
+      <w:r>
+        <w:rPr>
+          <w:rStyle w:val="OperatorTok"/>
+        </w:rPr>
+        <w:t xml:space="preserve">);</w:t>
+      </w:r>
+    </w:p>
+    <w:p>
+      <w:pPr>
+        <w:numPr>
+          <w:ilvl w:val="0"/>
+          <w:numId w:val="1000"/>
+        </w:numPr>
+      </w:pPr>
+      <w:r>
+        <w:t xml:space="preserve">Solution</w:t>
+      </w:r>
+    </w:p>
+    <w:p>
+      <w:pPr>
+        <w:numPr>
+          <w:ilvl w:val="0"/>
+          <w:numId w:val="1000"/>
+        </w:numPr>
+      </w:pPr>
+      <w:r>
+        <w:t xml:space="preserve">This program would display:</w:t>
+      </w:r>
+    </w:p>
+    <w:p>
+      <w:pPr>
+        <w:numPr>
+          <w:ilvl w:val="0"/>
+          <w:numId w:val="1000"/>
+        </w:numPr>
+        <w:pStyle w:val="SourceCode"/>
+      </w:pPr>
+      <w:r>
+        <w:rPr>
+          <w:rStyle w:val="VerbatimChar"/>
+        </w:rPr>
+        <w:t xml:space="preserve">x is 6, y is 1, and z is -1.</w:t>
+      </w:r>
+      <w:r>
+        <w:br/>
+      </w:r>
+      <w:r>
+        <w:br/>
+      </w:r>
+      <w:r>
+        <w:rPr>
+          <w:rStyle w:val="VerbatimChar"/>
+        </w:rPr>
+        <w:t xml:space="preserve">Press any key to continue...</w:t>
+      </w:r>
+    </w:p>
+    <w:p>
+      <w:pPr>
+        <w:numPr>
+          <w:ilvl w:val="0"/>
+          <w:numId w:val="1045"/>
+        </w:numPr>
+      </w:pPr>
+      <w:r>
+        <w:t xml:space="preserve">(8 pts) Assume we initialized a</w:t>
+      </w:r>
+      <w:r>
+        <w:t xml:space="preserve"> </w:t>
+      </w:r>
+      <w:r>
+        <w:rPr>
+          <w:rStyle w:val="DataTypeTok"/>
+        </w:rPr>
+        <w:t xml:space="preserve">string</w:t>
+      </w:r>
+      <w:r>
+        <w:t xml:space="preserve"> </w:t>
+      </w:r>
+      <w:r>
+        <w:t xml:space="preserve">variable named</w:t>
+      </w:r>
+      <w:r>
+        <w:t xml:space="preserve"> </w:t>
+      </w:r>
+      <w:r>
+        <w:rPr>
+          <w:rStyle w:val="NormalTok"/>
+        </w:rPr>
+        <w:t xml:space="preserve">month</w:t>
+      </w:r>
+      <w:r>
+        <w:t xml:space="preserve"> </w:t>
+      </w:r>
+      <w:r>
+        <w:t xml:space="preserve">and a</w:t>
+      </w:r>
+      <w:r>
+        <w:t xml:space="preserve"> </w:t>
+      </w:r>
+      <w:r>
+        <w:rPr>
+          <w:rStyle w:val="DataTypeTok"/>
+        </w:rPr>
+        <w:t xml:space="preserve">double</w:t>
+      </w:r>
+      <w:r>
+        <w:t xml:space="preserve"> </w:t>
+      </w:r>
+      <w:r>
+        <w:t xml:space="preserve">variable named</w:t>
+      </w:r>
+      <w:r>
+        <w:t xml:space="preserve"> </w:t>
+      </w:r>
+      <w:r>
+        <w:rPr>
+          <w:rStyle w:val="NormalTok"/>
+        </w:rPr>
+        <w:t xml:space="preserve">temperature</w:t>
+      </w:r>
+      <w:r>
+        <w:t xml:space="preserve">. Write a series of statements that will display</w:t>
+      </w:r>
+      <w:r>
+        <w:t xml:space="preserve"> </w:t>
+      </w:r>
+      <w:r>
+        <w:rPr>
+          <w:iCs/>
+          <w:i/>
+        </w:rPr>
+        <w:t xml:space="preserve">exactly</w:t>
+      </w:r>
+      <w:r>
+        <w:t xml:space="preserve"> </w:t>
+      </w:r>
+      <w:r>
+        <w:t xml:space="preserve">one of the following messages:</w:t>
+      </w:r>
+      <w:r>
+        <w:t xml:space="preserve"> </w:t>
+      </w:r>
+      <w:r>
+        <w:t xml:space="preserve">“</w:t>
+      </w:r>
+      <w:r>
+        <w:t xml:space="preserve">What a nice summer day!</w:t>
+      </w:r>
+      <w:r>
+        <w:t xml:space="preserve">”</w:t>
+      </w:r>
+      <w:r>
+        <w:t xml:space="preserve"> </w:t>
+      </w:r>
+      <w:r>
+        <w:t xml:space="preserve">if</w:t>
+      </w:r>
+      <w:r>
+        <w:t xml:space="preserve"> </w:t>
+      </w:r>
+      <w:r>
+        <w:rPr>
+          <w:rStyle w:val="NormalTok"/>
+        </w:rPr>
+        <w:t xml:space="preserve">month</w:t>
+      </w:r>
+      <w:r>
+        <w:t xml:space="preserve"> </w:t>
+      </w:r>
+      <w:r>
+        <w:t xml:space="preserve">is</w:t>
+      </w:r>
+      <w:r>
+        <w:t xml:space="preserve"> </w:t>
+      </w:r>
+      <w:r>
+        <w:t xml:space="preserve">“</w:t>
+      </w:r>
+      <w:r>
+        <w:t xml:space="preserve">July</w:t>
+      </w:r>
+      <w:r>
+        <w:t xml:space="preserve">”</w:t>
+      </w:r>
+      <w:r>
+        <w:t xml:space="preserve"> </w:t>
+      </w:r>
+      <w:r>
+        <w:t xml:space="preserve">and</w:t>
+      </w:r>
+      <w:r>
+        <w:t xml:space="preserve"> </w:t>
+      </w:r>
+      <w:r>
+        <w:rPr>
+          <w:rStyle w:val="NormalTok"/>
+        </w:rPr>
+        <w:t xml:space="preserve">temperature</w:t>
+      </w:r>
+      <w:r>
+        <w:t xml:space="preserve"> </w:t>
+      </w:r>
+      <w:r>
+        <w:t xml:space="preserve">is less than 90 (included);</w:t>
+      </w:r>
+      <w:r>
+        <w:t xml:space="preserve"> </w:t>
+      </w:r>
+      <w:r>
+        <w:t xml:space="preserve">“</w:t>
+      </w:r>
+      <w:r>
+        <w:t xml:space="preserve">Better wear a jacket</w:t>
+      </w:r>
+      <w:r>
+        <w:t xml:space="preserve">”</w:t>
+      </w:r>
+      <w:r>
+        <w:t xml:space="preserve"> </w:t>
+      </w:r>
+      <w:r>
+        <w:t xml:space="preserve">if</w:t>
+      </w:r>
+      <w:r>
+        <w:t xml:space="preserve"> </w:t>
+      </w:r>
+      <w:r>
+        <w:rPr>
+          <w:rStyle w:val="NormalTok"/>
+        </w:rPr>
+        <w:t xml:space="preserve">temperature</w:t>
+      </w:r>
+      <w:r>
+        <w:t xml:space="preserve"> </w:t>
+      </w:r>
+      <w:r>
+        <w:t xml:space="preserve">is between 45 and 60 (both included);</w:t>
+      </w:r>
+      <w:r>
+        <w:t xml:space="preserve"> </w:t>
+      </w:r>
+      <w:r>
+        <w:t xml:space="preserve">“</w:t>
+      </w:r>
+      <w:r>
+        <w:t xml:space="preserve">Happy holidays!</w:t>
+      </w:r>
+      <w:r>
+        <w:t xml:space="preserve">”</w:t>
+      </w:r>
+      <w:r>
+        <w:t xml:space="preserve"> </w:t>
+      </w:r>
+      <w:r>
+        <w:t xml:space="preserve">if</w:t>
+      </w:r>
+      <w:r>
+        <w:t xml:space="preserve"> </w:t>
+      </w:r>
+      <w:r>
+        <w:rPr>
+          <w:rStyle w:val="NormalTok"/>
+        </w:rPr>
+        <w:t xml:space="preserve">month</w:t>
+      </w:r>
+      <w:r>
+        <w:t xml:space="preserve"> </w:t>
+      </w:r>
+      <w:r>
+        <w:t xml:space="preserve">is</w:t>
+      </w:r>
+      <w:r>
+        <w:t xml:space="preserve"> </w:t>
+      </w:r>
+      <w:r>
+        <w:t xml:space="preserve">“</w:t>
+      </w:r>
+      <w:r>
+        <w:t xml:space="preserve">December</w:t>
+      </w:r>
+      <w:r>
+        <w:t xml:space="preserve">”</w:t>
+      </w:r>
+      <w:r>
+        <w:t xml:space="preserve">; or</w:t>
+      </w:r>
+      <w:r>
+        <w:t xml:space="preserve"> </w:t>
+      </w:r>
+      <w:r>
+        <w:t xml:space="preserve">“</w:t>
+      </w:r>
+      <w:r>
+        <w:t xml:space="preserve">Have a nice day</w:t>
+      </w:r>
+      <w:r>
+        <w:t xml:space="preserve">”</w:t>
+      </w:r>
+      <w:r>
+        <w:t xml:space="preserve"> </w:t>
+      </w:r>
+      <w:r>
+        <w:t xml:space="preserve">otherwise.</w:t>
+      </w:r>
+    </w:p>
+    <w:p>
+      <w:pPr>
+        <w:numPr>
+          <w:ilvl w:val="0"/>
+          <w:numId w:val="1000"/>
+        </w:numPr>
+      </w:pPr>
+      <w:r>
+        <w:t xml:space="preserve">Solution</w:t>
+      </w:r>
+    </w:p>
+    <w:p>
+      <w:pPr>
+        <w:numPr>
+          <w:ilvl w:val="0"/>
+          <w:numId w:val="1000"/>
+        </w:numPr>
+        <w:pStyle w:val="SourceCode"/>
+      </w:pPr>
+      <w:r>
+        <w:rPr>
+          <w:rStyle w:val="KeywordTok"/>
+        </w:rPr>
+        <w:t xml:space="preserve">if</w:t>
+      </w:r>
+      <w:r>
+        <w:rPr>
+          <w:rStyle w:val="OperatorTok"/>
+        </w:rPr>
+        <w:t xml:space="preserve">(</w:t>
+      </w:r>
+      <w:r>
+        <w:rPr>
+          <w:rStyle w:val="NormalTok"/>
+        </w:rPr>
+        <w:t xml:space="preserve">month</w:t>
+      </w:r>
+      <w:r>
+        <w:rPr>
+          <w:rStyle w:val="OperatorTok"/>
+        </w:rPr>
+        <w:t xml:space="preserve">==</w:t>
+      </w:r>
+      <w:r>
+        <w:rPr>
+          <w:rStyle w:val="StringTok"/>
+        </w:rPr>
+        <w:t xml:space="preserve">"July"</w:t>
+      </w:r>
+      <w:r>
+        <w:rPr>
+          <w:rStyle w:val="NormalTok"/>
+        </w:rPr>
+        <w:t xml:space="preserve"> </w:t>
+      </w:r>
+      <w:r>
+        <w:rPr>
+          <w:rStyle w:val="OperatorTok"/>
+        </w:rPr>
+        <w:t xml:space="preserve">&amp;&amp;</w:t>
+      </w:r>
+      <w:r>
+        <w:rPr>
+          <w:rStyle w:val="NormalTok"/>
+        </w:rPr>
+        <w:t xml:space="preserve"> temperature</w:t>
+      </w:r>
+      <w:r>
+        <w:rPr>
+          <w:rStyle w:val="OperatorTok"/>
+        </w:rPr>
+        <w:t xml:space="preserve">&lt;=</w:t>
+      </w:r>
+      <w:r>
+        <w:rPr>
+          <w:rStyle w:val="DecValTok"/>
+        </w:rPr>
+        <w:t xml:space="preserve">90</w:t>
+      </w:r>
+      <w:r>
+        <w:rPr>
+          <w:rStyle w:val="OperatorTok"/>
+        </w:rPr>
+        <w:t xml:space="preserve">)</w:t>
+      </w:r>
+      <w:r>
+        <w:br/>
+      </w:r>
+      <w:r>
+        <w:rPr>
+          <w:rStyle w:val="NormalTok"/>
+        </w:rPr>
+        <w:t xml:space="preserve">    Console</w:t>
+      </w:r>
+      <w:r>
+        <w:rPr>
+          <w:rStyle w:val="OperatorTok"/>
+        </w:rPr>
+        <w:t xml:space="preserve">.</w:t>
+      </w:r>
+      <w:r>
+        <w:rPr>
+          <w:rStyle w:val="FunctionTok"/>
+        </w:rPr>
+        <w:t xml:space="preserve">WriteLine</w:t>
+      </w:r>
+      <w:r>
+        <w:rPr>
+          <w:rStyle w:val="OperatorTok"/>
+        </w:rPr>
+        <w:t xml:space="preserve">(</w:t>
+      </w:r>
+      <w:r>
+        <w:rPr>
+          <w:rStyle w:val="StringTok"/>
+        </w:rPr>
+        <w:t xml:space="preserve">"What a nice summer day!"</w:t>
+      </w:r>
+      <w:r>
+        <w:rPr>
+          <w:rStyle w:val="OperatorTok"/>
+        </w:rPr>
+        <w:t xml:space="preserve">);</w:t>
+      </w:r>
+      <w:r>
+        <w:br/>
+      </w:r>
+      <w:r>
+        <w:rPr>
+          <w:rStyle w:val="KeywordTok"/>
+        </w:rPr>
+        <w:t xml:space="preserve">else</w:t>
+      </w:r>
+      <w:r>
+        <w:rPr>
+          <w:rStyle w:val="NormalTok"/>
+        </w:rPr>
+        <w:t xml:space="preserve"> </w:t>
+      </w:r>
+      <w:r>
+        <w:rPr>
+          <w:rStyle w:val="KeywordTok"/>
+        </w:rPr>
+        <w:t xml:space="preserve">if</w:t>
+      </w:r>
+      <w:r>
+        <w:rPr>
+          <w:rStyle w:val="NormalTok"/>
+        </w:rPr>
+        <w:t xml:space="preserve"> </w:t>
+      </w:r>
+      <w:r>
+        <w:rPr>
+          <w:rStyle w:val="OperatorTok"/>
+        </w:rPr>
+        <w:t xml:space="preserve">(</w:t>
+      </w:r>
+      <w:r>
+        <w:rPr>
+          <w:rStyle w:val="NormalTok"/>
+        </w:rPr>
+        <w:t xml:space="preserve">temperature </w:t>
+      </w:r>
+      <w:r>
+        <w:rPr>
+          <w:rStyle w:val="OperatorTok"/>
+        </w:rPr>
+        <w:t xml:space="preserve">&gt;=</w:t>
+      </w:r>
+      <w:r>
+        <w:rPr>
+          <w:rStyle w:val="NormalTok"/>
+        </w:rPr>
+        <w:t xml:space="preserve"> </w:t>
+      </w:r>
+      <w:r>
+        <w:rPr>
+          <w:rStyle w:val="DecValTok"/>
+        </w:rPr>
+        <w:t xml:space="preserve">45</w:t>
+      </w:r>
+      <w:r>
+        <w:rPr>
+          <w:rStyle w:val="NormalTok"/>
+        </w:rPr>
+        <w:t xml:space="preserve"> </w:t>
+      </w:r>
+      <w:r>
+        <w:rPr>
+          <w:rStyle w:val="OperatorTok"/>
+        </w:rPr>
+        <w:t xml:space="preserve">&amp;&amp;</w:t>
+      </w:r>
+      <w:r>
+        <w:rPr>
+          <w:rStyle w:val="NormalTok"/>
+        </w:rPr>
+        <w:t xml:space="preserve"> temperature </w:t>
+      </w:r>
+      <w:r>
+        <w:rPr>
+          <w:rStyle w:val="OperatorTok"/>
+        </w:rPr>
+        <w:t xml:space="preserve">&lt;=</w:t>
+      </w:r>
+      <w:r>
+        <w:rPr>
+          <w:rStyle w:val="NormalTok"/>
+        </w:rPr>
+        <w:t xml:space="preserve"> </w:t>
+      </w:r>
+      <w:r>
+        <w:rPr>
+          <w:rStyle w:val="DecValTok"/>
+        </w:rPr>
+        <w:t xml:space="preserve">60</w:t>
+      </w:r>
+      <w:r>
+        <w:rPr>
+          <w:rStyle w:val="OperatorTok"/>
+        </w:rPr>
+        <w:t xml:space="preserve">)</w:t>
+      </w:r>
+      <w:r>
+        <w:br/>
+      </w:r>
+      <w:r>
+        <w:rPr>
+          <w:rStyle w:val="NormalTok"/>
+        </w:rPr>
+        <w:t xml:space="preserve">    Console</w:t>
+      </w:r>
+      <w:r>
+        <w:rPr>
+          <w:rStyle w:val="OperatorTok"/>
+        </w:rPr>
+        <w:t xml:space="preserve">.</w:t>
+      </w:r>
+      <w:r>
+        <w:rPr>
+          <w:rStyle w:val="FunctionTok"/>
+        </w:rPr>
+        <w:t xml:space="preserve">WriteLine</w:t>
+      </w:r>
+      <w:r>
+        <w:rPr>
+          <w:rStyle w:val="OperatorTok"/>
+        </w:rPr>
+        <w:t xml:space="preserve">(</w:t>
+      </w:r>
+      <w:r>
+        <w:rPr>
+          <w:rStyle w:val="StringTok"/>
+        </w:rPr>
+        <w:t xml:space="preserve">"Better wear a jacket!"</w:t>
+      </w:r>
+      <w:r>
+        <w:rPr>
+          <w:rStyle w:val="OperatorTok"/>
+        </w:rPr>
+        <w:t xml:space="preserve">);</w:t>
+      </w:r>
+      <w:r>
+        <w:br/>
+      </w:r>
+      <w:r>
+        <w:rPr>
+          <w:rStyle w:val="KeywordTok"/>
+        </w:rPr>
+        <w:t xml:space="preserve">else</w:t>
+      </w:r>
+      <w:r>
+        <w:rPr>
+          <w:rStyle w:val="NormalTok"/>
+        </w:rPr>
+        <w:t xml:space="preserve"> </w:t>
+      </w:r>
+      <w:r>
+        <w:rPr>
+          <w:rStyle w:val="KeywordTok"/>
+        </w:rPr>
+        <w:t xml:space="preserve">if</w:t>
+      </w:r>
+      <w:r>
+        <w:rPr>
+          <w:rStyle w:val="NormalTok"/>
+        </w:rPr>
+        <w:t xml:space="preserve"> </w:t>
+      </w:r>
+      <w:r>
+        <w:rPr>
+          <w:rStyle w:val="OperatorTok"/>
+        </w:rPr>
+        <w:t xml:space="preserve">(</w:t>
+      </w:r>
+      <w:r>
+        <w:rPr>
+          <w:rStyle w:val="NormalTok"/>
+        </w:rPr>
+        <w:t xml:space="preserve">month </w:t>
+      </w:r>
+      <w:r>
+        <w:rPr>
+          <w:rStyle w:val="OperatorTok"/>
+        </w:rPr>
+        <w:t xml:space="preserve">==</w:t>
+      </w:r>
+      <w:r>
+        <w:rPr>
+          <w:rStyle w:val="NormalTok"/>
+        </w:rPr>
+        <w:t xml:space="preserve"> </w:t>
+      </w:r>
+      <w:r>
+        <w:rPr>
+          <w:rStyle w:val="StringTok"/>
+        </w:rPr>
+        <w:t xml:space="preserve">"December"</w:t>
+      </w:r>
+      <w:r>
+        <w:rPr>
+          <w:rStyle w:val="OperatorTok"/>
+        </w:rPr>
+        <w:t xml:space="preserve">)</w:t>
+      </w:r>
+      <w:r>
+        <w:br/>
+      </w:r>
+      <w:r>
+        <w:rPr>
+          <w:rStyle w:val="NormalTok"/>
+        </w:rPr>
+        <w:t xml:space="preserve">    Console</w:t>
+      </w:r>
+      <w:r>
+        <w:rPr>
+          <w:rStyle w:val="OperatorTok"/>
+        </w:rPr>
+        <w:t xml:space="preserve">.</w:t>
+      </w:r>
+      <w:r>
+        <w:rPr>
+          <w:rStyle w:val="FunctionTok"/>
+        </w:rPr>
+        <w:t xml:space="preserve">WriteLine</w:t>
+      </w:r>
+      <w:r>
+        <w:rPr>
+          <w:rStyle w:val="OperatorTok"/>
+        </w:rPr>
+        <w:t xml:space="preserve">(</w:t>
+      </w:r>
+      <w:r>
+        <w:rPr>
+          <w:rStyle w:val="StringTok"/>
+        </w:rPr>
+        <w:t xml:space="preserve">"Happy Holidays!"</w:t>
+      </w:r>
+      <w:r>
+        <w:rPr>
+          <w:rStyle w:val="OperatorTok"/>
+        </w:rPr>
+        <w:t xml:space="preserve">);</w:t>
+      </w:r>
+      <w:r>
+        <w:br/>
+      </w:r>
+      <w:r>
+        <w:rPr>
+          <w:rStyle w:val="KeywordTok"/>
+        </w:rPr>
+        <w:t xml:space="preserve">else</w:t>
+      </w:r>
+      <w:r>
+        <w:br/>
+      </w:r>
+      <w:r>
+        <w:rPr>
+          <w:rStyle w:val="NormalTok"/>
+        </w:rPr>
+        <w:t xml:space="preserve">    Console</w:t>
+      </w:r>
+      <w:r>
+        <w:rPr>
+          <w:rStyle w:val="OperatorTok"/>
+        </w:rPr>
+        <w:t xml:space="preserve">.</w:t>
+      </w:r>
+      <w:r>
+        <w:rPr>
+          <w:rStyle w:val="FunctionTok"/>
+        </w:rPr>
+        <w:t xml:space="preserve">WriteLine</w:t>
+      </w:r>
+      <w:r>
+        <w:rPr>
+          <w:rStyle w:val="OperatorTok"/>
+        </w:rPr>
+        <w:t xml:space="preserve">(</w:t>
+      </w:r>
+      <w:r>
+        <w:rPr>
+          <w:rStyle w:val="StringTok"/>
+        </w:rPr>
+        <w:t xml:space="preserve">"Have a nice day!"</w:t>
+      </w:r>
+      <w:r>
+        <w:rPr>
+          <w:rStyle w:val="OperatorTok"/>
+        </w:rPr>
+        <w:t xml:space="preserve">)</w:t>
+      </w:r>
+    </w:p>
+    <w:p>
+      <w:pPr>
+        <w:numPr>
+          <w:ilvl w:val="0"/>
+          <w:numId w:val="1045"/>
+        </w:numPr>
+      </w:pPr>
+      <w:r>
+        <w:t xml:space="preserve">(Bonus) Give a program that displays</w:t>
+      </w:r>
+      <w:r>
+        <w:t xml:space="preserve"> </w:t>
+      </w:r>
+      <w:r>
+        <w:t xml:space="preserve">“</w:t>
+      </w:r>
+      <w:r>
+        <w:t xml:space="preserve">Leap year</w:t>
+      </w:r>
+      <w:r>
+        <w:t xml:space="preserve">”</w:t>
+      </w:r>
+      <w:r>
+        <w:t xml:space="preserve"> </w:t>
+      </w:r>
+      <w:r>
+        <w:t xml:space="preserve">if a</w:t>
+      </w:r>
+      <w:r>
+        <w:t xml:space="preserve"> </w:t>
+      </w:r>
+      <w:r>
+        <w:rPr>
+          <w:rStyle w:val="NormalTok"/>
+        </w:rPr>
+        <w:t xml:space="preserve">year</w:t>
+      </w:r>
+      <w:r>
+        <w:t xml:space="preserve"> </w:t>
+      </w:r>
+      <w:r>
+        <w:t xml:space="preserve">variable is</w:t>
+      </w:r>
+    </w:p>
+    <w:p>
+      <w:pPr>
+        <w:numPr>
+          <w:ilvl w:val="1"/>
+          <w:numId w:val="1046"/>
+        </w:numPr>
+        <w:pStyle w:val="Compact"/>
+      </w:pPr>
+      <w:r>
+        <w:t xml:space="preserve">divisible by 4; and</w:t>
+      </w:r>
+    </w:p>
+    <w:p>
+      <w:pPr>
+        <w:numPr>
+          <w:ilvl w:val="1"/>
+          <w:numId w:val="1046"/>
+        </w:numPr>
+        <w:pStyle w:val="Compact"/>
+      </w:pPr>
+      <w:r>
+        <w:t xml:space="preserve">not divisible by 100, unless it is also divisible by 400.</w:t>
+      </w:r>
+    </w:p>
+    <w:p>
+      <w:pPr>
+        <w:numPr>
+          <w:ilvl w:val="0"/>
+          <w:numId w:val="1000"/>
+        </w:numPr>
+      </w:pPr>
+      <w:r>
+        <w:t xml:space="preserve">Your program should correctly identify 2000 and 2400 as leap years, and 1800, 1900, 2100, 2200, 2300, or 2500 as</w:t>
+      </w:r>
+      <w:r>
+        <w:t xml:space="preserve"> </w:t>
+      </w:r>
+      <w:r>
+        <w:rPr>
+          <w:iCs/>
+          <w:i/>
+        </w:rPr>
         <w:t xml:space="preserve">not</w:t>
       </w:r>
       <w:r>
@@ -49597,8 +50914,8 @@
         <w:t xml:space="preserve">}</w:t>
       </w:r>
     </w:p>
-    <w:bookmarkEnd w:id="40"/>
     <w:bookmarkEnd w:id="41"/>
+    <w:bookmarkEnd w:id="42"/>
     <w:sectPr/>
   </w:body>
 </w:document>
@@ -50940,6 +52257,99 @@
       <w:startOverride w:val="1"/>
     </w:lvlOverride>
   </w:num>
+  <w:num w:numId="1043">
+    <w:abstractNumId w:val="991"/>
+  </w:num>
+  <w:num w:numId="1044">
+    <w:abstractNumId w:val="99201"/>
+    <w:lvlOverride w:ilvl="0">
+      <w:startOverride w:val="1"/>
+    </w:lvlOverride>
+    <w:lvlOverride w:ilvl="1">
+      <w:startOverride w:val="1"/>
+    </w:lvlOverride>
+    <w:lvlOverride w:ilvl="2">
+      <w:startOverride w:val="1"/>
+    </w:lvlOverride>
+    <w:lvlOverride w:ilvl="3">
+      <w:startOverride w:val="1"/>
+    </w:lvlOverride>
+    <w:lvlOverride w:ilvl="4">
+      <w:startOverride w:val="1"/>
+    </w:lvlOverride>
+    <w:lvlOverride w:ilvl="5">
+      <w:startOverride w:val="1"/>
+    </w:lvlOverride>
+    <w:lvlOverride w:ilvl="6">
+      <w:startOverride w:val="1"/>
+    </w:lvlOverride>
+    <w:lvlOverride w:ilvl="7">
+      <w:startOverride w:val="1"/>
+    </w:lvlOverride>
+    <w:lvlOverride w:ilvl="8">
+      <w:startOverride w:val="1"/>
+    </w:lvlOverride>
+  </w:num>
+  <w:num w:numId="1045">
+    <w:abstractNumId w:val="99201"/>
+    <w:lvlOverride w:ilvl="0">
+      <w:startOverride w:val="1"/>
+    </w:lvlOverride>
+    <w:lvlOverride w:ilvl="1">
+      <w:startOverride w:val="1"/>
+    </w:lvlOverride>
+    <w:lvlOverride w:ilvl="2">
+      <w:startOverride w:val="1"/>
+    </w:lvlOverride>
+    <w:lvlOverride w:ilvl="3">
+      <w:startOverride w:val="1"/>
+    </w:lvlOverride>
+    <w:lvlOverride w:ilvl="4">
+      <w:startOverride w:val="1"/>
+    </w:lvlOverride>
+    <w:lvlOverride w:ilvl="5">
+      <w:startOverride w:val="1"/>
+    </w:lvlOverride>
+    <w:lvlOverride w:ilvl="6">
+      <w:startOverride w:val="1"/>
+    </w:lvlOverride>
+    <w:lvlOverride w:ilvl="7">
+      <w:startOverride w:val="1"/>
+    </w:lvlOverride>
+    <w:lvlOverride w:ilvl="8">
+      <w:startOverride w:val="1"/>
+    </w:lvlOverride>
+  </w:num>
+  <w:num w:numId="1046">
+    <w:abstractNumId w:val="99201"/>
+    <w:lvlOverride w:ilvl="0">
+      <w:startOverride w:val="1"/>
+    </w:lvlOverride>
+    <w:lvlOverride w:ilvl="1">
+      <w:startOverride w:val="1"/>
+    </w:lvlOverride>
+    <w:lvlOverride w:ilvl="2">
+      <w:startOverride w:val="1"/>
+    </w:lvlOverride>
+    <w:lvlOverride w:ilvl="3">
+      <w:startOverride w:val="1"/>
+    </w:lvlOverride>
+    <w:lvlOverride w:ilvl="4">
+      <w:startOverride w:val="1"/>
+    </w:lvlOverride>
+    <w:lvlOverride w:ilvl="5">
+      <w:startOverride w:val="1"/>
+    </w:lvlOverride>
+    <w:lvlOverride w:ilvl="6">
+      <w:startOverride w:val="1"/>
+    </w:lvlOverride>
+    <w:lvlOverride w:ilvl="7">
+      <w:startOverride w:val="1"/>
+    </w:lvlOverride>
+    <w:lvlOverride w:ilvl="8">
+      <w:startOverride w:val="1"/>
+    </w:lvlOverride>
+  </w:num>
 </w:numbering>
 </file>
 

</xml_diff>

<commit_message>
Deploying to gh-pages from @ csci-1301/csci-1301.github.io@c94dd3f91407435593c9ef5ebe739dd94383ce79 🚀
</commit_message>
<xml_diff>
--- a/exercises_with_solutions.docx
+++ b/exercises_with_solutions.docx
@@ -40,7 +40,7 @@
         <w:pStyle w:val="Date"/>
       </w:pPr>
       <w:r>
-        <w:t xml:space="preserve">March  16, 2022 (09:08:50 PM)</w:t>
+        <w:t xml:space="preserve">March  17, 2022 (03:59:21 PM)</w:t>
       </w:r>
     </w:p>
     <w:sdt>
@@ -48072,16 +48072,156 @@
           <w:ilvl w:val="0"/>
           <w:numId w:val="1042"/>
         </w:numPr>
-      </w:pPr>
-      <w:r>
-        <w:t xml:space="preserve">(3 pts) Give three keywords.</w:t>
-      </w:r>
-    </w:p>
-    <w:p>
-      <w:pPr>
-        <w:numPr>
-          <w:ilvl w:val="0"/>
-          <w:numId w:val="1042"/>
+        <w:pStyle w:val="Compact"/>
+      </w:pPr>
+      <w:r>
+        <w:t xml:space="preserve">(3 pts) List three keywords.</w:t>
+      </w:r>
+    </w:p>
+    <w:p>
+      <w:pPr>
+        <w:pStyle w:val="FirstParagraph"/>
+      </w:pPr>
+      <w:r>
+        <w:t xml:space="preserve">Solution</w:t>
+      </w:r>
+    </w:p>
+    <w:p>
+      <w:pPr>
+        <w:pStyle w:val="BodyText"/>
+      </w:pPr>
+      <w:r>
+        <w:t xml:space="preserve">Keywords are words that have special meanings and cannot be used as identifiers in your program. Examples of C# Keywords include</w:t>
+      </w:r>
+      <w:r>
+        <w:t xml:space="preserve"> </w:t>
+      </w:r>
+      <w:r>
+        <w:rPr>
+          <w:rStyle w:val="DataTypeTok"/>
+        </w:rPr>
+        <w:t xml:space="preserve">int</w:t>
+      </w:r>
+      <w:r>
+        <w:rPr>
+          <w:rStyle w:val="OperatorTok"/>
+        </w:rPr>
+        <w:t xml:space="preserve">,</w:t>
+      </w:r>
+      <w:r>
+        <w:rPr>
+          <w:rStyle w:val="NormalTok"/>
+        </w:rPr>
+        <w:t xml:space="preserve"> </w:t>
+      </w:r>
+      <w:r>
+        <w:rPr>
+          <w:rStyle w:val="DataTypeTok"/>
+        </w:rPr>
+        <w:t xml:space="preserve">string</w:t>
+      </w:r>
+      <w:r>
+        <w:rPr>
+          <w:rStyle w:val="OperatorTok"/>
+        </w:rPr>
+        <w:t xml:space="preserve">,</w:t>
+      </w:r>
+      <w:r>
+        <w:rPr>
+          <w:rStyle w:val="NormalTok"/>
+        </w:rPr>
+        <w:t xml:space="preserve"> </w:t>
+      </w:r>
+      <w:r>
+        <w:rPr>
+          <w:rStyle w:val="KeywordTok"/>
+        </w:rPr>
+        <w:t xml:space="preserve">if</w:t>
+      </w:r>
+      <w:r>
+        <w:rPr>
+          <w:rStyle w:val="OperatorTok"/>
+        </w:rPr>
+        <w:t xml:space="preserve">,</w:t>
+      </w:r>
+      <w:r>
+        <w:rPr>
+          <w:rStyle w:val="NormalTok"/>
+        </w:rPr>
+        <w:t xml:space="preserve"> </w:t>
+      </w:r>
+      <w:r>
+        <w:rPr>
+          <w:rStyle w:val="KeywordTok"/>
+        </w:rPr>
+        <w:t xml:space="preserve">while</w:t>
+      </w:r>
+      <w:r>
+        <w:rPr>
+          <w:rStyle w:val="OperatorTok"/>
+        </w:rPr>
+        <w:t xml:space="preserve">,</w:t>
+      </w:r>
+      <w:r>
+        <w:rPr>
+          <w:rStyle w:val="NormalTok"/>
+        </w:rPr>
+        <w:t xml:space="preserve"> </w:t>
+      </w:r>
+      <w:r>
+        <w:rPr>
+          <w:rStyle w:val="DataTypeTok"/>
+        </w:rPr>
+        <w:t xml:space="preserve">void</w:t>
+      </w:r>
+      <w:r>
+        <w:rPr>
+          <w:rStyle w:val="OperatorTok"/>
+        </w:rPr>
+        <w:t xml:space="preserve">,</w:t>
+      </w:r>
+      <w:r>
+        <w:rPr>
+          <w:rStyle w:val="NormalTok"/>
+        </w:rPr>
+        <w:t xml:space="preserve"> </w:t>
+      </w:r>
+      <w:r>
+        <w:rPr>
+          <w:rStyle w:val="KeywordTok"/>
+        </w:rPr>
+        <w:t xml:space="preserve">else</w:t>
+      </w:r>
+      <w:r>
+        <w:rPr>
+          <w:rStyle w:val="OperatorTok"/>
+        </w:rPr>
+        <w:t xml:space="preserve">,</w:t>
+      </w:r>
+      <w:r>
+        <w:rPr>
+          <w:rStyle w:val="NormalTok"/>
+        </w:rPr>
+        <w:t xml:space="preserve"> </w:t>
+      </w:r>
+      <w:r>
+        <w:rPr>
+          <w:rStyle w:val="DataTypeTok"/>
+        </w:rPr>
+        <w:t xml:space="preserve">bool</w:t>
+      </w:r>
+      <w:r>
+        <w:t xml:space="preserve"> </w:t>
+      </w:r>
+      <w:r>
+        <w:t xml:space="preserve">etc.</w:t>
+      </w:r>
+    </w:p>
+    <w:p>
+      <w:pPr>
+        <w:numPr>
+          <w:ilvl w:val="0"/>
+          <w:numId w:val="1043"/>
         </w:numPr>
       </w:pPr>
       <w:r>
@@ -48092,7 +48232,7 @@
       <w:pPr>
         <w:numPr>
           <w:ilvl w:val="1"/>
-          <w:numId w:val="1043"/>
+          <w:numId w:val="1044"/>
         </w:numPr>
         <w:pStyle w:val="Compact"/>
       </w:pPr>
@@ -48107,7 +48247,7 @@
       <w:pPr>
         <w:numPr>
           <w:ilvl w:val="1"/>
-          <w:numId w:val="1043"/>
+          <w:numId w:val="1044"/>
         </w:numPr>
         <w:pStyle w:val="Compact"/>
       </w:pPr>
@@ -48122,7 +48262,7 @@
       <w:pPr>
         <w:numPr>
           <w:ilvl w:val="1"/>
-          <w:numId w:val="1043"/>
+          <w:numId w:val="1044"/>
         </w:numPr>
         <w:pStyle w:val="Compact"/>
       </w:pPr>
@@ -48137,7 +48277,7 @@
       <w:pPr>
         <w:numPr>
           <w:ilvl w:val="1"/>
-          <w:numId w:val="1043"/>
+          <w:numId w:val="1044"/>
         </w:numPr>
         <w:pStyle w:val="Compact"/>
       </w:pPr>
@@ -48152,7 +48292,7 @@
       <w:pPr>
         <w:numPr>
           <w:ilvl w:val="1"/>
-          <w:numId w:val="1043"/>
+          <w:numId w:val="1044"/>
         </w:numPr>
         <w:pStyle w:val="Compact"/>
       </w:pPr>
@@ -48167,7 +48307,7 @@
       <w:pPr>
         <w:numPr>
           <w:ilvl w:val="1"/>
-          <w:numId w:val="1043"/>
+          <w:numId w:val="1044"/>
         </w:numPr>
         <w:pStyle w:val="Compact"/>
       </w:pPr>
@@ -48182,7 +48322,7 @@
       <w:pPr>
         <w:numPr>
           <w:ilvl w:val="1"/>
-          <w:numId w:val="1043"/>
+          <w:numId w:val="1044"/>
         </w:numPr>
         <w:pStyle w:val="Compact"/>
       </w:pPr>
@@ -48195,9 +48335,172 @@
     </w:p>
     <w:p>
       <w:pPr>
-        <w:numPr>
-          <w:ilvl w:val="0"/>
-          <w:numId w:val="1042"/>
+        <w:pStyle w:val="FirstParagraph"/>
+      </w:pPr>
+      <w:r>
+        <w:t xml:space="preserve">Solution</w:t>
+      </w:r>
+    </w:p>
+    <w:p>
+      <w:pPr>
+        <w:pStyle w:val="SourceCode"/>
+      </w:pPr>
+      <w:r>
+        <w:rPr>
+          <w:rStyle w:val="NormalTok"/>
+        </w:rPr>
+        <w:t xml:space="preserve">Valid identifiers can not include reserved words</w:t>
+      </w:r>
+      <w:r>
+        <w:rPr>
+          <w:rStyle w:val="OperatorTok"/>
+        </w:rPr>
+        <w:t xml:space="preserve">,</w:t>
+      </w:r>
+      <w:r>
+        <w:rPr>
+          <w:rStyle w:val="NormalTok"/>
+        </w:rPr>
+        <w:t xml:space="preserve"> can not start with a number</w:t>
+      </w:r>
+      <w:r>
+        <w:rPr>
+          <w:rStyle w:val="OperatorTok"/>
+        </w:rPr>
+        <w:t xml:space="preserve">,</w:t>
+      </w:r>
+      <w:r>
+        <w:rPr>
+          <w:rStyle w:val="NormalTok"/>
+        </w:rPr>
+        <w:t xml:space="preserve"> and must contain only numbers</w:t>
+      </w:r>
+      <w:r>
+        <w:rPr>
+          <w:rStyle w:val="OperatorTok"/>
+        </w:rPr>
+        <w:t xml:space="preserve">,</w:t>
+      </w:r>
+      <w:r>
+        <w:rPr>
+          <w:rStyle w:val="NormalTok"/>
+        </w:rPr>
+        <w:t xml:space="preserve"> letters</w:t>
+      </w:r>
+      <w:r>
+        <w:rPr>
+          <w:rStyle w:val="OperatorTok"/>
+        </w:rPr>
+        <w:t xml:space="preserve">,</w:t>
+      </w:r>
+      <w:r>
+        <w:rPr>
+          <w:rStyle w:val="NormalTok"/>
+        </w:rPr>
+        <w:t xml:space="preserve"> and</w:t>
+      </w:r>
+      <w:r>
+        <w:rPr>
+          <w:rStyle w:val="OperatorTok"/>
+        </w:rPr>
+        <w:t xml:space="preserve">/</w:t>
+      </w:r>
+      <w:r>
+        <w:rPr>
+          <w:rStyle w:val="NormalTok"/>
+        </w:rPr>
+        <w:t xml:space="preserve">or the underscore character</w:t>
+      </w:r>
+      <w:r>
+        <w:rPr>
+          <w:rStyle w:val="OperatorTok"/>
+        </w:rPr>
+        <w:t xml:space="preserve">.</w:t>
+      </w:r>
+      <w:r>
+        <w:rPr>
+          <w:rStyle w:val="NormalTok"/>
+        </w:rPr>
+        <w:t xml:space="preserve"> The identifiers below follow these rules</w:t>
+      </w:r>
+      <w:r>
+        <w:rPr>
+          <w:rStyle w:val="OperatorTok"/>
+        </w:rPr>
+        <w:t xml:space="preserve">.</w:t>
+      </w:r>
+      <w:r>
+        <w:br/>
+      </w:r>
+      <w:r>
+        <w:rPr>
+          <w:rStyle w:val="NormalTok"/>
+        </w:rPr>
+        <w:t xml:space="preserve">```</w:t>
+      </w:r>
+      <w:r>
+        <w:br/>
+      </w:r>
+      <w:r>
+        <w:rPr>
+          <w:rStyle w:val="NormalTok"/>
+        </w:rPr>
+        <w:t xml:space="preserve">my</w:t>
+      </w:r>
+      <w:r>
+        <w:rPr>
+          <w:rStyle w:val="OperatorTok"/>
+        </w:rPr>
+        <w:t xml:space="preserve">-</w:t>
+      </w:r>
+      <w:r>
+        <w:rPr>
+          <w:rStyle w:val="NormalTok"/>
+        </w:rPr>
+        <w:t xml:space="preserve">variable</w:t>
+      </w:r>
+      <w:r>
+        <w:br/>
+      </w:r>
+      <w:r>
+        <w:rPr>
+          <w:rStyle w:val="NormalTok"/>
+        </w:rPr>
+        <w:t xml:space="preserve">YoUrNaMe21</w:t>
+      </w:r>
+      <w:r>
+        <w:br/>
+      </w:r>
+      <w:r>
+        <w:rPr>
+          <w:rStyle w:val="NormalTok"/>
+        </w:rPr>
+        <w:t xml:space="preserve">test_train</w:t>
+      </w:r>
+      <w:r>
+        <w:br/>
+      </w:r>
+      <w:r>
+        <w:rPr>
+          <w:rStyle w:val="NormalTok"/>
+        </w:rPr>
+        <w:t xml:space="preserve">_myIdentifier</w:t>
+      </w:r>
+      <w:r>
+        <w:br/>
+      </w:r>
+      <w:r>
+        <w:rPr>
+          <w:rStyle w:val="NormalTok"/>
+        </w:rPr>
+        <w:t xml:space="preserve">```</w:t>
+      </w:r>
+    </w:p>
+    <w:p>
+      <w:pPr>
+        <w:numPr>
+          <w:ilvl w:val="0"/>
+          <w:numId w:val="1045"/>
         </w:numPr>
       </w:pPr>
       <w:r>
@@ -48511,10 +48814,327 @@
     </w:tbl>
     <w:p>
       <w:pPr>
-        <w:numPr>
-          <w:ilvl w:val="0"/>
-          <w:numId w:val="1042"/>
-        </w:numPr>
+        <w:pStyle w:val="FirstParagraph"/>
+      </w:pPr>
+      <w:r>
+        <w:t xml:space="preserve">Solution</w:t>
+      </w:r>
+    </w:p>
+    <w:p>
+      <w:pPr>
+        <w:pStyle w:val="SourceCode"/>
+      </w:pPr>
+      <w:r>
+        <w:rPr>
+          <w:rStyle w:val="NormalTok"/>
+        </w:rPr>
+        <w:t xml:space="preserve">    Statement </w:t>
+      </w:r>
+      <w:r>
+        <w:rPr>
+          <w:rStyle w:val="OperatorTok"/>
+        </w:rPr>
+        <w:t xml:space="preserve">|</w:t>
+      </w:r>
+      <w:r>
+        <w:rPr>
+          <w:rStyle w:val="NormalTok"/>
+        </w:rPr>
+        <w:t xml:space="preserve"> Rule </w:t>
+      </w:r>
+      <w:r>
+        <w:rPr>
+          <w:rStyle w:val="OperatorTok"/>
+        </w:rPr>
+        <w:t xml:space="preserve">|</w:t>
+      </w:r>
+      <w:r>
+        <w:rPr>
+          <w:rStyle w:val="NormalTok"/>
+        </w:rPr>
+        <w:t xml:space="preserve"> Convention</w:t>
+      </w:r>
+      <w:r>
+        <w:br/>
+      </w:r>
+      <w:r>
+        <w:rPr>
+          <w:rStyle w:val="OperatorTok"/>
+        </w:rPr>
+        <w:t xml:space="preserve">-----------|</w:t>
+      </w:r>
+      <w:r>
+        <w:rPr>
+          <w:rStyle w:val="NormalTok"/>
+        </w:rPr>
+        <w:t xml:space="preserve"> </w:t>
+      </w:r>
+      <w:r>
+        <w:rPr>
+          <w:rStyle w:val="OperatorTok"/>
+        </w:rPr>
+        <w:t xml:space="preserve">-----</w:t>
+      </w:r>
+      <w:r>
+        <w:rPr>
+          <w:rStyle w:val="NormalTok"/>
+        </w:rPr>
+        <w:t xml:space="preserve"> </w:t>
+      </w:r>
+      <w:r>
+        <w:rPr>
+          <w:rStyle w:val="OperatorTok"/>
+        </w:rPr>
+        <w:t xml:space="preserve">|</w:t>
+      </w:r>
+      <w:r>
+        <w:rPr>
+          <w:rStyle w:val="NormalTok"/>
+        </w:rPr>
+        <w:t xml:space="preserve"> </w:t>
+      </w:r>
+      <w:r>
+        <w:rPr>
+          <w:rStyle w:val="OperatorTok"/>
+        </w:rPr>
+        <w:t xml:space="preserve">-----</w:t>
+      </w:r>
+      <w:r>
+        <w:rPr>
+          <w:rStyle w:val="NormalTok"/>
+        </w:rPr>
+        <w:t xml:space="preserve"> </w:t>
+      </w:r>
+      <w:r>
+        <w:rPr>
+          <w:rStyle w:val="OperatorTok"/>
+        </w:rPr>
+        <w:t xml:space="preserve">|</w:t>
+      </w:r>
+      <w:r>
+        <w:rPr>
+          <w:rStyle w:val="NormalTok"/>
+        </w:rPr>
+        <w:t xml:space="preserve">  </w:t>
+      </w:r>
+      <w:r>
+        <w:br/>
+      </w:r>
+      <w:r>
+        <w:rPr>
+          <w:rStyle w:val="NormalTok"/>
+        </w:rPr>
+        <w:t xml:space="preserve">Case matters</w:t>
+      </w:r>
+      <w:r>
+        <w:rPr>
+          <w:rStyle w:val="OperatorTok"/>
+        </w:rPr>
+        <w:t xml:space="preserve">.</w:t>
+      </w:r>
+      <w:r>
+        <w:rPr>
+          <w:rStyle w:val="NormalTok"/>
+        </w:rPr>
+        <w:t xml:space="preserve"> </w:t>
+      </w:r>
+      <w:r>
+        <w:rPr>
+          <w:rStyle w:val="OperatorTok"/>
+        </w:rPr>
+        <w:t xml:space="preserve">|</w:t>
+      </w:r>
+      <w:r>
+        <w:rPr>
+          <w:rStyle w:val="NormalTok"/>
+        </w:rPr>
+        <w:t xml:space="preserve">         ✓           </w:t>
+      </w:r>
+      <w:r>
+        <w:rPr>
+          <w:rStyle w:val="OperatorTok"/>
+        </w:rPr>
+        <w:t xml:space="preserve">|</w:t>
+      </w:r>
+      <w:r>
+        <w:rPr>
+          <w:rStyle w:val="NormalTok"/>
+        </w:rPr>
+        <w:t xml:space="preserve">                   </w:t>
+      </w:r>
+      <w:r>
+        <w:br/>
+      </w:r>
+      <w:r>
+        <w:rPr>
+          <w:rStyle w:val="NormalTok"/>
+        </w:rPr>
+        <w:t xml:space="preserve">Variable names should be descriptive</w:t>
+      </w:r>
+      <w:r>
+        <w:rPr>
+          <w:rStyle w:val="OperatorTok"/>
+        </w:rPr>
+        <w:t xml:space="preserve">.</w:t>
+      </w:r>
+      <w:r>
+        <w:rPr>
+          <w:rStyle w:val="NormalTok"/>
+        </w:rPr>
+        <w:t xml:space="preserve"> </w:t>
+      </w:r>
+      <w:r>
+        <w:rPr>
+          <w:rStyle w:val="OperatorTok"/>
+        </w:rPr>
+        <w:t xml:space="preserve">|</w:t>
+      </w:r>
+      <w:r>
+        <w:rPr>
+          <w:rStyle w:val="NormalTok"/>
+        </w:rPr>
+        <w:t xml:space="preserve">                 </w:t>
+      </w:r>
+      <w:r>
+        <w:rPr>
+          <w:rStyle w:val="OperatorTok"/>
+        </w:rPr>
+        <w:t xml:space="preserve">|</w:t>
+      </w:r>
+      <w:r>
+        <w:rPr>
+          <w:rStyle w:val="NormalTok"/>
+        </w:rPr>
+        <w:t xml:space="preserve">           ✓       </w:t>
+      </w:r>
+      <w:r>
+        <w:br/>
+      </w:r>
+      <w:r>
+        <w:rPr>
+          <w:rStyle w:val="NormalTok"/>
+        </w:rPr>
+        <w:t xml:space="preserve">Keywords cannot be used </w:t>
+      </w:r>
+      <w:r>
+        <w:rPr>
+          <w:rStyle w:val="KeywordTok"/>
+        </w:rPr>
+        <w:t xml:space="preserve">as</w:t>
+      </w:r>
+      <w:r>
+        <w:rPr>
+          <w:rStyle w:val="NormalTok"/>
+        </w:rPr>
+        <w:t xml:space="preserve"> identifiers</w:t>
+      </w:r>
+      <w:r>
+        <w:rPr>
+          <w:rStyle w:val="OperatorTok"/>
+        </w:rPr>
+        <w:t xml:space="preserve">.</w:t>
+      </w:r>
+      <w:r>
+        <w:rPr>
+          <w:rStyle w:val="NormalTok"/>
+        </w:rPr>
+        <w:t xml:space="preserve"> </w:t>
+      </w:r>
+      <w:r>
+        <w:rPr>
+          <w:rStyle w:val="OperatorTok"/>
+        </w:rPr>
+        <w:t xml:space="preserve">|</w:t>
+      </w:r>
+      <w:r>
+        <w:rPr>
+          <w:rStyle w:val="NormalTok"/>
+        </w:rPr>
+        <w:t xml:space="preserve">           ✓           </w:t>
+      </w:r>
+      <w:r>
+        <w:rPr>
+          <w:rStyle w:val="OperatorTok"/>
+        </w:rPr>
+        <w:t xml:space="preserve">|</w:t>
+      </w:r>
+      <w:r>
+        <w:rPr>
+          <w:rStyle w:val="NormalTok"/>
+        </w:rPr>
+        <w:t xml:space="preserve">           </w:t>
+      </w:r>
+      <w:r>
+        <w:br/>
+      </w:r>
+      <w:r>
+        <w:rPr>
+          <w:rStyle w:val="NormalTok"/>
+        </w:rPr>
+        <w:t xml:space="preserve">Each </w:t>
+      </w:r>
+      <w:r>
+        <w:rPr>
+          <w:rStyle w:val="StringTok"/>
+        </w:rPr>
+        <w:t xml:space="preserve">".cs"</w:t>
+      </w:r>
+      <w:r>
+        <w:rPr>
+          <w:rStyle w:val="NormalTok"/>
+        </w:rPr>
+        <w:t xml:space="preserve"> file should contain exactly one </w:t>
+      </w:r>
+      <w:r>
+        <w:rPr>
+          <w:rStyle w:val="KeywordTok"/>
+        </w:rPr>
+        <w:t xml:space="preserve">class</w:t>
+      </w:r>
+      <w:r>
+        <w:rPr>
+          <w:rStyle w:val="OperatorTok"/>
+        </w:rPr>
+        <w:t xml:space="preserve">.</w:t>
+      </w:r>
+      <w:r>
+        <w:rPr>
+          <w:rStyle w:val="NormalTok"/>
+        </w:rPr>
+        <w:t xml:space="preserve"> </w:t>
+      </w:r>
+      <w:r>
+        <w:rPr>
+          <w:rStyle w:val="OperatorTok"/>
+        </w:rPr>
+        <w:t xml:space="preserve">|</w:t>
+      </w:r>
+      <w:r>
+        <w:rPr>
+          <w:rStyle w:val="NormalTok"/>
+        </w:rPr>
+        <w:t xml:space="preserve">                 </w:t>
+      </w:r>
+      <w:r>
+        <w:rPr>
+          <w:rStyle w:val="OperatorTok"/>
+        </w:rPr>
+        <w:t xml:space="preserve">|</w:t>
+      </w:r>
+      <w:r>
+        <w:rPr>
+          <w:rStyle w:val="NormalTok"/>
+        </w:rPr>
+        <w:t xml:space="preserve">           ✓</w:t>
+      </w:r>
+    </w:p>
+    <w:p>
+      <w:pPr>
+        <w:numPr>
+          <w:ilvl w:val="0"/>
+          <w:numId w:val="1046"/>
+        </w:numPr>
+        <w:pStyle w:val="Compact"/>
       </w:pPr>
       <w:r>
         <w:t xml:space="preserve">(4 pts) Write a statement that would display,</w:t>
@@ -48553,10 +49173,84 @@
     </w:p>
     <w:p>
       <w:pPr>
-        <w:numPr>
-          <w:ilvl w:val="0"/>
-          <w:numId w:val="1042"/>
-        </w:numPr>
+        <w:pStyle w:val="FirstParagraph"/>
+      </w:pPr>
+      <w:r>
+        <w:t xml:space="preserve">Solution</w:t>
+      </w:r>
+    </w:p>
+    <w:p>
+      <w:pPr>
+        <w:pStyle w:val="BodyText"/>
+      </w:pPr>
+      <w:r>
+        <w:rPr>
+          <w:rStyle w:val="NormalTok"/>
+        </w:rPr>
+        <w:t xml:space="preserve">Console</w:t>
+      </w:r>
+      <w:r>
+        <w:rPr>
+          <w:rStyle w:val="OperatorTok"/>
+        </w:rPr>
+        <w:t xml:space="preserve">.</w:t>
+      </w:r>
+      <w:r>
+        <w:rPr>
+          <w:rStyle w:val="FunctionTok"/>
+        </w:rPr>
+        <w:t xml:space="preserve">WriteLine</w:t>
+      </w:r>
+      <w:r>
+        <w:rPr>
+          <w:rStyle w:val="OperatorTok"/>
+        </w:rPr>
+        <w:t xml:space="preserve">(</w:t>
+      </w:r>
+      <w:r>
+        <w:rPr>
+          <w:rStyle w:val="StringTok"/>
+        </w:rPr>
+        <w:t xml:space="preserve">"</w:t>
+      </w:r>
+      <w:r>
+        <w:rPr>
+          <w:rStyle w:val="SpecialCharTok"/>
+        </w:rPr>
+        <w:t xml:space="preserve">\"</w:t>
+      </w:r>
+      <w:r>
+        <w:rPr>
+          <w:rStyle w:val="StringTok"/>
+        </w:rPr>
+        <w:t xml:space="preserve">Hi Mom!</w:t>
+      </w:r>
+      <w:r>
+        <w:rPr>
+          <w:rStyle w:val="SpecialCharTok"/>
+        </w:rPr>
+        <w:t xml:space="preserve">\"\n</w:t>
+      </w:r>
+      <w:r>
+        <w:rPr>
+          <w:rStyle w:val="StringTok"/>
+        </w:rPr>
+        <w:t xml:space="preserve">"</w:t>
+      </w:r>
+      <w:r>
+        <w:rPr>
+          <w:rStyle w:val="OperatorTok"/>
+        </w:rPr>
+        <w:t xml:space="preserve">)</w:t>
+      </w:r>
+    </w:p>
+    <w:p>
+      <w:pPr>
+        <w:numPr>
+          <w:ilvl w:val="0"/>
+          <w:numId w:val="1047"/>
+        </w:numPr>
+        <w:pStyle w:val="Compact"/>
       </w:pPr>
       <w:r>
         <w:t xml:space="preserve">(5 pts) Write a series of statements that would</w:t>
@@ -48566,7 +49260,7 @@
       <w:pPr>
         <w:numPr>
           <w:ilvl w:val="1"/>
-          <w:numId w:val="1044"/>
+          <w:numId w:val="1048"/>
         </w:numPr>
         <w:pStyle w:val="Compact"/>
       </w:pPr>
@@ -48608,7 +49302,7 @@
       <w:pPr>
         <w:numPr>
           <w:ilvl w:val="1"/>
-          <w:numId w:val="1044"/>
+          <w:numId w:val="1048"/>
         </w:numPr>
         <w:pStyle w:val="Compact"/>
       </w:pPr>
@@ -48620,7 +49314,7 @@
       <w:pPr>
         <w:numPr>
           <w:ilvl w:val="1"/>
-          <w:numId w:val="1044"/>
+          <w:numId w:val="1048"/>
         </w:numPr>
         <w:pStyle w:val="Compact"/>
       </w:pPr>
@@ -48665,8 +49359,168 @@
       <w:pPr>
         <w:numPr>
           <w:ilvl w:val="0"/>
-          <w:numId w:val="1042"/>
-        </w:numPr>
+          <w:numId w:val="1000"/>
+        </w:numPr>
+        <w:pStyle w:val="Compact"/>
+      </w:pPr>
+      <w:r>
+        <w:t xml:space="preserve">Solution</w:t>
+      </w:r>
+    </w:p>
+    <w:p>
+      <w:pPr>
+        <w:numPr>
+          <w:ilvl w:val="0"/>
+          <w:numId w:val="1000"/>
+        </w:numPr>
+        <w:pStyle w:val="SourceCode"/>
+      </w:pPr>
+      <w:r>
+        <w:rPr>
+          <w:rStyle w:val="DataTypeTok"/>
+        </w:rPr>
+        <w:t xml:space="preserve">int</w:t>
+      </w:r>
+      <w:r>
+        <w:rPr>
+          <w:rStyle w:val="NormalTok"/>
+        </w:rPr>
+        <w:t xml:space="preserve"> myAge</w:t>
+      </w:r>
+      <w:r>
+        <w:rPr>
+          <w:rStyle w:val="OperatorTok"/>
+        </w:rPr>
+        <w:t xml:space="preserve">;</w:t>
+      </w:r>
+      <w:r>
+        <w:br/>
+      </w:r>
+      <w:r>
+        <w:rPr>
+          <w:rStyle w:val="NormalTok"/>
+        </w:rPr>
+        <w:t xml:space="preserve">myAge </w:t>
+      </w:r>
+      <w:r>
+        <w:rPr>
+          <w:rStyle w:val="OperatorTok"/>
+        </w:rPr>
+        <w:t xml:space="preserve">=</w:t>
+      </w:r>
+      <w:r>
+        <w:rPr>
+          <w:rStyle w:val="NormalTok"/>
+        </w:rPr>
+        <w:t xml:space="preserve"> </w:t>
+      </w:r>
+      <w:r>
+        <w:rPr>
+          <w:rStyle w:val="DecValTok"/>
+        </w:rPr>
+        <w:t xml:space="preserve">21</w:t>
+      </w:r>
+      <w:r>
+        <w:rPr>
+          <w:rStyle w:val="OperatorTok"/>
+        </w:rPr>
+        <w:t xml:space="preserve">;</w:t>
+      </w:r>
+      <w:r>
+        <w:br/>
+      </w:r>
+      <w:r>
+        <w:rPr>
+          <w:rStyle w:val="NormalTok"/>
+        </w:rPr>
+        <w:t xml:space="preserve">Console</w:t>
+      </w:r>
+      <w:r>
+        <w:rPr>
+          <w:rStyle w:val="OperatorTok"/>
+        </w:rPr>
+        <w:t xml:space="preserve">.</w:t>
+      </w:r>
+      <w:r>
+        <w:rPr>
+          <w:rStyle w:val="FunctionTok"/>
+        </w:rPr>
+        <w:t xml:space="preserve">WriteLine</w:t>
+      </w:r>
+      <w:r>
+        <w:rPr>
+          <w:rStyle w:val="OperatorTok"/>
+        </w:rPr>
+        <w:t xml:space="preserve">(</w:t>
+      </w:r>
+      <w:r>
+        <w:rPr>
+          <w:rStyle w:val="StringTok"/>
+        </w:rPr>
+        <w:t xml:space="preserve">"My age is "</w:t>
+      </w:r>
+      <w:r>
+        <w:rPr>
+          <w:rStyle w:val="NormalTok"/>
+        </w:rPr>
+        <w:t xml:space="preserve"> </w:t>
+      </w:r>
+      <w:r>
+        <w:rPr>
+          <w:rStyle w:val="OperatorTok"/>
+        </w:rPr>
+        <w:t xml:space="preserve">+</w:t>
+      </w:r>
+      <w:r>
+        <w:rPr>
+          <w:rStyle w:val="NormalTok"/>
+        </w:rPr>
+        <w:t xml:space="preserve"> myAge </w:t>
+      </w:r>
+      <w:r>
+        <w:rPr>
+          <w:rStyle w:val="OperatorTok"/>
+        </w:rPr>
+        <w:t xml:space="preserve">+</w:t>
+      </w:r>
+      <w:r>
+        <w:rPr>
+          <w:rStyle w:val="NormalTok"/>
+        </w:rPr>
+        <w:t xml:space="preserve"> </w:t>
+      </w:r>
+      <w:r>
+        <w:rPr>
+          <w:rStyle w:val="StringTok"/>
+        </w:rPr>
+        <w:t xml:space="preserve">".</w:t>
+      </w:r>
+      <w:r>
+        <w:rPr>
+          <w:rStyle w:val="SpecialCharTok"/>
+        </w:rPr>
+        <w:t xml:space="preserve">\n</w:t>
+      </w:r>
+      <w:r>
+        <w:rPr>
+          <w:rStyle w:val="StringTok"/>
+        </w:rPr>
+        <w:t xml:space="preserve">"</w:t>
+      </w:r>
+      <w:r>
+        <w:rPr>
+          <w:rStyle w:val="OperatorTok"/>
+        </w:rPr>
+        <w:t xml:space="preserve">);</w:t>
+      </w:r>
+    </w:p>
+    <w:p>
+      <w:pPr>
+        <w:numPr>
+          <w:ilvl w:val="0"/>
+          <w:numId w:val="1047"/>
+        </w:numPr>
+        <w:pStyle w:val="Compact"/>
       </w:pPr>
       <w:r>
         <w:t xml:space="preserve">(Bonus) Give examples of situations where the adage</w:t>
@@ -48694,6 +49548,125 @@
         <w:t xml:space="preserve">is actually erroneous.</w:t>
       </w:r>
     </w:p>
+    <w:p>
+      <w:pPr>
+        <w:pStyle w:val="FirstParagraph"/>
+      </w:pPr>
+      <w:r>
+        <w:t xml:space="preserve">Solution</w:t>
+      </w:r>
+    </w:p>
+    <w:p>
+      <w:pPr>
+        <w:pStyle w:val="BodyText"/>
+      </w:pPr>
+      <w:r>
+        <w:t xml:space="preserve">Spaces and newlines matter when they are used in string data, as whitespace in strings is formatted exactly how it’s typed. Whitespace also matters inbetween words: words in C# must have at least one space between them in order to be compiled correctly (e.g. </w:t>
+      </w:r>
+      <w:r>
+        <w:t xml:space="preserve">‘</w:t>
+      </w:r>
+      <w:r>
+        <w:t xml:space="preserve">static void Main()</w:t>
+      </w:r>
+      <w:r>
+        <w:t xml:space="preserve">’</w:t>
+      </w:r>
+      <w:r>
+        <w:t xml:space="preserve"> </w:t>
+      </w:r>
+      <w:r>
+        <w:t xml:space="preserve">and</w:t>
+      </w:r>
+      <w:r>
+        <w:t xml:space="preserve"> </w:t>
+      </w:r>
+      <w:r>
+        <w:t xml:space="preserve">‘</w:t>
+      </w:r>
+      <w:r>
+        <w:t xml:space="preserve">int days = 7</w:t>
+      </w:r>
+      <w:r>
+        <w:t xml:space="preserve">’</w:t>
+      </w:r>
+      <w:r>
+        <w:t xml:space="preserve">). If there were no spaces in either of the examples, neither of them would compile. They also matter for in-line comments.</w:t>
+      </w:r>
+    </w:p>
+    <w:p>
+      <w:pPr>
+        <w:pStyle w:val="SourceCode"/>
+      </w:pPr>
+      <w:r>
+        <w:rPr>
+          <w:rStyle w:val="CommentTok"/>
+        </w:rPr>
+        <w:t xml:space="preserve">// My comment</w:t>
+      </w:r>
+      <w:r>
+        <w:br/>
+      </w:r>
+      <w:r>
+        <w:rPr>
+          <w:rStyle w:val="DataTypeTok"/>
+        </w:rPr>
+        <w:t xml:space="preserve">int</w:t>
+      </w:r>
+      <w:r>
+        <w:rPr>
+          <w:rStyle w:val="NormalTok"/>
+        </w:rPr>
+        <w:t xml:space="preserve"> x</w:t>
+      </w:r>
+      <w:r>
+        <w:rPr>
+          <w:rStyle w:val="OperatorTok"/>
+        </w:rPr>
+        <w:t xml:space="preserve">;</w:t>
+      </w:r>
+      <w:r>
+        <w:br/>
+      </w:r>
+      <w:r>
+        <w:rPr>
+          <w:rStyle w:val="NormalTok"/>
+        </w:rPr>
+        <w:t xml:space="preserve">x </w:t>
+      </w:r>
+      <w:r>
+        <w:rPr>
+          <w:rStyle w:val="OperatorTok"/>
+        </w:rPr>
+        <w:t xml:space="preserve">=</w:t>
+      </w:r>
+      <w:r>
+        <w:rPr>
+          <w:rStyle w:val="NormalTok"/>
+        </w:rPr>
+        <w:t xml:space="preserve"> </w:t>
+      </w:r>
+      <w:r>
+        <w:rPr>
+          <w:rStyle w:val="DecValTok"/>
+        </w:rPr>
+        <w:t xml:space="preserve">10</w:t>
+      </w:r>
+      <w:r>
+        <w:rPr>
+          <w:rStyle w:val="OperatorTok"/>
+        </w:rPr>
+        <w:t xml:space="preserve">;</w:t>
+      </w:r>
+    </w:p>
+    <w:p>
+      <w:pPr>
+        <w:pStyle w:val="FirstParagraph"/>
+      </w:pPr>
+      <w:r>
+        <w:t xml:space="preserve">If you remove the first newline, the program would not compile.</w:t>
+      </w:r>
+    </w:p>
     <w:bookmarkEnd w:id="40"/>
     <w:bookmarkStart w:id="41" w:name="quiz-2"/>
     <w:p>
@@ -48708,7 +49681,7 @@
       <w:pPr>
         <w:numPr>
           <w:ilvl w:val="0"/>
-          <w:numId w:val="1045"/>
+          <w:numId w:val="1049"/>
         </w:numPr>
       </w:pPr>
       <w:r>
@@ -48765,7 +49738,7 @@
       <w:pPr>
         <w:numPr>
           <w:ilvl w:val="0"/>
-          <w:numId w:val="1045"/>
+          <w:numId w:val="1049"/>
         </w:numPr>
       </w:pPr>
       <w:r>
@@ -48951,7 +49924,7 @@
       <w:pPr>
         <w:numPr>
           <w:ilvl w:val="0"/>
-          <w:numId w:val="1045"/>
+          <w:numId w:val="1049"/>
         </w:numPr>
       </w:pPr>
       <w:r>
@@ -49124,7 +50097,7 @@
       <w:pPr>
         <w:numPr>
           <w:ilvl w:val="0"/>
-          <w:numId w:val="1045"/>
+          <w:numId w:val="1049"/>
         </w:numPr>
       </w:pPr>
       <w:r>
@@ -49718,7 +50691,7 @@
       <w:pPr>
         <w:numPr>
           <w:ilvl w:val="0"/>
-          <w:numId w:val="1045"/>
+          <w:numId w:val="1049"/>
         </w:numPr>
       </w:pPr>
       <w:r>
@@ -50380,7 +51353,7 @@
       <w:pPr>
         <w:numPr>
           <w:ilvl w:val="0"/>
-          <w:numId w:val="1045"/>
+          <w:numId w:val="1049"/>
         </w:numPr>
       </w:pPr>
       <w:r>
@@ -50424,7 +51397,7 @@
       <w:pPr>
         <w:numPr>
           <w:ilvl w:val="1"/>
-          <w:numId w:val="1046"/>
+          <w:numId w:val="1050"/>
         </w:numPr>
         <w:pStyle w:val="Compact"/>
       </w:pPr>
@@ -50436,7 +51409,7 @@
       <w:pPr>
         <w:numPr>
           <w:ilvl w:val="1"/>
-          <w:numId w:val="1046"/>
+          <w:numId w:val="1050"/>
         </w:numPr>
         <w:pStyle w:val="Compact"/>
       </w:pPr>
@@ -52258,9 +53231,6 @@
     </w:lvlOverride>
   </w:num>
   <w:num w:numId="1043">
-    <w:abstractNumId w:val="991"/>
-  </w:num>
-  <w:num w:numId="1044">
     <w:abstractNumId w:val="99201"/>
     <w:lvlOverride w:ilvl="0">
       <w:startOverride w:val="1"/>
@@ -52289,6 +53259,9 @@
     <w:lvlOverride w:ilvl="8">
       <w:startOverride w:val="1"/>
     </w:lvlOverride>
+  </w:num>
+  <w:num w:numId="1044">
+    <w:abstractNumId w:val="991"/>
   </w:num>
   <w:num w:numId="1045">
     <w:abstractNumId w:val="99201"/>
@@ -52321,6 +53294,126 @@
     </w:lvlOverride>
   </w:num>
   <w:num w:numId="1046">
+    <w:abstractNumId w:val="99201"/>
+    <w:lvlOverride w:ilvl="0">
+      <w:startOverride w:val="1"/>
+    </w:lvlOverride>
+    <w:lvlOverride w:ilvl="1">
+      <w:startOverride w:val="1"/>
+    </w:lvlOverride>
+    <w:lvlOverride w:ilvl="2">
+      <w:startOverride w:val="1"/>
+    </w:lvlOverride>
+    <w:lvlOverride w:ilvl="3">
+      <w:startOverride w:val="1"/>
+    </w:lvlOverride>
+    <w:lvlOverride w:ilvl="4">
+      <w:startOverride w:val="1"/>
+    </w:lvlOverride>
+    <w:lvlOverride w:ilvl="5">
+      <w:startOverride w:val="1"/>
+    </w:lvlOverride>
+    <w:lvlOverride w:ilvl="6">
+      <w:startOverride w:val="1"/>
+    </w:lvlOverride>
+    <w:lvlOverride w:ilvl="7">
+      <w:startOverride w:val="1"/>
+    </w:lvlOverride>
+    <w:lvlOverride w:ilvl="8">
+      <w:startOverride w:val="1"/>
+    </w:lvlOverride>
+  </w:num>
+  <w:num w:numId="1047">
+    <w:abstractNumId w:val="99201"/>
+    <w:lvlOverride w:ilvl="0">
+      <w:startOverride w:val="1"/>
+    </w:lvlOverride>
+    <w:lvlOverride w:ilvl="1">
+      <w:startOverride w:val="1"/>
+    </w:lvlOverride>
+    <w:lvlOverride w:ilvl="2">
+      <w:startOverride w:val="1"/>
+    </w:lvlOverride>
+    <w:lvlOverride w:ilvl="3">
+      <w:startOverride w:val="1"/>
+    </w:lvlOverride>
+    <w:lvlOverride w:ilvl="4">
+      <w:startOverride w:val="1"/>
+    </w:lvlOverride>
+    <w:lvlOverride w:ilvl="5">
+      <w:startOverride w:val="1"/>
+    </w:lvlOverride>
+    <w:lvlOverride w:ilvl="6">
+      <w:startOverride w:val="1"/>
+    </w:lvlOverride>
+    <w:lvlOverride w:ilvl="7">
+      <w:startOverride w:val="1"/>
+    </w:lvlOverride>
+    <w:lvlOverride w:ilvl="8">
+      <w:startOverride w:val="1"/>
+    </w:lvlOverride>
+  </w:num>
+  <w:num w:numId="1048">
+    <w:abstractNumId w:val="99201"/>
+    <w:lvlOverride w:ilvl="0">
+      <w:startOverride w:val="1"/>
+    </w:lvlOverride>
+    <w:lvlOverride w:ilvl="1">
+      <w:startOverride w:val="1"/>
+    </w:lvlOverride>
+    <w:lvlOverride w:ilvl="2">
+      <w:startOverride w:val="1"/>
+    </w:lvlOverride>
+    <w:lvlOverride w:ilvl="3">
+      <w:startOverride w:val="1"/>
+    </w:lvlOverride>
+    <w:lvlOverride w:ilvl="4">
+      <w:startOverride w:val="1"/>
+    </w:lvlOverride>
+    <w:lvlOverride w:ilvl="5">
+      <w:startOverride w:val="1"/>
+    </w:lvlOverride>
+    <w:lvlOverride w:ilvl="6">
+      <w:startOverride w:val="1"/>
+    </w:lvlOverride>
+    <w:lvlOverride w:ilvl="7">
+      <w:startOverride w:val="1"/>
+    </w:lvlOverride>
+    <w:lvlOverride w:ilvl="8">
+      <w:startOverride w:val="1"/>
+    </w:lvlOverride>
+  </w:num>
+  <w:num w:numId="1049">
+    <w:abstractNumId w:val="99201"/>
+    <w:lvlOverride w:ilvl="0">
+      <w:startOverride w:val="1"/>
+    </w:lvlOverride>
+    <w:lvlOverride w:ilvl="1">
+      <w:startOverride w:val="1"/>
+    </w:lvlOverride>
+    <w:lvlOverride w:ilvl="2">
+      <w:startOverride w:val="1"/>
+    </w:lvlOverride>
+    <w:lvlOverride w:ilvl="3">
+      <w:startOverride w:val="1"/>
+    </w:lvlOverride>
+    <w:lvlOverride w:ilvl="4">
+      <w:startOverride w:val="1"/>
+    </w:lvlOverride>
+    <w:lvlOverride w:ilvl="5">
+      <w:startOverride w:val="1"/>
+    </w:lvlOverride>
+    <w:lvlOverride w:ilvl="6">
+      <w:startOverride w:val="1"/>
+    </w:lvlOverride>
+    <w:lvlOverride w:ilvl="7">
+      <w:startOverride w:val="1"/>
+    </w:lvlOverride>
+    <w:lvlOverride w:ilvl="8">
+      <w:startOverride w:val="1"/>
+    </w:lvlOverride>
+  </w:num>
+  <w:num w:numId="1050">
     <w:abstractNumId w:val="99201"/>
     <w:lvlOverride w:ilvl="0">
       <w:startOverride w:val="1"/>

</xml_diff>

<commit_message>
Deploying to gh-pages from @ csci-1301/csci-1301.github.io@ec4fb1644604f98bebb25d03de8ac82f4836bc14 🚀
</commit_message>
<xml_diff>
--- a/exercises_with_solutions.docx
+++ b/exercises_with_solutions.docx
@@ -40,7 +40,7 @@
         <w:pStyle w:val="Date"/>
       </w:pPr>
       <w:r>
-        <w:t xml:space="preserve">March  17, 2022 (03:59:21 PM)</w:t>
+        <w:t xml:space="preserve">March  20, 2022 (12:57:31 PM)</w:t>
       </w:r>
     </w:p>
     <w:sdt>
@@ -48021,7 +48021,7 @@
     </w:p>
     <w:bookmarkEnd w:id="38"/>
     <w:bookmarkEnd w:id="39"/>
-    <w:bookmarkStart w:id="42" w:name="quizzes"/>
+    <w:bookmarkStart w:id="43" w:name="quizzes"/>
     <w:p>
       <w:pPr>
         <w:pStyle w:val="Heading1"/>
@@ -51888,7 +51888,1244 @@
       </w:r>
     </w:p>
     <w:bookmarkEnd w:id="41"/>
+    <w:bookmarkStart w:id="42" w:name="quiz-3"/>
+    <w:p>
+      <w:pPr>
+        <w:pStyle w:val="Heading2"/>
+      </w:pPr>
+      <w:r>
+        <w:t xml:space="preserve">Quiz 3</w:t>
+      </w:r>
+    </w:p>
+    <w:p>
+      <w:pPr>
+        <w:numPr>
+          <w:ilvl w:val="0"/>
+          <w:numId w:val="1051"/>
+        </w:numPr>
+      </w:pPr>
+      <w:r>
+        <w:t xml:space="preserve">(7 pts) Write a</w:t>
+      </w:r>
+      <w:r>
+        <w:t xml:space="preserve"> </w:t>
+      </w:r>
+      <w:r>
+        <w:rPr>
+          <w:rStyle w:val="KeywordTok"/>
+        </w:rPr>
+        <w:t xml:space="preserve">switch</w:t>
+      </w:r>
+      <w:r>
+        <w:t xml:space="preserve"> </w:t>
+      </w:r>
+      <w:r>
+        <w:t xml:space="preserve">statement that sets a</w:t>
+      </w:r>
+      <w:r>
+        <w:t xml:space="preserve"> </w:t>
+      </w:r>
+      <w:r>
+        <w:rPr>
+          <w:rStyle w:val="DataTypeTok"/>
+        </w:rPr>
+        <w:t xml:space="preserve">decimal</w:t>
+      </w:r>
+      <w:r>
+        <w:t xml:space="preserve"> </w:t>
+      </w:r>
+      <w:r>
+        <w:rPr>
+          <w:rStyle w:val="NormalTok"/>
+        </w:rPr>
+        <w:t xml:space="preserve">price</w:t>
+      </w:r>
+      <w:r>
+        <w:t xml:space="preserve"> </w:t>
+      </w:r>
+      <w:r>
+        <w:t xml:space="preserve">variable to 1.50 if a string variable</w:t>
+      </w:r>
+      <w:r>
+        <w:t xml:space="preserve"> </w:t>
+      </w:r>
+      <w:r>
+        <w:rPr>
+          <w:rStyle w:val="NormalTok"/>
+        </w:rPr>
+        <w:t xml:space="preserve">iceCreamFlavor</w:t>
+      </w:r>
+      <w:r>
+        <w:t xml:space="preserve"> </w:t>
+      </w:r>
+      <w:r>
+        <w:t xml:space="preserve">contains</w:t>
+      </w:r>
+      <w:r>
+        <w:t xml:space="preserve"> </w:t>
+      </w:r>
+      <w:r>
+        <w:rPr>
+          <w:rStyle w:val="StringTok"/>
+        </w:rPr>
+        <w:t xml:space="preserve">"vanilla"</w:t>
+      </w:r>
+      <w:r>
+        <w:t xml:space="preserve">, 1.75 if it contains</w:t>
+      </w:r>
+      <w:r>
+        <w:t xml:space="preserve"> </w:t>
+      </w:r>
+      <w:r>
+        <w:rPr>
+          <w:rStyle w:val="StringTok"/>
+        </w:rPr>
+        <w:t xml:space="preserve">"chocolate"</w:t>
+      </w:r>
+      <w:r>
+        <w:t xml:space="preserve"> </w:t>
+      </w:r>
+      <w:r>
+        <w:t xml:space="preserve">or</w:t>
+      </w:r>
+      <w:r>
+        <w:t xml:space="preserve"> </w:t>
+      </w:r>
+      <w:r>
+        <w:rPr>
+          <w:rStyle w:val="StringTok"/>
+        </w:rPr>
+        <w:t xml:space="preserve">"mint"</w:t>
+      </w:r>
+      <w:r>
+        <w:t xml:space="preserve">, and -1 otherwise.</w:t>
+      </w:r>
+    </w:p>
+    <w:p>
+      <w:pPr>
+        <w:numPr>
+          <w:ilvl w:val="0"/>
+          <w:numId w:val="1000"/>
+        </w:numPr>
+      </w:pPr>
+      <w:r>
+        <w:t xml:space="preserve">Solution</w:t>
+      </w:r>
+    </w:p>
+    <w:p>
+      <w:pPr>
+        <w:numPr>
+          <w:ilvl w:val="0"/>
+          <w:numId w:val="1000"/>
+        </w:numPr>
+        <w:pStyle w:val="SourceCode"/>
+      </w:pPr>
+      <w:r>
+        <w:rPr>
+          <w:rStyle w:val="KeywordTok"/>
+        </w:rPr>
+        <w:t xml:space="preserve">switch</w:t>
+      </w:r>
+      <w:r>
+        <w:rPr>
+          <w:rStyle w:val="OperatorTok"/>
+        </w:rPr>
+        <w:t xml:space="preserve">(</w:t>
+      </w:r>
+      <w:r>
+        <w:rPr>
+          <w:rStyle w:val="NormalTok"/>
+        </w:rPr>
+        <w:t xml:space="preserve">iceCreamFlavor</w:t>
+      </w:r>
+      <w:r>
+        <w:rPr>
+          <w:rStyle w:val="OperatorTok"/>
+        </w:rPr>
+        <w:t xml:space="preserve">)</w:t>
+      </w:r>
+      <w:r>
+        <w:br/>
+      </w:r>
+      <w:r>
+        <w:rPr>
+          <w:rStyle w:val="OperatorTok"/>
+        </w:rPr>
+        <w:t xml:space="preserve">{</w:t>
+      </w:r>
+      <w:r>
+        <w:br/>
+      </w:r>
+      <w:r>
+        <w:rPr>
+          <w:rStyle w:val="NormalTok"/>
+        </w:rPr>
+        <w:t xml:space="preserve">    </w:t>
+      </w:r>
+      <w:r>
+        <w:rPr>
+          <w:rStyle w:val="KeywordTok"/>
+        </w:rPr>
+        <w:t xml:space="preserve">case</w:t>
+      </w:r>
+      <w:r>
+        <w:rPr>
+          <w:rStyle w:val="NormalTok"/>
+        </w:rPr>
+        <w:t xml:space="preserve"> </w:t>
+      </w:r>
+      <w:r>
+        <w:rPr>
+          <w:rStyle w:val="StringTok"/>
+        </w:rPr>
+        <w:t xml:space="preserve">"vanilla"</w:t>
+      </w:r>
+      <w:r>
+        <w:rPr>
+          <w:rStyle w:val="OperatorTok"/>
+        </w:rPr>
+        <w:t xml:space="preserve">:</w:t>
+      </w:r>
+      <w:r>
+        <w:br/>
+      </w:r>
+      <w:r>
+        <w:rPr>
+          <w:rStyle w:val="NormalTok"/>
+        </w:rPr>
+        <w:t xml:space="preserve">        price </w:t>
+      </w:r>
+      <w:r>
+        <w:rPr>
+          <w:rStyle w:val="OperatorTok"/>
+        </w:rPr>
+        <w:t xml:space="preserve">=</w:t>
+      </w:r>
+      <w:r>
+        <w:rPr>
+          <w:rStyle w:val="NormalTok"/>
+        </w:rPr>
+        <w:t xml:space="preserve"> </w:t>
+      </w:r>
+      <w:r>
+        <w:rPr>
+          <w:rStyle w:val="FloatTok"/>
+        </w:rPr>
+        <w:t xml:space="preserve">1.50m</w:t>
+      </w:r>
+      <w:r>
+        <w:rPr>
+          <w:rStyle w:val="OperatorTok"/>
+        </w:rPr>
+        <w:t xml:space="preserve">;</w:t>
+      </w:r>
+      <w:r>
+        <w:br/>
+      </w:r>
+      <w:r>
+        <w:rPr>
+          <w:rStyle w:val="NormalTok"/>
+        </w:rPr>
+        <w:t xml:space="preserve">        </w:t>
+      </w:r>
+      <w:r>
+        <w:rPr>
+          <w:rStyle w:val="KeywordTok"/>
+        </w:rPr>
+        <w:t xml:space="preserve">break</w:t>
+      </w:r>
+      <w:r>
+        <w:rPr>
+          <w:rStyle w:val="OperatorTok"/>
+        </w:rPr>
+        <w:t xml:space="preserve">;</w:t>
+      </w:r>
+      <w:r>
+        <w:br/>
+      </w:r>
+      <w:r>
+        <w:rPr>
+          <w:rStyle w:val="NormalTok"/>
+        </w:rPr>
+        <w:t xml:space="preserve">    </w:t>
+      </w:r>
+      <w:r>
+        <w:rPr>
+          <w:rStyle w:val="KeywordTok"/>
+        </w:rPr>
+        <w:t xml:space="preserve">case</w:t>
+      </w:r>
+      <w:r>
+        <w:rPr>
+          <w:rStyle w:val="NormalTok"/>
+        </w:rPr>
+        <w:t xml:space="preserve"> </w:t>
+      </w:r>
+      <w:r>
+        <w:rPr>
+          <w:rStyle w:val="StringTok"/>
+        </w:rPr>
+        <w:t xml:space="preserve">"chocolate"</w:t>
+      </w:r>
+      <w:r>
+        <w:rPr>
+          <w:rStyle w:val="OperatorTok"/>
+        </w:rPr>
+        <w:t xml:space="preserve">:</w:t>
+      </w:r>
+      <w:r>
+        <w:br/>
+      </w:r>
+      <w:r>
+        <w:rPr>
+          <w:rStyle w:val="NormalTok"/>
+        </w:rPr>
+        <w:t xml:space="preserve">    </w:t>
+      </w:r>
+      <w:r>
+        <w:rPr>
+          <w:rStyle w:val="KeywordTok"/>
+        </w:rPr>
+        <w:t xml:space="preserve">case</w:t>
+      </w:r>
+      <w:r>
+        <w:rPr>
+          <w:rStyle w:val="NormalTok"/>
+        </w:rPr>
+        <w:t xml:space="preserve"> </w:t>
+      </w:r>
+      <w:r>
+        <w:rPr>
+          <w:rStyle w:val="StringTok"/>
+        </w:rPr>
+        <w:t xml:space="preserve">"mint"</w:t>
+      </w:r>
+      <w:r>
+        <w:rPr>
+          <w:rStyle w:val="OperatorTok"/>
+        </w:rPr>
+        <w:t xml:space="preserve">:</w:t>
+      </w:r>
+      <w:r>
+        <w:br/>
+      </w:r>
+      <w:r>
+        <w:rPr>
+          <w:rStyle w:val="NormalTok"/>
+        </w:rPr>
+        <w:t xml:space="preserve">        price </w:t>
+      </w:r>
+      <w:r>
+        <w:rPr>
+          <w:rStyle w:val="OperatorTok"/>
+        </w:rPr>
+        <w:t xml:space="preserve">=</w:t>
+      </w:r>
+      <w:r>
+        <w:rPr>
+          <w:rStyle w:val="NormalTok"/>
+        </w:rPr>
+        <w:t xml:space="preserve"> </w:t>
+      </w:r>
+      <w:r>
+        <w:rPr>
+          <w:rStyle w:val="FloatTok"/>
+        </w:rPr>
+        <w:t xml:space="preserve">1.75m</w:t>
+      </w:r>
+      <w:r>
+        <w:rPr>
+          <w:rStyle w:val="OperatorTok"/>
+        </w:rPr>
+        <w:t xml:space="preserve">;</w:t>
+      </w:r>
+      <w:r>
+        <w:br/>
+      </w:r>
+      <w:r>
+        <w:rPr>
+          <w:rStyle w:val="NormalTok"/>
+        </w:rPr>
+        <w:t xml:space="preserve">        </w:t>
+      </w:r>
+      <w:r>
+        <w:rPr>
+          <w:rStyle w:val="KeywordTok"/>
+        </w:rPr>
+        <w:t xml:space="preserve">break</w:t>
+      </w:r>
+      <w:r>
+        <w:rPr>
+          <w:rStyle w:val="OperatorTok"/>
+        </w:rPr>
+        <w:t xml:space="preserve">;</w:t>
+      </w:r>
+      <w:r>
+        <w:br/>
+      </w:r>
+      <w:r>
+        <w:rPr>
+          <w:rStyle w:val="NormalTok"/>
+        </w:rPr>
+        <w:t xml:space="preserve">    </w:t>
+      </w:r>
+      <w:r>
+        <w:rPr>
+          <w:rStyle w:val="KeywordTok"/>
+        </w:rPr>
+        <w:t xml:space="preserve">default</w:t>
+      </w:r>
+      <w:r>
+        <w:rPr>
+          <w:rStyle w:val="OperatorTok"/>
+        </w:rPr>
+        <w:t xml:space="preserve">:</w:t>
+      </w:r>
+      <w:r>
+        <w:br/>
+      </w:r>
+      <w:r>
+        <w:rPr>
+          <w:rStyle w:val="NormalTok"/>
+        </w:rPr>
+        <w:t xml:space="preserve">        price </w:t>
+      </w:r>
+      <w:r>
+        <w:rPr>
+          <w:rStyle w:val="OperatorTok"/>
+        </w:rPr>
+        <w:t xml:space="preserve">=</w:t>
+      </w:r>
+      <w:r>
+        <w:rPr>
+          <w:rStyle w:val="NormalTok"/>
+        </w:rPr>
+        <w:t xml:space="preserve"> </w:t>
+      </w:r>
+      <w:r>
+        <w:rPr>
+          <w:rStyle w:val="OperatorTok"/>
+        </w:rPr>
+        <w:t xml:space="preserve">-</w:t>
+      </w:r>
+      <w:r>
+        <w:rPr>
+          <w:rStyle w:val="DecValTok"/>
+        </w:rPr>
+        <w:t xml:space="preserve">1</w:t>
+      </w:r>
+      <w:r>
+        <w:rPr>
+          <w:rStyle w:val="OperatorTok"/>
+        </w:rPr>
+        <w:t xml:space="preserve">;</w:t>
+      </w:r>
+      <w:r>
+        <w:br/>
+      </w:r>
+      <w:r>
+        <w:rPr>
+          <w:rStyle w:val="NormalTok"/>
+        </w:rPr>
+        <w:t xml:space="preserve">        </w:t>
+      </w:r>
+      <w:r>
+        <w:rPr>
+          <w:rStyle w:val="KeywordTok"/>
+        </w:rPr>
+        <w:t xml:space="preserve">break</w:t>
+      </w:r>
+      <w:r>
+        <w:rPr>
+          <w:rStyle w:val="OperatorTok"/>
+        </w:rPr>
+        <w:t xml:space="preserve">;</w:t>
+      </w:r>
+      <w:r>
+        <w:br/>
+      </w:r>
+      <w:r>
+        <w:rPr>
+          <w:rStyle w:val="OperatorTok"/>
+        </w:rPr>
+        <w:t xml:space="preserve">}</w:t>
+      </w:r>
+    </w:p>
+    <w:p>
+      <w:pPr>
+        <w:numPr>
+          <w:ilvl w:val="0"/>
+          <w:numId w:val="1051"/>
+        </w:numPr>
+      </w:pPr>
+      <w:r>
+        <w:t xml:space="preserve">(2 pts) Write a statement that applies the increment operator in prefix position to a variable</w:t>
+      </w:r>
+      <w:r>
+        <w:t xml:space="preserve"> </w:t>
+      </w:r>
+      <w:r>
+        <w:rPr>
+          <w:rStyle w:val="NormalTok"/>
+        </w:rPr>
+        <w:t xml:space="preserve">test</w:t>
+      </w:r>
+      <w:r>
+        <w:t xml:space="preserve">.</w:t>
+      </w:r>
+    </w:p>
+    <w:p>
+      <w:pPr>
+        <w:numPr>
+          <w:ilvl w:val="0"/>
+          <w:numId w:val="1000"/>
+        </w:numPr>
+      </w:pPr>
+      <w:r>
+        <w:t xml:space="preserve">Solution</w:t>
+      </w:r>
+    </w:p>
+    <w:p>
+      <w:pPr>
+        <w:numPr>
+          <w:ilvl w:val="0"/>
+          <w:numId w:val="1000"/>
+        </w:numPr>
+      </w:pPr>
+      <w:r>
+        <w:rPr>
+          <w:rStyle w:val="OperatorTok"/>
+        </w:rPr>
+        <w:t xml:space="preserve">--</w:t>
+      </w:r>
+      <w:r>
+        <w:rPr>
+          <w:rStyle w:val="NormalTok"/>
+        </w:rPr>
+        <w:t xml:space="preserve">test</w:t>
+      </w:r>
+      <w:r>
+        <w:rPr>
+          <w:rStyle w:val="OperatorTok"/>
+        </w:rPr>
+        <w:t xml:space="preserve">;</w:t>
+      </w:r>
+    </w:p>
+    <w:p>
+      <w:pPr>
+        <w:numPr>
+          <w:ilvl w:val="0"/>
+          <w:numId w:val="1051"/>
+        </w:numPr>
+      </w:pPr>
+      <w:r>
+        <w:t xml:space="preserve">(3 pts) What will be displayed on the screen by the following program?</w:t>
+      </w:r>
+    </w:p>
+    <w:p>
+      <w:pPr>
+        <w:numPr>
+          <w:ilvl w:val="0"/>
+          <w:numId w:val="1000"/>
+        </w:numPr>
+        <w:pStyle w:val="SourceCode"/>
+      </w:pPr>
+      <w:r>
+        <w:rPr>
+          <w:rStyle w:val="DataTypeTok"/>
+        </w:rPr>
+        <w:t xml:space="preserve">int</w:t>
+      </w:r>
+      <w:r>
+        <w:rPr>
+          <w:rStyle w:val="NormalTok"/>
+        </w:rPr>
+        <w:t xml:space="preserve"> x </w:t>
+      </w:r>
+      <w:r>
+        <w:rPr>
+          <w:rStyle w:val="OperatorTok"/>
+        </w:rPr>
+        <w:t xml:space="preserve">=</w:t>
+      </w:r>
+      <w:r>
+        <w:rPr>
+          <w:rStyle w:val="NormalTok"/>
+        </w:rPr>
+        <w:t xml:space="preserve"> </w:t>
+      </w:r>
+      <w:r>
+        <w:rPr>
+          <w:rStyle w:val="DecValTok"/>
+        </w:rPr>
+        <w:t xml:space="preserve">10</w:t>
+      </w:r>
+      <w:r>
+        <w:rPr>
+          <w:rStyle w:val="OperatorTok"/>
+        </w:rPr>
+        <w:t xml:space="preserve">;</w:t>
+      </w:r>
+      <w:r>
+        <w:br/>
+      </w:r>
+      <w:r>
+        <w:rPr>
+          <w:rStyle w:val="NormalTok"/>
+        </w:rPr>
+        <w:t xml:space="preserve">x</w:t>
+      </w:r>
+      <w:r>
+        <w:rPr>
+          <w:rStyle w:val="OperatorTok"/>
+        </w:rPr>
+        <w:t xml:space="preserve">--;</w:t>
+      </w:r>
+      <w:r>
+        <w:br/>
+      </w:r>
+      <w:r>
+        <w:rPr>
+          <w:rStyle w:val="KeywordTok"/>
+        </w:rPr>
+        <w:t xml:space="preserve">while</w:t>
+      </w:r>
+      <w:r>
+        <w:rPr>
+          <w:rStyle w:val="OperatorTok"/>
+        </w:rPr>
+        <w:t xml:space="preserve">(</w:t>
+      </w:r>
+      <w:r>
+        <w:rPr>
+          <w:rStyle w:val="NormalTok"/>
+        </w:rPr>
+        <w:t xml:space="preserve">x </w:t>
+      </w:r>
+      <w:r>
+        <w:rPr>
+          <w:rStyle w:val="OperatorTok"/>
+        </w:rPr>
+        <w:t xml:space="preserve">&gt;</w:t>
+      </w:r>
+      <w:r>
+        <w:rPr>
+          <w:rStyle w:val="NormalTok"/>
+        </w:rPr>
+        <w:t xml:space="preserve"> </w:t>
+      </w:r>
+      <w:r>
+        <w:rPr>
+          <w:rStyle w:val="DecValTok"/>
+        </w:rPr>
+        <w:t xml:space="preserve">0</w:t>
+      </w:r>
+      <w:r>
+        <w:rPr>
+          <w:rStyle w:val="OperatorTok"/>
+        </w:rPr>
+        <w:t xml:space="preserve">){</w:t>
+      </w:r>
+      <w:r>
+        <w:br/>
+      </w:r>
+      <w:r>
+        <w:rPr>
+          <w:rStyle w:val="NormalTok"/>
+        </w:rPr>
+        <w:t xml:space="preserve">    Console</w:t>
+      </w:r>
+      <w:r>
+        <w:rPr>
+          <w:rStyle w:val="OperatorTok"/>
+        </w:rPr>
+        <w:t xml:space="preserve">.</w:t>
+      </w:r>
+      <w:r>
+        <w:rPr>
+          <w:rStyle w:val="FunctionTok"/>
+        </w:rPr>
+        <w:t xml:space="preserve">Write</w:t>
+      </w:r>
+      <w:r>
+        <w:rPr>
+          <w:rStyle w:val="OperatorTok"/>
+        </w:rPr>
+        <w:t xml:space="preserve">(</w:t>
+      </w:r>
+      <w:r>
+        <w:rPr>
+          <w:rStyle w:val="NormalTok"/>
+        </w:rPr>
+        <w:t xml:space="preserve">x</w:t>
+      </w:r>
+      <w:r>
+        <w:rPr>
+          <w:rStyle w:val="OperatorTok"/>
+        </w:rPr>
+        <w:t xml:space="preserve">);</w:t>
+      </w:r>
+      <w:r>
+        <w:br/>
+      </w:r>
+      <w:r>
+        <w:rPr>
+          <w:rStyle w:val="OperatorTok"/>
+        </w:rPr>
+        <w:t xml:space="preserve">}</w:t>
+      </w:r>
+    </w:p>
+    <w:p>
+      <w:pPr>
+        <w:numPr>
+          <w:ilvl w:val="0"/>
+          <w:numId w:val="1000"/>
+        </w:numPr>
+      </w:pPr>
+      <w:r>
+        <w:t xml:space="preserve">Solution</w:t>
+      </w:r>
+    </w:p>
+    <w:p>
+      <w:pPr>
+        <w:numPr>
+          <w:ilvl w:val="0"/>
+          <w:numId w:val="1000"/>
+        </w:numPr>
+      </w:pPr>
+      <w:r>
+        <w:rPr>
+          <w:rStyle w:val="DecValTok"/>
+        </w:rPr>
+        <w:t xml:space="preserve">9</w:t>
+      </w:r>
+      <w:r>
+        <w:t xml:space="preserve"> </w:t>
+      </w:r>
+      <w:r>
+        <w:t xml:space="preserve">repeating forever</w:t>
+      </w:r>
+    </w:p>
+    <w:p>
+      <w:pPr>
+        <w:numPr>
+          <w:ilvl w:val="0"/>
+          <w:numId w:val="1051"/>
+        </w:numPr>
+      </w:pPr>
+      <w:r>
+        <w:t xml:space="preserve">(8 pts) Write a</w:t>
+      </w:r>
+      <w:r>
+        <w:t xml:space="preserve"> </w:t>
+      </w:r>
+      <w:r>
+        <w:rPr>
+          <w:rStyle w:val="KeywordTok"/>
+        </w:rPr>
+        <w:t xml:space="preserve">while</w:t>
+      </w:r>
+      <w:r>
+        <w:t xml:space="preserve"> </w:t>
+      </w:r>
+      <w:r>
+        <w:t xml:space="preserve">loop that displays</w:t>
+      </w:r>
+      <w:r>
+        <w:t xml:space="preserve"> </w:t>
+      </w:r>
+      <w:r>
+        <w:t xml:space="preserve">“</w:t>
+      </w:r>
+      <w:r>
+        <w:t xml:space="preserve">1 2 3 4 5 6 7 8 9 10 11 12 13</w:t>
+      </w:r>
+      <w:r>
+        <w:t xml:space="preserve">”</w:t>
+      </w:r>
+      <w:r>
+        <w:t xml:space="preserve"> </w:t>
+      </w:r>
+      <w:r>
+        <w:t xml:space="preserve">(spaces included!) at the screen.</w:t>
+      </w:r>
+    </w:p>
+    <w:p>
+      <w:pPr>
+        <w:numPr>
+          <w:ilvl w:val="0"/>
+          <w:numId w:val="1000"/>
+        </w:numPr>
+      </w:pPr>
+      <w:r>
+        <w:t xml:space="preserve">Solution</w:t>
+      </w:r>
+    </w:p>
+    <w:p>
+      <w:pPr>
+        <w:numPr>
+          <w:ilvl w:val="0"/>
+          <w:numId w:val="1000"/>
+        </w:numPr>
+        <w:pStyle w:val="SourceCode"/>
+      </w:pPr>
+      <w:r>
+        <w:rPr>
+          <w:rStyle w:val="DataTypeTok"/>
+        </w:rPr>
+        <w:t xml:space="preserve">int</w:t>
+      </w:r>
+      <w:r>
+        <w:rPr>
+          <w:rStyle w:val="NormalTok"/>
+        </w:rPr>
+        <w:t xml:space="preserve"> num </w:t>
+      </w:r>
+      <w:r>
+        <w:rPr>
+          <w:rStyle w:val="OperatorTok"/>
+        </w:rPr>
+        <w:t xml:space="preserve">=</w:t>
+      </w:r>
+      <w:r>
+        <w:rPr>
+          <w:rStyle w:val="NormalTok"/>
+        </w:rPr>
+        <w:t xml:space="preserve"> </w:t>
+      </w:r>
+      <w:r>
+        <w:rPr>
+          <w:rStyle w:val="DecValTok"/>
+        </w:rPr>
+        <w:t xml:space="preserve">1</w:t>
+      </w:r>
+      <w:r>
+        <w:rPr>
+          <w:rStyle w:val="OperatorTok"/>
+        </w:rPr>
+        <w:t xml:space="preserve">;</w:t>
+      </w:r>
+      <w:r>
+        <w:br/>
+      </w:r>
+      <w:r>
+        <w:rPr>
+          <w:rStyle w:val="KeywordTok"/>
+        </w:rPr>
+        <w:t xml:space="preserve">while</w:t>
+      </w:r>
+      <w:r>
+        <w:rPr>
+          <w:rStyle w:val="OperatorTok"/>
+        </w:rPr>
+        <w:t xml:space="preserve">(</w:t>
+      </w:r>
+      <w:r>
+        <w:rPr>
+          <w:rStyle w:val="NormalTok"/>
+        </w:rPr>
+        <w:t xml:space="preserve">num </w:t>
+      </w:r>
+      <w:r>
+        <w:rPr>
+          <w:rStyle w:val="OperatorTok"/>
+        </w:rPr>
+        <w:t xml:space="preserve">&lt;=</w:t>
+      </w:r>
+      <w:r>
+        <w:rPr>
+          <w:rStyle w:val="NormalTok"/>
+        </w:rPr>
+        <w:t xml:space="preserve"> </w:t>
+      </w:r>
+      <w:r>
+        <w:rPr>
+          <w:rStyle w:val="DecValTok"/>
+        </w:rPr>
+        <w:t xml:space="preserve">13</w:t>
+      </w:r>
+      <w:r>
+        <w:rPr>
+          <w:rStyle w:val="OperatorTok"/>
+        </w:rPr>
+        <w:t xml:space="preserve">)</w:t>
+      </w:r>
+      <w:r>
+        <w:br/>
+      </w:r>
+      <w:r>
+        <w:rPr>
+          <w:rStyle w:val="NormalTok"/>
+        </w:rPr>
+        <w:t xml:space="preserve">    Console</w:t>
+      </w:r>
+      <w:r>
+        <w:rPr>
+          <w:rStyle w:val="OperatorTok"/>
+        </w:rPr>
+        <w:t xml:space="preserve">.</w:t>
+      </w:r>
+      <w:r>
+        <w:rPr>
+          <w:rStyle w:val="FunctionTok"/>
+        </w:rPr>
+        <w:t xml:space="preserve">Write</w:t>
+      </w:r>
+      <w:r>
+        <w:rPr>
+          <w:rStyle w:val="OperatorTok"/>
+        </w:rPr>
+        <w:t xml:space="preserve">(</w:t>
+      </w:r>
+      <w:r>
+        <w:rPr>
+          <w:rStyle w:val="NormalTok"/>
+        </w:rPr>
+        <w:t xml:space="preserve">$</w:t>
+      </w:r>
+      <w:r>
+        <w:rPr>
+          <w:rStyle w:val="StringTok"/>
+        </w:rPr>
+        <w:t xml:space="preserve">"{num++} "</w:t>
+      </w:r>
+      <w:r>
+        <w:rPr>
+          <w:rStyle w:val="OperatorTok"/>
+        </w:rPr>
+        <w:t xml:space="preserve">);</w:t>
+      </w:r>
+    </w:p>
+    <w:p>
+      <w:pPr>
+        <w:numPr>
+          <w:ilvl w:val="0"/>
+          <w:numId w:val="1051"/>
+        </w:numPr>
+      </w:pPr>
+      <w:r>
+        <w:t xml:space="preserve">(+3+2 pt, bonus) Give (on the back of this sheet) a program that displays every multiple of 3 between 0 and 10,000 (that is,</w:t>
+      </w:r>
+      <w:r>
+        <w:t xml:space="preserve"> </w:t>
+      </w:r>
+      <w:r>
+        <w:t xml:space="preserve">“</w:t>
+      </w:r>
+      <w:r>
+        <w:t xml:space="preserve">0 3 6 9 12 … 9999</w:t>
+      </w:r>
+      <w:r>
+        <w:t xml:space="preserve">”</w:t>
+      </w:r>
+      <w:r>
+        <w:t xml:space="preserve">). Bonus (again!): display how many such numbers there are in total.</w:t>
+      </w:r>
+    </w:p>
+    <w:p>
+      <w:pPr>
+        <w:numPr>
+          <w:ilvl w:val="0"/>
+          <w:numId w:val="1000"/>
+        </w:numPr>
+      </w:pPr>
+      <w:r>
+        <w:t xml:space="preserve">Solution</w:t>
+      </w:r>
+    </w:p>
+    <w:p>
+      <w:pPr>
+        <w:numPr>
+          <w:ilvl w:val="0"/>
+          <w:numId w:val="1000"/>
+        </w:numPr>
+        <w:pStyle w:val="SourceCode"/>
+      </w:pPr>
+      <w:r>
+        <w:rPr>
+          <w:rStyle w:val="DataTypeTok"/>
+        </w:rPr>
+        <w:t xml:space="preserve">int</w:t>
+      </w:r>
+      <w:r>
+        <w:rPr>
+          <w:rStyle w:val="NormalTok"/>
+        </w:rPr>
+        <w:t xml:space="preserve"> threeCtr </w:t>
+      </w:r>
+      <w:r>
+        <w:rPr>
+          <w:rStyle w:val="OperatorTok"/>
+        </w:rPr>
+        <w:t xml:space="preserve">=</w:t>
+      </w:r>
+      <w:r>
+        <w:rPr>
+          <w:rStyle w:val="NormalTok"/>
+        </w:rPr>
+        <w:t xml:space="preserve"> </w:t>
+      </w:r>
+      <w:r>
+        <w:rPr>
+          <w:rStyle w:val="DecValTok"/>
+        </w:rPr>
+        <w:t xml:space="preserve">0</w:t>
+      </w:r>
+      <w:r>
+        <w:rPr>
+          <w:rStyle w:val="OperatorTok"/>
+        </w:rPr>
+        <w:t xml:space="preserve">,</w:t>
+      </w:r>
+      <w:r>
+        <w:rPr>
+          <w:rStyle w:val="NormalTok"/>
+        </w:rPr>
+        <w:t xml:space="preserve"> multipleCtr </w:t>
+      </w:r>
+      <w:r>
+        <w:rPr>
+          <w:rStyle w:val="OperatorTok"/>
+        </w:rPr>
+        <w:t xml:space="preserve">=</w:t>
+      </w:r>
+      <w:r>
+        <w:rPr>
+          <w:rStyle w:val="NormalTok"/>
+        </w:rPr>
+        <w:t xml:space="preserve"> </w:t>
+      </w:r>
+      <w:r>
+        <w:rPr>
+          <w:rStyle w:val="DecValTok"/>
+        </w:rPr>
+        <w:t xml:space="preserve">0</w:t>
+      </w:r>
+      <w:r>
+        <w:rPr>
+          <w:rStyle w:val="OperatorTok"/>
+        </w:rPr>
+        <w:t xml:space="preserve">;</w:t>
+      </w:r>
+      <w:r>
+        <w:br/>
+      </w:r>
+      <w:r>
+        <w:rPr>
+          <w:rStyle w:val="KeywordTok"/>
+        </w:rPr>
+        <w:t xml:space="preserve">while</w:t>
+      </w:r>
+      <w:r>
+        <w:rPr>
+          <w:rStyle w:val="OperatorTok"/>
+        </w:rPr>
+        <w:t xml:space="preserve">(</w:t>
+      </w:r>
+      <w:r>
+        <w:rPr>
+          <w:rStyle w:val="NormalTok"/>
+        </w:rPr>
+        <w:t xml:space="preserve">threeCtr </w:t>
+      </w:r>
+      <w:r>
+        <w:rPr>
+          <w:rStyle w:val="OperatorTok"/>
+        </w:rPr>
+        <w:t xml:space="preserve">&lt;</w:t>
+      </w:r>
+      <w:r>
+        <w:rPr>
+          <w:rStyle w:val="NormalTok"/>
+        </w:rPr>
+        <w:t xml:space="preserve"> </w:t>
+      </w:r>
+      <w:r>
+        <w:rPr>
+          <w:rStyle w:val="DecValTok"/>
+        </w:rPr>
+        <w:t xml:space="preserve">10000</w:t>
+      </w:r>
+      <w:r>
+        <w:rPr>
+          <w:rStyle w:val="OperatorTok"/>
+        </w:rPr>
+        <w:t xml:space="preserve">)</w:t>
+      </w:r>
+      <w:r>
+        <w:br/>
+      </w:r>
+      <w:r>
+        <w:rPr>
+          <w:rStyle w:val="OperatorTok"/>
+        </w:rPr>
+        <w:t xml:space="preserve">{</w:t>
+      </w:r>
+      <w:r>
+        <w:br/>
+      </w:r>
+      <w:r>
+        <w:rPr>
+          <w:rStyle w:val="NormalTok"/>
+        </w:rPr>
+        <w:t xml:space="preserve">    Console</w:t>
+      </w:r>
+      <w:r>
+        <w:rPr>
+          <w:rStyle w:val="OperatorTok"/>
+        </w:rPr>
+        <w:t xml:space="preserve">.</w:t>
+      </w:r>
+      <w:r>
+        <w:rPr>
+          <w:rStyle w:val="FunctionTok"/>
+        </w:rPr>
+        <w:t xml:space="preserve">Write</w:t>
+      </w:r>
+      <w:r>
+        <w:rPr>
+          <w:rStyle w:val="OperatorTok"/>
+        </w:rPr>
+        <w:t xml:space="preserve">(</w:t>
+      </w:r>
+      <w:r>
+        <w:rPr>
+          <w:rStyle w:val="NormalTok"/>
+        </w:rPr>
+        <w:t xml:space="preserve">$</w:t>
+      </w:r>
+      <w:r>
+        <w:rPr>
+          <w:rStyle w:val="StringTok"/>
+        </w:rPr>
+        <w:t xml:space="preserve">"{threeCtr} "</w:t>
+      </w:r>
+      <w:r>
+        <w:rPr>
+          <w:rStyle w:val="OperatorTok"/>
+        </w:rPr>
+        <w:t xml:space="preserve">);</w:t>
+      </w:r>
+      <w:r>
+        <w:br/>
+      </w:r>
+      <w:r>
+        <w:rPr>
+          <w:rStyle w:val="NormalTok"/>
+        </w:rPr>
+        <w:t xml:space="preserve">    threeCtr </w:t>
+      </w:r>
+      <w:r>
+        <w:rPr>
+          <w:rStyle w:val="OperatorTok"/>
+        </w:rPr>
+        <w:t xml:space="preserve">+=</w:t>
+      </w:r>
+      <w:r>
+        <w:rPr>
+          <w:rStyle w:val="NormalTok"/>
+        </w:rPr>
+        <w:t xml:space="preserve"> </w:t>
+      </w:r>
+      <w:r>
+        <w:rPr>
+          <w:rStyle w:val="DecValTok"/>
+        </w:rPr>
+        <w:t xml:space="preserve">3</w:t>
+      </w:r>
+      <w:r>
+        <w:rPr>
+          <w:rStyle w:val="OperatorTok"/>
+        </w:rPr>
+        <w:t xml:space="preserve">;</w:t>
+      </w:r>
+      <w:r>
+        <w:br/>
+      </w:r>
+      <w:r>
+        <w:rPr>
+          <w:rStyle w:val="NormalTok"/>
+        </w:rPr>
+        <w:t xml:space="preserve">    multipleCtr</w:t>
+      </w:r>
+      <w:r>
+        <w:rPr>
+          <w:rStyle w:val="OperatorTok"/>
+        </w:rPr>
+        <w:t xml:space="preserve">++;</w:t>
+      </w:r>
+      <w:r>
+        <w:br/>
+      </w:r>
+      <w:r>
+        <w:rPr>
+          <w:rStyle w:val="OperatorTok"/>
+        </w:rPr>
+        <w:t xml:space="preserve">}</w:t>
+      </w:r>
+      <w:r>
+        <w:br/>
+      </w:r>
+      <w:r>
+        <w:br/>
+      </w:r>
+      <w:r>
+        <w:rPr>
+          <w:rStyle w:val="NormalTok"/>
+        </w:rPr>
+        <w:t xml:space="preserve">Console</w:t>
+      </w:r>
+      <w:r>
+        <w:rPr>
+          <w:rStyle w:val="OperatorTok"/>
+        </w:rPr>
+        <w:t xml:space="preserve">.</w:t>
+      </w:r>
+      <w:r>
+        <w:rPr>
+          <w:rStyle w:val="FunctionTok"/>
+        </w:rPr>
+        <w:t xml:space="preserve">WriteLine</w:t>
+      </w:r>
+      <w:r>
+        <w:rPr>
+          <w:rStyle w:val="OperatorTok"/>
+        </w:rPr>
+        <w:t xml:space="preserve">(</w:t>
+      </w:r>
+      <w:r>
+        <w:rPr>
+          <w:rStyle w:val="NormalTok"/>
+        </w:rPr>
+        <w:t xml:space="preserve">$</w:t>
+      </w:r>
+      <w:r>
+        <w:rPr>
+          <w:rStyle w:val="StringTok"/>
+        </w:rPr>
+        <w:t xml:space="preserve">"</w:t>
+      </w:r>
+      <w:r>
+        <w:rPr>
+          <w:rStyle w:val="SpecialCharTok"/>
+        </w:rPr>
+        <w:t xml:space="preserve">\n</w:t>
+      </w:r>
+      <w:r>
+        <w:rPr>
+          <w:rStyle w:val="StringTok"/>
+        </w:rPr>
+        <w:t xml:space="preserve">There are {multipleCtr} multiples of 3 from 0 to 10,000."</w:t>
+      </w:r>
+      <w:r>
+        <w:rPr>
+          <w:rStyle w:val="OperatorTok"/>
+        </w:rPr>
+        <w:t xml:space="preserve">);</w:t>
+      </w:r>
+    </w:p>
     <w:bookmarkEnd w:id="42"/>
+    <w:bookmarkEnd w:id="43"/>
     <w:sectPr/>
   </w:body>
 </w:document>
@@ -53443,6 +54680,36 @@
       <w:startOverride w:val="1"/>
     </w:lvlOverride>
   </w:num>
+  <w:num w:numId="1051">
+    <w:abstractNumId w:val="99201"/>
+    <w:lvlOverride w:ilvl="0">
+      <w:startOverride w:val="1"/>
+    </w:lvlOverride>
+    <w:lvlOverride w:ilvl="1">
+      <w:startOverride w:val="1"/>
+    </w:lvlOverride>
+    <w:lvlOverride w:ilvl="2">
+      <w:startOverride w:val="1"/>
+    </w:lvlOverride>
+    <w:lvlOverride w:ilvl="3">
+      <w:startOverride w:val="1"/>
+    </w:lvlOverride>
+    <w:lvlOverride w:ilvl="4">
+      <w:startOverride w:val="1"/>
+    </w:lvlOverride>
+    <w:lvlOverride w:ilvl="5">
+      <w:startOverride w:val="1"/>
+    </w:lvlOverride>
+    <w:lvlOverride w:ilvl="6">
+      <w:startOverride w:val="1"/>
+    </w:lvlOverride>
+    <w:lvlOverride w:ilvl="7">
+      <w:startOverride w:val="1"/>
+    </w:lvlOverride>
+    <w:lvlOverride w:ilvl="8">
+      <w:startOverride w:val="1"/>
+    </w:lvlOverride>
+  </w:num>
 </w:numbering>
 </file>
 

</xml_diff>